<commit_message>
mengedit dan menambah latar belakang
</commit_message>
<xml_diff>
--- a/Laporan_Project_UTS.docx
+++ b/Laporan_Project_UTS.docx
@@ -336,6 +336,7 @@
     </w:p>
     <w:p>
       <w:pPr>
+        <w:jc w:val="center"/>
         <w:rPr>
           <w:rFonts w:ascii="Times New Roman" w:hAnsi="Times New Roman" w:cs="Times New Roman"/>
           <w:b/>
@@ -360,6 +361,16 @@
     </w:p>
     <w:p>
       <w:pPr>
+        <w:jc w:val="both"/>
+        <w:rPr>
+          <w:rFonts w:ascii="Times New Roman" w:hAnsi="Times New Roman" w:cs="Times New Roman"/>
+          <w:lang w:val="fi-FI"/>
+        </w:rPr>
+      </w:pPr>
+    </w:p>
+    <w:p>
+      <w:pPr>
+        <w:jc w:val="both"/>
         <w:rPr>
           <w:rFonts w:ascii="Times New Roman" w:hAnsi="Times New Roman" w:cs="Times New Roman"/>
           <w:lang w:val="fi-FI"/>
@@ -375,6 +386,7 @@
     </w:p>
     <w:p>
       <w:pPr>
+        <w:jc w:val="both"/>
         <w:rPr>
           <w:rFonts w:ascii="Times New Roman" w:hAnsi="Times New Roman" w:cs="Times New Roman"/>
         </w:rPr>
@@ -395,6 +407,7 @@
     </w:p>
     <w:p>
       <w:pPr>
+        <w:jc w:val="both"/>
         <w:rPr>
           <w:rFonts w:ascii="Times New Roman" w:hAnsi="Times New Roman" w:cs="Times New Roman"/>
         </w:rPr>
@@ -408,6 +421,7 @@
     </w:p>
     <w:p>
       <w:pPr>
+        <w:jc w:val="both"/>
         <w:rPr>
           <w:rFonts w:ascii="Times New Roman" w:hAnsi="Times New Roman" w:cs="Times New Roman"/>
         </w:rPr>
@@ -421,6 +435,7 @@
     </w:p>
     <w:p>
       <w:pPr>
+        <w:jc w:val="both"/>
         <w:rPr>
           <w:rFonts w:ascii="Times New Roman" w:hAnsi="Times New Roman" w:cs="Times New Roman"/>
           <w:lang w:val="fi-FI"/>
@@ -442,6 +457,7 @@
     </w:p>
     <w:p>
       <w:pPr>
+        <w:jc w:val="both"/>
         <w:rPr>
           <w:rFonts w:ascii="Times New Roman" w:hAnsi="Times New Roman" w:cs="Times New Roman"/>
           <w:lang w:val="fi-FI"/>
@@ -455,7 +471,11 @@
         <w:t>Dalam latar belakang pembuatan aplikasi jasa digital ini, penting untuk menonjolkan manfaat dan kebutuhan pasar untuk aplikasi jasa digital grapis yang inovatif dan andal, serta memberikan nilai tambah bagi masyarakat dan para penyedia jasa desain grafis. Dengan cara ini, aplikasi jasa digital grapis yang Anda buat dapat menjadi solusi yang efektif dan efisien bagi masyarakat dalam mencari dan memperoleh layanan desain grafis secara online.</w:t>
       </w:r>
     </w:p>
-    <w:p/>
+    <w:p>
+      <w:pPr>
+        <w:jc w:val="both"/>
+      </w:pPr>
+    </w:p>
     <w:sectPr>
       <w:pgSz w:w="12240" w:h="15840"/>
       <w:pgMar w:top="1440" w:right="1440" w:bottom="1440" w:left="1440" w:header="720" w:footer="720" w:gutter="0"/>

</xml_diff>

<commit_message>
Menambah Tabel Product Backlog Report
</commit_message>
<xml_diff>
--- a/Laporan_Project_UTS.docx
+++ b/Laporan_Project_UTS.docx
@@ -1,6 +1,6 @@
 
 <file path=word/document.xml><?xml version="1.0" encoding="utf-8"?>
-<w:document xmlns:wpc="http://schemas.microsoft.com/office/word/2010/wordprocessingCanvas" xmlns:cx="http://schemas.microsoft.com/office/drawing/2014/chartex" xmlns:cx1="http://schemas.microsoft.com/office/drawing/2015/9/8/chartex" xmlns:cx2="http://schemas.microsoft.com/office/drawing/2015/10/21/chartex" xmlns:cx3="http://schemas.microsoft.com/office/drawing/2016/5/9/chartex" xmlns:cx4="http://schemas.microsoft.com/office/drawing/2016/5/10/chartex" xmlns:cx5="http://schemas.microsoft.com/office/drawing/2016/5/11/chartex" xmlns:cx6="http://schemas.microsoft.com/office/drawing/2016/5/12/chartex" xmlns:cx7="http://schemas.microsoft.com/office/drawing/2016/5/13/chartex" xmlns:cx8="http://schemas.microsoft.com/office/drawing/2016/5/14/chartex" xmlns:mc="http://schemas.openxmlformats.org/markup-compatibility/2006" xmlns:aink="http://schemas.microsoft.com/office/drawing/2016/ink" xmlns:am3d="http://schemas.microsoft.com/office/drawing/2017/model3d" xmlns:o="urn:schemas-microsoft-com:office:office" xmlns:r="http://schemas.openxmlformats.org/officeDocument/2006/relationships" xmlns:m="http://schemas.openxmlformats.org/officeDocument/2006/math" xmlns:v="urn:schemas-microsoft-com:vml" xmlns:wp14="http://schemas.microsoft.com/office/word/2010/wordprocessingDrawing" xmlns:wp="http://schemas.openxmlformats.org/drawingml/2006/wordprocessingDrawing" xmlns:w10="urn:schemas-microsoft-com:office:word" xmlns:w="http://schemas.openxmlformats.org/wordprocessingml/2006/main" xmlns:w14="http://schemas.microsoft.com/office/word/2010/wordml" xmlns:w15="http://schemas.microsoft.com/office/word/2012/wordml" xmlns:w16cex="http://schemas.microsoft.com/office/word/2018/wordml/cex" xmlns:w16cid="http://schemas.microsoft.com/office/word/2016/wordml/cid" xmlns:w16="http://schemas.microsoft.com/office/word/2018/wordml" xmlns:w16se="http://schemas.microsoft.com/office/word/2015/wordml/symex" xmlns:wpg="http://schemas.microsoft.com/office/word/2010/wordprocessingGroup" xmlns:wpi="http://schemas.microsoft.com/office/word/2010/wordprocessingInk" xmlns:wne="http://schemas.microsoft.com/office/word/2006/wordml" xmlns:wps="http://schemas.microsoft.com/office/word/2010/wordprocessingShape" mc:Ignorable="w14 w15 w16se w16cid w16 w16cex wp14">
+<w:document xmlns:wpc="http://schemas.microsoft.com/office/word/2010/wordprocessingCanvas" xmlns:cx="http://schemas.microsoft.com/office/drawing/2014/chartex" xmlns:cx1="http://schemas.microsoft.com/office/drawing/2015/9/8/chartex" xmlns:cx2="http://schemas.microsoft.com/office/drawing/2015/10/21/chartex" xmlns:cx3="http://schemas.microsoft.com/office/drawing/2016/5/9/chartex" xmlns:cx4="http://schemas.microsoft.com/office/drawing/2016/5/10/chartex" xmlns:cx5="http://schemas.microsoft.com/office/drawing/2016/5/11/chartex" xmlns:cx6="http://schemas.microsoft.com/office/drawing/2016/5/12/chartex" xmlns:cx7="http://schemas.microsoft.com/office/drawing/2016/5/13/chartex" xmlns:cx8="http://schemas.microsoft.com/office/drawing/2016/5/14/chartex" xmlns:mc="http://schemas.openxmlformats.org/markup-compatibility/2006" xmlns:aink="http://schemas.microsoft.com/office/drawing/2016/ink" xmlns:am3d="http://schemas.microsoft.com/office/drawing/2017/model3d" xmlns:o="urn:schemas-microsoft-com:office:office" xmlns:oel="http://schemas.microsoft.com/office/2019/extlst" xmlns:r="http://schemas.openxmlformats.org/officeDocument/2006/relationships" xmlns:m="http://schemas.openxmlformats.org/officeDocument/2006/math" xmlns:v="urn:schemas-microsoft-com:vml" xmlns:wp14="http://schemas.microsoft.com/office/word/2010/wordprocessingDrawing" xmlns:wp="http://schemas.openxmlformats.org/drawingml/2006/wordprocessingDrawing" xmlns:w10="urn:schemas-microsoft-com:office:word" xmlns:w="http://schemas.openxmlformats.org/wordprocessingml/2006/main" xmlns:w14="http://schemas.microsoft.com/office/word/2010/wordml" xmlns:w15="http://schemas.microsoft.com/office/word/2012/wordml" xmlns:w16cex="http://schemas.microsoft.com/office/word/2018/wordml/cex" xmlns:w16cid="http://schemas.microsoft.com/office/word/2016/wordml/cid" xmlns:w16="http://schemas.microsoft.com/office/word/2018/wordml" xmlns:w16du="http://schemas.microsoft.com/office/word/2023/wordml/word16du" xmlns:w16sdtdh="http://schemas.microsoft.com/office/word/2020/wordml/sdtdatahash" xmlns:w16se="http://schemas.microsoft.com/office/word/2015/wordml/symex" xmlns:wpg="http://schemas.microsoft.com/office/word/2010/wordprocessingGroup" xmlns:wpi="http://schemas.microsoft.com/office/word/2010/wordprocessingInk" xmlns:wne="http://schemas.microsoft.com/office/word/2006/wordml" xmlns:wps="http://schemas.microsoft.com/office/word/2010/wordprocessingShape" mc:Ignorable="w14 w15 w16se w16cid w16 w16cex w16sdtdh wp14">
   <w:body>
     <w:p>
       <w:pPr>
@@ -222,7 +222,23 @@
           <w:rFonts w:ascii="Times New Roman" w:hAnsi="Times New Roman" w:cs="Times New Roman"/>
           <w:lang w:val="en-US"/>
         </w:rPr>
-        <w:t>Zidane Alfahrezi - 211112451</w:t>
+        <w:t xml:space="preserve">Zidane </w:t>
+      </w:r>
+      <w:proofErr w:type="spellStart"/>
+      <w:r>
+        <w:rPr>
+          <w:rFonts w:ascii="Times New Roman" w:hAnsi="Times New Roman" w:cs="Times New Roman"/>
+          <w:lang w:val="en-US"/>
+        </w:rPr>
+        <w:t>Alfahrezi</w:t>
+      </w:r>
+      <w:proofErr w:type="spellEnd"/>
+      <w:r>
+        <w:rPr>
+          <w:rFonts w:ascii="Times New Roman" w:hAnsi="Times New Roman" w:cs="Times New Roman"/>
+          <w:lang w:val="en-US"/>
+        </w:rPr>
+        <w:t xml:space="preserve"> - 211112451</w:t>
       </w:r>
     </w:p>
     <w:p>
@@ -268,7 +284,39 @@
           <w:rFonts w:ascii="Times New Roman" w:hAnsi="Times New Roman" w:cs="Times New Roman"/>
           <w:lang w:val="en-US"/>
         </w:rPr>
-        <w:t>anuel Lumban Toruan – 2111111532</w:t>
+        <w:t xml:space="preserve">anuel </w:t>
+      </w:r>
+      <w:proofErr w:type="spellStart"/>
+      <w:r>
+        <w:rPr>
+          <w:rFonts w:ascii="Times New Roman" w:hAnsi="Times New Roman" w:cs="Times New Roman"/>
+          <w:lang w:val="en-US"/>
+        </w:rPr>
+        <w:t>Lumban</w:t>
+      </w:r>
+      <w:proofErr w:type="spellEnd"/>
+      <w:r>
+        <w:rPr>
+          <w:rFonts w:ascii="Times New Roman" w:hAnsi="Times New Roman" w:cs="Times New Roman"/>
+          <w:lang w:val="en-US"/>
+        </w:rPr>
+        <w:t xml:space="preserve"> </w:t>
+      </w:r>
+      <w:proofErr w:type="spellStart"/>
+      <w:r>
+        <w:rPr>
+          <w:rFonts w:ascii="Times New Roman" w:hAnsi="Times New Roman" w:cs="Times New Roman"/>
+          <w:lang w:val="en-US"/>
+        </w:rPr>
+        <w:t>Toruan</w:t>
+      </w:r>
+      <w:proofErr w:type="spellEnd"/>
+      <w:r>
+        <w:rPr>
+          <w:rFonts w:ascii="Times New Roman" w:hAnsi="Times New Roman" w:cs="Times New Roman"/>
+          <w:lang w:val="en-US"/>
+        </w:rPr>
+        <w:t xml:space="preserve"> – 2111111532</w:t>
       </w:r>
     </w:p>
     <w:p>
@@ -402,7 +450,455 @@
         <w:rPr>
           <w:rFonts w:ascii="Times New Roman" w:hAnsi="Times New Roman" w:cs="Times New Roman"/>
         </w:rPr>
-        <w:t>Desain grafis menjadi aspek penting dalam bisnis dan branding modern, sehingga banyak perusahaan dan individu membutuhkan jasa desain grafis untuk membuat logo, Website, Ilustrator, book cover, dan banyak lagi. Namun, mencari penyedia jasa desain grafis yang andal dan terpercaya dapat menjadi sulit dan memakan waktu.</w:t>
+        <w:t xml:space="preserve">Desain </w:t>
+      </w:r>
+      <w:proofErr w:type="spellStart"/>
+      <w:r>
+        <w:rPr>
+          <w:rFonts w:ascii="Times New Roman" w:hAnsi="Times New Roman" w:cs="Times New Roman"/>
+        </w:rPr>
+        <w:t>grafis</w:t>
+      </w:r>
+      <w:proofErr w:type="spellEnd"/>
+      <w:r>
+        <w:rPr>
+          <w:rFonts w:ascii="Times New Roman" w:hAnsi="Times New Roman" w:cs="Times New Roman"/>
+        </w:rPr>
+        <w:t xml:space="preserve"> </w:t>
+      </w:r>
+      <w:proofErr w:type="spellStart"/>
+      <w:r>
+        <w:rPr>
+          <w:rFonts w:ascii="Times New Roman" w:hAnsi="Times New Roman" w:cs="Times New Roman"/>
+        </w:rPr>
+        <w:t>menjadi</w:t>
+      </w:r>
+      <w:proofErr w:type="spellEnd"/>
+      <w:r>
+        <w:rPr>
+          <w:rFonts w:ascii="Times New Roman" w:hAnsi="Times New Roman" w:cs="Times New Roman"/>
+        </w:rPr>
+        <w:t xml:space="preserve"> </w:t>
+      </w:r>
+      <w:proofErr w:type="spellStart"/>
+      <w:r>
+        <w:rPr>
+          <w:rFonts w:ascii="Times New Roman" w:hAnsi="Times New Roman" w:cs="Times New Roman"/>
+        </w:rPr>
+        <w:t>aspek</w:t>
+      </w:r>
+      <w:proofErr w:type="spellEnd"/>
+      <w:r>
+        <w:rPr>
+          <w:rFonts w:ascii="Times New Roman" w:hAnsi="Times New Roman" w:cs="Times New Roman"/>
+        </w:rPr>
+        <w:t xml:space="preserve"> </w:t>
+      </w:r>
+      <w:proofErr w:type="spellStart"/>
+      <w:r>
+        <w:rPr>
+          <w:rFonts w:ascii="Times New Roman" w:hAnsi="Times New Roman" w:cs="Times New Roman"/>
+        </w:rPr>
+        <w:t>penting</w:t>
+      </w:r>
+      <w:proofErr w:type="spellEnd"/>
+      <w:r>
+        <w:rPr>
+          <w:rFonts w:ascii="Times New Roman" w:hAnsi="Times New Roman" w:cs="Times New Roman"/>
+        </w:rPr>
+        <w:t xml:space="preserve"> </w:t>
+      </w:r>
+      <w:proofErr w:type="spellStart"/>
+      <w:r>
+        <w:rPr>
+          <w:rFonts w:ascii="Times New Roman" w:hAnsi="Times New Roman" w:cs="Times New Roman"/>
+        </w:rPr>
+        <w:t>dalam</w:t>
+      </w:r>
+      <w:proofErr w:type="spellEnd"/>
+      <w:r>
+        <w:rPr>
+          <w:rFonts w:ascii="Times New Roman" w:hAnsi="Times New Roman" w:cs="Times New Roman"/>
+        </w:rPr>
+        <w:t xml:space="preserve"> </w:t>
+      </w:r>
+      <w:proofErr w:type="spellStart"/>
+      <w:r>
+        <w:rPr>
+          <w:rFonts w:ascii="Times New Roman" w:hAnsi="Times New Roman" w:cs="Times New Roman"/>
+        </w:rPr>
+        <w:t>bisnis</w:t>
+      </w:r>
+      <w:proofErr w:type="spellEnd"/>
+      <w:r>
+        <w:rPr>
+          <w:rFonts w:ascii="Times New Roman" w:hAnsi="Times New Roman" w:cs="Times New Roman"/>
+        </w:rPr>
+        <w:t xml:space="preserve"> dan branding modern, </w:t>
+      </w:r>
+      <w:proofErr w:type="spellStart"/>
+      <w:r>
+        <w:rPr>
+          <w:rFonts w:ascii="Times New Roman" w:hAnsi="Times New Roman" w:cs="Times New Roman"/>
+        </w:rPr>
+        <w:t>sehingga</w:t>
+      </w:r>
+      <w:proofErr w:type="spellEnd"/>
+      <w:r>
+        <w:rPr>
+          <w:rFonts w:ascii="Times New Roman" w:hAnsi="Times New Roman" w:cs="Times New Roman"/>
+        </w:rPr>
+        <w:t xml:space="preserve"> </w:t>
+      </w:r>
+      <w:proofErr w:type="spellStart"/>
+      <w:r>
+        <w:rPr>
+          <w:rFonts w:ascii="Times New Roman" w:hAnsi="Times New Roman" w:cs="Times New Roman"/>
+        </w:rPr>
+        <w:t>banyak</w:t>
+      </w:r>
+      <w:proofErr w:type="spellEnd"/>
+      <w:r>
+        <w:rPr>
+          <w:rFonts w:ascii="Times New Roman" w:hAnsi="Times New Roman" w:cs="Times New Roman"/>
+        </w:rPr>
+        <w:t xml:space="preserve"> </w:t>
+      </w:r>
+      <w:proofErr w:type="spellStart"/>
+      <w:r>
+        <w:rPr>
+          <w:rFonts w:ascii="Times New Roman" w:hAnsi="Times New Roman" w:cs="Times New Roman"/>
+        </w:rPr>
+        <w:t>perusahaan</w:t>
+      </w:r>
+      <w:proofErr w:type="spellEnd"/>
+      <w:r>
+        <w:rPr>
+          <w:rFonts w:ascii="Times New Roman" w:hAnsi="Times New Roman" w:cs="Times New Roman"/>
+        </w:rPr>
+        <w:t xml:space="preserve"> dan </w:t>
+      </w:r>
+      <w:proofErr w:type="spellStart"/>
+      <w:r>
+        <w:rPr>
+          <w:rFonts w:ascii="Times New Roman" w:hAnsi="Times New Roman" w:cs="Times New Roman"/>
+        </w:rPr>
+        <w:t>individu</w:t>
+      </w:r>
+      <w:proofErr w:type="spellEnd"/>
+      <w:r>
+        <w:rPr>
+          <w:rFonts w:ascii="Times New Roman" w:hAnsi="Times New Roman" w:cs="Times New Roman"/>
+        </w:rPr>
+        <w:t xml:space="preserve"> </w:t>
+      </w:r>
+      <w:proofErr w:type="spellStart"/>
+      <w:r>
+        <w:rPr>
+          <w:rFonts w:ascii="Times New Roman" w:hAnsi="Times New Roman" w:cs="Times New Roman"/>
+        </w:rPr>
+        <w:t>membutuhkan</w:t>
+      </w:r>
+      <w:proofErr w:type="spellEnd"/>
+      <w:r>
+        <w:rPr>
+          <w:rFonts w:ascii="Times New Roman" w:hAnsi="Times New Roman" w:cs="Times New Roman"/>
+        </w:rPr>
+        <w:t xml:space="preserve"> </w:t>
+      </w:r>
+      <w:proofErr w:type="spellStart"/>
+      <w:r>
+        <w:rPr>
+          <w:rFonts w:ascii="Times New Roman" w:hAnsi="Times New Roman" w:cs="Times New Roman"/>
+        </w:rPr>
+        <w:t>jasa</w:t>
+      </w:r>
+      <w:proofErr w:type="spellEnd"/>
+      <w:r>
+        <w:rPr>
+          <w:rFonts w:ascii="Times New Roman" w:hAnsi="Times New Roman" w:cs="Times New Roman"/>
+        </w:rPr>
+        <w:t xml:space="preserve"> </w:t>
+      </w:r>
+      <w:proofErr w:type="spellStart"/>
+      <w:r>
+        <w:rPr>
+          <w:rFonts w:ascii="Times New Roman" w:hAnsi="Times New Roman" w:cs="Times New Roman"/>
+        </w:rPr>
+        <w:t>desain</w:t>
+      </w:r>
+      <w:proofErr w:type="spellEnd"/>
+      <w:r>
+        <w:rPr>
+          <w:rFonts w:ascii="Times New Roman" w:hAnsi="Times New Roman" w:cs="Times New Roman"/>
+        </w:rPr>
+        <w:t xml:space="preserve"> </w:t>
+      </w:r>
+      <w:proofErr w:type="spellStart"/>
+      <w:r>
+        <w:rPr>
+          <w:rFonts w:ascii="Times New Roman" w:hAnsi="Times New Roman" w:cs="Times New Roman"/>
+        </w:rPr>
+        <w:t>grafis</w:t>
+      </w:r>
+      <w:proofErr w:type="spellEnd"/>
+      <w:r>
+        <w:rPr>
+          <w:rFonts w:ascii="Times New Roman" w:hAnsi="Times New Roman" w:cs="Times New Roman"/>
+        </w:rPr>
+        <w:t xml:space="preserve"> </w:t>
+      </w:r>
+      <w:proofErr w:type="spellStart"/>
+      <w:r>
+        <w:rPr>
+          <w:rFonts w:ascii="Times New Roman" w:hAnsi="Times New Roman" w:cs="Times New Roman"/>
+        </w:rPr>
+        <w:t>untuk</w:t>
+      </w:r>
+      <w:proofErr w:type="spellEnd"/>
+      <w:r>
+        <w:rPr>
+          <w:rFonts w:ascii="Times New Roman" w:hAnsi="Times New Roman" w:cs="Times New Roman"/>
+        </w:rPr>
+        <w:t xml:space="preserve"> </w:t>
+      </w:r>
+      <w:proofErr w:type="spellStart"/>
+      <w:r>
+        <w:rPr>
+          <w:rFonts w:ascii="Times New Roman" w:hAnsi="Times New Roman" w:cs="Times New Roman"/>
+        </w:rPr>
+        <w:t>membuat</w:t>
+      </w:r>
+      <w:proofErr w:type="spellEnd"/>
+      <w:r>
+        <w:rPr>
+          <w:rFonts w:ascii="Times New Roman" w:hAnsi="Times New Roman" w:cs="Times New Roman"/>
+        </w:rPr>
+        <w:t xml:space="preserve"> logo, Website, </w:t>
+      </w:r>
+      <w:proofErr w:type="spellStart"/>
+      <w:r>
+        <w:rPr>
+          <w:rFonts w:ascii="Times New Roman" w:hAnsi="Times New Roman" w:cs="Times New Roman"/>
+        </w:rPr>
+        <w:t>Ilustrator</w:t>
+      </w:r>
+      <w:proofErr w:type="spellEnd"/>
+      <w:r>
+        <w:rPr>
+          <w:rFonts w:ascii="Times New Roman" w:hAnsi="Times New Roman" w:cs="Times New Roman"/>
+        </w:rPr>
+        <w:t xml:space="preserve">, book cover, dan </w:t>
+      </w:r>
+      <w:proofErr w:type="spellStart"/>
+      <w:r>
+        <w:rPr>
+          <w:rFonts w:ascii="Times New Roman" w:hAnsi="Times New Roman" w:cs="Times New Roman"/>
+        </w:rPr>
+        <w:t>banyak</w:t>
+      </w:r>
+      <w:proofErr w:type="spellEnd"/>
+      <w:r>
+        <w:rPr>
+          <w:rFonts w:ascii="Times New Roman" w:hAnsi="Times New Roman" w:cs="Times New Roman"/>
+        </w:rPr>
+        <w:t xml:space="preserve"> </w:t>
+      </w:r>
+      <w:proofErr w:type="spellStart"/>
+      <w:r>
+        <w:rPr>
+          <w:rFonts w:ascii="Times New Roman" w:hAnsi="Times New Roman" w:cs="Times New Roman"/>
+        </w:rPr>
+        <w:t>lagi</w:t>
+      </w:r>
+      <w:proofErr w:type="spellEnd"/>
+      <w:r>
+        <w:rPr>
+          <w:rFonts w:ascii="Times New Roman" w:hAnsi="Times New Roman" w:cs="Times New Roman"/>
+        </w:rPr>
+        <w:t xml:space="preserve">. </w:t>
+      </w:r>
+      <w:proofErr w:type="spellStart"/>
+      <w:r>
+        <w:rPr>
+          <w:rFonts w:ascii="Times New Roman" w:hAnsi="Times New Roman" w:cs="Times New Roman"/>
+        </w:rPr>
+        <w:t>Namun</w:t>
+      </w:r>
+      <w:proofErr w:type="spellEnd"/>
+      <w:r>
+        <w:rPr>
+          <w:rFonts w:ascii="Times New Roman" w:hAnsi="Times New Roman" w:cs="Times New Roman"/>
+        </w:rPr>
+        <w:t xml:space="preserve">, </w:t>
+      </w:r>
+      <w:proofErr w:type="spellStart"/>
+      <w:r>
+        <w:rPr>
+          <w:rFonts w:ascii="Times New Roman" w:hAnsi="Times New Roman" w:cs="Times New Roman"/>
+        </w:rPr>
+        <w:t>mencari</w:t>
+      </w:r>
+      <w:proofErr w:type="spellEnd"/>
+      <w:r>
+        <w:rPr>
+          <w:rFonts w:ascii="Times New Roman" w:hAnsi="Times New Roman" w:cs="Times New Roman"/>
+        </w:rPr>
+        <w:t xml:space="preserve"> </w:t>
+      </w:r>
+      <w:proofErr w:type="spellStart"/>
+      <w:r>
+        <w:rPr>
+          <w:rFonts w:ascii="Times New Roman" w:hAnsi="Times New Roman" w:cs="Times New Roman"/>
+        </w:rPr>
+        <w:t>penyedia</w:t>
+      </w:r>
+      <w:proofErr w:type="spellEnd"/>
+      <w:r>
+        <w:rPr>
+          <w:rFonts w:ascii="Times New Roman" w:hAnsi="Times New Roman" w:cs="Times New Roman"/>
+        </w:rPr>
+        <w:t xml:space="preserve"> </w:t>
+      </w:r>
+      <w:proofErr w:type="spellStart"/>
+      <w:r>
+        <w:rPr>
+          <w:rFonts w:ascii="Times New Roman" w:hAnsi="Times New Roman" w:cs="Times New Roman"/>
+        </w:rPr>
+        <w:t>jasa</w:t>
+      </w:r>
+      <w:proofErr w:type="spellEnd"/>
+      <w:r>
+        <w:rPr>
+          <w:rFonts w:ascii="Times New Roman" w:hAnsi="Times New Roman" w:cs="Times New Roman"/>
+        </w:rPr>
+        <w:t xml:space="preserve"> </w:t>
+      </w:r>
+      <w:proofErr w:type="spellStart"/>
+      <w:r>
+        <w:rPr>
+          <w:rFonts w:ascii="Times New Roman" w:hAnsi="Times New Roman" w:cs="Times New Roman"/>
+        </w:rPr>
+        <w:t>desain</w:t>
+      </w:r>
+      <w:proofErr w:type="spellEnd"/>
+      <w:r>
+        <w:rPr>
+          <w:rFonts w:ascii="Times New Roman" w:hAnsi="Times New Roman" w:cs="Times New Roman"/>
+        </w:rPr>
+        <w:t xml:space="preserve"> </w:t>
+      </w:r>
+      <w:proofErr w:type="spellStart"/>
+      <w:r>
+        <w:rPr>
+          <w:rFonts w:ascii="Times New Roman" w:hAnsi="Times New Roman" w:cs="Times New Roman"/>
+        </w:rPr>
+        <w:t>grafis</w:t>
+      </w:r>
+      <w:proofErr w:type="spellEnd"/>
+      <w:r>
+        <w:rPr>
+          <w:rFonts w:ascii="Times New Roman" w:hAnsi="Times New Roman" w:cs="Times New Roman"/>
+        </w:rPr>
+        <w:t xml:space="preserve"> yang </w:t>
+      </w:r>
+      <w:proofErr w:type="spellStart"/>
+      <w:r>
+        <w:rPr>
+          <w:rFonts w:ascii="Times New Roman" w:hAnsi="Times New Roman" w:cs="Times New Roman"/>
+        </w:rPr>
+        <w:t>andal</w:t>
+      </w:r>
+      <w:proofErr w:type="spellEnd"/>
+      <w:r>
+        <w:rPr>
+          <w:rFonts w:ascii="Times New Roman" w:hAnsi="Times New Roman" w:cs="Times New Roman"/>
+        </w:rPr>
+        <w:t xml:space="preserve"> dan </w:t>
+      </w:r>
+      <w:proofErr w:type="spellStart"/>
+      <w:r>
+        <w:rPr>
+          <w:rFonts w:ascii="Times New Roman" w:hAnsi="Times New Roman" w:cs="Times New Roman"/>
+        </w:rPr>
+        <w:t>terpercaya</w:t>
+      </w:r>
+      <w:proofErr w:type="spellEnd"/>
+      <w:r>
+        <w:rPr>
+          <w:rFonts w:ascii="Times New Roman" w:hAnsi="Times New Roman" w:cs="Times New Roman"/>
+        </w:rPr>
+        <w:t xml:space="preserve"> </w:t>
+      </w:r>
+      <w:proofErr w:type="spellStart"/>
+      <w:r>
+        <w:rPr>
+          <w:rFonts w:ascii="Times New Roman" w:hAnsi="Times New Roman" w:cs="Times New Roman"/>
+        </w:rPr>
+        <w:t>dapat</w:t>
+      </w:r>
+      <w:proofErr w:type="spellEnd"/>
+      <w:r>
+        <w:rPr>
+          <w:rFonts w:ascii="Times New Roman" w:hAnsi="Times New Roman" w:cs="Times New Roman"/>
+        </w:rPr>
+        <w:t xml:space="preserve"> </w:t>
+      </w:r>
+      <w:proofErr w:type="spellStart"/>
+      <w:r>
+        <w:rPr>
+          <w:rFonts w:ascii="Times New Roman" w:hAnsi="Times New Roman" w:cs="Times New Roman"/>
+        </w:rPr>
+        <w:t>menjadi</w:t>
+      </w:r>
+      <w:proofErr w:type="spellEnd"/>
+      <w:r>
+        <w:rPr>
+          <w:rFonts w:ascii="Times New Roman" w:hAnsi="Times New Roman" w:cs="Times New Roman"/>
+        </w:rPr>
+        <w:t xml:space="preserve"> </w:t>
+      </w:r>
+      <w:proofErr w:type="spellStart"/>
+      <w:r>
+        <w:rPr>
+          <w:rFonts w:ascii="Times New Roman" w:hAnsi="Times New Roman" w:cs="Times New Roman"/>
+        </w:rPr>
+        <w:t>sulit</w:t>
+      </w:r>
+      <w:proofErr w:type="spellEnd"/>
+      <w:r>
+        <w:rPr>
+          <w:rFonts w:ascii="Times New Roman" w:hAnsi="Times New Roman" w:cs="Times New Roman"/>
+        </w:rPr>
+        <w:t xml:space="preserve"> dan </w:t>
+      </w:r>
+      <w:proofErr w:type="spellStart"/>
+      <w:r>
+        <w:rPr>
+          <w:rFonts w:ascii="Times New Roman" w:hAnsi="Times New Roman" w:cs="Times New Roman"/>
+        </w:rPr>
+        <w:t>memakan</w:t>
+      </w:r>
+      <w:proofErr w:type="spellEnd"/>
+      <w:r>
+        <w:rPr>
+          <w:rFonts w:ascii="Times New Roman" w:hAnsi="Times New Roman" w:cs="Times New Roman"/>
+        </w:rPr>
+        <w:t xml:space="preserve"> </w:t>
+      </w:r>
+      <w:proofErr w:type="spellStart"/>
+      <w:r>
+        <w:rPr>
+          <w:rFonts w:ascii="Times New Roman" w:hAnsi="Times New Roman" w:cs="Times New Roman"/>
+        </w:rPr>
+        <w:t>waktu</w:t>
+      </w:r>
+      <w:proofErr w:type="spellEnd"/>
+      <w:r>
+        <w:rPr>
+          <w:rFonts w:ascii="Times New Roman" w:hAnsi="Times New Roman" w:cs="Times New Roman"/>
+        </w:rPr>
+        <w:t>.</w:t>
       </w:r>
     </w:p>
     <w:p>
@@ -412,11 +908,551 @@
           <w:rFonts w:ascii="Times New Roman" w:hAnsi="Times New Roman" w:cs="Times New Roman"/>
         </w:rPr>
       </w:pPr>
-      <w:r>
-        <w:rPr>
-          <w:rFonts w:ascii="Times New Roman" w:hAnsi="Times New Roman" w:cs="Times New Roman"/>
-        </w:rPr>
-        <w:t>Dengan aplikasi jasa digital grapis yang Anda ingin buat, masyarakat dapat dengan mudah menemukan penyedia jasa desain grafis yang tepat dan berkualitas dengan cepat dan mudah. Aplikasi jasa digital grapis Anda dapat memberikan layanan desain grafis yang mudah diakses, cepat, dan efisien, dengan mempertemukan klien dengan para desainer grafis yang terampil dan berpengalaman.</w:t>
+      <w:proofErr w:type="spellStart"/>
+      <w:r>
+        <w:rPr>
+          <w:rFonts w:ascii="Times New Roman" w:hAnsi="Times New Roman" w:cs="Times New Roman"/>
+        </w:rPr>
+        <w:t>Dengan</w:t>
+      </w:r>
+      <w:proofErr w:type="spellEnd"/>
+      <w:r>
+        <w:rPr>
+          <w:rFonts w:ascii="Times New Roman" w:hAnsi="Times New Roman" w:cs="Times New Roman"/>
+        </w:rPr>
+        <w:t xml:space="preserve"> </w:t>
+      </w:r>
+      <w:proofErr w:type="spellStart"/>
+      <w:r>
+        <w:rPr>
+          <w:rFonts w:ascii="Times New Roman" w:hAnsi="Times New Roman" w:cs="Times New Roman"/>
+        </w:rPr>
+        <w:t>aplikasi</w:t>
+      </w:r>
+      <w:proofErr w:type="spellEnd"/>
+      <w:r>
+        <w:rPr>
+          <w:rFonts w:ascii="Times New Roman" w:hAnsi="Times New Roman" w:cs="Times New Roman"/>
+        </w:rPr>
+        <w:t xml:space="preserve"> </w:t>
+      </w:r>
+      <w:proofErr w:type="spellStart"/>
+      <w:r>
+        <w:rPr>
+          <w:rFonts w:ascii="Times New Roman" w:hAnsi="Times New Roman" w:cs="Times New Roman"/>
+        </w:rPr>
+        <w:t>jasa</w:t>
+      </w:r>
+      <w:proofErr w:type="spellEnd"/>
+      <w:r>
+        <w:rPr>
+          <w:rFonts w:ascii="Times New Roman" w:hAnsi="Times New Roman" w:cs="Times New Roman"/>
+        </w:rPr>
+        <w:t xml:space="preserve"> digital </w:t>
+      </w:r>
+      <w:proofErr w:type="spellStart"/>
+      <w:r>
+        <w:rPr>
+          <w:rFonts w:ascii="Times New Roman" w:hAnsi="Times New Roman" w:cs="Times New Roman"/>
+        </w:rPr>
+        <w:t>grapis</w:t>
+      </w:r>
+      <w:proofErr w:type="spellEnd"/>
+      <w:r>
+        <w:rPr>
+          <w:rFonts w:ascii="Times New Roman" w:hAnsi="Times New Roman" w:cs="Times New Roman"/>
+        </w:rPr>
+        <w:t xml:space="preserve"> yang Anda </w:t>
+      </w:r>
+      <w:proofErr w:type="spellStart"/>
+      <w:r>
+        <w:rPr>
+          <w:rFonts w:ascii="Times New Roman" w:hAnsi="Times New Roman" w:cs="Times New Roman"/>
+        </w:rPr>
+        <w:t>ingin</w:t>
+      </w:r>
+      <w:proofErr w:type="spellEnd"/>
+      <w:r>
+        <w:rPr>
+          <w:rFonts w:ascii="Times New Roman" w:hAnsi="Times New Roman" w:cs="Times New Roman"/>
+        </w:rPr>
+        <w:t xml:space="preserve"> buat, </w:t>
+      </w:r>
+      <w:proofErr w:type="spellStart"/>
+      <w:r>
+        <w:rPr>
+          <w:rFonts w:ascii="Times New Roman" w:hAnsi="Times New Roman" w:cs="Times New Roman"/>
+        </w:rPr>
+        <w:t>masyarakat</w:t>
+      </w:r>
+      <w:proofErr w:type="spellEnd"/>
+      <w:r>
+        <w:rPr>
+          <w:rFonts w:ascii="Times New Roman" w:hAnsi="Times New Roman" w:cs="Times New Roman"/>
+        </w:rPr>
+        <w:t xml:space="preserve"> </w:t>
+      </w:r>
+      <w:proofErr w:type="spellStart"/>
+      <w:r>
+        <w:rPr>
+          <w:rFonts w:ascii="Times New Roman" w:hAnsi="Times New Roman" w:cs="Times New Roman"/>
+        </w:rPr>
+        <w:t>dapat</w:t>
+      </w:r>
+      <w:proofErr w:type="spellEnd"/>
+      <w:r>
+        <w:rPr>
+          <w:rFonts w:ascii="Times New Roman" w:hAnsi="Times New Roman" w:cs="Times New Roman"/>
+        </w:rPr>
+        <w:t xml:space="preserve"> </w:t>
+      </w:r>
+      <w:proofErr w:type="spellStart"/>
+      <w:r>
+        <w:rPr>
+          <w:rFonts w:ascii="Times New Roman" w:hAnsi="Times New Roman" w:cs="Times New Roman"/>
+        </w:rPr>
+        <w:t>dengan</w:t>
+      </w:r>
+      <w:proofErr w:type="spellEnd"/>
+      <w:r>
+        <w:rPr>
+          <w:rFonts w:ascii="Times New Roman" w:hAnsi="Times New Roman" w:cs="Times New Roman"/>
+        </w:rPr>
+        <w:t xml:space="preserve"> </w:t>
+      </w:r>
+      <w:proofErr w:type="spellStart"/>
+      <w:r>
+        <w:rPr>
+          <w:rFonts w:ascii="Times New Roman" w:hAnsi="Times New Roman" w:cs="Times New Roman"/>
+        </w:rPr>
+        <w:t>mudah</w:t>
+      </w:r>
+      <w:proofErr w:type="spellEnd"/>
+      <w:r>
+        <w:rPr>
+          <w:rFonts w:ascii="Times New Roman" w:hAnsi="Times New Roman" w:cs="Times New Roman"/>
+        </w:rPr>
+        <w:t xml:space="preserve"> </w:t>
+      </w:r>
+      <w:proofErr w:type="spellStart"/>
+      <w:r>
+        <w:rPr>
+          <w:rFonts w:ascii="Times New Roman" w:hAnsi="Times New Roman" w:cs="Times New Roman"/>
+        </w:rPr>
+        <w:t>menemukan</w:t>
+      </w:r>
+      <w:proofErr w:type="spellEnd"/>
+      <w:r>
+        <w:rPr>
+          <w:rFonts w:ascii="Times New Roman" w:hAnsi="Times New Roman" w:cs="Times New Roman"/>
+        </w:rPr>
+        <w:t xml:space="preserve"> </w:t>
+      </w:r>
+      <w:proofErr w:type="spellStart"/>
+      <w:r>
+        <w:rPr>
+          <w:rFonts w:ascii="Times New Roman" w:hAnsi="Times New Roman" w:cs="Times New Roman"/>
+        </w:rPr>
+        <w:t>penyedia</w:t>
+      </w:r>
+      <w:proofErr w:type="spellEnd"/>
+      <w:r>
+        <w:rPr>
+          <w:rFonts w:ascii="Times New Roman" w:hAnsi="Times New Roman" w:cs="Times New Roman"/>
+        </w:rPr>
+        <w:t xml:space="preserve"> </w:t>
+      </w:r>
+      <w:proofErr w:type="spellStart"/>
+      <w:r>
+        <w:rPr>
+          <w:rFonts w:ascii="Times New Roman" w:hAnsi="Times New Roman" w:cs="Times New Roman"/>
+        </w:rPr>
+        <w:t>jasa</w:t>
+      </w:r>
+      <w:proofErr w:type="spellEnd"/>
+      <w:r>
+        <w:rPr>
+          <w:rFonts w:ascii="Times New Roman" w:hAnsi="Times New Roman" w:cs="Times New Roman"/>
+        </w:rPr>
+        <w:t xml:space="preserve"> </w:t>
+      </w:r>
+      <w:proofErr w:type="spellStart"/>
+      <w:r>
+        <w:rPr>
+          <w:rFonts w:ascii="Times New Roman" w:hAnsi="Times New Roman" w:cs="Times New Roman"/>
+        </w:rPr>
+        <w:t>desain</w:t>
+      </w:r>
+      <w:proofErr w:type="spellEnd"/>
+      <w:r>
+        <w:rPr>
+          <w:rFonts w:ascii="Times New Roman" w:hAnsi="Times New Roman" w:cs="Times New Roman"/>
+        </w:rPr>
+        <w:t xml:space="preserve"> </w:t>
+      </w:r>
+      <w:proofErr w:type="spellStart"/>
+      <w:r>
+        <w:rPr>
+          <w:rFonts w:ascii="Times New Roman" w:hAnsi="Times New Roman" w:cs="Times New Roman"/>
+        </w:rPr>
+        <w:t>grafis</w:t>
+      </w:r>
+      <w:proofErr w:type="spellEnd"/>
+      <w:r>
+        <w:rPr>
+          <w:rFonts w:ascii="Times New Roman" w:hAnsi="Times New Roman" w:cs="Times New Roman"/>
+        </w:rPr>
+        <w:t xml:space="preserve"> yang </w:t>
+      </w:r>
+      <w:proofErr w:type="spellStart"/>
+      <w:r>
+        <w:rPr>
+          <w:rFonts w:ascii="Times New Roman" w:hAnsi="Times New Roman" w:cs="Times New Roman"/>
+        </w:rPr>
+        <w:t>tepat</w:t>
+      </w:r>
+      <w:proofErr w:type="spellEnd"/>
+      <w:r>
+        <w:rPr>
+          <w:rFonts w:ascii="Times New Roman" w:hAnsi="Times New Roman" w:cs="Times New Roman"/>
+        </w:rPr>
+        <w:t xml:space="preserve"> dan </w:t>
+      </w:r>
+      <w:proofErr w:type="spellStart"/>
+      <w:r>
+        <w:rPr>
+          <w:rFonts w:ascii="Times New Roman" w:hAnsi="Times New Roman" w:cs="Times New Roman"/>
+        </w:rPr>
+        <w:t>berkualitas</w:t>
+      </w:r>
+      <w:proofErr w:type="spellEnd"/>
+      <w:r>
+        <w:rPr>
+          <w:rFonts w:ascii="Times New Roman" w:hAnsi="Times New Roman" w:cs="Times New Roman"/>
+        </w:rPr>
+        <w:t xml:space="preserve"> </w:t>
+      </w:r>
+      <w:proofErr w:type="spellStart"/>
+      <w:r>
+        <w:rPr>
+          <w:rFonts w:ascii="Times New Roman" w:hAnsi="Times New Roman" w:cs="Times New Roman"/>
+        </w:rPr>
+        <w:t>dengan</w:t>
+      </w:r>
+      <w:proofErr w:type="spellEnd"/>
+      <w:r>
+        <w:rPr>
+          <w:rFonts w:ascii="Times New Roman" w:hAnsi="Times New Roman" w:cs="Times New Roman"/>
+        </w:rPr>
+        <w:t xml:space="preserve"> </w:t>
+      </w:r>
+      <w:proofErr w:type="spellStart"/>
+      <w:r>
+        <w:rPr>
+          <w:rFonts w:ascii="Times New Roman" w:hAnsi="Times New Roman" w:cs="Times New Roman"/>
+        </w:rPr>
+        <w:t>cepat</w:t>
+      </w:r>
+      <w:proofErr w:type="spellEnd"/>
+      <w:r>
+        <w:rPr>
+          <w:rFonts w:ascii="Times New Roman" w:hAnsi="Times New Roman" w:cs="Times New Roman"/>
+        </w:rPr>
+        <w:t xml:space="preserve"> dan </w:t>
+      </w:r>
+      <w:proofErr w:type="spellStart"/>
+      <w:r>
+        <w:rPr>
+          <w:rFonts w:ascii="Times New Roman" w:hAnsi="Times New Roman" w:cs="Times New Roman"/>
+        </w:rPr>
+        <w:t>mudah</w:t>
+      </w:r>
+      <w:proofErr w:type="spellEnd"/>
+      <w:r>
+        <w:rPr>
+          <w:rFonts w:ascii="Times New Roman" w:hAnsi="Times New Roman" w:cs="Times New Roman"/>
+        </w:rPr>
+        <w:t xml:space="preserve">. </w:t>
+      </w:r>
+      <w:proofErr w:type="spellStart"/>
+      <w:r>
+        <w:rPr>
+          <w:rFonts w:ascii="Times New Roman" w:hAnsi="Times New Roman" w:cs="Times New Roman"/>
+        </w:rPr>
+        <w:t>Aplikasi</w:t>
+      </w:r>
+      <w:proofErr w:type="spellEnd"/>
+      <w:r>
+        <w:rPr>
+          <w:rFonts w:ascii="Times New Roman" w:hAnsi="Times New Roman" w:cs="Times New Roman"/>
+        </w:rPr>
+        <w:t xml:space="preserve"> </w:t>
+      </w:r>
+      <w:proofErr w:type="spellStart"/>
+      <w:r>
+        <w:rPr>
+          <w:rFonts w:ascii="Times New Roman" w:hAnsi="Times New Roman" w:cs="Times New Roman"/>
+        </w:rPr>
+        <w:t>jasa</w:t>
+      </w:r>
+      <w:proofErr w:type="spellEnd"/>
+      <w:r>
+        <w:rPr>
+          <w:rFonts w:ascii="Times New Roman" w:hAnsi="Times New Roman" w:cs="Times New Roman"/>
+        </w:rPr>
+        <w:t xml:space="preserve"> digital </w:t>
+      </w:r>
+      <w:proofErr w:type="spellStart"/>
+      <w:r>
+        <w:rPr>
+          <w:rFonts w:ascii="Times New Roman" w:hAnsi="Times New Roman" w:cs="Times New Roman"/>
+        </w:rPr>
+        <w:t>grapis</w:t>
+      </w:r>
+      <w:proofErr w:type="spellEnd"/>
+      <w:r>
+        <w:rPr>
+          <w:rFonts w:ascii="Times New Roman" w:hAnsi="Times New Roman" w:cs="Times New Roman"/>
+        </w:rPr>
+        <w:t xml:space="preserve"> Anda </w:t>
+      </w:r>
+      <w:proofErr w:type="spellStart"/>
+      <w:r>
+        <w:rPr>
+          <w:rFonts w:ascii="Times New Roman" w:hAnsi="Times New Roman" w:cs="Times New Roman"/>
+        </w:rPr>
+        <w:t>dapat</w:t>
+      </w:r>
+      <w:proofErr w:type="spellEnd"/>
+      <w:r>
+        <w:rPr>
+          <w:rFonts w:ascii="Times New Roman" w:hAnsi="Times New Roman" w:cs="Times New Roman"/>
+        </w:rPr>
+        <w:t xml:space="preserve"> </w:t>
+      </w:r>
+      <w:proofErr w:type="spellStart"/>
+      <w:r>
+        <w:rPr>
+          <w:rFonts w:ascii="Times New Roman" w:hAnsi="Times New Roman" w:cs="Times New Roman"/>
+        </w:rPr>
+        <w:t>memberikan</w:t>
+      </w:r>
+      <w:proofErr w:type="spellEnd"/>
+      <w:r>
+        <w:rPr>
+          <w:rFonts w:ascii="Times New Roman" w:hAnsi="Times New Roman" w:cs="Times New Roman"/>
+        </w:rPr>
+        <w:t xml:space="preserve"> </w:t>
+      </w:r>
+      <w:proofErr w:type="spellStart"/>
+      <w:r>
+        <w:rPr>
+          <w:rFonts w:ascii="Times New Roman" w:hAnsi="Times New Roman" w:cs="Times New Roman"/>
+        </w:rPr>
+        <w:t>layanan</w:t>
+      </w:r>
+      <w:proofErr w:type="spellEnd"/>
+      <w:r>
+        <w:rPr>
+          <w:rFonts w:ascii="Times New Roman" w:hAnsi="Times New Roman" w:cs="Times New Roman"/>
+        </w:rPr>
+        <w:t xml:space="preserve"> </w:t>
+      </w:r>
+      <w:proofErr w:type="spellStart"/>
+      <w:r>
+        <w:rPr>
+          <w:rFonts w:ascii="Times New Roman" w:hAnsi="Times New Roman" w:cs="Times New Roman"/>
+        </w:rPr>
+        <w:t>desain</w:t>
+      </w:r>
+      <w:proofErr w:type="spellEnd"/>
+      <w:r>
+        <w:rPr>
+          <w:rFonts w:ascii="Times New Roman" w:hAnsi="Times New Roman" w:cs="Times New Roman"/>
+        </w:rPr>
+        <w:t xml:space="preserve"> </w:t>
+      </w:r>
+      <w:proofErr w:type="spellStart"/>
+      <w:r>
+        <w:rPr>
+          <w:rFonts w:ascii="Times New Roman" w:hAnsi="Times New Roman" w:cs="Times New Roman"/>
+        </w:rPr>
+        <w:t>grafis</w:t>
+      </w:r>
+      <w:proofErr w:type="spellEnd"/>
+      <w:r>
+        <w:rPr>
+          <w:rFonts w:ascii="Times New Roman" w:hAnsi="Times New Roman" w:cs="Times New Roman"/>
+        </w:rPr>
+        <w:t xml:space="preserve"> yang </w:t>
+      </w:r>
+      <w:proofErr w:type="spellStart"/>
+      <w:r>
+        <w:rPr>
+          <w:rFonts w:ascii="Times New Roman" w:hAnsi="Times New Roman" w:cs="Times New Roman"/>
+        </w:rPr>
+        <w:t>mudah</w:t>
+      </w:r>
+      <w:proofErr w:type="spellEnd"/>
+      <w:r>
+        <w:rPr>
+          <w:rFonts w:ascii="Times New Roman" w:hAnsi="Times New Roman" w:cs="Times New Roman"/>
+        </w:rPr>
+        <w:t xml:space="preserve"> </w:t>
+      </w:r>
+      <w:proofErr w:type="spellStart"/>
+      <w:r>
+        <w:rPr>
+          <w:rFonts w:ascii="Times New Roman" w:hAnsi="Times New Roman" w:cs="Times New Roman"/>
+        </w:rPr>
+        <w:t>diakses</w:t>
+      </w:r>
+      <w:proofErr w:type="spellEnd"/>
+      <w:r>
+        <w:rPr>
+          <w:rFonts w:ascii="Times New Roman" w:hAnsi="Times New Roman" w:cs="Times New Roman"/>
+        </w:rPr>
+        <w:t xml:space="preserve">, </w:t>
+      </w:r>
+      <w:proofErr w:type="spellStart"/>
+      <w:r>
+        <w:rPr>
+          <w:rFonts w:ascii="Times New Roman" w:hAnsi="Times New Roman" w:cs="Times New Roman"/>
+        </w:rPr>
+        <w:t>cepat</w:t>
+      </w:r>
+      <w:proofErr w:type="spellEnd"/>
+      <w:r>
+        <w:rPr>
+          <w:rFonts w:ascii="Times New Roman" w:hAnsi="Times New Roman" w:cs="Times New Roman"/>
+        </w:rPr>
+        <w:t xml:space="preserve">, dan </w:t>
+      </w:r>
+      <w:proofErr w:type="spellStart"/>
+      <w:r>
+        <w:rPr>
+          <w:rFonts w:ascii="Times New Roman" w:hAnsi="Times New Roman" w:cs="Times New Roman"/>
+        </w:rPr>
+        <w:t>efisien</w:t>
+      </w:r>
+      <w:proofErr w:type="spellEnd"/>
+      <w:r>
+        <w:rPr>
+          <w:rFonts w:ascii="Times New Roman" w:hAnsi="Times New Roman" w:cs="Times New Roman"/>
+        </w:rPr>
+        <w:t xml:space="preserve">, </w:t>
+      </w:r>
+      <w:proofErr w:type="spellStart"/>
+      <w:r>
+        <w:rPr>
+          <w:rFonts w:ascii="Times New Roman" w:hAnsi="Times New Roman" w:cs="Times New Roman"/>
+        </w:rPr>
+        <w:t>dengan</w:t>
+      </w:r>
+      <w:proofErr w:type="spellEnd"/>
+      <w:r>
+        <w:rPr>
+          <w:rFonts w:ascii="Times New Roman" w:hAnsi="Times New Roman" w:cs="Times New Roman"/>
+        </w:rPr>
+        <w:t xml:space="preserve"> </w:t>
+      </w:r>
+      <w:proofErr w:type="spellStart"/>
+      <w:r>
+        <w:rPr>
+          <w:rFonts w:ascii="Times New Roman" w:hAnsi="Times New Roman" w:cs="Times New Roman"/>
+        </w:rPr>
+        <w:t>mempertemukan</w:t>
+      </w:r>
+      <w:proofErr w:type="spellEnd"/>
+      <w:r>
+        <w:rPr>
+          <w:rFonts w:ascii="Times New Roman" w:hAnsi="Times New Roman" w:cs="Times New Roman"/>
+        </w:rPr>
+        <w:t xml:space="preserve"> </w:t>
+      </w:r>
+      <w:proofErr w:type="spellStart"/>
+      <w:r>
+        <w:rPr>
+          <w:rFonts w:ascii="Times New Roman" w:hAnsi="Times New Roman" w:cs="Times New Roman"/>
+        </w:rPr>
+        <w:t>klien</w:t>
+      </w:r>
+      <w:proofErr w:type="spellEnd"/>
+      <w:r>
+        <w:rPr>
+          <w:rFonts w:ascii="Times New Roman" w:hAnsi="Times New Roman" w:cs="Times New Roman"/>
+        </w:rPr>
+        <w:t xml:space="preserve"> </w:t>
+      </w:r>
+      <w:proofErr w:type="spellStart"/>
+      <w:r>
+        <w:rPr>
+          <w:rFonts w:ascii="Times New Roman" w:hAnsi="Times New Roman" w:cs="Times New Roman"/>
+        </w:rPr>
+        <w:t>dengan</w:t>
+      </w:r>
+      <w:proofErr w:type="spellEnd"/>
+      <w:r>
+        <w:rPr>
+          <w:rFonts w:ascii="Times New Roman" w:hAnsi="Times New Roman" w:cs="Times New Roman"/>
+        </w:rPr>
+        <w:t xml:space="preserve"> para </w:t>
+      </w:r>
+      <w:proofErr w:type="spellStart"/>
+      <w:r>
+        <w:rPr>
+          <w:rFonts w:ascii="Times New Roman" w:hAnsi="Times New Roman" w:cs="Times New Roman"/>
+        </w:rPr>
+        <w:t>desainer</w:t>
+      </w:r>
+      <w:proofErr w:type="spellEnd"/>
+      <w:r>
+        <w:rPr>
+          <w:rFonts w:ascii="Times New Roman" w:hAnsi="Times New Roman" w:cs="Times New Roman"/>
+        </w:rPr>
+        <w:t xml:space="preserve"> </w:t>
+      </w:r>
+      <w:proofErr w:type="spellStart"/>
+      <w:r>
+        <w:rPr>
+          <w:rFonts w:ascii="Times New Roman" w:hAnsi="Times New Roman" w:cs="Times New Roman"/>
+        </w:rPr>
+        <w:t>grafis</w:t>
+      </w:r>
+      <w:proofErr w:type="spellEnd"/>
+      <w:r>
+        <w:rPr>
+          <w:rFonts w:ascii="Times New Roman" w:hAnsi="Times New Roman" w:cs="Times New Roman"/>
+        </w:rPr>
+        <w:t xml:space="preserve"> yang </w:t>
+      </w:r>
+      <w:proofErr w:type="spellStart"/>
+      <w:r>
+        <w:rPr>
+          <w:rFonts w:ascii="Times New Roman" w:hAnsi="Times New Roman" w:cs="Times New Roman"/>
+        </w:rPr>
+        <w:t>terampil</w:t>
+      </w:r>
+      <w:proofErr w:type="spellEnd"/>
+      <w:r>
+        <w:rPr>
+          <w:rFonts w:ascii="Times New Roman" w:hAnsi="Times New Roman" w:cs="Times New Roman"/>
+        </w:rPr>
+        <w:t xml:space="preserve"> dan </w:t>
+      </w:r>
+      <w:proofErr w:type="spellStart"/>
+      <w:r>
+        <w:rPr>
+          <w:rFonts w:ascii="Times New Roman" w:hAnsi="Times New Roman" w:cs="Times New Roman"/>
+        </w:rPr>
+        <w:t>berpengalaman</w:t>
+      </w:r>
+      <w:proofErr w:type="spellEnd"/>
+      <w:r>
+        <w:rPr>
+          <w:rFonts w:ascii="Times New Roman" w:hAnsi="Times New Roman" w:cs="Times New Roman"/>
+        </w:rPr>
+        <w:t>.</w:t>
       </w:r>
     </w:p>
     <w:p>
@@ -426,11 +1462,691 @@
           <w:rFonts w:ascii="Times New Roman" w:hAnsi="Times New Roman" w:cs="Times New Roman"/>
         </w:rPr>
       </w:pPr>
-      <w:r>
-        <w:rPr>
-          <w:rFonts w:ascii="Times New Roman" w:hAnsi="Times New Roman" w:cs="Times New Roman"/>
-        </w:rPr>
-        <w:t>Selain memberikan kemudahan bagi masyarakat, aplikasi jasa digital grapis Anda juga dapat membuka peluang bisnis yang besar untuk penyedia jasa desain grafis online. Dalam era digital yang semakin maju, para desainer grafis dapat memanfaatkan aplikasi jasa digital grapis ini untuk menawarkan jasa mereka secara online dan menjangkau pasar yang lebih luas. Dengan begitu, aplikasi jasa digital grapis yang Anda buat dapat memberikan manfaat bagi semua pihak yang terlibat.</w:t>
+      <w:proofErr w:type="spellStart"/>
+      <w:r>
+        <w:rPr>
+          <w:rFonts w:ascii="Times New Roman" w:hAnsi="Times New Roman" w:cs="Times New Roman"/>
+        </w:rPr>
+        <w:t>Selain</w:t>
+      </w:r>
+      <w:proofErr w:type="spellEnd"/>
+      <w:r>
+        <w:rPr>
+          <w:rFonts w:ascii="Times New Roman" w:hAnsi="Times New Roman" w:cs="Times New Roman"/>
+        </w:rPr>
+        <w:t xml:space="preserve"> </w:t>
+      </w:r>
+      <w:proofErr w:type="spellStart"/>
+      <w:r>
+        <w:rPr>
+          <w:rFonts w:ascii="Times New Roman" w:hAnsi="Times New Roman" w:cs="Times New Roman"/>
+        </w:rPr>
+        <w:t>memberikan</w:t>
+      </w:r>
+      <w:proofErr w:type="spellEnd"/>
+      <w:r>
+        <w:rPr>
+          <w:rFonts w:ascii="Times New Roman" w:hAnsi="Times New Roman" w:cs="Times New Roman"/>
+        </w:rPr>
+        <w:t xml:space="preserve"> </w:t>
+      </w:r>
+      <w:proofErr w:type="spellStart"/>
+      <w:r>
+        <w:rPr>
+          <w:rFonts w:ascii="Times New Roman" w:hAnsi="Times New Roman" w:cs="Times New Roman"/>
+        </w:rPr>
+        <w:t>kemudahan</w:t>
+      </w:r>
+      <w:proofErr w:type="spellEnd"/>
+      <w:r>
+        <w:rPr>
+          <w:rFonts w:ascii="Times New Roman" w:hAnsi="Times New Roman" w:cs="Times New Roman"/>
+        </w:rPr>
+        <w:t xml:space="preserve"> </w:t>
+      </w:r>
+      <w:proofErr w:type="spellStart"/>
+      <w:r>
+        <w:rPr>
+          <w:rFonts w:ascii="Times New Roman" w:hAnsi="Times New Roman" w:cs="Times New Roman"/>
+        </w:rPr>
+        <w:t>bagi</w:t>
+      </w:r>
+      <w:proofErr w:type="spellEnd"/>
+      <w:r>
+        <w:rPr>
+          <w:rFonts w:ascii="Times New Roman" w:hAnsi="Times New Roman" w:cs="Times New Roman"/>
+        </w:rPr>
+        <w:t xml:space="preserve"> </w:t>
+      </w:r>
+      <w:proofErr w:type="spellStart"/>
+      <w:r>
+        <w:rPr>
+          <w:rFonts w:ascii="Times New Roman" w:hAnsi="Times New Roman" w:cs="Times New Roman"/>
+        </w:rPr>
+        <w:t>masyarakat</w:t>
+      </w:r>
+      <w:proofErr w:type="spellEnd"/>
+      <w:r>
+        <w:rPr>
+          <w:rFonts w:ascii="Times New Roman" w:hAnsi="Times New Roman" w:cs="Times New Roman"/>
+        </w:rPr>
+        <w:t xml:space="preserve">, </w:t>
+      </w:r>
+      <w:proofErr w:type="spellStart"/>
+      <w:r>
+        <w:rPr>
+          <w:rFonts w:ascii="Times New Roman" w:hAnsi="Times New Roman" w:cs="Times New Roman"/>
+        </w:rPr>
+        <w:t>aplikasi</w:t>
+      </w:r>
+      <w:proofErr w:type="spellEnd"/>
+      <w:r>
+        <w:rPr>
+          <w:rFonts w:ascii="Times New Roman" w:hAnsi="Times New Roman" w:cs="Times New Roman"/>
+        </w:rPr>
+        <w:t xml:space="preserve"> </w:t>
+      </w:r>
+      <w:proofErr w:type="spellStart"/>
+      <w:r>
+        <w:rPr>
+          <w:rFonts w:ascii="Times New Roman" w:hAnsi="Times New Roman" w:cs="Times New Roman"/>
+        </w:rPr>
+        <w:t>jasa</w:t>
+      </w:r>
+      <w:proofErr w:type="spellEnd"/>
+      <w:r>
+        <w:rPr>
+          <w:rFonts w:ascii="Times New Roman" w:hAnsi="Times New Roman" w:cs="Times New Roman"/>
+        </w:rPr>
+        <w:t xml:space="preserve"> digital </w:t>
+      </w:r>
+      <w:proofErr w:type="spellStart"/>
+      <w:r>
+        <w:rPr>
+          <w:rFonts w:ascii="Times New Roman" w:hAnsi="Times New Roman" w:cs="Times New Roman"/>
+        </w:rPr>
+        <w:t>grapis</w:t>
+      </w:r>
+      <w:proofErr w:type="spellEnd"/>
+      <w:r>
+        <w:rPr>
+          <w:rFonts w:ascii="Times New Roman" w:hAnsi="Times New Roman" w:cs="Times New Roman"/>
+        </w:rPr>
+        <w:t xml:space="preserve"> Anda juga </w:t>
+      </w:r>
+      <w:proofErr w:type="spellStart"/>
+      <w:r>
+        <w:rPr>
+          <w:rFonts w:ascii="Times New Roman" w:hAnsi="Times New Roman" w:cs="Times New Roman"/>
+        </w:rPr>
+        <w:t>dapat</w:t>
+      </w:r>
+      <w:proofErr w:type="spellEnd"/>
+      <w:r>
+        <w:rPr>
+          <w:rFonts w:ascii="Times New Roman" w:hAnsi="Times New Roman" w:cs="Times New Roman"/>
+        </w:rPr>
+        <w:t xml:space="preserve"> </w:t>
+      </w:r>
+      <w:proofErr w:type="spellStart"/>
+      <w:r>
+        <w:rPr>
+          <w:rFonts w:ascii="Times New Roman" w:hAnsi="Times New Roman" w:cs="Times New Roman"/>
+        </w:rPr>
+        <w:t>membuka</w:t>
+      </w:r>
+      <w:proofErr w:type="spellEnd"/>
+      <w:r>
+        <w:rPr>
+          <w:rFonts w:ascii="Times New Roman" w:hAnsi="Times New Roman" w:cs="Times New Roman"/>
+        </w:rPr>
+        <w:t xml:space="preserve"> </w:t>
+      </w:r>
+      <w:proofErr w:type="spellStart"/>
+      <w:r>
+        <w:rPr>
+          <w:rFonts w:ascii="Times New Roman" w:hAnsi="Times New Roman" w:cs="Times New Roman"/>
+        </w:rPr>
+        <w:t>peluang</w:t>
+      </w:r>
+      <w:proofErr w:type="spellEnd"/>
+      <w:r>
+        <w:rPr>
+          <w:rFonts w:ascii="Times New Roman" w:hAnsi="Times New Roman" w:cs="Times New Roman"/>
+        </w:rPr>
+        <w:t xml:space="preserve"> </w:t>
+      </w:r>
+      <w:proofErr w:type="spellStart"/>
+      <w:r>
+        <w:rPr>
+          <w:rFonts w:ascii="Times New Roman" w:hAnsi="Times New Roman" w:cs="Times New Roman"/>
+        </w:rPr>
+        <w:t>bisnis</w:t>
+      </w:r>
+      <w:proofErr w:type="spellEnd"/>
+      <w:r>
+        <w:rPr>
+          <w:rFonts w:ascii="Times New Roman" w:hAnsi="Times New Roman" w:cs="Times New Roman"/>
+        </w:rPr>
+        <w:t xml:space="preserve"> yang </w:t>
+      </w:r>
+      <w:proofErr w:type="spellStart"/>
+      <w:r>
+        <w:rPr>
+          <w:rFonts w:ascii="Times New Roman" w:hAnsi="Times New Roman" w:cs="Times New Roman"/>
+        </w:rPr>
+        <w:t>besar</w:t>
+      </w:r>
+      <w:proofErr w:type="spellEnd"/>
+      <w:r>
+        <w:rPr>
+          <w:rFonts w:ascii="Times New Roman" w:hAnsi="Times New Roman" w:cs="Times New Roman"/>
+        </w:rPr>
+        <w:t xml:space="preserve"> </w:t>
+      </w:r>
+      <w:proofErr w:type="spellStart"/>
+      <w:r>
+        <w:rPr>
+          <w:rFonts w:ascii="Times New Roman" w:hAnsi="Times New Roman" w:cs="Times New Roman"/>
+        </w:rPr>
+        <w:t>untuk</w:t>
+      </w:r>
+      <w:proofErr w:type="spellEnd"/>
+      <w:r>
+        <w:rPr>
+          <w:rFonts w:ascii="Times New Roman" w:hAnsi="Times New Roman" w:cs="Times New Roman"/>
+        </w:rPr>
+        <w:t xml:space="preserve"> </w:t>
+      </w:r>
+      <w:proofErr w:type="spellStart"/>
+      <w:r>
+        <w:rPr>
+          <w:rFonts w:ascii="Times New Roman" w:hAnsi="Times New Roman" w:cs="Times New Roman"/>
+        </w:rPr>
+        <w:t>penyedia</w:t>
+      </w:r>
+      <w:proofErr w:type="spellEnd"/>
+      <w:r>
+        <w:rPr>
+          <w:rFonts w:ascii="Times New Roman" w:hAnsi="Times New Roman" w:cs="Times New Roman"/>
+        </w:rPr>
+        <w:t xml:space="preserve"> </w:t>
+      </w:r>
+      <w:proofErr w:type="spellStart"/>
+      <w:r>
+        <w:rPr>
+          <w:rFonts w:ascii="Times New Roman" w:hAnsi="Times New Roman" w:cs="Times New Roman"/>
+        </w:rPr>
+        <w:t>jasa</w:t>
+      </w:r>
+      <w:proofErr w:type="spellEnd"/>
+      <w:r>
+        <w:rPr>
+          <w:rFonts w:ascii="Times New Roman" w:hAnsi="Times New Roman" w:cs="Times New Roman"/>
+        </w:rPr>
+        <w:t xml:space="preserve"> </w:t>
+      </w:r>
+      <w:proofErr w:type="spellStart"/>
+      <w:r>
+        <w:rPr>
+          <w:rFonts w:ascii="Times New Roman" w:hAnsi="Times New Roman" w:cs="Times New Roman"/>
+        </w:rPr>
+        <w:t>desain</w:t>
+      </w:r>
+      <w:proofErr w:type="spellEnd"/>
+      <w:r>
+        <w:rPr>
+          <w:rFonts w:ascii="Times New Roman" w:hAnsi="Times New Roman" w:cs="Times New Roman"/>
+        </w:rPr>
+        <w:t xml:space="preserve"> </w:t>
+      </w:r>
+      <w:proofErr w:type="spellStart"/>
+      <w:r>
+        <w:rPr>
+          <w:rFonts w:ascii="Times New Roman" w:hAnsi="Times New Roman" w:cs="Times New Roman"/>
+        </w:rPr>
+        <w:t>grafis</w:t>
+      </w:r>
+      <w:proofErr w:type="spellEnd"/>
+      <w:r>
+        <w:rPr>
+          <w:rFonts w:ascii="Times New Roman" w:hAnsi="Times New Roman" w:cs="Times New Roman"/>
+        </w:rPr>
+        <w:t xml:space="preserve"> online. </w:t>
+      </w:r>
+      <w:proofErr w:type="spellStart"/>
+      <w:r>
+        <w:rPr>
+          <w:rFonts w:ascii="Times New Roman" w:hAnsi="Times New Roman" w:cs="Times New Roman"/>
+        </w:rPr>
+        <w:t>Dalam</w:t>
+      </w:r>
+      <w:proofErr w:type="spellEnd"/>
+      <w:r>
+        <w:rPr>
+          <w:rFonts w:ascii="Times New Roman" w:hAnsi="Times New Roman" w:cs="Times New Roman"/>
+        </w:rPr>
+        <w:t xml:space="preserve"> era digital yang </w:t>
+      </w:r>
+      <w:proofErr w:type="spellStart"/>
+      <w:r>
+        <w:rPr>
+          <w:rFonts w:ascii="Times New Roman" w:hAnsi="Times New Roman" w:cs="Times New Roman"/>
+        </w:rPr>
+        <w:t>semakin</w:t>
+      </w:r>
+      <w:proofErr w:type="spellEnd"/>
+      <w:r>
+        <w:rPr>
+          <w:rFonts w:ascii="Times New Roman" w:hAnsi="Times New Roman" w:cs="Times New Roman"/>
+        </w:rPr>
+        <w:t xml:space="preserve"> </w:t>
+      </w:r>
+      <w:proofErr w:type="spellStart"/>
+      <w:r>
+        <w:rPr>
+          <w:rFonts w:ascii="Times New Roman" w:hAnsi="Times New Roman" w:cs="Times New Roman"/>
+        </w:rPr>
+        <w:t>maju</w:t>
+      </w:r>
+      <w:proofErr w:type="spellEnd"/>
+      <w:r>
+        <w:rPr>
+          <w:rFonts w:ascii="Times New Roman" w:hAnsi="Times New Roman" w:cs="Times New Roman"/>
+        </w:rPr>
+        <w:t xml:space="preserve">, para </w:t>
+      </w:r>
+      <w:proofErr w:type="spellStart"/>
+      <w:r>
+        <w:rPr>
+          <w:rFonts w:ascii="Times New Roman" w:hAnsi="Times New Roman" w:cs="Times New Roman"/>
+        </w:rPr>
+        <w:t>desainer</w:t>
+      </w:r>
+      <w:proofErr w:type="spellEnd"/>
+      <w:r>
+        <w:rPr>
+          <w:rFonts w:ascii="Times New Roman" w:hAnsi="Times New Roman" w:cs="Times New Roman"/>
+        </w:rPr>
+        <w:t xml:space="preserve"> </w:t>
+      </w:r>
+      <w:proofErr w:type="spellStart"/>
+      <w:r>
+        <w:rPr>
+          <w:rFonts w:ascii="Times New Roman" w:hAnsi="Times New Roman" w:cs="Times New Roman"/>
+        </w:rPr>
+        <w:t>grafis</w:t>
+      </w:r>
+      <w:proofErr w:type="spellEnd"/>
+      <w:r>
+        <w:rPr>
+          <w:rFonts w:ascii="Times New Roman" w:hAnsi="Times New Roman" w:cs="Times New Roman"/>
+        </w:rPr>
+        <w:t xml:space="preserve"> </w:t>
+      </w:r>
+      <w:proofErr w:type="spellStart"/>
+      <w:r>
+        <w:rPr>
+          <w:rFonts w:ascii="Times New Roman" w:hAnsi="Times New Roman" w:cs="Times New Roman"/>
+        </w:rPr>
+        <w:t>dapat</w:t>
+      </w:r>
+      <w:proofErr w:type="spellEnd"/>
+      <w:r>
+        <w:rPr>
+          <w:rFonts w:ascii="Times New Roman" w:hAnsi="Times New Roman" w:cs="Times New Roman"/>
+        </w:rPr>
+        <w:t xml:space="preserve"> </w:t>
+      </w:r>
+      <w:proofErr w:type="spellStart"/>
+      <w:r>
+        <w:rPr>
+          <w:rFonts w:ascii="Times New Roman" w:hAnsi="Times New Roman" w:cs="Times New Roman"/>
+        </w:rPr>
+        <w:t>memanfaatkan</w:t>
+      </w:r>
+      <w:proofErr w:type="spellEnd"/>
+      <w:r>
+        <w:rPr>
+          <w:rFonts w:ascii="Times New Roman" w:hAnsi="Times New Roman" w:cs="Times New Roman"/>
+        </w:rPr>
+        <w:t xml:space="preserve"> </w:t>
+      </w:r>
+      <w:proofErr w:type="spellStart"/>
+      <w:r>
+        <w:rPr>
+          <w:rFonts w:ascii="Times New Roman" w:hAnsi="Times New Roman" w:cs="Times New Roman"/>
+        </w:rPr>
+        <w:t>aplikasi</w:t>
+      </w:r>
+      <w:proofErr w:type="spellEnd"/>
+      <w:r>
+        <w:rPr>
+          <w:rFonts w:ascii="Times New Roman" w:hAnsi="Times New Roman" w:cs="Times New Roman"/>
+        </w:rPr>
+        <w:t xml:space="preserve"> </w:t>
+      </w:r>
+      <w:proofErr w:type="spellStart"/>
+      <w:r>
+        <w:rPr>
+          <w:rFonts w:ascii="Times New Roman" w:hAnsi="Times New Roman" w:cs="Times New Roman"/>
+        </w:rPr>
+        <w:t>jasa</w:t>
+      </w:r>
+      <w:proofErr w:type="spellEnd"/>
+      <w:r>
+        <w:rPr>
+          <w:rFonts w:ascii="Times New Roman" w:hAnsi="Times New Roman" w:cs="Times New Roman"/>
+        </w:rPr>
+        <w:t xml:space="preserve"> digital </w:t>
+      </w:r>
+      <w:proofErr w:type="spellStart"/>
+      <w:r>
+        <w:rPr>
+          <w:rFonts w:ascii="Times New Roman" w:hAnsi="Times New Roman" w:cs="Times New Roman"/>
+        </w:rPr>
+        <w:t>grapis</w:t>
+      </w:r>
+      <w:proofErr w:type="spellEnd"/>
+      <w:r>
+        <w:rPr>
+          <w:rFonts w:ascii="Times New Roman" w:hAnsi="Times New Roman" w:cs="Times New Roman"/>
+        </w:rPr>
+        <w:t xml:space="preserve"> </w:t>
+      </w:r>
+      <w:proofErr w:type="spellStart"/>
+      <w:r>
+        <w:rPr>
+          <w:rFonts w:ascii="Times New Roman" w:hAnsi="Times New Roman" w:cs="Times New Roman"/>
+        </w:rPr>
+        <w:t>ini</w:t>
+      </w:r>
+      <w:proofErr w:type="spellEnd"/>
+      <w:r>
+        <w:rPr>
+          <w:rFonts w:ascii="Times New Roman" w:hAnsi="Times New Roman" w:cs="Times New Roman"/>
+        </w:rPr>
+        <w:t xml:space="preserve"> </w:t>
+      </w:r>
+      <w:proofErr w:type="spellStart"/>
+      <w:r>
+        <w:rPr>
+          <w:rFonts w:ascii="Times New Roman" w:hAnsi="Times New Roman" w:cs="Times New Roman"/>
+        </w:rPr>
+        <w:t>untuk</w:t>
+      </w:r>
+      <w:proofErr w:type="spellEnd"/>
+      <w:r>
+        <w:rPr>
+          <w:rFonts w:ascii="Times New Roman" w:hAnsi="Times New Roman" w:cs="Times New Roman"/>
+        </w:rPr>
+        <w:t xml:space="preserve"> </w:t>
+      </w:r>
+      <w:proofErr w:type="spellStart"/>
+      <w:r>
+        <w:rPr>
+          <w:rFonts w:ascii="Times New Roman" w:hAnsi="Times New Roman" w:cs="Times New Roman"/>
+        </w:rPr>
+        <w:t>menawarkan</w:t>
+      </w:r>
+      <w:proofErr w:type="spellEnd"/>
+      <w:r>
+        <w:rPr>
+          <w:rFonts w:ascii="Times New Roman" w:hAnsi="Times New Roman" w:cs="Times New Roman"/>
+        </w:rPr>
+        <w:t xml:space="preserve"> </w:t>
+      </w:r>
+      <w:proofErr w:type="spellStart"/>
+      <w:r>
+        <w:rPr>
+          <w:rFonts w:ascii="Times New Roman" w:hAnsi="Times New Roman" w:cs="Times New Roman"/>
+        </w:rPr>
+        <w:t>jasa</w:t>
+      </w:r>
+      <w:proofErr w:type="spellEnd"/>
+      <w:r>
+        <w:rPr>
+          <w:rFonts w:ascii="Times New Roman" w:hAnsi="Times New Roman" w:cs="Times New Roman"/>
+        </w:rPr>
+        <w:t xml:space="preserve"> </w:t>
+      </w:r>
+      <w:proofErr w:type="spellStart"/>
+      <w:r>
+        <w:rPr>
+          <w:rFonts w:ascii="Times New Roman" w:hAnsi="Times New Roman" w:cs="Times New Roman"/>
+        </w:rPr>
+        <w:t>mereka</w:t>
+      </w:r>
+      <w:proofErr w:type="spellEnd"/>
+      <w:r>
+        <w:rPr>
+          <w:rFonts w:ascii="Times New Roman" w:hAnsi="Times New Roman" w:cs="Times New Roman"/>
+        </w:rPr>
+        <w:t xml:space="preserve"> </w:t>
+      </w:r>
+      <w:proofErr w:type="spellStart"/>
+      <w:r>
+        <w:rPr>
+          <w:rFonts w:ascii="Times New Roman" w:hAnsi="Times New Roman" w:cs="Times New Roman"/>
+        </w:rPr>
+        <w:t>secara</w:t>
+      </w:r>
+      <w:proofErr w:type="spellEnd"/>
+      <w:r>
+        <w:rPr>
+          <w:rFonts w:ascii="Times New Roman" w:hAnsi="Times New Roman" w:cs="Times New Roman"/>
+        </w:rPr>
+        <w:t xml:space="preserve"> online dan </w:t>
+      </w:r>
+      <w:proofErr w:type="spellStart"/>
+      <w:r>
+        <w:rPr>
+          <w:rFonts w:ascii="Times New Roman" w:hAnsi="Times New Roman" w:cs="Times New Roman"/>
+        </w:rPr>
+        <w:t>menjangkau</w:t>
+      </w:r>
+      <w:proofErr w:type="spellEnd"/>
+      <w:r>
+        <w:rPr>
+          <w:rFonts w:ascii="Times New Roman" w:hAnsi="Times New Roman" w:cs="Times New Roman"/>
+        </w:rPr>
+        <w:t xml:space="preserve"> pasar yang </w:t>
+      </w:r>
+      <w:proofErr w:type="spellStart"/>
+      <w:r>
+        <w:rPr>
+          <w:rFonts w:ascii="Times New Roman" w:hAnsi="Times New Roman" w:cs="Times New Roman"/>
+        </w:rPr>
+        <w:t>lebih</w:t>
+      </w:r>
+      <w:proofErr w:type="spellEnd"/>
+      <w:r>
+        <w:rPr>
+          <w:rFonts w:ascii="Times New Roman" w:hAnsi="Times New Roman" w:cs="Times New Roman"/>
+        </w:rPr>
+        <w:t xml:space="preserve"> </w:t>
+      </w:r>
+      <w:proofErr w:type="spellStart"/>
+      <w:r>
+        <w:rPr>
+          <w:rFonts w:ascii="Times New Roman" w:hAnsi="Times New Roman" w:cs="Times New Roman"/>
+        </w:rPr>
+        <w:t>luas</w:t>
+      </w:r>
+      <w:proofErr w:type="spellEnd"/>
+      <w:r>
+        <w:rPr>
+          <w:rFonts w:ascii="Times New Roman" w:hAnsi="Times New Roman" w:cs="Times New Roman"/>
+        </w:rPr>
+        <w:t xml:space="preserve">. </w:t>
+      </w:r>
+      <w:proofErr w:type="spellStart"/>
+      <w:r>
+        <w:rPr>
+          <w:rFonts w:ascii="Times New Roman" w:hAnsi="Times New Roman" w:cs="Times New Roman"/>
+        </w:rPr>
+        <w:t>Dengan</w:t>
+      </w:r>
+      <w:proofErr w:type="spellEnd"/>
+      <w:r>
+        <w:rPr>
+          <w:rFonts w:ascii="Times New Roman" w:hAnsi="Times New Roman" w:cs="Times New Roman"/>
+        </w:rPr>
+        <w:t xml:space="preserve"> </w:t>
+      </w:r>
+      <w:proofErr w:type="spellStart"/>
+      <w:r>
+        <w:rPr>
+          <w:rFonts w:ascii="Times New Roman" w:hAnsi="Times New Roman" w:cs="Times New Roman"/>
+        </w:rPr>
+        <w:t>begitu</w:t>
+      </w:r>
+      <w:proofErr w:type="spellEnd"/>
+      <w:r>
+        <w:rPr>
+          <w:rFonts w:ascii="Times New Roman" w:hAnsi="Times New Roman" w:cs="Times New Roman"/>
+        </w:rPr>
+        <w:t xml:space="preserve">, </w:t>
+      </w:r>
+      <w:proofErr w:type="spellStart"/>
+      <w:r>
+        <w:rPr>
+          <w:rFonts w:ascii="Times New Roman" w:hAnsi="Times New Roman" w:cs="Times New Roman"/>
+        </w:rPr>
+        <w:t>aplikasi</w:t>
+      </w:r>
+      <w:proofErr w:type="spellEnd"/>
+      <w:r>
+        <w:rPr>
+          <w:rFonts w:ascii="Times New Roman" w:hAnsi="Times New Roman" w:cs="Times New Roman"/>
+        </w:rPr>
+        <w:t xml:space="preserve"> </w:t>
+      </w:r>
+      <w:proofErr w:type="spellStart"/>
+      <w:r>
+        <w:rPr>
+          <w:rFonts w:ascii="Times New Roman" w:hAnsi="Times New Roman" w:cs="Times New Roman"/>
+        </w:rPr>
+        <w:t>jasa</w:t>
+      </w:r>
+      <w:proofErr w:type="spellEnd"/>
+      <w:r>
+        <w:rPr>
+          <w:rFonts w:ascii="Times New Roman" w:hAnsi="Times New Roman" w:cs="Times New Roman"/>
+        </w:rPr>
+        <w:t xml:space="preserve"> digital </w:t>
+      </w:r>
+      <w:proofErr w:type="spellStart"/>
+      <w:r>
+        <w:rPr>
+          <w:rFonts w:ascii="Times New Roman" w:hAnsi="Times New Roman" w:cs="Times New Roman"/>
+        </w:rPr>
+        <w:t>grapis</w:t>
+      </w:r>
+      <w:proofErr w:type="spellEnd"/>
+      <w:r>
+        <w:rPr>
+          <w:rFonts w:ascii="Times New Roman" w:hAnsi="Times New Roman" w:cs="Times New Roman"/>
+        </w:rPr>
+        <w:t xml:space="preserve"> yang Anda buat </w:t>
+      </w:r>
+      <w:proofErr w:type="spellStart"/>
+      <w:r>
+        <w:rPr>
+          <w:rFonts w:ascii="Times New Roman" w:hAnsi="Times New Roman" w:cs="Times New Roman"/>
+        </w:rPr>
+        <w:t>dapat</w:t>
+      </w:r>
+      <w:proofErr w:type="spellEnd"/>
+      <w:r>
+        <w:rPr>
+          <w:rFonts w:ascii="Times New Roman" w:hAnsi="Times New Roman" w:cs="Times New Roman"/>
+        </w:rPr>
+        <w:t xml:space="preserve"> </w:t>
+      </w:r>
+      <w:proofErr w:type="spellStart"/>
+      <w:r>
+        <w:rPr>
+          <w:rFonts w:ascii="Times New Roman" w:hAnsi="Times New Roman" w:cs="Times New Roman"/>
+        </w:rPr>
+        <w:t>memberikan</w:t>
+      </w:r>
+      <w:proofErr w:type="spellEnd"/>
+      <w:r>
+        <w:rPr>
+          <w:rFonts w:ascii="Times New Roman" w:hAnsi="Times New Roman" w:cs="Times New Roman"/>
+        </w:rPr>
+        <w:t xml:space="preserve"> </w:t>
+      </w:r>
+      <w:proofErr w:type="spellStart"/>
+      <w:r>
+        <w:rPr>
+          <w:rFonts w:ascii="Times New Roman" w:hAnsi="Times New Roman" w:cs="Times New Roman"/>
+        </w:rPr>
+        <w:t>manfaat</w:t>
+      </w:r>
+      <w:proofErr w:type="spellEnd"/>
+      <w:r>
+        <w:rPr>
+          <w:rFonts w:ascii="Times New Roman" w:hAnsi="Times New Roman" w:cs="Times New Roman"/>
+        </w:rPr>
+        <w:t xml:space="preserve"> </w:t>
+      </w:r>
+      <w:proofErr w:type="spellStart"/>
+      <w:r>
+        <w:rPr>
+          <w:rFonts w:ascii="Times New Roman" w:hAnsi="Times New Roman" w:cs="Times New Roman"/>
+        </w:rPr>
+        <w:t>bagi</w:t>
+      </w:r>
+      <w:proofErr w:type="spellEnd"/>
+      <w:r>
+        <w:rPr>
+          <w:rFonts w:ascii="Times New Roman" w:hAnsi="Times New Roman" w:cs="Times New Roman"/>
+        </w:rPr>
+        <w:t xml:space="preserve"> </w:t>
+      </w:r>
+      <w:proofErr w:type="spellStart"/>
+      <w:r>
+        <w:rPr>
+          <w:rFonts w:ascii="Times New Roman" w:hAnsi="Times New Roman" w:cs="Times New Roman"/>
+        </w:rPr>
+        <w:t>semua</w:t>
+      </w:r>
+      <w:proofErr w:type="spellEnd"/>
+      <w:r>
+        <w:rPr>
+          <w:rFonts w:ascii="Times New Roman" w:hAnsi="Times New Roman" w:cs="Times New Roman"/>
+        </w:rPr>
+        <w:t xml:space="preserve"> </w:t>
+      </w:r>
+      <w:proofErr w:type="spellStart"/>
+      <w:r>
+        <w:rPr>
+          <w:rFonts w:ascii="Times New Roman" w:hAnsi="Times New Roman" w:cs="Times New Roman"/>
+        </w:rPr>
+        <w:t>pihak</w:t>
+      </w:r>
+      <w:proofErr w:type="spellEnd"/>
+      <w:r>
+        <w:rPr>
+          <w:rFonts w:ascii="Times New Roman" w:hAnsi="Times New Roman" w:cs="Times New Roman"/>
+        </w:rPr>
+        <w:t xml:space="preserve"> yang </w:t>
+      </w:r>
+      <w:proofErr w:type="spellStart"/>
+      <w:r>
+        <w:rPr>
+          <w:rFonts w:ascii="Times New Roman" w:hAnsi="Times New Roman" w:cs="Times New Roman"/>
+        </w:rPr>
+        <w:t>terlibat</w:t>
+      </w:r>
+      <w:proofErr w:type="spellEnd"/>
+      <w:r>
+        <w:rPr>
+          <w:rFonts w:ascii="Times New Roman" w:hAnsi="Times New Roman" w:cs="Times New Roman"/>
+        </w:rPr>
+        <w:t>.</w:t>
       </w:r>
     </w:p>
     <w:p>
@@ -441,11 +2157,201 @@
           <w:lang w:val="fi-FI"/>
         </w:rPr>
       </w:pPr>
-      <w:r>
-        <w:rPr>
-          <w:rFonts w:ascii="Times New Roman" w:hAnsi="Times New Roman" w:cs="Times New Roman"/>
-        </w:rPr>
-        <w:t xml:space="preserve">Namun, dalam membangun aplikasi jasa digital grapis ini, Anda juga harus mempertimbangkan beberapa tantangan dan hambatan yang mungkin dihadapi. </w:t>
+      <w:proofErr w:type="spellStart"/>
+      <w:r>
+        <w:rPr>
+          <w:rFonts w:ascii="Times New Roman" w:hAnsi="Times New Roman" w:cs="Times New Roman"/>
+        </w:rPr>
+        <w:t>Namun</w:t>
+      </w:r>
+      <w:proofErr w:type="spellEnd"/>
+      <w:r>
+        <w:rPr>
+          <w:rFonts w:ascii="Times New Roman" w:hAnsi="Times New Roman" w:cs="Times New Roman"/>
+        </w:rPr>
+        <w:t xml:space="preserve">, </w:t>
+      </w:r>
+      <w:proofErr w:type="spellStart"/>
+      <w:r>
+        <w:rPr>
+          <w:rFonts w:ascii="Times New Roman" w:hAnsi="Times New Roman" w:cs="Times New Roman"/>
+        </w:rPr>
+        <w:t>dalam</w:t>
+      </w:r>
+      <w:proofErr w:type="spellEnd"/>
+      <w:r>
+        <w:rPr>
+          <w:rFonts w:ascii="Times New Roman" w:hAnsi="Times New Roman" w:cs="Times New Roman"/>
+        </w:rPr>
+        <w:t xml:space="preserve"> </w:t>
+      </w:r>
+      <w:proofErr w:type="spellStart"/>
+      <w:r>
+        <w:rPr>
+          <w:rFonts w:ascii="Times New Roman" w:hAnsi="Times New Roman" w:cs="Times New Roman"/>
+        </w:rPr>
+        <w:t>membangun</w:t>
+      </w:r>
+      <w:proofErr w:type="spellEnd"/>
+      <w:r>
+        <w:rPr>
+          <w:rFonts w:ascii="Times New Roman" w:hAnsi="Times New Roman" w:cs="Times New Roman"/>
+        </w:rPr>
+        <w:t xml:space="preserve"> </w:t>
+      </w:r>
+      <w:proofErr w:type="spellStart"/>
+      <w:r>
+        <w:rPr>
+          <w:rFonts w:ascii="Times New Roman" w:hAnsi="Times New Roman" w:cs="Times New Roman"/>
+        </w:rPr>
+        <w:t>aplikasi</w:t>
+      </w:r>
+      <w:proofErr w:type="spellEnd"/>
+      <w:r>
+        <w:rPr>
+          <w:rFonts w:ascii="Times New Roman" w:hAnsi="Times New Roman" w:cs="Times New Roman"/>
+        </w:rPr>
+        <w:t xml:space="preserve"> </w:t>
+      </w:r>
+      <w:proofErr w:type="spellStart"/>
+      <w:r>
+        <w:rPr>
+          <w:rFonts w:ascii="Times New Roman" w:hAnsi="Times New Roman" w:cs="Times New Roman"/>
+        </w:rPr>
+        <w:t>jasa</w:t>
+      </w:r>
+      <w:proofErr w:type="spellEnd"/>
+      <w:r>
+        <w:rPr>
+          <w:rFonts w:ascii="Times New Roman" w:hAnsi="Times New Roman" w:cs="Times New Roman"/>
+        </w:rPr>
+        <w:t xml:space="preserve"> digital </w:t>
+      </w:r>
+      <w:proofErr w:type="spellStart"/>
+      <w:r>
+        <w:rPr>
+          <w:rFonts w:ascii="Times New Roman" w:hAnsi="Times New Roman" w:cs="Times New Roman"/>
+        </w:rPr>
+        <w:t>grapis</w:t>
+      </w:r>
+      <w:proofErr w:type="spellEnd"/>
+      <w:r>
+        <w:rPr>
+          <w:rFonts w:ascii="Times New Roman" w:hAnsi="Times New Roman" w:cs="Times New Roman"/>
+        </w:rPr>
+        <w:t xml:space="preserve"> </w:t>
+      </w:r>
+      <w:proofErr w:type="spellStart"/>
+      <w:r>
+        <w:rPr>
+          <w:rFonts w:ascii="Times New Roman" w:hAnsi="Times New Roman" w:cs="Times New Roman"/>
+        </w:rPr>
+        <w:t>ini</w:t>
+      </w:r>
+      <w:proofErr w:type="spellEnd"/>
+      <w:r>
+        <w:rPr>
+          <w:rFonts w:ascii="Times New Roman" w:hAnsi="Times New Roman" w:cs="Times New Roman"/>
+        </w:rPr>
+        <w:t xml:space="preserve">, Anda juga </w:t>
+      </w:r>
+      <w:proofErr w:type="spellStart"/>
+      <w:r>
+        <w:rPr>
+          <w:rFonts w:ascii="Times New Roman" w:hAnsi="Times New Roman" w:cs="Times New Roman"/>
+        </w:rPr>
+        <w:t>harus</w:t>
+      </w:r>
+      <w:proofErr w:type="spellEnd"/>
+      <w:r>
+        <w:rPr>
+          <w:rFonts w:ascii="Times New Roman" w:hAnsi="Times New Roman" w:cs="Times New Roman"/>
+        </w:rPr>
+        <w:t xml:space="preserve"> </w:t>
+      </w:r>
+      <w:proofErr w:type="spellStart"/>
+      <w:r>
+        <w:rPr>
+          <w:rFonts w:ascii="Times New Roman" w:hAnsi="Times New Roman" w:cs="Times New Roman"/>
+        </w:rPr>
+        <w:t>mempertimbangkan</w:t>
+      </w:r>
+      <w:proofErr w:type="spellEnd"/>
+      <w:r>
+        <w:rPr>
+          <w:rFonts w:ascii="Times New Roman" w:hAnsi="Times New Roman" w:cs="Times New Roman"/>
+        </w:rPr>
+        <w:t xml:space="preserve"> </w:t>
+      </w:r>
+      <w:proofErr w:type="spellStart"/>
+      <w:r>
+        <w:rPr>
+          <w:rFonts w:ascii="Times New Roman" w:hAnsi="Times New Roman" w:cs="Times New Roman"/>
+        </w:rPr>
+        <w:t>beberapa</w:t>
+      </w:r>
+      <w:proofErr w:type="spellEnd"/>
+      <w:r>
+        <w:rPr>
+          <w:rFonts w:ascii="Times New Roman" w:hAnsi="Times New Roman" w:cs="Times New Roman"/>
+        </w:rPr>
+        <w:t xml:space="preserve"> </w:t>
+      </w:r>
+      <w:proofErr w:type="spellStart"/>
+      <w:r>
+        <w:rPr>
+          <w:rFonts w:ascii="Times New Roman" w:hAnsi="Times New Roman" w:cs="Times New Roman"/>
+        </w:rPr>
+        <w:t>tantangan</w:t>
+      </w:r>
+      <w:proofErr w:type="spellEnd"/>
+      <w:r>
+        <w:rPr>
+          <w:rFonts w:ascii="Times New Roman" w:hAnsi="Times New Roman" w:cs="Times New Roman"/>
+        </w:rPr>
+        <w:t xml:space="preserve"> dan </w:t>
+      </w:r>
+      <w:proofErr w:type="spellStart"/>
+      <w:r>
+        <w:rPr>
+          <w:rFonts w:ascii="Times New Roman" w:hAnsi="Times New Roman" w:cs="Times New Roman"/>
+        </w:rPr>
+        <w:t>hambatan</w:t>
+      </w:r>
+      <w:proofErr w:type="spellEnd"/>
+      <w:r>
+        <w:rPr>
+          <w:rFonts w:ascii="Times New Roman" w:hAnsi="Times New Roman" w:cs="Times New Roman"/>
+        </w:rPr>
+        <w:t xml:space="preserve"> yang </w:t>
+      </w:r>
+      <w:proofErr w:type="spellStart"/>
+      <w:r>
+        <w:rPr>
+          <w:rFonts w:ascii="Times New Roman" w:hAnsi="Times New Roman" w:cs="Times New Roman"/>
+        </w:rPr>
+        <w:t>mungkin</w:t>
+      </w:r>
+      <w:proofErr w:type="spellEnd"/>
+      <w:r>
+        <w:rPr>
+          <w:rFonts w:ascii="Times New Roman" w:hAnsi="Times New Roman" w:cs="Times New Roman"/>
+        </w:rPr>
+        <w:t xml:space="preserve"> </w:t>
+      </w:r>
+      <w:proofErr w:type="spellStart"/>
+      <w:r>
+        <w:rPr>
+          <w:rFonts w:ascii="Times New Roman" w:hAnsi="Times New Roman" w:cs="Times New Roman"/>
+        </w:rPr>
+        <w:t>dihadapi</w:t>
+      </w:r>
+      <w:proofErr w:type="spellEnd"/>
+      <w:r>
+        <w:rPr>
+          <w:rFonts w:ascii="Times New Roman" w:hAnsi="Times New Roman" w:cs="Times New Roman"/>
+        </w:rPr>
+        <w:t xml:space="preserve">. </w:t>
       </w:r>
       <w:r>
         <w:rPr>
@@ -470,6 +2376,2222 @@
         </w:rPr>
         <w:t>Dalam latar belakang pembuatan aplikasi jasa digital ini, penting untuk menonjolkan manfaat dan kebutuhan pasar untuk aplikasi jasa digital grapis yang inovatif dan andal, serta memberikan nilai tambah bagi masyarakat dan para penyedia jasa desain grafis. Dengan cara ini, aplikasi jasa digital grapis yang Anda buat dapat menjadi solusi yang efektif dan efisien bagi masyarakat dalam mencari dan memperoleh layanan desain grafis secara online.</w:t>
       </w:r>
+    </w:p>
+    <w:p>
+      <w:pPr>
+        <w:jc w:val="both"/>
+        <w:rPr>
+          <w:rFonts w:ascii="Times New Roman" w:hAnsi="Times New Roman" w:cs="Times New Roman"/>
+          <w:lang w:val="fi-FI"/>
+        </w:rPr>
+      </w:pPr>
+    </w:p>
+    <w:p>
+      <w:pPr>
+        <w:jc w:val="both"/>
+        <w:rPr>
+          <w:rFonts w:ascii="Times New Roman" w:hAnsi="Times New Roman" w:cs="Times New Roman"/>
+          <w:lang w:val="fi-FI"/>
+        </w:rPr>
+      </w:pPr>
+    </w:p>
+    <w:p>
+      <w:pPr>
+        <w:jc w:val="both"/>
+        <w:rPr>
+          <w:rFonts w:ascii="Times New Roman" w:hAnsi="Times New Roman" w:cs="Times New Roman"/>
+          <w:lang w:val="fi-FI"/>
+        </w:rPr>
+      </w:pPr>
+    </w:p>
+    <w:p>
+      <w:pPr>
+        <w:jc w:val="both"/>
+        <w:rPr>
+          <w:rFonts w:ascii="Times New Roman" w:hAnsi="Times New Roman" w:cs="Times New Roman"/>
+          <w:lang w:val="fi-FI"/>
+        </w:rPr>
+      </w:pPr>
+    </w:p>
+    <w:p>
+      <w:pPr>
+        <w:jc w:val="both"/>
+        <w:rPr>
+          <w:rFonts w:ascii="Times New Roman" w:hAnsi="Times New Roman" w:cs="Times New Roman"/>
+          <w:lang w:val="fi-FI"/>
+        </w:rPr>
+      </w:pPr>
+    </w:p>
+    <w:p>
+      <w:pPr>
+        <w:jc w:val="both"/>
+        <w:rPr>
+          <w:rFonts w:ascii="Times New Roman" w:hAnsi="Times New Roman" w:cs="Times New Roman"/>
+          <w:lang w:val="fi-FI"/>
+        </w:rPr>
+      </w:pPr>
+    </w:p>
+    <w:p>
+      <w:pPr>
+        <w:jc w:val="both"/>
+        <w:rPr>
+          <w:rFonts w:ascii="Times New Roman" w:hAnsi="Times New Roman" w:cs="Times New Roman"/>
+          <w:lang w:val="fi-FI"/>
+        </w:rPr>
+      </w:pPr>
+    </w:p>
+    <w:p>
+      <w:pPr>
+        <w:jc w:val="center"/>
+        <w:rPr>
+          <w:rFonts w:ascii="Times New Roman" w:hAnsi="Times New Roman" w:cs="Times New Roman"/>
+          <w:b/>
+          <w:bCs/>
+          <w:sz w:val="32"/>
+          <w:szCs w:val="32"/>
+          <w:lang w:val="en-US"/>
+        </w:rPr>
+      </w:pPr>
+      <w:r>
+        <w:rPr>
+          <w:rFonts w:ascii="Times New Roman" w:hAnsi="Times New Roman" w:cs="Times New Roman"/>
+          <w:b/>
+          <w:bCs/>
+          <w:sz w:val="32"/>
+          <w:szCs w:val="32"/>
+          <w:lang w:val="en-US"/>
+        </w:rPr>
+        <w:t>PRODUCT BACKLOG REPORT</w:t>
+      </w:r>
+    </w:p>
+    <w:tbl>
+      <w:tblPr>
+        <w:tblStyle w:val="TableGrid"/>
+        <w:tblW w:w="0" w:type="auto"/>
+        <w:tblInd w:w="0" w:type="dxa"/>
+        <w:tblLook w:val="04A0" w:firstRow="1" w:lastRow="0" w:firstColumn="1" w:lastColumn="0" w:noHBand="0" w:noVBand="1"/>
+      </w:tblPr>
+      <w:tblGrid>
+        <w:gridCol w:w="562"/>
+        <w:gridCol w:w="1560"/>
+        <w:gridCol w:w="2385"/>
+        <w:gridCol w:w="1503"/>
+        <w:gridCol w:w="1503"/>
+        <w:gridCol w:w="1561"/>
+      </w:tblGrid>
+      <w:tr>
+        <w:tc>
+          <w:tcPr>
+            <w:tcW w:w="562" w:type="dxa"/>
+            <w:tcBorders>
+              <w:top w:val="single" w:sz="4" w:space="0" w:color="auto"/>
+              <w:left w:val="single" w:sz="4" w:space="0" w:color="auto"/>
+              <w:bottom w:val="single" w:sz="4" w:space="0" w:color="auto"/>
+              <w:right w:val="single" w:sz="4" w:space="0" w:color="auto"/>
+            </w:tcBorders>
+            <w:hideMark/>
+          </w:tcPr>
+          <w:p>
+            <w:pPr>
+              <w:spacing w:line="240" w:lineRule="auto"/>
+              <w:jc w:val="center"/>
+              <w:rPr>
+                <w:rFonts w:ascii="Times New Roman" w:hAnsi="Times New Roman" w:cs="Times New Roman"/>
+                <w:lang w:val="en-US"/>
+              </w:rPr>
+            </w:pPr>
+            <w:r>
+              <w:rPr>
+                <w:rFonts w:ascii="Times New Roman" w:hAnsi="Times New Roman" w:cs="Times New Roman"/>
+                <w:lang w:val="en-US"/>
+              </w:rPr>
+              <w:t>ID</w:t>
+            </w:r>
+          </w:p>
+        </w:tc>
+        <w:tc>
+          <w:tcPr>
+            <w:tcW w:w="1560" w:type="dxa"/>
+            <w:tcBorders>
+              <w:top w:val="single" w:sz="4" w:space="0" w:color="auto"/>
+              <w:left w:val="single" w:sz="4" w:space="0" w:color="auto"/>
+              <w:bottom w:val="single" w:sz="4" w:space="0" w:color="auto"/>
+              <w:right w:val="single" w:sz="4" w:space="0" w:color="auto"/>
+            </w:tcBorders>
+            <w:hideMark/>
+          </w:tcPr>
+          <w:p>
+            <w:pPr>
+              <w:spacing w:line="240" w:lineRule="auto"/>
+              <w:jc w:val="center"/>
+              <w:rPr>
+                <w:rFonts w:ascii="Times New Roman" w:hAnsi="Times New Roman" w:cs="Times New Roman"/>
+                <w:lang w:val="en-US"/>
+              </w:rPr>
+            </w:pPr>
+            <w:r>
+              <w:rPr>
+                <w:rFonts w:ascii="Times New Roman" w:hAnsi="Times New Roman" w:cs="Times New Roman"/>
+                <w:lang w:val="en-US"/>
+              </w:rPr>
+              <w:t>AS A …</w:t>
+            </w:r>
+          </w:p>
+        </w:tc>
+        <w:tc>
+          <w:tcPr>
+            <w:tcW w:w="2385" w:type="dxa"/>
+            <w:tcBorders>
+              <w:top w:val="single" w:sz="4" w:space="0" w:color="auto"/>
+              <w:left w:val="single" w:sz="4" w:space="0" w:color="auto"/>
+              <w:bottom w:val="single" w:sz="4" w:space="0" w:color="auto"/>
+              <w:right w:val="single" w:sz="4" w:space="0" w:color="auto"/>
+            </w:tcBorders>
+            <w:hideMark/>
+          </w:tcPr>
+          <w:p>
+            <w:pPr>
+              <w:spacing w:line="240" w:lineRule="auto"/>
+              <w:jc w:val="center"/>
+              <w:rPr>
+                <w:rFonts w:ascii="Times New Roman" w:hAnsi="Times New Roman" w:cs="Times New Roman"/>
+                <w:lang w:val="en-US"/>
+              </w:rPr>
+            </w:pPr>
+            <w:r>
+              <w:rPr>
+                <w:rFonts w:ascii="Times New Roman" w:hAnsi="Times New Roman" w:cs="Times New Roman"/>
+                <w:lang w:val="en-US"/>
+              </w:rPr>
+              <w:t>I WANT TO …</w:t>
+            </w:r>
+          </w:p>
+        </w:tc>
+        <w:tc>
+          <w:tcPr>
+            <w:tcW w:w="1503" w:type="dxa"/>
+            <w:tcBorders>
+              <w:top w:val="single" w:sz="4" w:space="0" w:color="auto"/>
+              <w:left w:val="single" w:sz="4" w:space="0" w:color="auto"/>
+              <w:bottom w:val="single" w:sz="4" w:space="0" w:color="auto"/>
+              <w:right w:val="single" w:sz="4" w:space="0" w:color="auto"/>
+            </w:tcBorders>
+            <w:hideMark/>
+          </w:tcPr>
+          <w:p>
+            <w:pPr>
+              <w:spacing w:line="240" w:lineRule="auto"/>
+              <w:jc w:val="center"/>
+              <w:rPr>
+                <w:rFonts w:ascii="Times New Roman" w:hAnsi="Times New Roman" w:cs="Times New Roman"/>
+                <w:lang w:val="en-US"/>
+              </w:rPr>
+            </w:pPr>
+            <w:r>
+              <w:rPr>
+                <w:rFonts w:ascii="Times New Roman" w:hAnsi="Times New Roman" w:cs="Times New Roman"/>
+                <w:lang w:val="en-US"/>
+              </w:rPr>
+              <w:t>SO THAT …</w:t>
+            </w:r>
+          </w:p>
+        </w:tc>
+        <w:tc>
+          <w:tcPr>
+            <w:tcW w:w="1503" w:type="dxa"/>
+            <w:tcBorders>
+              <w:top w:val="single" w:sz="4" w:space="0" w:color="auto"/>
+              <w:left w:val="single" w:sz="4" w:space="0" w:color="auto"/>
+              <w:bottom w:val="single" w:sz="4" w:space="0" w:color="auto"/>
+              <w:right w:val="single" w:sz="4" w:space="0" w:color="auto"/>
+            </w:tcBorders>
+            <w:hideMark/>
+          </w:tcPr>
+          <w:p>
+            <w:pPr>
+              <w:spacing w:line="240" w:lineRule="auto"/>
+              <w:jc w:val="center"/>
+              <w:rPr>
+                <w:rFonts w:ascii="Times New Roman" w:hAnsi="Times New Roman" w:cs="Times New Roman"/>
+                <w:lang w:val="en-US"/>
+              </w:rPr>
+            </w:pPr>
+            <w:r>
+              <w:rPr>
+                <w:rFonts w:ascii="Times New Roman" w:hAnsi="Times New Roman" w:cs="Times New Roman"/>
+                <w:lang w:val="en-US"/>
+              </w:rPr>
+              <w:t>PRIORITY</w:t>
+            </w:r>
+          </w:p>
+        </w:tc>
+        <w:tc>
+          <w:tcPr>
+            <w:tcW w:w="1503" w:type="dxa"/>
+            <w:tcBorders>
+              <w:top w:val="single" w:sz="4" w:space="0" w:color="auto"/>
+              <w:left w:val="single" w:sz="4" w:space="0" w:color="auto"/>
+              <w:bottom w:val="single" w:sz="4" w:space="0" w:color="auto"/>
+              <w:right w:val="single" w:sz="4" w:space="0" w:color="auto"/>
+            </w:tcBorders>
+            <w:hideMark/>
+          </w:tcPr>
+          <w:p>
+            <w:pPr>
+              <w:spacing w:line="240" w:lineRule="auto"/>
+              <w:jc w:val="center"/>
+              <w:rPr>
+                <w:rFonts w:ascii="Times New Roman" w:hAnsi="Times New Roman" w:cs="Times New Roman"/>
+                <w:lang w:val="en-US"/>
+              </w:rPr>
+            </w:pPr>
+            <w:r>
+              <w:rPr>
+                <w:rFonts w:ascii="Times New Roman" w:hAnsi="Times New Roman" w:cs="Times New Roman"/>
+                <w:lang w:val="en-US"/>
+              </w:rPr>
+              <w:t>ESTIMATION</w:t>
+            </w:r>
+          </w:p>
+        </w:tc>
+      </w:tr>
+      <w:tr>
+        <w:tc>
+          <w:tcPr>
+            <w:tcW w:w="562" w:type="dxa"/>
+            <w:tcBorders>
+              <w:top w:val="single" w:sz="4" w:space="0" w:color="auto"/>
+              <w:left w:val="single" w:sz="4" w:space="0" w:color="auto"/>
+              <w:bottom w:val="single" w:sz="4" w:space="0" w:color="auto"/>
+              <w:right w:val="single" w:sz="4" w:space="0" w:color="auto"/>
+            </w:tcBorders>
+            <w:hideMark/>
+          </w:tcPr>
+          <w:p>
+            <w:pPr>
+              <w:spacing w:line="240" w:lineRule="auto"/>
+              <w:jc w:val="center"/>
+              <w:rPr>
+                <w:rFonts w:ascii="Times New Roman" w:hAnsi="Times New Roman" w:cs="Times New Roman"/>
+                <w:lang w:val="en-US"/>
+              </w:rPr>
+            </w:pPr>
+            <w:r>
+              <w:rPr>
+                <w:rFonts w:ascii="Times New Roman" w:hAnsi="Times New Roman" w:cs="Times New Roman"/>
+                <w:lang w:val="en-US"/>
+              </w:rPr>
+              <w:t>1</w:t>
+            </w:r>
+          </w:p>
+        </w:tc>
+        <w:tc>
+          <w:tcPr>
+            <w:tcW w:w="1560" w:type="dxa"/>
+            <w:tcBorders>
+              <w:top w:val="single" w:sz="4" w:space="0" w:color="auto"/>
+              <w:left w:val="single" w:sz="4" w:space="0" w:color="auto"/>
+              <w:bottom w:val="single" w:sz="4" w:space="0" w:color="auto"/>
+              <w:right w:val="single" w:sz="4" w:space="0" w:color="auto"/>
+            </w:tcBorders>
+            <w:hideMark/>
+          </w:tcPr>
+          <w:p>
+            <w:pPr>
+              <w:spacing w:line="240" w:lineRule="auto"/>
+              <w:jc w:val="center"/>
+              <w:rPr>
+                <w:rFonts w:ascii="Times New Roman" w:hAnsi="Times New Roman" w:cs="Times New Roman"/>
+                <w:lang w:val="en-US"/>
+              </w:rPr>
+            </w:pPr>
+            <w:proofErr w:type="spellStart"/>
+            <w:r>
+              <w:rPr>
+                <w:rFonts w:ascii="Times New Roman" w:hAnsi="Times New Roman" w:cs="Times New Roman"/>
+                <w:lang w:val="en-US"/>
+              </w:rPr>
+              <w:t>Pengguna</w:t>
+            </w:r>
+            <w:proofErr w:type="spellEnd"/>
+          </w:p>
+        </w:tc>
+        <w:tc>
+          <w:tcPr>
+            <w:tcW w:w="2385" w:type="dxa"/>
+            <w:tcBorders>
+              <w:top w:val="single" w:sz="4" w:space="0" w:color="auto"/>
+              <w:left w:val="single" w:sz="4" w:space="0" w:color="auto"/>
+              <w:bottom w:val="single" w:sz="4" w:space="0" w:color="auto"/>
+              <w:right w:val="single" w:sz="4" w:space="0" w:color="auto"/>
+            </w:tcBorders>
+            <w:hideMark/>
+          </w:tcPr>
+          <w:p>
+            <w:pPr>
+              <w:spacing w:line="240" w:lineRule="auto"/>
+              <w:jc w:val="center"/>
+              <w:rPr>
+                <w:rFonts w:ascii="Times New Roman" w:hAnsi="Times New Roman" w:cs="Times New Roman"/>
+                <w:lang w:val="fi-FI"/>
+              </w:rPr>
+            </w:pPr>
+            <w:r>
+              <w:rPr>
+                <w:rFonts w:ascii="Times New Roman" w:hAnsi="Times New Roman" w:cs="Times New Roman"/>
+                <w:lang w:val="fi-FI"/>
+              </w:rPr>
+              <w:t>Dapat  mencari jasa yang diinginkan</w:t>
+            </w:r>
+          </w:p>
+        </w:tc>
+        <w:tc>
+          <w:tcPr>
+            <w:tcW w:w="1503" w:type="dxa"/>
+            <w:tcBorders>
+              <w:top w:val="single" w:sz="4" w:space="0" w:color="auto"/>
+              <w:left w:val="single" w:sz="4" w:space="0" w:color="auto"/>
+              <w:bottom w:val="single" w:sz="4" w:space="0" w:color="auto"/>
+              <w:right w:val="single" w:sz="4" w:space="0" w:color="auto"/>
+            </w:tcBorders>
+            <w:hideMark/>
+          </w:tcPr>
+          <w:p>
+            <w:pPr>
+              <w:spacing w:line="240" w:lineRule="auto"/>
+              <w:jc w:val="center"/>
+              <w:rPr>
+                <w:rFonts w:ascii="Times New Roman" w:hAnsi="Times New Roman" w:cs="Times New Roman"/>
+                <w:lang w:val="fi-FI"/>
+              </w:rPr>
+            </w:pPr>
+            <w:r>
+              <w:rPr>
+                <w:rFonts w:ascii="Times New Roman" w:hAnsi="Times New Roman" w:cs="Times New Roman"/>
+                <w:lang w:val="fi-FI"/>
+              </w:rPr>
+              <w:t>Saya dapat dengan mudah menemukan jasa yang saya inginkan</w:t>
+            </w:r>
+          </w:p>
+        </w:tc>
+        <w:tc>
+          <w:tcPr>
+            <w:tcW w:w="1503" w:type="dxa"/>
+            <w:tcBorders>
+              <w:top w:val="single" w:sz="4" w:space="0" w:color="auto"/>
+              <w:left w:val="single" w:sz="4" w:space="0" w:color="auto"/>
+              <w:bottom w:val="single" w:sz="4" w:space="0" w:color="auto"/>
+              <w:right w:val="single" w:sz="4" w:space="0" w:color="auto"/>
+            </w:tcBorders>
+            <w:hideMark/>
+          </w:tcPr>
+          <w:p>
+            <w:pPr>
+              <w:spacing w:line="240" w:lineRule="auto"/>
+              <w:jc w:val="center"/>
+              <w:rPr>
+                <w:rFonts w:ascii="Times New Roman" w:hAnsi="Times New Roman" w:cs="Times New Roman"/>
+                <w:lang w:val="en-US"/>
+              </w:rPr>
+            </w:pPr>
+            <w:r>
+              <w:rPr>
+                <w:rFonts w:ascii="Times New Roman" w:hAnsi="Times New Roman" w:cs="Times New Roman"/>
+                <w:lang w:val="en-US"/>
+              </w:rPr>
+              <w:t>Medium</w:t>
+            </w:r>
+          </w:p>
+        </w:tc>
+        <w:tc>
+          <w:tcPr>
+            <w:tcW w:w="1503" w:type="dxa"/>
+            <w:tcBorders>
+              <w:top w:val="single" w:sz="4" w:space="0" w:color="auto"/>
+              <w:left w:val="single" w:sz="4" w:space="0" w:color="auto"/>
+              <w:bottom w:val="single" w:sz="4" w:space="0" w:color="auto"/>
+              <w:right w:val="single" w:sz="4" w:space="0" w:color="auto"/>
+            </w:tcBorders>
+            <w:hideMark/>
+          </w:tcPr>
+          <w:p>
+            <w:pPr>
+              <w:spacing w:line="240" w:lineRule="auto"/>
+              <w:jc w:val="center"/>
+              <w:rPr>
+                <w:rFonts w:ascii="Times New Roman" w:hAnsi="Times New Roman" w:cs="Times New Roman"/>
+                <w:lang w:val="en-US"/>
+              </w:rPr>
+            </w:pPr>
+            <w:r>
+              <w:rPr>
+                <w:rFonts w:ascii="Times New Roman" w:hAnsi="Times New Roman" w:cs="Times New Roman"/>
+                <w:lang w:val="en-US"/>
+              </w:rPr>
+              <w:t>4</w:t>
+            </w:r>
+          </w:p>
+        </w:tc>
+      </w:tr>
+      <w:tr>
+        <w:tc>
+          <w:tcPr>
+            <w:tcW w:w="562" w:type="dxa"/>
+            <w:tcBorders>
+              <w:top w:val="single" w:sz="4" w:space="0" w:color="auto"/>
+              <w:left w:val="single" w:sz="4" w:space="0" w:color="auto"/>
+              <w:bottom w:val="single" w:sz="4" w:space="0" w:color="auto"/>
+              <w:right w:val="single" w:sz="4" w:space="0" w:color="auto"/>
+            </w:tcBorders>
+            <w:hideMark/>
+          </w:tcPr>
+          <w:p>
+            <w:pPr>
+              <w:spacing w:line="240" w:lineRule="auto"/>
+              <w:jc w:val="center"/>
+              <w:rPr>
+                <w:rFonts w:ascii="Times New Roman" w:hAnsi="Times New Roman" w:cs="Times New Roman"/>
+                <w:lang w:val="en-US"/>
+              </w:rPr>
+            </w:pPr>
+            <w:r>
+              <w:rPr>
+                <w:rFonts w:ascii="Times New Roman" w:hAnsi="Times New Roman" w:cs="Times New Roman"/>
+                <w:lang w:val="en-US"/>
+              </w:rPr>
+              <w:t>2</w:t>
+            </w:r>
+          </w:p>
+        </w:tc>
+        <w:tc>
+          <w:tcPr>
+            <w:tcW w:w="1560" w:type="dxa"/>
+            <w:tcBorders>
+              <w:top w:val="single" w:sz="4" w:space="0" w:color="auto"/>
+              <w:left w:val="single" w:sz="4" w:space="0" w:color="auto"/>
+              <w:bottom w:val="single" w:sz="4" w:space="0" w:color="auto"/>
+              <w:right w:val="single" w:sz="4" w:space="0" w:color="auto"/>
+            </w:tcBorders>
+            <w:hideMark/>
+          </w:tcPr>
+          <w:p>
+            <w:pPr>
+              <w:spacing w:line="240" w:lineRule="auto"/>
+              <w:jc w:val="center"/>
+              <w:rPr>
+                <w:rFonts w:ascii="Times New Roman" w:hAnsi="Times New Roman" w:cs="Times New Roman"/>
+                <w:lang w:val="en-US"/>
+              </w:rPr>
+            </w:pPr>
+            <w:proofErr w:type="spellStart"/>
+            <w:r>
+              <w:rPr>
+                <w:rFonts w:ascii="Times New Roman" w:hAnsi="Times New Roman" w:cs="Times New Roman"/>
+                <w:lang w:val="en-US"/>
+              </w:rPr>
+              <w:t>Pengguna</w:t>
+            </w:r>
+            <w:proofErr w:type="spellEnd"/>
+          </w:p>
+        </w:tc>
+        <w:tc>
+          <w:tcPr>
+            <w:tcW w:w="2385" w:type="dxa"/>
+            <w:tcBorders>
+              <w:top w:val="single" w:sz="4" w:space="0" w:color="auto"/>
+              <w:left w:val="single" w:sz="4" w:space="0" w:color="auto"/>
+              <w:bottom w:val="single" w:sz="4" w:space="0" w:color="auto"/>
+              <w:right w:val="single" w:sz="4" w:space="0" w:color="auto"/>
+            </w:tcBorders>
+            <w:hideMark/>
+          </w:tcPr>
+          <w:p>
+            <w:pPr>
+              <w:spacing w:line="240" w:lineRule="auto"/>
+              <w:jc w:val="center"/>
+              <w:rPr>
+                <w:rFonts w:ascii="Times New Roman" w:hAnsi="Times New Roman" w:cs="Times New Roman"/>
+                <w:lang w:val="en-US"/>
+              </w:rPr>
+            </w:pPr>
+            <w:proofErr w:type="spellStart"/>
+            <w:r>
+              <w:rPr>
+                <w:rFonts w:ascii="Times New Roman" w:hAnsi="Times New Roman" w:cs="Times New Roman"/>
+                <w:lang w:val="en-US"/>
+              </w:rPr>
+              <w:t>Dapat</w:t>
+            </w:r>
+            <w:proofErr w:type="spellEnd"/>
+            <w:r>
+              <w:rPr>
+                <w:rFonts w:ascii="Times New Roman" w:hAnsi="Times New Roman" w:cs="Times New Roman"/>
+                <w:lang w:val="en-US"/>
+              </w:rPr>
+              <w:t xml:space="preserve"> </w:t>
+            </w:r>
+            <w:proofErr w:type="spellStart"/>
+            <w:r>
+              <w:rPr>
+                <w:rFonts w:ascii="Times New Roman" w:hAnsi="Times New Roman" w:cs="Times New Roman"/>
+                <w:lang w:val="en-US"/>
+              </w:rPr>
+              <w:t>melihat</w:t>
+            </w:r>
+            <w:proofErr w:type="spellEnd"/>
+            <w:r>
+              <w:rPr>
+                <w:rFonts w:ascii="Times New Roman" w:hAnsi="Times New Roman" w:cs="Times New Roman"/>
+                <w:lang w:val="en-US"/>
+              </w:rPr>
+              <w:t xml:space="preserve"> detail </w:t>
+            </w:r>
+            <w:proofErr w:type="spellStart"/>
+            <w:r>
+              <w:rPr>
+                <w:rFonts w:ascii="Times New Roman" w:hAnsi="Times New Roman" w:cs="Times New Roman"/>
+                <w:lang w:val="en-US"/>
+              </w:rPr>
+              <w:t>jasa</w:t>
+            </w:r>
+            <w:proofErr w:type="spellEnd"/>
+            <w:r>
+              <w:rPr>
+                <w:rFonts w:ascii="Times New Roman" w:hAnsi="Times New Roman" w:cs="Times New Roman"/>
+                <w:lang w:val="en-US"/>
+              </w:rPr>
+              <w:t xml:space="preserve"> yang </w:t>
+            </w:r>
+            <w:proofErr w:type="spellStart"/>
+            <w:r>
+              <w:rPr>
+                <w:rFonts w:ascii="Times New Roman" w:hAnsi="Times New Roman" w:cs="Times New Roman"/>
+                <w:lang w:val="en-US"/>
+              </w:rPr>
+              <w:t>akan</w:t>
+            </w:r>
+            <w:proofErr w:type="spellEnd"/>
+            <w:r>
+              <w:rPr>
+                <w:rFonts w:ascii="Times New Roman" w:hAnsi="Times New Roman" w:cs="Times New Roman"/>
+                <w:lang w:val="en-US"/>
+              </w:rPr>
+              <w:t xml:space="preserve"> </w:t>
+            </w:r>
+            <w:proofErr w:type="spellStart"/>
+            <w:r>
+              <w:rPr>
+                <w:rFonts w:ascii="Times New Roman" w:hAnsi="Times New Roman" w:cs="Times New Roman"/>
+                <w:lang w:val="en-US"/>
+              </w:rPr>
+              <w:t>dipesan</w:t>
+            </w:r>
+            <w:proofErr w:type="spellEnd"/>
+          </w:p>
+        </w:tc>
+        <w:tc>
+          <w:tcPr>
+            <w:tcW w:w="1503" w:type="dxa"/>
+            <w:tcBorders>
+              <w:top w:val="single" w:sz="4" w:space="0" w:color="auto"/>
+              <w:left w:val="single" w:sz="4" w:space="0" w:color="auto"/>
+              <w:bottom w:val="single" w:sz="4" w:space="0" w:color="auto"/>
+              <w:right w:val="single" w:sz="4" w:space="0" w:color="auto"/>
+            </w:tcBorders>
+            <w:hideMark/>
+          </w:tcPr>
+          <w:p>
+            <w:pPr>
+              <w:spacing w:line="240" w:lineRule="auto"/>
+              <w:jc w:val="center"/>
+              <w:rPr>
+                <w:rFonts w:ascii="Times New Roman" w:hAnsi="Times New Roman" w:cs="Times New Roman"/>
+                <w:lang w:val="en-US"/>
+              </w:rPr>
+            </w:pPr>
+            <w:r>
+              <w:rPr>
+                <w:rFonts w:ascii="Times New Roman" w:hAnsi="Times New Roman" w:cs="Times New Roman"/>
+                <w:lang w:val="en-US"/>
+              </w:rPr>
+              <w:t xml:space="preserve">Saya </w:t>
+            </w:r>
+            <w:proofErr w:type="spellStart"/>
+            <w:r>
+              <w:rPr>
+                <w:rFonts w:ascii="Times New Roman" w:hAnsi="Times New Roman" w:cs="Times New Roman"/>
+                <w:lang w:val="en-US"/>
+              </w:rPr>
+              <w:t>dapat</w:t>
+            </w:r>
+            <w:proofErr w:type="spellEnd"/>
+            <w:r>
+              <w:rPr>
+                <w:rFonts w:ascii="Times New Roman" w:hAnsi="Times New Roman" w:cs="Times New Roman"/>
+                <w:lang w:val="en-US"/>
+              </w:rPr>
+              <w:t xml:space="preserve"> </w:t>
+            </w:r>
+            <w:proofErr w:type="spellStart"/>
+            <w:r>
+              <w:rPr>
+                <w:rFonts w:ascii="Times New Roman" w:hAnsi="Times New Roman" w:cs="Times New Roman"/>
+                <w:lang w:val="en-US"/>
+              </w:rPr>
+              <w:t>melihat</w:t>
+            </w:r>
+            <w:proofErr w:type="spellEnd"/>
+            <w:r>
+              <w:rPr>
+                <w:rFonts w:ascii="Times New Roman" w:hAnsi="Times New Roman" w:cs="Times New Roman"/>
+                <w:lang w:val="en-US"/>
+              </w:rPr>
+              <w:t xml:space="preserve"> detail </w:t>
+            </w:r>
+            <w:proofErr w:type="spellStart"/>
+            <w:r>
+              <w:rPr>
+                <w:rFonts w:ascii="Times New Roman" w:hAnsi="Times New Roman" w:cs="Times New Roman"/>
+                <w:lang w:val="en-US"/>
+              </w:rPr>
+              <w:t>jasa</w:t>
+            </w:r>
+            <w:proofErr w:type="spellEnd"/>
+          </w:p>
+        </w:tc>
+        <w:tc>
+          <w:tcPr>
+            <w:tcW w:w="1503" w:type="dxa"/>
+            <w:tcBorders>
+              <w:top w:val="single" w:sz="4" w:space="0" w:color="auto"/>
+              <w:left w:val="single" w:sz="4" w:space="0" w:color="auto"/>
+              <w:bottom w:val="single" w:sz="4" w:space="0" w:color="auto"/>
+              <w:right w:val="single" w:sz="4" w:space="0" w:color="auto"/>
+            </w:tcBorders>
+            <w:hideMark/>
+          </w:tcPr>
+          <w:p>
+            <w:pPr>
+              <w:spacing w:line="240" w:lineRule="auto"/>
+              <w:jc w:val="center"/>
+              <w:rPr>
+                <w:rFonts w:ascii="Times New Roman" w:hAnsi="Times New Roman" w:cs="Times New Roman"/>
+                <w:lang w:val="en-US"/>
+              </w:rPr>
+            </w:pPr>
+            <w:r>
+              <w:rPr>
+                <w:rFonts w:ascii="Times New Roman" w:hAnsi="Times New Roman" w:cs="Times New Roman"/>
+                <w:lang w:val="en-US"/>
+              </w:rPr>
+              <w:t>High</w:t>
+            </w:r>
+          </w:p>
+        </w:tc>
+        <w:tc>
+          <w:tcPr>
+            <w:tcW w:w="1503" w:type="dxa"/>
+            <w:tcBorders>
+              <w:top w:val="single" w:sz="4" w:space="0" w:color="auto"/>
+              <w:left w:val="single" w:sz="4" w:space="0" w:color="auto"/>
+              <w:bottom w:val="single" w:sz="4" w:space="0" w:color="auto"/>
+              <w:right w:val="single" w:sz="4" w:space="0" w:color="auto"/>
+            </w:tcBorders>
+            <w:hideMark/>
+          </w:tcPr>
+          <w:p>
+            <w:pPr>
+              <w:spacing w:line="240" w:lineRule="auto"/>
+              <w:jc w:val="center"/>
+              <w:rPr>
+                <w:rFonts w:ascii="Times New Roman" w:hAnsi="Times New Roman" w:cs="Times New Roman"/>
+                <w:lang w:val="en-US"/>
+              </w:rPr>
+            </w:pPr>
+            <w:r>
+              <w:rPr>
+                <w:rFonts w:ascii="Times New Roman" w:hAnsi="Times New Roman" w:cs="Times New Roman"/>
+                <w:lang w:val="en-US"/>
+              </w:rPr>
+              <w:t>3</w:t>
+            </w:r>
+          </w:p>
+        </w:tc>
+      </w:tr>
+      <w:tr>
+        <w:tc>
+          <w:tcPr>
+            <w:tcW w:w="562" w:type="dxa"/>
+            <w:tcBorders>
+              <w:top w:val="single" w:sz="4" w:space="0" w:color="auto"/>
+              <w:left w:val="single" w:sz="4" w:space="0" w:color="auto"/>
+              <w:bottom w:val="single" w:sz="4" w:space="0" w:color="auto"/>
+              <w:right w:val="single" w:sz="4" w:space="0" w:color="auto"/>
+            </w:tcBorders>
+            <w:hideMark/>
+          </w:tcPr>
+          <w:p>
+            <w:pPr>
+              <w:spacing w:line="240" w:lineRule="auto"/>
+              <w:jc w:val="center"/>
+              <w:rPr>
+                <w:rFonts w:ascii="Times New Roman" w:hAnsi="Times New Roman" w:cs="Times New Roman"/>
+                <w:lang w:val="en-US"/>
+              </w:rPr>
+            </w:pPr>
+            <w:r>
+              <w:rPr>
+                <w:rFonts w:ascii="Times New Roman" w:hAnsi="Times New Roman" w:cs="Times New Roman"/>
+                <w:lang w:val="en-US"/>
+              </w:rPr>
+              <w:t>3</w:t>
+            </w:r>
+          </w:p>
+        </w:tc>
+        <w:tc>
+          <w:tcPr>
+            <w:tcW w:w="1560" w:type="dxa"/>
+            <w:tcBorders>
+              <w:top w:val="single" w:sz="4" w:space="0" w:color="auto"/>
+              <w:left w:val="single" w:sz="4" w:space="0" w:color="auto"/>
+              <w:bottom w:val="single" w:sz="4" w:space="0" w:color="auto"/>
+              <w:right w:val="single" w:sz="4" w:space="0" w:color="auto"/>
+            </w:tcBorders>
+            <w:hideMark/>
+          </w:tcPr>
+          <w:p>
+            <w:pPr>
+              <w:spacing w:line="240" w:lineRule="auto"/>
+              <w:jc w:val="center"/>
+              <w:rPr>
+                <w:rFonts w:ascii="Times New Roman" w:hAnsi="Times New Roman" w:cs="Times New Roman"/>
+                <w:lang w:val="en-US"/>
+              </w:rPr>
+            </w:pPr>
+            <w:proofErr w:type="spellStart"/>
+            <w:r>
+              <w:rPr>
+                <w:rFonts w:ascii="Times New Roman" w:hAnsi="Times New Roman" w:cs="Times New Roman"/>
+                <w:lang w:val="en-US"/>
+              </w:rPr>
+              <w:t>pengguna</w:t>
+            </w:r>
+            <w:proofErr w:type="spellEnd"/>
+          </w:p>
+        </w:tc>
+        <w:tc>
+          <w:tcPr>
+            <w:tcW w:w="2385" w:type="dxa"/>
+            <w:tcBorders>
+              <w:top w:val="single" w:sz="4" w:space="0" w:color="auto"/>
+              <w:left w:val="single" w:sz="4" w:space="0" w:color="auto"/>
+              <w:bottom w:val="single" w:sz="4" w:space="0" w:color="auto"/>
+              <w:right w:val="single" w:sz="4" w:space="0" w:color="auto"/>
+            </w:tcBorders>
+            <w:hideMark/>
+          </w:tcPr>
+          <w:p>
+            <w:pPr>
+              <w:spacing w:line="240" w:lineRule="auto"/>
+              <w:jc w:val="center"/>
+              <w:rPr>
+                <w:rFonts w:ascii="Times New Roman" w:hAnsi="Times New Roman" w:cs="Times New Roman"/>
+                <w:lang w:val="en-US"/>
+              </w:rPr>
+            </w:pPr>
+            <w:proofErr w:type="spellStart"/>
+            <w:r>
+              <w:rPr>
+                <w:rFonts w:ascii="Times New Roman" w:hAnsi="Times New Roman" w:cs="Times New Roman"/>
+                <w:lang w:val="en-US"/>
+              </w:rPr>
+              <w:t>Dapat</w:t>
+            </w:r>
+            <w:proofErr w:type="spellEnd"/>
+            <w:r>
+              <w:rPr>
+                <w:rFonts w:ascii="Times New Roman" w:hAnsi="Times New Roman" w:cs="Times New Roman"/>
+                <w:lang w:val="en-US"/>
+              </w:rPr>
+              <w:t xml:space="preserve"> </w:t>
+            </w:r>
+            <w:proofErr w:type="spellStart"/>
+            <w:r>
+              <w:rPr>
+                <w:rFonts w:ascii="Times New Roman" w:hAnsi="Times New Roman" w:cs="Times New Roman"/>
+                <w:lang w:val="en-US"/>
+              </w:rPr>
+              <w:t>melakukan</w:t>
+            </w:r>
+            <w:proofErr w:type="spellEnd"/>
+            <w:r>
+              <w:rPr>
+                <w:rFonts w:ascii="Times New Roman" w:hAnsi="Times New Roman" w:cs="Times New Roman"/>
+                <w:lang w:val="en-US"/>
+              </w:rPr>
+              <w:t xml:space="preserve"> </w:t>
+            </w:r>
+            <w:proofErr w:type="spellStart"/>
+            <w:r>
+              <w:rPr>
+                <w:rFonts w:ascii="Times New Roman" w:hAnsi="Times New Roman" w:cs="Times New Roman"/>
+                <w:lang w:val="en-US"/>
+              </w:rPr>
+              <w:t>pembayaran</w:t>
+            </w:r>
+            <w:proofErr w:type="spellEnd"/>
+          </w:p>
+        </w:tc>
+        <w:tc>
+          <w:tcPr>
+            <w:tcW w:w="1503" w:type="dxa"/>
+            <w:tcBorders>
+              <w:top w:val="single" w:sz="4" w:space="0" w:color="auto"/>
+              <w:left w:val="single" w:sz="4" w:space="0" w:color="auto"/>
+              <w:bottom w:val="single" w:sz="4" w:space="0" w:color="auto"/>
+              <w:right w:val="single" w:sz="4" w:space="0" w:color="auto"/>
+            </w:tcBorders>
+            <w:hideMark/>
+          </w:tcPr>
+          <w:p>
+            <w:pPr>
+              <w:spacing w:line="240" w:lineRule="auto"/>
+              <w:jc w:val="center"/>
+              <w:rPr>
+                <w:rFonts w:ascii="Times New Roman" w:hAnsi="Times New Roman" w:cs="Times New Roman"/>
+                <w:lang w:val="fi-FI"/>
+              </w:rPr>
+            </w:pPr>
+            <w:r>
+              <w:rPr>
+                <w:rFonts w:ascii="Times New Roman" w:hAnsi="Times New Roman" w:cs="Times New Roman"/>
+                <w:lang w:val="fi-FI"/>
+              </w:rPr>
+              <w:t>Saya dapat melakukan pemilihan pemabayaran</w:t>
+            </w:r>
+          </w:p>
+        </w:tc>
+        <w:tc>
+          <w:tcPr>
+            <w:tcW w:w="1503" w:type="dxa"/>
+            <w:tcBorders>
+              <w:top w:val="single" w:sz="4" w:space="0" w:color="auto"/>
+              <w:left w:val="single" w:sz="4" w:space="0" w:color="auto"/>
+              <w:bottom w:val="single" w:sz="4" w:space="0" w:color="auto"/>
+              <w:right w:val="single" w:sz="4" w:space="0" w:color="auto"/>
+            </w:tcBorders>
+            <w:hideMark/>
+          </w:tcPr>
+          <w:p>
+            <w:pPr>
+              <w:spacing w:line="240" w:lineRule="auto"/>
+              <w:jc w:val="center"/>
+              <w:rPr>
+                <w:rFonts w:ascii="Times New Roman" w:hAnsi="Times New Roman" w:cs="Times New Roman"/>
+                <w:lang w:val="en-US"/>
+              </w:rPr>
+            </w:pPr>
+            <w:r>
+              <w:rPr>
+                <w:rFonts w:ascii="Times New Roman" w:hAnsi="Times New Roman" w:cs="Times New Roman"/>
+                <w:lang w:val="en-US"/>
+              </w:rPr>
+              <w:t>High</w:t>
+            </w:r>
+          </w:p>
+        </w:tc>
+        <w:tc>
+          <w:tcPr>
+            <w:tcW w:w="1503" w:type="dxa"/>
+            <w:tcBorders>
+              <w:top w:val="single" w:sz="4" w:space="0" w:color="auto"/>
+              <w:left w:val="single" w:sz="4" w:space="0" w:color="auto"/>
+              <w:bottom w:val="single" w:sz="4" w:space="0" w:color="auto"/>
+              <w:right w:val="single" w:sz="4" w:space="0" w:color="auto"/>
+            </w:tcBorders>
+            <w:hideMark/>
+          </w:tcPr>
+          <w:p>
+            <w:pPr>
+              <w:spacing w:line="240" w:lineRule="auto"/>
+              <w:jc w:val="center"/>
+              <w:rPr>
+                <w:rFonts w:ascii="Times New Roman" w:hAnsi="Times New Roman" w:cs="Times New Roman"/>
+                <w:lang w:val="en-US"/>
+              </w:rPr>
+            </w:pPr>
+            <w:r>
+              <w:rPr>
+                <w:rFonts w:ascii="Times New Roman" w:hAnsi="Times New Roman" w:cs="Times New Roman"/>
+                <w:lang w:val="en-US"/>
+              </w:rPr>
+              <w:t>4</w:t>
+            </w:r>
+          </w:p>
+        </w:tc>
+      </w:tr>
+      <w:tr>
+        <w:tc>
+          <w:tcPr>
+            <w:tcW w:w="562" w:type="dxa"/>
+            <w:tcBorders>
+              <w:top w:val="single" w:sz="4" w:space="0" w:color="auto"/>
+              <w:left w:val="single" w:sz="4" w:space="0" w:color="auto"/>
+              <w:bottom w:val="single" w:sz="4" w:space="0" w:color="auto"/>
+              <w:right w:val="single" w:sz="4" w:space="0" w:color="auto"/>
+            </w:tcBorders>
+            <w:hideMark/>
+          </w:tcPr>
+          <w:p>
+            <w:pPr>
+              <w:spacing w:line="240" w:lineRule="auto"/>
+              <w:jc w:val="center"/>
+              <w:rPr>
+                <w:rFonts w:ascii="Times New Roman" w:hAnsi="Times New Roman" w:cs="Times New Roman"/>
+                <w:lang w:val="en-US"/>
+              </w:rPr>
+            </w:pPr>
+            <w:r>
+              <w:rPr>
+                <w:rFonts w:ascii="Times New Roman" w:hAnsi="Times New Roman" w:cs="Times New Roman"/>
+                <w:lang w:val="en-US"/>
+              </w:rPr>
+              <w:t>4</w:t>
+            </w:r>
+          </w:p>
+        </w:tc>
+        <w:tc>
+          <w:tcPr>
+            <w:tcW w:w="1560" w:type="dxa"/>
+            <w:tcBorders>
+              <w:top w:val="single" w:sz="4" w:space="0" w:color="auto"/>
+              <w:left w:val="single" w:sz="4" w:space="0" w:color="auto"/>
+              <w:bottom w:val="single" w:sz="4" w:space="0" w:color="auto"/>
+              <w:right w:val="single" w:sz="4" w:space="0" w:color="auto"/>
+            </w:tcBorders>
+            <w:hideMark/>
+          </w:tcPr>
+          <w:p>
+            <w:pPr>
+              <w:spacing w:line="240" w:lineRule="auto"/>
+              <w:jc w:val="center"/>
+              <w:rPr>
+                <w:rFonts w:ascii="Times New Roman" w:hAnsi="Times New Roman" w:cs="Times New Roman"/>
+                <w:lang w:val="en-US"/>
+              </w:rPr>
+            </w:pPr>
+            <w:proofErr w:type="spellStart"/>
+            <w:r>
+              <w:rPr>
+                <w:rFonts w:ascii="Times New Roman" w:hAnsi="Times New Roman" w:cs="Times New Roman"/>
+                <w:lang w:val="en-US"/>
+              </w:rPr>
+              <w:t>pengguna</w:t>
+            </w:r>
+            <w:proofErr w:type="spellEnd"/>
+          </w:p>
+        </w:tc>
+        <w:tc>
+          <w:tcPr>
+            <w:tcW w:w="2385" w:type="dxa"/>
+            <w:tcBorders>
+              <w:top w:val="single" w:sz="4" w:space="0" w:color="auto"/>
+              <w:left w:val="single" w:sz="4" w:space="0" w:color="auto"/>
+              <w:bottom w:val="single" w:sz="4" w:space="0" w:color="auto"/>
+              <w:right w:val="single" w:sz="4" w:space="0" w:color="auto"/>
+            </w:tcBorders>
+            <w:hideMark/>
+          </w:tcPr>
+          <w:p>
+            <w:pPr>
+              <w:spacing w:line="240" w:lineRule="auto"/>
+              <w:jc w:val="center"/>
+              <w:rPr>
+                <w:rFonts w:ascii="Times New Roman" w:hAnsi="Times New Roman" w:cs="Times New Roman"/>
+                <w:lang w:val="en-US"/>
+              </w:rPr>
+            </w:pPr>
+            <w:proofErr w:type="spellStart"/>
+            <w:r>
+              <w:rPr>
+                <w:rFonts w:ascii="Times New Roman" w:hAnsi="Times New Roman" w:cs="Times New Roman"/>
+                <w:lang w:val="en-US"/>
+              </w:rPr>
+              <w:t>Dapat</w:t>
+            </w:r>
+            <w:proofErr w:type="spellEnd"/>
+            <w:r>
+              <w:rPr>
+                <w:rFonts w:ascii="Times New Roman" w:hAnsi="Times New Roman" w:cs="Times New Roman"/>
+                <w:lang w:val="en-US"/>
+              </w:rPr>
+              <w:t xml:space="preserve"> </w:t>
+            </w:r>
+            <w:proofErr w:type="spellStart"/>
+            <w:r>
+              <w:rPr>
+                <w:rFonts w:ascii="Times New Roman" w:hAnsi="Times New Roman" w:cs="Times New Roman"/>
+                <w:lang w:val="en-US"/>
+              </w:rPr>
+              <w:t>melakukan</w:t>
+            </w:r>
+            <w:proofErr w:type="spellEnd"/>
+            <w:r>
+              <w:rPr>
+                <w:rFonts w:ascii="Times New Roman" w:hAnsi="Times New Roman" w:cs="Times New Roman"/>
+                <w:lang w:val="en-US"/>
+              </w:rPr>
+              <w:t xml:space="preserve"> </w:t>
+            </w:r>
+            <w:proofErr w:type="spellStart"/>
+            <w:r>
+              <w:rPr>
+                <w:rFonts w:ascii="Times New Roman" w:hAnsi="Times New Roman" w:cs="Times New Roman"/>
+                <w:lang w:val="en-US"/>
+              </w:rPr>
+              <w:t>pemesanan</w:t>
+            </w:r>
+            <w:proofErr w:type="spellEnd"/>
+            <w:r>
+              <w:rPr>
+                <w:rFonts w:ascii="Times New Roman" w:hAnsi="Times New Roman" w:cs="Times New Roman"/>
+                <w:lang w:val="en-US"/>
+              </w:rPr>
+              <w:t xml:space="preserve"> </w:t>
+            </w:r>
+            <w:proofErr w:type="spellStart"/>
+            <w:r>
+              <w:rPr>
+                <w:rFonts w:ascii="Times New Roman" w:hAnsi="Times New Roman" w:cs="Times New Roman"/>
+                <w:lang w:val="en-US"/>
+              </w:rPr>
+              <w:t>jasa</w:t>
+            </w:r>
+            <w:proofErr w:type="spellEnd"/>
+          </w:p>
+        </w:tc>
+        <w:tc>
+          <w:tcPr>
+            <w:tcW w:w="1503" w:type="dxa"/>
+            <w:tcBorders>
+              <w:top w:val="single" w:sz="4" w:space="0" w:color="auto"/>
+              <w:left w:val="single" w:sz="4" w:space="0" w:color="auto"/>
+              <w:bottom w:val="single" w:sz="4" w:space="0" w:color="auto"/>
+              <w:right w:val="single" w:sz="4" w:space="0" w:color="auto"/>
+            </w:tcBorders>
+            <w:hideMark/>
+          </w:tcPr>
+          <w:p>
+            <w:pPr>
+              <w:spacing w:line="240" w:lineRule="auto"/>
+              <w:jc w:val="center"/>
+              <w:rPr>
+                <w:rFonts w:ascii="Times New Roman" w:hAnsi="Times New Roman" w:cs="Times New Roman"/>
+                <w:lang w:val="fi-FI"/>
+              </w:rPr>
+            </w:pPr>
+            <w:r>
+              <w:rPr>
+                <w:rFonts w:ascii="Times New Roman" w:hAnsi="Times New Roman" w:cs="Times New Roman"/>
+                <w:lang w:val="fi-FI"/>
+              </w:rPr>
+              <w:t>Saya dapat melakukan pemesanan jasa</w:t>
+            </w:r>
+          </w:p>
+        </w:tc>
+        <w:tc>
+          <w:tcPr>
+            <w:tcW w:w="1503" w:type="dxa"/>
+            <w:tcBorders>
+              <w:top w:val="single" w:sz="4" w:space="0" w:color="auto"/>
+              <w:left w:val="single" w:sz="4" w:space="0" w:color="auto"/>
+              <w:bottom w:val="single" w:sz="4" w:space="0" w:color="auto"/>
+              <w:right w:val="single" w:sz="4" w:space="0" w:color="auto"/>
+            </w:tcBorders>
+            <w:hideMark/>
+          </w:tcPr>
+          <w:p>
+            <w:pPr>
+              <w:spacing w:line="240" w:lineRule="auto"/>
+              <w:jc w:val="center"/>
+              <w:rPr>
+                <w:rFonts w:ascii="Times New Roman" w:hAnsi="Times New Roman" w:cs="Times New Roman"/>
+                <w:lang w:val="en-US"/>
+              </w:rPr>
+            </w:pPr>
+            <w:r>
+              <w:rPr>
+                <w:rFonts w:ascii="Times New Roman" w:hAnsi="Times New Roman" w:cs="Times New Roman"/>
+                <w:lang w:val="en-US"/>
+              </w:rPr>
+              <w:t>Medium</w:t>
+            </w:r>
+          </w:p>
+        </w:tc>
+        <w:tc>
+          <w:tcPr>
+            <w:tcW w:w="1503" w:type="dxa"/>
+            <w:tcBorders>
+              <w:top w:val="single" w:sz="4" w:space="0" w:color="auto"/>
+              <w:left w:val="single" w:sz="4" w:space="0" w:color="auto"/>
+              <w:bottom w:val="single" w:sz="4" w:space="0" w:color="auto"/>
+              <w:right w:val="single" w:sz="4" w:space="0" w:color="auto"/>
+            </w:tcBorders>
+            <w:hideMark/>
+          </w:tcPr>
+          <w:p>
+            <w:pPr>
+              <w:spacing w:line="240" w:lineRule="auto"/>
+              <w:jc w:val="center"/>
+              <w:rPr>
+                <w:rFonts w:ascii="Times New Roman" w:hAnsi="Times New Roman" w:cs="Times New Roman"/>
+                <w:lang w:val="en-US"/>
+              </w:rPr>
+            </w:pPr>
+            <w:r>
+              <w:rPr>
+                <w:rFonts w:ascii="Times New Roman" w:hAnsi="Times New Roman" w:cs="Times New Roman"/>
+                <w:lang w:val="en-US"/>
+              </w:rPr>
+              <w:t>4</w:t>
+            </w:r>
+          </w:p>
+        </w:tc>
+      </w:tr>
+      <w:tr>
+        <w:tc>
+          <w:tcPr>
+            <w:tcW w:w="562" w:type="dxa"/>
+            <w:tcBorders>
+              <w:top w:val="single" w:sz="4" w:space="0" w:color="auto"/>
+              <w:left w:val="single" w:sz="4" w:space="0" w:color="auto"/>
+              <w:bottom w:val="single" w:sz="4" w:space="0" w:color="auto"/>
+              <w:right w:val="single" w:sz="4" w:space="0" w:color="auto"/>
+            </w:tcBorders>
+            <w:hideMark/>
+          </w:tcPr>
+          <w:p>
+            <w:pPr>
+              <w:spacing w:line="240" w:lineRule="auto"/>
+              <w:jc w:val="center"/>
+              <w:rPr>
+                <w:rFonts w:ascii="Times New Roman" w:hAnsi="Times New Roman" w:cs="Times New Roman"/>
+                <w:lang w:val="en-US"/>
+              </w:rPr>
+            </w:pPr>
+            <w:r>
+              <w:rPr>
+                <w:rFonts w:ascii="Times New Roman" w:hAnsi="Times New Roman" w:cs="Times New Roman"/>
+                <w:lang w:val="en-US"/>
+              </w:rPr>
+              <w:t>5</w:t>
+            </w:r>
+          </w:p>
+        </w:tc>
+        <w:tc>
+          <w:tcPr>
+            <w:tcW w:w="1560" w:type="dxa"/>
+            <w:tcBorders>
+              <w:top w:val="single" w:sz="4" w:space="0" w:color="auto"/>
+              <w:left w:val="single" w:sz="4" w:space="0" w:color="auto"/>
+              <w:bottom w:val="single" w:sz="4" w:space="0" w:color="auto"/>
+              <w:right w:val="single" w:sz="4" w:space="0" w:color="auto"/>
+            </w:tcBorders>
+            <w:hideMark/>
+          </w:tcPr>
+          <w:p>
+            <w:pPr>
+              <w:spacing w:line="240" w:lineRule="auto"/>
+              <w:jc w:val="center"/>
+              <w:rPr>
+                <w:rFonts w:ascii="Times New Roman" w:hAnsi="Times New Roman" w:cs="Times New Roman"/>
+                <w:lang w:val="en-US"/>
+              </w:rPr>
+            </w:pPr>
+            <w:proofErr w:type="spellStart"/>
+            <w:r>
+              <w:rPr>
+                <w:rFonts w:ascii="Times New Roman" w:hAnsi="Times New Roman" w:cs="Times New Roman"/>
+                <w:lang w:val="en-US"/>
+              </w:rPr>
+              <w:t>pengguna</w:t>
+            </w:r>
+            <w:proofErr w:type="spellEnd"/>
+          </w:p>
+        </w:tc>
+        <w:tc>
+          <w:tcPr>
+            <w:tcW w:w="2385" w:type="dxa"/>
+            <w:tcBorders>
+              <w:top w:val="single" w:sz="4" w:space="0" w:color="auto"/>
+              <w:left w:val="single" w:sz="4" w:space="0" w:color="auto"/>
+              <w:bottom w:val="single" w:sz="4" w:space="0" w:color="auto"/>
+              <w:right w:val="single" w:sz="4" w:space="0" w:color="auto"/>
+            </w:tcBorders>
+            <w:hideMark/>
+          </w:tcPr>
+          <w:p>
+            <w:pPr>
+              <w:spacing w:line="240" w:lineRule="auto"/>
+              <w:jc w:val="center"/>
+              <w:rPr>
+                <w:rFonts w:ascii="Times New Roman" w:hAnsi="Times New Roman" w:cs="Times New Roman"/>
+                <w:lang w:val="en-US"/>
+              </w:rPr>
+            </w:pPr>
+            <w:proofErr w:type="spellStart"/>
+            <w:r>
+              <w:rPr>
+                <w:rFonts w:ascii="Times New Roman" w:hAnsi="Times New Roman" w:cs="Times New Roman"/>
+                <w:lang w:val="en-US"/>
+              </w:rPr>
+              <w:t>Dapat</w:t>
+            </w:r>
+            <w:proofErr w:type="spellEnd"/>
+            <w:r>
+              <w:rPr>
+                <w:rFonts w:ascii="Times New Roman" w:hAnsi="Times New Roman" w:cs="Times New Roman"/>
+                <w:lang w:val="en-US"/>
+              </w:rPr>
+              <w:t xml:space="preserve"> </w:t>
+            </w:r>
+            <w:proofErr w:type="spellStart"/>
+            <w:r>
+              <w:rPr>
+                <w:rFonts w:ascii="Times New Roman" w:hAnsi="Times New Roman" w:cs="Times New Roman"/>
+                <w:lang w:val="en-US"/>
+              </w:rPr>
+              <w:t>melihat</w:t>
+            </w:r>
+            <w:proofErr w:type="spellEnd"/>
+            <w:r>
+              <w:rPr>
+                <w:rFonts w:ascii="Times New Roman" w:hAnsi="Times New Roman" w:cs="Times New Roman"/>
+                <w:lang w:val="en-US"/>
+              </w:rPr>
+              <w:t xml:space="preserve"> rating dan </w:t>
+            </w:r>
+            <w:proofErr w:type="spellStart"/>
+            <w:r>
+              <w:rPr>
+                <w:rFonts w:ascii="Times New Roman" w:hAnsi="Times New Roman" w:cs="Times New Roman"/>
+                <w:lang w:val="en-US"/>
+              </w:rPr>
+              <w:t>ulasan</w:t>
+            </w:r>
+            <w:proofErr w:type="spellEnd"/>
+          </w:p>
+        </w:tc>
+        <w:tc>
+          <w:tcPr>
+            <w:tcW w:w="1503" w:type="dxa"/>
+            <w:tcBorders>
+              <w:top w:val="single" w:sz="4" w:space="0" w:color="auto"/>
+              <w:left w:val="single" w:sz="4" w:space="0" w:color="auto"/>
+              <w:bottom w:val="single" w:sz="4" w:space="0" w:color="auto"/>
+              <w:right w:val="single" w:sz="4" w:space="0" w:color="auto"/>
+            </w:tcBorders>
+            <w:hideMark/>
+          </w:tcPr>
+          <w:p>
+            <w:pPr>
+              <w:spacing w:line="240" w:lineRule="auto"/>
+              <w:jc w:val="center"/>
+              <w:rPr>
+                <w:rFonts w:ascii="Times New Roman" w:hAnsi="Times New Roman" w:cs="Times New Roman"/>
+                <w:lang w:val="en-US"/>
+              </w:rPr>
+            </w:pPr>
+            <w:r>
+              <w:rPr>
+                <w:rFonts w:ascii="Times New Roman" w:hAnsi="Times New Roman" w:cs="Times New Roman"/>
+                <w:lang w:val="en-US"/>
+              </w:rPr>
+              <w:t xml:space="preserve">Saya </w:t>
+            </w:r>
+            <w:proofErr w:type="spellStart"/>
+            <w:r>
+              <w:rPr>
+                <w:rFonts w:ascii="Times New Roman" w:hAnsi="Times New Roman" w:cs="Times New Roman"/>
+                <w:lang w:val="en-US"/>
+              </w:rPr>
+              <w:t>dapat</w:t>
+            </w:r>
+            <w:proofErr w:type="spellEnd"/>
+            <w:r>
+              <w:rPr>
+                <w:rFonts w:ascii="Times New Roman" w:hAnsi="Times New Roman" w:cs="Times New Roman"/>
+                <w:lang w:val="en-US"/>
+              </w:rPr>
+              <w:t xml:space="preserve"> </w:t>
+            </w:r>
+            <w:proofErr w:type="spellStart"/>
+            <w:r>
+              <w:rPr>
+                <w:rFonts w:ascii="Times New Roman" w:hAnsi="Times New Roman" w:cs="Times New Roman"/>
+                <w:lang w:val="en-US"/>
+              </w:rPr>
+              <w:t>memberikan</w:t>
+            </w:r>
+            <w:proofErr w:type="spellEnd"/>
+            <w:r>
+              <w:rPr>
+                <w:rFonts w:ascii="Times New Roman" w:hAnsi="Times New Roman" w:cs="Times New Roman"/>
+                <w:lang w:val="en-US"/>
+              </w:rPr>
+              <w:t xml:space="preserve"> rating dan </w:t>
+            </w:r>
+            <w:proofErr w:type="spellStart"/>
+            <w:r>
+              <w:rPr>
+                <w:rFonts w:ascii="Times New Roman" w:hAnsi="Times New Roman" w:cs="Times New Roman"/>
+                <w:lang w:val="en-US"/>
+              </w:rPr>
+              <w:t>ulasan</w:t>
+            </w:r>
+            <w:proofErr w:type="spellEnd"/>
+            <w:r>
+              <w:rPr>
+                <w:rFonts w:ascii="Times New Roman" w:hAnsi="Times New Roman" w:cs="Times New Roman"/>
+                <w:lang w:val="en-US"/>
+              </w:rPr>
+              <w:t xml:space="preserve"> </w:t>
+            </w:r>
+            <w:proofErr w:type="spellStart"/>
+            <w:r>
+              <w:rPr>
+                <w:rFonts w:ascii="Times New Roman" w:hAnsi="Times New Roman" w:cs="Times New Roman"/>
+                <w:lang w:val="en-US"/>
+              </w:rPr>
+              <w:t>dari</w:t>
+            </w:r>
+            <w:proofErr w:type="spellEnd"/>
+            <w:r>
+              <w:rPr>
+                <w:rFonts w:ascii="Times New Roman" w:hAnsi="Times New Roman" w:cs="Times New Roman"/>
+                <w:lang w:val="en-US"/>
+              </w:rPr>
+              <w:t xml:space="preserve"> </w:t>
+            </w:r>
+            <w:proofErr w:type="spellStart"/>
+            <w:r>
+              <w:rPr>
+                <w:rFonts w:ascii="Times New Roman" w:hAnsi="Times New Roman" w:cs="Times New Roman"/>
+                <w:lang w:val="en-US"/>
+              </w:rPr>
+              <w:t>jasa</w:t>
+            </w:r>
+            <w:proofErr w:type="spellEnd"/>
+            <w:r>
+              <w:rPr>
+                <w:rFonts w:ascii="Times New Roman" w:hAnsi="Times New Roman" w:cs="Times New Roman"/>
+                <w:lang w:val="en-US"/>
+              </w:rPr>
+              <w:t xml:space="preserve"> yang </w:t>
+            </w:r>
+            <w:proofErr w:type="spellStart"/>
+            <w:r>
+              <w:rPr>
+                <w:rFonts w:ascii="Times New Roman" w:hAnsi="Times New Roman" w:cs="Times New Roman"/>
+                <w:lang w:val="en-US"/>
+              </w:rPr>
+              <w:t>dipesan</w:t>
+            </w:r>
+            <w:proofErr w:type="spellEnd"/>
+          </w:p>
+        </w:tc>
+        <w:tc>
+          <w:tcPr>
+            <w:tcW w:w="1503" w:type="dxa"/>
+            <w:tcBorders>
+              <w:top w:val="single" w:sz="4" w:space="0" w:color="auto"/>
+              <w:left w:val="single" w:sz="4" w:space="0" w:color="auto"/>
+              <w:bottom w:val="single" w:sz="4" w:space="0" w:color="auto"/>
+              <w:right w:val="single" w:sz="4" w:space="0" w:color="auto"/>
+            </w:tcBorders>
+            <w:hideMark/>
+          </w:tcPr>
+          <w:p>
+            <w:pPr>
+              <w:spacing w:line="240" w:lineRule="auto"/>
+              <w:jc w:val="center"/>
+              <w:rPr>
+                <w:rFonts w:ascii="Times New Roman" w:hAnsi="Times New Roman" w:cs="Times New Roman"/>
+                <w:lang w:val="en-US"/>
+              </w:rPr>
+            </w:pPr>
+            <w:r>
+              <w:rPr>
+                <w:rFonts w:ascii="Times New Roman" w:hAnsi="Times New Roman" w:cs="Times New Roman"/>
+                <w:lang w:val="en-US"/>
+              </w:rPr>
+              <w:t>High</w:t>
+            </w:r>
+          </w:p>
+        </w:tc>
+        <w:tc>
+          <w:tcPr>
+            <w:tcW w:w="1503" w:type="dxa"/>
+            <w:tcBorders>
+              <w:top w:val="single" w:sz="4" w:space="0" w:color="auto"/>
+              <w:left w:val="single" w:sz="4" w:space="0" w:color="auto"/>
+              <w:bottom w:val="single" w:sz="4" w:space="0" w:color="auto"/>
+              <w:right w:val="single" w:sz="4" w:space="0" w:color="auto"/>
+            </w:tcBorders>
+            <w:hideMark/>
+          </w:tcPr>
+          <w:p>
+            <w:pPr>
+              <w:spacing w:line="240" w:lineRule="auto"/>
+              <w:jc w:val="center"/>
+              <w:rPr>
+                <w:rFonts w:ascii="Times New Roman" w:hAnsi="Times New Roman" w:cs="Times New Roman"/>
+                <w:lang w:val="en-US"/>
+              </w:rPr>
+            </w:pPr>
+            <w:r>
+              <w:rPr>
+                <w:rFonts w:ascii="Times New Roman" w:hAnsi="Times New Roman" w:cs="Times New Roman"/>
+                <w:lang w:val="en-US"/>
+              </w:rPr>
+              <w:t>3</w:t>
+            </w:r>
+          </w:p>
+        </w:tc>
+      </w:tr>
+      <w:tr>
+        <w:tc>
+          <w:tcPr>
+            <w:tcW w:w="562" w:type="dxa"/>
+            <w:tcBorders>
+              <w:top w:val="single" w:sz="4" w:space="0" w:color="auto"/>
+              <w:left w:val="single" w:sz="4" w:space="0" w:color="auto"/>
+              <w:bottom w:val="single" w:sz="4" w:space="0" w:color="auto"/>
+              <w:right w:val="single" w:sz="4" w:space="0" w:color="auto"/>
+            </w:tcBorders>
+            <w:hideMark/>
+          </w:tcPr>
+          <w:p>
+            <w:pPr>
+              <w:spacing w:line="240" w:lineRule="auto"/>
+              <w:jc w:val="center"/>
+              <w:rPr>
+                <w:rFonts w:ascii="Times New Roman" w:hAnsi="Times New Roman" w:cs="Times New Roman"/>
+                <w:lang w:val="en-US"/>
+              </w:rPr>
+            </w:pPr>
+            <w:r>
+              <w:rPr>
+                <w:rFonts w:ascii="Times New Roman" w:hAnsi="Times New Roman" w:cs="Times New Roman"/>
+                <w:lang w:val="en-US"/>
+              </w:rPr>
+              <w:t>6</w:t>
+            </w:r>
+          </w:p>
+        </w:tc>
+        <w:tc>
+          <w:tcPr>
+            <w:tcW w:w="1560" w:type="dxa"/>
+            <w:tcBorders>
+              <w:top w:val="single" w:sz="4" w:space="0" w:color="auto"/>
+              <w:left w:val="single" w:sz="4" w:space="0" w:color="auto"/>
+              <w:bottom w:val="single" w:sz="4" w:space="0" w:color="auto"/>
+              <w:right w:val="single" w:sz="4" w:space="0" w:color="auto"/>
+            </w:tcBorders>
+            <w:hideMark/>
+          </w:tcPr>
+          <w:p>
+            <w:pPr>
+              <w:spacing w:line="240" w:lineRule="auto"/>
+              <w:jc w:val="center"/>
+              <w:rPr>
+                <w:rFonts w:ascii="Times New Roman" w:hAnsi="Times New Roman" w:cs="Times New Roman"/>
+                <w:lang w:val="en-US"/>
+              </w:rPr>
+            </w:pPr>
+            <w:proofErr w:type="spellStart"/>
+            <w:r>
+              <w:rPr>
+                <w:rFonts w:ascii="Times New Roman" w:hAnsi="Times New Roman" w:cs="Times New Roman"/>
+                <w:lang w:val="en-US"/>
+              </w:rPr>
+              <w:t>pengguna</w:t>
+            </w:r>
+            <w:proofErr w:type="spellEnd"/>
+          </w:p>
+        </w:tc>
+        <w:tc>
+          <w:tcPr>
+            <w:tcW w:w="2385" w:type="dxa"/>
+            <w:tcBorders>
+              <w:top w:val="single" w:sz="4" w:space="0" w:color="auto"/>
+              <w:left w:val="single" w:sz="4" w:space="0" w:color="auto"/>
+              <w:bottom w:val="single" w:sz="4" w:space="0" w:color="auto"/>
+              <w:right w:val="single" w:sz="4" w:space="0" w:color="auto"/>
+            </w:tcBorders>
+            <w:hideMark/>
+          </w:tcPr>
+          <w:p>
+            <w:pPr>
+              <w:spacing w:line="240" w:lineRule="auto"/>
+              <w:jc w:val="center"/>
+              <w:rPr>
+                <w:rFonts w:ascii="Times New Roman" w:hAnsi="Times New Roman" w:cs="Times New Roman"/>
+                <w:lang w:val="en-US"/>
+              </w:rPr>
+            </w:pPr>
+            <w:proofErr w:type="spellStart"/>
+            <w:r>
+              <w:rPr>
+                <w:rFonts w:ascii="Times New Roman" w:hAnsi="Times New Roman" w:cs="Times New Roman"/>
+                <w:lang w:val="en-US"/>
+              </w:rPr>
+              <w:t>Dapat</w:t>
+            </w:r>
+            <w:proofErr w:type="spellEnd"/>
+            <w:r>
+              <w:rPr>
+                <w:rFonts w:ascii="Times New Roman" w:hAnsi="Times New Roman" w:cs="Times New Roman"/>
+                <w:lang w:val="en-US"/>
+              </w:rPr>
+              <w:t xml:space="preserve"> </w:t>
+            </w:r>
+            <w:proofErr w:type="spellStart"/>
+            <w:r>
+              <w:rPr>
+                <w:rFonts w:ascii="Times New Roman" w:hAnsi="Times New Roman" w:cs="Times New Roman"/>
+                <w:lang w:val="en-US"/>
+              </w:rPr>
+              <w:t>memanajemen</w:t>
+            </w:r>
+            <w:proofErr w:type="spellEnd"/>
+            <w:r>
+              <w:rPr>
+                <w:rFonts w:ascii="Times New Roman" w:hAnsi="Times New Roman" w:cs="Times New Roman"/>
+                <w:lang w:val="en-US"/>
+              </w:rPr>
+              <w:t xml:space="preserve"> </w:t>
+            </w:r>
+            <w:proofErr w:type="spellStart"/>
+            <w:r>
+              <w:rPr>
+                <w:rFonts w:ascii="Times New Roman" w:hAnsi="Times New Roman" w:cs="Times New Roman"/>
+                <w:lang w:val="en-US"/>
+              </w:rPr>
+              <w:t>akun</w:t>
+            </w:r>
+            <w:proofErr w:type="spellEnd"/>
+          </w:p>
+        </w:tc>
+        <w:tc>
+          <w:tcPr>
+            <w:tcW w:w="1503" w:type="dxa"/>
+            <w:tcBorders>
+              <w:top w:val="single" w:sz="4" w:space="0" w:color="auto"/>
+              <w:left w:val="single" w:sz="4" w:space="0" w:color="auto"/>
+              <w:bottom w:val="single" w:sz="4" w:space="0" w:color="auto"/>
+              <w:right w:val="single" w:sz="4" w:space="0" w:color="auto"/>
+            </w:tcBorders>
+            <w:hideMark/>
+          </w:tcPr>
+          <w:p>
+            <w:pPr>
+              <w:spacing w:line="240" w:lineRule="auto"/>
+              <w:jc w:val="center"/>
+              <w:rPr>
+                <w:rFonts w:ascii="Times New Roman" w:hAnsi="Times New Roman" w:cs="Times New Roman"/>
+                <w:lang w:val="en-US"/>
+              </w:rPr>
+            </w:pPr>
+            <w:r>
+              <w:rPr>
+                <w:rFonts w:ascii="Times New Roman" w:hAnsi="Times New Roman" w:cs="Times New Roman"/>
+                <w:lang w:val="en-US"/>
+              </w:rPr>
+              <w:t xml:space="preserve">Saya </w:t>
+            </w:r>
+            <w:proofErr w:type="spellStart"/>
+            <w:r>
+              <w:rPr>
+                <w:rFonts w:ascii="Times New Roman" w:hAnsi="Times New Roman" w:cs="Times New Roman"/>
+                <w:lang w:val="en-US"/>
+              </w:rPr>
+              <w:t>dapat</w:t>
+            </w:r>
+            <w:proofErr w:type="spellEnd"/>
+            <w:r>
+              <w:rPr>
+                <w:rFonts w:ascii="Times New Roman" w:hAnsi="Times New Roman" w:cs="Times New Roman"/>
+                <w:lang w:val="en-US"/>
+              </w:rPr>
+              <w:t xml:space="preserve"> </w:t>
+            </w:r>
+            <w:proofErr w:type="spellStart"/>
+            <w:r>
+              <w:rPr>
+                <w:rFonts w:ascii="Times New Roman" w:hAnsi="Times New Roman" w:cs="Times New Roman"/>
+                <w:lang w:val="en-US"/>
+              </w:rPr>
+              <w:t>menglola</w:t>
+            </w:r>
+            <w:proofErr w:type="spellEnd"/>
+            <w:r>
+              <w:rPr>
+                <w:rFonts w:ascii="Times New Roman" w:hAnsi="Times New Roman" w:cs="Times New Roman"/>
+                <w:lang w:val="en-US"/>
+              </w:rPr>
+              <w:t xml:space="preserve">, </w:t>
+            </w:r>
+            <w:proofErr w:type="spellStart"/>
+            <w:r>
+              <w:rPr>
+                <w:rFonts w:ascii="Times New Roman" w:hAnsi="Times New Roman" w:cs="Times New Roman"/>
+                <w:lang w:val="en-US"/>
+              </w:rPr>
+              <w:t>mengedit</w:t>
+            </w:r>
+            <w:proofErr w:type="spellEnd"/>
+            <w:r>
+              <w:rPr>
+                <w:rFonts w:ascii="Times New Roman" w:hAnsi="Times New Roman" w:cs="Times New Roman"/>
+                <w:lang w:val="en-US"/>
+              </w:rPr>
+              <w:t xml:space="preserve">, dan </w:t>
+            </w:r>
+            <w:proofErr w:type="spellStart"/>
+            <w:r>
+              <w:rPr>
+                <w:rFonts w:ascii="Times New Roman" w:hAnsi="Times New Roman" w:cs="Times New Roman"/>
+                <w:lang w:val="en-US"/>
+              </w:rPr>
+              <w:t>menatur</w:t>
+            </w:r>
+            <w:proofErr w:type="spellEnd"/>
+            <w:r>
+              <w:rPr>
+                <w:rFonts w:ascii="Times New Roman" w:hAnsi="Times New Roman" w:cs="Times New Roman"/>
+                <w:lang w:val="en-US"/>
+              </w:rPr>
+              <w:t xml:space="preserve"> profile</w:t>
+            </w:r>
+          </w:p>
+        </w:tc>
+        <w:tc>
+          <w:tcPr>
+            <w:tcW w:w="1503" w:type="dxa"/>
+            <w:tcBorders>
+              <w:top w:val="single" w:sz="4" w:space="0" w:color="auto"/>
+              <w:left w:val="single" w:sz="4" w:space="0" w:color="auto"/>
+              <w:bottom w:val="single" w:sz="4" w:space="0" w:color="auto"/>
+              <w:right w:val="single" w:sz="4" w:space="0" w:color="auto"/>
+            </w:tcBorders>
+            <w:hideMark/>
+          </w:tcPr>
+          <w:p>
+            <w:pPr>
+              <w:spacing w:line="240" w:lineRule="auto"/>
+              <w:jc w:val="center"/>
+              <w:rPr>
+                <w:rFonts w:ascii="Times New Roman" w:hAnsi="Times New Roman" w:cs="Times New Roman"/>
+                <w:lang w:val="en-US"/>
+              </w:rPr>
+            </w:pPr>
+            <w:r>
+              <w:rPr>
+                <w:rFonts w:ascii="Times New Roman" w:hAnsi="Times New Roman" w:cs="Times New Roman"/>
+                <w:lang w:val="en-US"/>
+              </w:rPr>
+              <w:t>High</w:t>
+            </w:r>
+          </w:p>
+        </w:tc>
+        <w:tc>
+          <w:tcPr>
+            <w:tcW w:w="1503" w:type="dxa"/>
+            <w:tcBorders>
+              <w:top w:val="single" w:sz="4" w:space="0" w:color="auto"/>
+              <w:left w:val="single" w:sz="4" w:space="0" w:color="auto"/>
+              <w:bottom w:val="single" w:sz="4" w:space="0" w:color="auto"/>
+              <w:right w:val="single" w:sz="4" w:space="0" w:color="auto"/>
+            </w:tcBorders>
+            <w:hideMark/>
+          </w:tcPr>
+          <w:p>
+            <w:pPr>
+              <w:spacing w:line="240" w:lineRule="auto"/>
+              <w:jc w:val="center"/>
+              <w:rPr>
+                <w:rFonts w:ascii="Times New Roman" w:hAnsi="Times New Roman" w:cs="Times New Roman"/>
+                <w:lang w:val="en-US"/>
+              </w:rPr>
+            </w:pPr>
+            <w:r>
+              <w:rPr>
+                <w:rFonts w:ascii="Times New Roman" w:hAnsi="Times New Roman" w:cs="Times New Roman"/>
+                <w:lang w:val="en-US"/>
+              </w:rPr>
+              <w:t>4</w:t>
+            </w:r>
+          </w:p>
+        </w:tc>
+      </w:tr>
+      <w:tr>
+        <w:tc>
+          <w:tcPr>
+            <w:tcW w:w="562" w:type="dxa"/>
+            <w:tcBorders>
+              <w:top w:val="single" w:sz="4" w:space="0" w:color="auto"/>
+              <w:left w:val="single" w:sz="4" w:space="0" w:color="auto"/>
+              <w:bottom w:val="single" w:sz="4" w:space="0" w:color="auto"/>
+              <w:right w:val="single" w:sz="4" w:space="0" w:color="auto"/>
+            </w:tcBorders>
+            <w:hideMark/>
+          </w:tcPr>
+          <w:p>
+            <w:pPr>
+              <w:spacing w:line="240" w:lineRule="auto"/>
+              <w:jc w:val="center"/>
+              <w:rPr>
+                <w:rFonts w:ascii="Times New Roman" w:hAnsi="Times New Roman" w:cs="Times New Roman"/>
+                <w:lang w:val="en-US"/>
+              </w:rPr>
+            </w:pPr>
+            <w:r>
+              <w:rPr>
+                <w:rFonts w:ascii="Times New Roman" w:hAnsi="Times New Roman" w:cs="Times New Roman"/>
+                <w:lang w:val="en-US"/>
+              </w:rPr>
+              <w:t>7</w:t>
+            </w:r>
+          </w:p>
+        </w:tc>
+        <w:tc>
+          <w:tcPr>
+            <w:tcW w:w="1560" w:type="dxa"/>
+            <w:tcBorders>
+              <w:top w:val="single" w:sz="4" w:space="0" w:color="auto"/>
+              <w:left w:val="single" w:sz="4" w:space="0" w:color="auto"/>
+              <w:bottom w:val="single" w:sz="4" w:space="0" w:color="auto"/>
+              <w:right w:val="single" w:sz="4" w:space="0" w:color="auto"/>
+            </w:tcBorders>
+            <w:hideMark/>
+          </w:tcPr>
+          <w:p>
+            <w:pPr>
+              <w:spacing w:line="240" w:lineRule="auto"/>
+              <w:jc w:val="center"/>
+              <w:rPr>
+                <w:rFonts w:ascii="Times New Roman" w:hAnsi="Times New Roman" w:cs="Times New Roman"/>
+                <w:lang w:val="en-US"/>
+              </w:rPr>
+            </w:pPr>
+            <w:proofErr w:type="spellStart"/>
+            <w:r>
+              <w:rPr>
+                <w:rFonts w:ascii="Times New Roman" w:hAnsi="Times New Roman" w:cs="Times New Roman"/>
+                <w:lang w:val="en-US"/>
+              </w:rPr>
+              <w:t>pengguna</w:t>
+            </w:r>
+            <w:proofErr w:type="spellEnd"/>
+          </w:p>
+        </w:tc>
+        <w:tc>
+          <w:tcPr>
+            <w:tcW w:w="2385" w:type="dxa"/>
+            <w:tcBorders>
+              <w:top w:val="single" w:sz="4" w:space="0" w:color="auto"/>
+              <w:left w:val="single" w:sz="4" w:space="0" w:color="auto"/>
+              <w:bottom w:val="single" w:sz="4" w:space="0" w:color="auto"/>
+              <w:right w:val="single" w:sz="4" w:space="0" w:color="auto"/>
+            </w:tcBorders>
+            <w:hideMark/>
+          </w:tcPr>
+          <w:p>
+            <w:pPr>
+              <w:spacing w:line="240" w:lineRule="auto"/>
+              <w:jc w:val="center"/>
+              <w:rPr>
+                <w:rFonts w:ascii="Times New Roman" w:hAnsi="Times New Roman" w:cs="Times New Roman"/>
+                <w:lang w:val="en-US"/>
+              </w:rPr>
+            </w:pPr>
+            <w:proofErr w:type="spellStart"/>
+            <w:proofErr w:type="gramStart"/>
+            <w:r>
+              <w:rPr>
+                <w:rFonts w:ascii="Times New Roman" w:hAnsi="Times New Roman" w:cs="Times New Roman"/>
+                <w:lang w:val="en-US"/>
+              </w:rPr>
+              <w:t>Dapat</w:t>
+            </w:r>
+            <w:proofErr w:type="spellEnd"/>
+            <w:r>
+              <w:rPr>
+                <w:rFonts w:ascii="Times New Roman" w:hAnsi="Times New Roman" w:cs="Times New Roman"/>
+                <w:lang w:val="en-US"/>
+              </w:rPr>
+              <w:t xml:space="preserve">  </w:t>
+            </w:r>
+            <w:proofErr w:type="spellStart"/>
+            <w:r>
+              <w:rPr>
+                <w:rFonts w:ascii="Times New Roman" w:hAnsi="Times New Roman" w:cs="Times New Roman"/>
+                <w:lang w:val="en-US"/>
+              </w:rPr>
+              <w:t>melihat</w:t>
+            </w:r>
+            <w:proofErr w:type="spellEnd"/>
+            <w:proofErr w:type="gramEnd"/>
+            <w:r>
+              <w:rPr>
+                <w:rFonts w:ascii="Times New Roman" w:hAnsi="Times New Roman" w:cs="Times New Roman"/>
+                <w:lang w:val="en-US"/>
+              </w:rPr>
+              <w:t xml:space="preserve"> </w:t>
+            </w:r>
+            <w:proofErr w:type="spellStart"/>
+            <w:r>
+              <w:rPr>
+                <w:rFonts w:ascii="Times New Roman" w:hAnsi="Times New Roman" w:cs="Times New Roman"/>
+                <w:lang w:val="en-US"/>
+              </w:rPr>
+              <w:t>notifikasi</w:t>
+            </w:r>
+            <w:proofErr w:type="spellEnd"/>
+            <w:r>
+              <w:rPr>
+                <w:rFonts w:ascii="Times New Roman" w:hAnsi="Times New Roman" w:cs="Times New Roman"/>
+                <w:lang w:val="en-US"/>
+              </w:rPr>
+              <w:t xml:space="preserve"> </w:t>
+            </w:r>
+            <w:proofErr w:type="spellStart"/>
+            <w:r>
+              <w:rPr>
+                <w:rFonts w:ascii="Times New Roman" w:hAnsi="Times New Roman" w:cs="Times New Roman"/>
+                <w:lang w:val="en-US"/>
+              </w:rPr>
+              <w:t>pemesanan</w:t>
+            </w:r>
+            <w:proofErr w:type="spellEnd"/>
+          </w:p>
+        </w:tc>
+        <w:tc>
+          <w:tcPr>
+            <w:tcW w:w="1503" w:type="dxa"/>
+            <w:tcBorders>
+              <w:top w:val="single" w:sz="4" w:space="0" w:color="auto"/>
+              <w:left w:val="single" w:sz="4" w:space="0" w:color="auto"/>
+              <w:bottom w:val="single" w:sz="4" w:space="0" w:color="auto"/>
+              <w:right w:val="single" w:sz="4" w:space="0" w:color="auto"/>
+            </w:tcBorders>
+            <w:hideMark/>
+          </w:tcPr>
+          <w:p>
+            <w:pPr>
+              <w:spacing w:line="240" w:lineRule="auto"/>
+              <w:jc w:val="center"/>
+              <w:rPr>
+                <w:rFonts w:ascii="Times New Roman" w:hAnsi="Times New Roman" w:cs="Times New Roman"/>
+                <w:lang w:val="fi-FI"/>
+              </w:rPr>
+            </w:pPr>
+            <w:r>
+              <w:rPr>
+                <w:rFonts w:ascii="Times New Roman" w:hAnsi="Times New Roman" w:cs="Times New Roman"/>
+                <w:lang w:val="fi-FI"/>
+              </w:rPr>
+              <w:t>Saya dapat melihat notifikasi terhadap jasa yang twarkan</w:t>
+            </w:r>
+          </w:p>
+        </w:tc>
+        <w:tc>
+          <w:tcPr>
+            <w:tcW w:w="1503" w:type="dxa"/>
+            <w:tcBorders>
+              <w:top w:val="single" w:sz="4" w:space="0" w:color="auto"/>
+              <w:left w:val="single" w:sz="4" w:space="0" w:color="auto"/>
+              <w:bottom w:val="single" w:sz="4" w:space="0" w:color="auto"/>
+              <w:right w:val="single" w:sz="4" w:space="0" w:color="auto"/>
+            </w:tcBorders>
+            <w:hideMark/>
+          </w:tcPr>
+          <w:p>
+            <w:pPr>
+              <w:spacing w:line="240" w:lineRule="auto"/>
+              <w:jc w:val="center"/>
+              <w:rPr>
+                <w:rFonts w:ascii="Times New Roman" w:hAnsi="Times New Roman" w:cs="Times New Roman"/>
+                <w:lang w:val="en-US"/>
+              </w:rPr>
+            </w:pPr>
+            <w:r>
+              <w:rPr>
+                <w:rFonts w:ascii="Times New Roman" w:hAnsi="Times New Roman" w:cs="Times New Roman"/>
+                <w:lang w:val="en-US"/>
+              </w:rPr>
+              <w:t>Low</w:t>
+            </w:r>
+          </w:p>
+        </w:tc>
+        <w:tc>
+          <w:tcPr>
+            <w:tcW w:w="1503" w:type="dxa"/>
+            <w:tcBorders>
+              <w:top w:val="single" w:sz="4" w:space="0" w:color="auto"/>
+              <w:left w:val="single" w:sz="4" w:space="0" w:color="auto"/>
+              <w:bottom w:val="single" w:sz="4" w:space="0" w:color="auto"/>
+              <w:right w:val="single" w:sz="4" w:space="0" w:color="auto"/>
+            </w:tcBorders>
+            <w:hideMark/>
+          </w:tcPr>
+          <w:p>
+            <w:pPr>
+              <w:spacing w:line="240" w:lineRule="auto"/>
+              <w:jc w:val="center"/>
+              <w:rPr>
+                <w:rFonts w:ascii="Times New Roman" w:hAnsi="Times New Roman" w:cs="Times New Roman"/>
+                <w:lang w:val="en-US"/>
+              </w:rPr>
+            </w:pPr>
+            <w:r>
+              <w:rPr>
+                <w:rFonts w:ascii="Times New Roman" w:hAnsi="Times New Roman" w:cs="Times New Roman"/>
+                <w:lang w:val="en-US"/>
+              </w:rPr>
+              <w:t>3</w:t>
+            </w:r>
+          </w:p>
+        </w:tc>
+      </w:tr>
+      <w:tr>
+        <w:tc>
+          <w:tcPr>
+            <w:tcW w:w="562" w:type="dxa"/>
+            <w:tcBorders>
+              <w:top w:val="single" w:sz="4" w:space="0" w:color="auto"/>
+              <w:left w:val="single" w:sz="4" w:space="0" w:color="auto"/>
+              <w:bottom w:val="single" w:sz="4" w:space="0" w:color="auto"/>
+              <w:right w:val="single" w:sz="4" w:space="0" w:color="auto"/>
+            </w:tcBorders>
+            <w:hideMark/>
+          </w:tcPr>
+          <w:p>
+            <w:pPr>
+              <w:spacing w:line="240" w:lineRule="auto"/>
+              <w:jc w:val="center"/>
+              <w:rPr>
+                <w:rFonts w:ascii="Times New Roman" w:hAnsi="Times New Roman" w:cs="Times New Roman"/>
+                <w:lang w:val="en-US"/>
+              </w:rPr>
+            </w:pPr>
+            <w:r>
+              <w:rPr>
+                <w:rFonts w:ascii="Times New Roman" w:hAnsi="Times New Roman" w:cs="Times New Roman"/>
+                <w:lang w:val="en-US"/>
+              </w:rPr>
+              <w:t>8</w:t>
+            </w:r>
+          </w:p>
+        </w:tc>
+        <w:tc>
+          <w:tcPr>
+            <w:tcW w:w="1560" w:type="dxa"/>
+            <w:tcBorders>
+              <w:top w:val="single" w:sz="4" w:space="0" w:color="auto"/>
+              <w:left w:val="single" w:sz="4" w:space="0" w:color="auto"/>
+              <w:bottom w:val="single" w:sz="4" w:space="0" w:color="auto"/>
+              <w:right w:val="single" w:sz="4" w:space="0" w:color="auto"/>
+            </w:tcBorders>
+            <w:hideMark/>
+          </w:tcPr>
+          <w:p>
+            <w:pPr>
+              <w:spacing w:line="240" w:lineRule="auto"/>
+              <w:jc w:val="center"/>
+              <w:rPr>
+                <w:rFonts w:ascii="Times New Roman" w:hAnsi="Times New Roman" w:cs="Times New Roman"/>
+                <w:lang w:val="en-US"/>
+              </w:rPr>
+            </w:pPr>
+            <w:proofErr w:type="spellStart"/>
+            <w:r>
+              <w:rPr>
+                <w:rFonts w:ascii="Times New Roman" w:hAnsi="Times New Roman" w:cs="Times New Roman"/>
+                <w:lang w:val="en-US"/>
+              </w:rPr>
+              <w:t>pengguna</w:t>
+            </w:r>
+            <w:proofErr w:type="spellEnd"/>
+          </w:p>
+        </w:tc>
+        <w:tc>
+          <w:tcPr>
+            <w:tcW w:w="2385" w:type="dxa"/>
+            <w:tcBorders>
+              <w:top w:val="single" w:sz="4" w:space="0" w:color="auto"/>
+              <w:left w:val="single" w:sz="4" w:space="0" w:color="auto"/>
+              <w:bottom w:val="single" w:sz="4" w:space="0" w:color="auto"/>
+              <w:right w:val="single" w:sz="4" w:space="0" w:color="auto"/>
+            </w:tcBorders>
+            <w:hideMark/>
+          </w:tcPr>
+          <w:p>
+            <w:pPr>
+              <w:spacing w:line="240" w:lineRule="auto"/>
+              <w:jc w:val="center"/>
+              <w:rPr>
+                <w:rFonts w:ascii="Times New Roman" w:hAnsi="Times New Roman" w:cs="Times New Roman"/>
+                <w:lang w:val="en-US"/>
+              </w:rPr>
+            </w:pPr>
+            <w:proofErr w:type="spellStart"/>
+            <w:r>
+              <w:rPr>
+                <w:rFonts w:ascii="Times New Roman" w:hAnsi="Times New Roman" w:cs="Times New Roman"/>
+                <w:lang w:val="en-US"/>
+              </w:rPr>
+              <w:t>Dapat</w:t>
+            </w:r>
+            <w:proofErr w:type="spellEnd"/>
+            <w:r>
+              <w:rPr>
+                <w:rFonts w:ascii="Times New Roman" w:hAnsi="Times New Roman" w:cs="Times New Roman"/>
+                <w:lang w:val="en-US"/>
+              </w:rPr>
+              <w:t xml:space="preserve"> </w:t>
+            </w:r>
+            <w:proofErr w:type="spellStart"/>
+            <w:r>
+              <w:rPr>
+                <w:rFonts w:ascii="Times New Roman" w:hAnsi="Times New Roman" w:cs="Times New Roman"/>
+                <w:lang w:val="en-US"/>
+              </w:rPr>
+              <w:t>melakukan</w:t>
+            </w:r>
+            <w:proofErr w:type="spellEnd"/>
+            <w:r>
+              <w:rPr>
+                <w:rFonts w:ascii="Times New Roman" w:hAnsi="Times New Roman" w:cs="Times New Roman"/>
+                <w:lang w:val="en-US"/>
+              </w:rPr>
+              <w:t xml:space="preserve"> </w:t>
+            </w:r>
+            <w:proofErr w:type="spellStart"/>
+            <w:r>
+              <w:rPr>
+                <w:rFonts w:ascii="Times New Roman" w:hAnsi="Times New Roman" w:cs="Times New Roman"/>
+                <w:lang w:val="en-US"/>
+              </w:rPr>
+              <w:t>mengganti</w:t>
+            </w:r>
+            <w:proofErr w:type="spellEnd"/>
+            <w:r>
+              <w:rPr>
+                <w:rFonts w:ascii="Times New Roman" w:hAnsi="Times New Roman" w:cs="Times New Roman"/>
+                <w:lang w:val="en-US"/>
+              </w:rPr>
+              <w:t xml:space="preserve"> password</w:t>
+            </w:r>
+          </w:p>
+        </w:tc>
+        <w:tc>
+          <w:tcPr>
+            <w:tcW w:w="1503" w:type="dxa"/>
+            <w:tcBorders>
+              <w:top w:val="single" w:sz="4" w:space="0" w:color="auto"/>
+              <w:left w:val="single" w:sz="4" w:space="0" w:color="auto"/>
+              <w:bottom w:val="single" w:sz="4" w:space="0" w:color="auto"/>
+              <w:right w:val="single" w:sz="4" w:space="0" w:color="auto"/>
+            </w:tcBorders>
+            <w:hideMark/>
+          </w:tcPr>
+          <w:p>
+            <w:pPr>
+              <w:spacing w:line="240" w:lineRule="auto"/>
+              <w:jc w:val="center"/>
+              <w:rPr>
+                <w:rFonts w:ascii="Times New Roman" w:hAnsi="Times New Roman" w:cs="Times New Roman"/>
+                <w:lang w:val="fi-FI"/>
+              </w:rPr>
+            </w:pPr>
+            <w:r>
+              <w:rPr>
+                <w:rFonts w:ascii="Times New Roman" w:hAnsi="Times New Roman" w:cs="Times New Roman"/>
+                <w:lang w:val="fi-FI"/>
+              </w:rPr>
+              <w:t>Saya dapat melakukan pergantian password</w:t>
+            </w:r>
+          </w:p>
+        </w:tc>
+        <w:tc>
+          <w:tcPr>
+            <w:tcW w:w="1503" w:type="dxa"/>
+            <w:tcBorders>
+              <w:top w:val="single" w:sz="4" w:space="0" w:color="auto"/>
+              <w:left w:val="single" w:sz="4" w:space="0" w:color="auto"/>
+              <w:bottom w:val="single" w:sz="4" w:space="0" w:color="auto"/>
+              <w:right w:val="single" w:sz="4" w:space="0" w:color="auto"/>
+            </w:tcBorders>
+            <w:hideMark/>
+          </w:tcPr>
+          <w:p>
+            <w:pPr>
+              <w:spacing w:line="240" w:lineRule="auto"/>
+              <w:jc w:val="center"/>
+              <w:rPr>
+                <w:rFonts w:ascii="Times New Roman" w:hAnsi="Times New Roman" w:cs="Times New Roman"/>
+                <w:lang w:val="en-US"/>
+              </w:rPr>
+            </w:pPr>
+            <w:r>
+              <w:rPr>
+                <w:rFonts w:ascii="Times New Roman" w:hAnsi="Times New Roman" w:cs="Times New Roman"/>
+                <w:lang w:val="en-US"/>
+              </w:rPr>
+              <w:t>High</w:t>
+            </w:r>
+          </w:p>
+        </w:tc>
+        <w:tc>
+          <w:tcPr>
+            <w:tcW w:w="1503" w:type="dxa"/>
+            <w:tcBorders>
+              <w:top w:val="single" w:sz="4" w:space="0" w:color="auto"/>
+              <w:left w:val="single" w:sz="4" w:space="0" w:color="auto"/>
+              <w:bottom w:val="single" w:sz="4" w:space="0" w:color="auto"/>
+              <w:right w:val="single" w:sz="4" w:space="0" w:color="auto"/>
+            </w:tcBorders>
+            <w:hideMark/>
+          </w:tcPr>
+          <w:p>
+            <w:pPr>
+              <w:spacing w:line="240" w:lineRule="auto"/>
+              <w:jc w:val="center"/>
+              <w:rPr>
+                <w:rFonts w:ascii="Times New Roman" w:hAnsi="Times New Roman" w:cs="Times New Roman"/>
+                <w:lang w:val="en-US"/>
+              </w:rPr>
+            </w:pPr>
+            <w:r>
+              <w:rPr>
+                <w:rFonts w:ascii="Times New Roman" w:hAnsi="Times New Roman" w:cs="Times New Roman"/>
+                <w:lang w:val="en-US"/>
+              </w:rPr>
+              <w:t>8</w:t>
+            </w:r>
+          </w:p>
+        </w:tc>
+      </w:tr>
+    </w:tbl>
+    <w:p>
+      <w:pPr>
+        <w:rPr>
+          <w:rFonts w:ascii="Times New Roman" w:hAnsi="Times New Roman" w:cs="Times New Roman"/>
+          <w:lang w:val="en-US"/>
+        </w:rPr>
+      </w:pPr>
     </w:p>
     <w:p>
       <w:pPr>
@@ -487,7 +4609,7 @@
 </file>
 
 <file path=word/styles.xml><?xml version="1.0" encoding="utf-8"?>
-<w:styles xmlns:mc="http://schemas.openxmlformats.org/markup-compatibility/2006" xmlns:r="http://schemas.openxmlformats.org/officeDocument/2006/relationships" xmlns:w="http://schemas.openxmlformats.org/wordprocessingml/2006/main" xmlns:w14="http://schemas.microsoft.com/office/word/2010/wordml" xmlns:w15="http://schemas.microsoft.com/office/word/2012/wordml" xmlns:w16cex="http://schemas.microsoft.com/office/word/2018/wordml/cex" xmlns:w16cid="http://schemas.microsoft.com/office/word/2016/wordml/cid" xmlns:w16="http://schemas.microsoft.com/office/word/2018/wordml" xmlns:w16se="http://schemas.microsoft.com/office/word/2015/wordml/symex" mc:Ignorable="w14 w15 w16se w16cid w16 w16cex">
+<w:styles xmlns:mc="http://schemas.openxmlformats.org/markup-compatibility/2006" xmlns:r="http://schemas.openxmlformats.org/officeDocument/2006/relationships" xmlns:w="http://schemas.openxmlformats.org/wordprocessingml/2006/main" xmlns:w14="http://schemas.microsoft.com/office/word/2010/wordml" xmlns:w15="http://schemas.microsoft.com/office/word/2012/wordml" xmlns:w16cex="http://schemas.microsoft.com/office/word/2018/wordml/cex" xmlns:w16cid="http://schemas.microsoft.com/office/word/2016/wordml/cid" xmlns:w16="http://schemas.microsoft.com/office/word/2018/wordml" xmlns:w16sdtdh="http://schemas.microsoft.com/office/word/2020/wordml/sdtdatahash" xmlns:w16se="http://schemas.microsoft.com/office/word/2015/wordml/symex" mc:Ignorable="w14 w15 w16se w16cid w16 w16cex w16sdtdh">
   <w:docDefaults>
     <w:rPrDefault>
       <w:rPr>
@@ -924,6 +5046,32 @@
     <w:semiHidden/>
     <w:unhideWhenUsed/>
   </w:style>
+  <w:style w:type="table" w:styleId="TableGrid">
+    <w:name w:val="Table Grid"/>
+    <w:basedOn w:val="TableNormal"/>
+    <w:uiPriority w:val="39"/>
+    <w:rsid w:val="0016142F"/>
+    <w:pPr>
+      <w:spacing w:after="0" w:line="240" w:lineRule="auto"/>
+    </w:pPr>
+    <w:rPr>
+      <w:rFonts w:eastAsiaTheme="minorHAnsi"/>
+      <w:kern w:val="0"/>
+      <w:lang w:val="en-ID" w:eastAsia="en-US"/>
+      <w14:ligatures w14:val="none"/>
+    </w:rPr>
+    <w:tblPr>
+      <w:tblInd w:w="0" w:type="nil"/>
+      <w:tblBorders>
+        <w:top w:val="single" w:sz="4" w:space="0" w:color="auto"/>
+        <w:left w:val="single" w:sz="4" w:space="0" w:color="auto"/>
+        <w:bottom w:val="single" w:sz="4" w:space="0" w:color="auto"/>
+        <w:right w:val="single" w:sz="4" w:space="0" w:color="auto"/>
+        <w:insideH w:val="single" w:sz="4" w:space="0" w:color="auto"/>
+        <w:insideV w:val="single" w:sz="4" w:space="0" w:color="auto"/>
+      </w:tblBorders>
+    </w:tblPr>
+  </w:style>
 </w:styles>
 </file>
 

</xml_diff>

<commit_message>
Menambah Tabel Daily Scrum Meeting Report
</commit_message>
<xml_diff>
--- a/Laporan_Project_UTS.docx
+++ b/Laporan_Project_UTS.docx
@@ -1,6 +1,6 @@
 
 <file path=word/document.xml><?xml version="1.0" encoding="utf-8"?>
-<w:document xmlns:wpc="http://schemas.microsoft.com/office/word/2010/wordprocessingCanvas" xmlns:cx="http://schemas.microsoft.com/office/drawing/2014/chartex" xmlns:cx1="http://schemas.microsoft.com/office/drawing/2015/9/8/chartex" xmlns:cx2="http://schemas.microsoft.com/office/drawing/2015/10/21/chartex" xmlns:cx3="http://schemas.microsoft.com/office/drawing/2016/5/9/chartex" xmlns:cx4="http://schemas.microsoft.com/office/drawing/2016/5/10/chartex" xmlns:cx5="http://schemas.microsoft.com/office/drawing/2016/5/11/chartex" xmlns:cx6="http://schemas.microsoft.com/office/drawing/2016/5/12/chartex" xmlns:cx7="http://schemas.microsoft.com/office/drawing/2016/5/13/chartex" xmlns:cx8="http://schemas.microsoft.com/office/drawing/2016/5/14/chartex" xmlns:mc="http://schemas.openxmlformats.org/markup-compatibility/2006" xmlns:aink="http://schemas.microsoft.com/office/drawing/2016/ink" xmlns:am3d="http://schemas.microsoft.com/office/drawing/2017/model3d" xmlns:o="urn:schemas-microsoft-com:office:office" xmlns:r="http://schemas.openxmlformats.org/officeDocument/2006/relationships" xmlns:m="http://schemas.openxmlformats.org/officeDocument/2006/math" xmlns:v="urn:schemas-microsoft-com:vml" xmlns:wp14="http://schemas.microsoft.com/office/word/2010/wordprocessingDrawing" xmlns:wp="http://schemas.openxmlformats.org/drawingml/2006/wordprocessingDrawing" xmlns:w10="urn:schemas-microsoft-com:office:word" xmlns:w="http://schemas.openxmlformats.org/wordprocessingml/2006/main" xmlns:w14="http://schemas.microsoft.com/office/word/2010/wordml" xmlns:w15="http://schemas.microsoft.com/office/word/2012/wordml" xmlns:w16cex="http://schemas.microsoft.com/office/word/2018/wordml/cex" xmlns:w16cid="http://schemas.microsoft.com/office/word/2016/wordml/cid" xmlns:w16="http://schemas.microsoft.com/office/word/2018/wordml" xmlns:w16se="http://schemas.microsoft.com/office/word/2015/wordml/symex" xmlns:wpg="http://schemas.microsoft.com/office/word/2010/wordprocessingGroup" xmlns:wpi="http://schemas.microsoft.com/office/word/2010/wordprocessingInk" xmlns:wne="http://schemas.microsoft.com/office/word/2006/wordml" xmlns:wps="http://schemas.microsoft.com/office/word/2010/wordprocessingShape" mc:Ignorable="w14 w15 w16se w16cid w16 w16cex wp14">
+<w:document xmlns:wpc="http://schemas.microsoft.com/office/word/2010/wordprocessingCanvas" xmlns:cx="http://schemas.microsoft.com/office/drawing/2014/chartex" xmlns:cx1="http://schemas.microsoft.com/office/drawing/2015/9/8/chartex" xmlns:cx2="http://schemas.microsoft.com/office/drawing/2015/10/21/chartex" xmlns:cx3="http://schemas.microsoft.com/office/drawing/2016/5/9/chartex" xmlns:cx4="http://schemas.microsoft.com/office/drawing/2016/5/10/chartex" xmlns:cx5="http://schemas.microsoft.com/office/drawing/2016/5/11/chartex" xmlns:cx6="http://schemas.microsoft.com/office/drawing/2016/5/12/chartex" xmlns:cx7="http://schemas.microsoft.com/office/drawing/2016/5/13/chartex" xmlns:cx8="http://schemas.microsoft.com/office/drawing/2016/5/14/chartex" xmlns:mc="http://schemas.openxmlformats.org/markup-compatibility/2006" xmlns:aink="http://schemas.microsoft.com/office/drawing/2016/ink" xmlns:am3d="http://schemas.microsoft.com/office/drawing/2017/model3d" xmlns:o="urn:schemas-microsoft-com:office:office" xmlns:oel="http://schemas.microsoft.com/office/2019/extlst" xmlns:r="http://schemas.openxmlformats.org/officeDocument/2006/relationships" xmlns:m="http://schemas.openxmlformats.org/officeDocument/2006/math" xmlns:v="urn:schemas-microsoft-com:vml" xmlns:wp14="http://schemas.microsoft.com/office/word/2010/wordprocessingDrawing" xmlns:wp="http://schemas.openxmlformats.org/drawingml/2006/wordprocessingDrawing" xmlns:w10="urn:schemas-microsoft-com:office:word" xmlns:w="http://schemas.openxmlformats.org/wordprocessingml/2006/main" xmlns:w14="http://schemas.microsoft.com/office/word/2010/wordml" xmlns:w15="http://schemas.microsoft.com/office/word/2012/wordml" xmlns:w16cex="http://schemas.microsoft.com/office/word/2018/wordml/cex" xmlns:w16cid="http://schemas.microsoft.com/office/word/2016/wordml/cid" xmlns:w16="http://schemas.microsoft.com/office/word/2018/wordml" xmlns:w16du="http://schemas.microsoft.com/office/word/2023/wordml/word16du" xmlns:w16sdtdh="http://schemas.microsoft.com/office/word/2020/wordml/sdtdatahash" xmlns:w16se="http://schemas.microsoft.com/office/word/2015/wordml/symex" xmlns:wpg="http://schemas.microsoft.com/office/word/2010/wordprocessingGroup" xmlns:wpi="http://schemas.microsoft.com/office/word/2010/wordprocessingInk" xmlns:wne="http://schemas.microsoft.com/office/word/2006/wordml" xmlns:wps="http://schemas.microsoft.com/office/word/2010/wordprocessingShape" mc:Ignorable="w14 w15 w16se w16cid w16 w16cex w16sdtdh wp14">
   <w:body>
     <w:p>
       <w:pPr>
@@ -222,7 +222,23 @@
           <w:rFonts w:ascii="Times New Roman" w:hAnsi="Times New Roman" w:cs="Times New Roman"/>
           <w:lang w:val="en-US"/>
         </w:rPr>
-        <w:t>Zidane Alfahrezi - 211112451</w:t>
+        <w:t xml:space="preserve">Zidane </w:t>
+      </w:r>
+      <w:proofErr w:type="spellStart"/>
+      <w:r>
+        <w:rPr>
+          <w:rFonts w:ascii="Times New Roman" w:hAnsi="Times New Roman" w:cs="Times New Roman"/>
+          <w:lang w:val="en-US"/>
+        </w:rPr>
+        <w:t>Alfahrezi</w:t>
+      </w:r>
+      <w:proofErr w:type="spellEnd"/>
+      <w:r>
+        <w:rPr>
+          <w:rFonts w:ascii="Times New Roman" w:hAnsi="Times New Roman" w:cs="Times New Roman"/>
+          <w:lang w:val="en-US"/>
+        </w:rPr>
+        <w:t xml:space="preserve"> - 211112451</w:t>
       </w:r>
     </w:p>
     <w:p>
@@ -268,7 +284,39 @@
           <w:rFonts w:ascii="Times New Roman" w:hAnsi="Times New Roman" w:cs="Times New Roman"/>
           <w:lang w:val="en-US"/>
         </w:rPr>
-        <w:t>anuel Lumban Toruan – 2111111532</w:t>
+        <w:t xml:space="preserve">anuel </w:t>
+      </w:r>
+      <w:proofErr w:type="spellStart"/>
+      <w:r>
+        <w:rPr>
+          <w:rFonts w:ascii="Times New Roman" w:hAnsi="Times New Roman" w:cs="Times New Roman"/>
+          <w:lang w:val="en-US"/>
+        </w:rPr>
+        <w:t>Lumban</w:t>
+      </w:r>
+      <w:proofErr w:type="spellEnd"/>
+      <w:r>
+        <w:rPr>
+          <w:rFonts w:ascii="Times New Roman" w:hAnsi="Times New Roman" w:cs="Times New Roman"/>
+          <w:lang w:val="en-US"/>
+        </w:rPr>
+        <w:t xml:space="preserve"> </w:t>
+      </w:r>
+      <w:proofErr w:type="spellStart"/>
+      <w:r>
+        <w:rPr>
+          <w:rFonts w:ascii="Times New Roman" w:hAnsi="Times New Roman" w:cs="Times New Roman"/>
+          <w:lang w:val="en-US"/>
+        </w:rPr>
+        <w:t>Toruan</w:t>
+      </w:r>
+      <w:proofErr w:type="spellEnd"/>
+      <w:r>
+        <w:rPr>
+          <w:rFonts w:ascii="Times New Roman" w:hAnsi="Times New Roman" w:cs="Times New Roman"/>
+          <w:lang w:val="en-US"/>
+        </w:rPr>
+        <w:t xml:space="preserve"> – 2111111532</w:t>
       </w:r>
     </w:p>
     <w:p>
@@ -402,7 +450,455 @@
         <w:rPr>
           <w:rFonts w:ascii="Times New Roman" w:hAnsi="Times New Roman" w:cs="Times New Roman"/>
         </w:rPr>
-        <w:t>Desain grafis menjadi aspek penting dalam bisnis dan branding modern, sehingga banyak perusahaan dan individu membutuhkan jasa desain grafis untuk membuat logo, Website, Ilustrator, book cover, dan banyak lagi. Namun, mencari penyedia jasa desain grafis yang andal dan terpercaya dapat menjadi sulit dan memakan waktu.</w:t>
+        <w:t xml:space="preserve">Desain </w:t>
+      </w:r>
+      <w:proofErr w:type="spellStart"/>
+      <w:r>
+        <w:rPr>
+          <w:rFonts w:ascii="Times New Roman" w:hAnsi="Times New Roman" w:cs="Times New Roman"/>
+        </w:rPr>
+        <w:t>grafis</w:t>
+      </w:r>
+      <w:proofErr w:type="spellEnd"/>
+      <w:r>
+        <w:rPr>
+          <w:rFonts w:ascii="Times New Roman" w:hAnsi="Times New Roman" w:cs="Times New Roman"/>
+        </w:rPr>
+        <w:t xml:space="preserve"> </w:t>
+      </w:r>
+      <w:proofErr w:type="spellStart"/>
+      <w:r>
+        <w:rPr>
+          <w:rFonts w:ascii="Times New Roman" w:hAnsi="Times New Roman" w:cs="Times New Roman"/>
+        </w:rPr>
+        <w:t>menjadi</w:t>
+      </w:r>
+      <w:proofErr w:type="spellEnd"/>
+      <w:r>
+        <w:rPr>
+          <w:rFonts w:ascii="Times New Roman" w:hAnsi="Times New Roman" w:cs="Times New Roman"/>
+        </w:rPr>
+        <w:t xml:space="preserve"> </w:t>
+      </w:r>
+      <w:proofErr w:type="spellStart"/>
+      <w:r>
+        <w:rPr>
+          <w:rFonts w:ascii="Times New Roman" w:hAnsi="Times New Roman" w:cs="Times New Roman"/>
+        </w:rPr>
+        <w:t>aspek</w:t>
+      </w:r>
+      <w:proofErr w:type="spellEnd"/>
+      <w:r>
+        <w:rPr>
+          <w:rFonts w:ascii="Times New Roman" w:hAnsi="Times New Roman" w:cs="Times New Roman"/>
+        </w:rPr>
+        <w:t xml:space="preserve"> </w:t>
+      </w:r>
+      <w:proofErr w:type="spellStart"/>
+      <w:r>
+        <w:rPr>
+          <w:rFonts w:ascii="Times New Roman" w:hAnsi="Times New Roman" w:cs="Times New Roman"/>
+        </w:rPr>
+        <w:t>penting</w:t>
+      </w:r>
+      <w:proofErr w:type="spellEnd"/>
+      <w:r>
+        <w:rPr>
+          <w:rFonts w:ascii="Times New Roman" w:hAnsi="Times New Roman" w:cs="Times New Roman"/>
+        </w:rPr>
+        <w:t xml:space="preserve"> </w:t>
+      </w:r>
+      <w:proofErr w:type="spellStart"/>
+      <w:r>
+        <w:rPr>
+          <w:rFonts w:ascii="Times New Roman" w:hAnsi="Times New Roman" w:cs="Times New Roman"/>
+        </w:rPr>
+        <w:t>dalam</w:t>
+      </w:r>
+      <w:proofErr w:type="spellEnd"/>
+      <w:r>
+        <w:rPr>
+          <w:rFonts w:ascii="Times New Roman" w:hAnsi="Times New Roman" w:cs="Times New Roman"/>
+        </w:rPr>
+        <w:t xml:space="preserve"> </w:t>
+      </w:r>
+      <w:proofErr w:type="spellStart"/>
+      <w:r>
+        <w:rPr>
+          <w:rFonts w:ascii="Times New Roman" w:hAnsi="Times New Roman" w:cs="Times New Roman"/>
+        </w:rPr>
+        <w:t>bisnis</w:t>
+      </w:r>
+      <w:proofErr w:type="spellEnd"/>
+      <w:r>
+        <w:rPr>
+          <w:rFonts w:ascii="Times New Roman" w:hAnsi="Times New Roman" w:cs="Times New Roman"/>
+        </w:rPr>
+        <w:t xml:space="preserve"> dan branding modern, </w:t>
+      </w:r>
+      <w:proofErr w:type="spellStart"/>
+      <w:r>
+        <w:rPr>
+          <w:rFonts w:ascii="Times New Roman" w:hAnsi="Times New Roman" w:cs="Times New Roman"/>
+        </w:rPr>
+        <w:t>sehingga</w:t>
+      </w:r>
+      <w:proofErr w:type="spellEnd"/>
+      <w:r>
+        <w:rPr>
+          <w:rFonts w:ascii="Times New Roman" w:hAnsi="Times New Roman" w:cs="Times New Roman"/>
+        </w:rPr>
+        <w:t xml:space="preserve"> </w:t>
+      </w:r>
+      <w:proofErr w:type="spellStart"/>
+      <w:r>
+        <w:rPr>
+          <w:rFonts w:ascii="Times New Roman" w:hAnsi="Times New Roman" w:cs="Times New Roman"/>
+        </w:rPr>
+        <w:t>banyak</w:t>
+      </w:r>
+      <w:proofErr w:type="spellEnd"/>
+      <w:r>
+        <w:rPr>
+          <w:rFonts w:ascii="Times New Roman" w:hAnsi="Times New Roman" w:cs="Times New Roman"/>
+        </w:rPr>
+        <w:t xml:space="preserve"> </w:t>
+      </w:r>
+      <w:proofErr w:type="spellStart"/>
+      <w:r>
+        <w:rPr>
+          <w:rFonts w:ascii="Times New Roman" w:hAnsi="Times New Roman" w:cs="Times New Roman"/>
+        </w:rPr>
+        <w:t>perusahaan</w:t>
+      </w:r>
+      <w:proofErr w:type="spellEnd"/>
+      <w:r>
+        <w:rPr>
+          <w:rFonts w:ascii="Times New Roman" w:hAnsi="Times New Roman" w:cs="Times New Roman"/>
+        </w:rPr>
+        <w:t xml:space="preserve"> dan </w:t>
+      </w:r>
+      <w:proofErr w:type="spellStart"/>
+      <w:r>
+        <w:rPr>
+          <w:rFonts w:ascii="Times New Roman" w:hAnsi="Times New Roman" w:cs="Times New Roman"/>
+        </w:rPr>
+        <w:t>individu</w:t>
+      </w:r>
+      <w:proofErr w:type="spellEnd"/>
+      <w:r>
+        <w:rPr>
+          <w:rFonts w:ascii="Times New Roman" w:hAnsi="Times New Roman" w:cs="Times New Roman"/>
+        </w:rPr>
+        <w:t xml:space="preserve"> </w:t>
+      </w:r>
+      <w:proofErr w:type="spellStart"/>
+      <w:r>
+        <w:rPr>
+          <w:rFonts w:ascii="Times New Roman" w:hAnsi="Times New Roman" w:cs="Times New Roman"/>
+        </w:rPr>
+        <w:t>membutuhkan</w:t>
+      </w:r>
+      <w:proofErr w:type="spellEnd"/>
+      <w:r>
+        <w:rPr>
+          <w:rFonts w:ascii="Times New Roman" w:hAnsi="Times New Roman" w:cs="Times New Roman"/>
+        </w:rPr>
+        <w:t xml:space="preserve"> </w:t>
+      </w:r>
+      <w:proofErr w:type="spellStart"/>
+      <w:r>
+        <w:rPr>
+          <w:rFonts w:ascii="Times New Roman" w:hAnsi="Times New Roman" w:cs="Times New Roman"/>
+        </w:rPr>
+        <w:t>jasa</w:t>
+      </w:r>
+      <w:proofErr w:type="spellEnd"/>
+      <w:r>
+        <w:rPr>
+          <w:rFonts w:ascii="Times New Roman" w:hAnsi="Times New Roman" w:cs="Times New Roman"/>
+        </w:rPr>
+        <w:t xml:space="preserve"> </w:t>
+      </w:r>
+      <w:proofErr w:type="spellStart"/>
+      <w:r>
+        <w:rPr>
+          <w:rFonts w:ascii="Times New Roman" w:hAnsi="Times New Roman" w:cs="Times New Roman"/>
+        </w:rPr>
+        <w:t>desain</w:t>
+      </w:r>
+      <w:proofErr w:type="spellEnd"/>
+      <w:r>
+        <w:rPr>
+          <w:rFonts w:ascii="Times New Roman" w:hAnsi="Times New Roman" w:cs="Times New Roman"/>
+        </w:rPr>
+        <w:t xml:space="preserve"> </w:t>
+      </w:r>
+      <w:proofErr w:type="spellStart"/>
+      <w:r>
+        <w:rPr>
+          <w:rFonts w:ascii="Times New Roman" w:hAnsi="Times New Roman" w:cs="Times New Roman"/>
+        </w:rPr>
+        <w:t>grafis</w:t>
+      </w:r>
+      <w:proofErr w:type="spellEnd"/>
+      <w:r>
+        <w:rPr>
+          <w:rFonts w:ascii="Times New Roman" w:hAnsi="Times New Roman" w:cs="Times New Roman"/>
+        </w:rPr>
+        <w:t xml:space="preserve"> </w:t>
+      </w:r>
+      <w:proofErr w:type="spellStart"/>
+      <w:r>
+        <w:rPr>
+          <w:rFonts w:ascii="Times New Roman" w:hAnsi="Times New Roman" w:cs="Times New Roman"/>
+        </w:rPr>
+        <w:t>untuk</w:t>
+      </w:r>
+      <w:proofErr w:type="spellEnd"/>
+      <w:r>
+        <w:rPr>
+          <w:rFonts w:ascii="Times New Roman" w:hAnsi="Times New Roman" w:cs="Times New Roman"/>
+        </w:rPr>
+        <w:t xml:space="preserve"> </w:t>
+      </w:r>
+      <w:proofErr w:type="spellStart"/>
+      <w:r>
+        <w:rPr>
+          <w:rFonts w:ascii="Times New Roman" w:hAnsi="Times New Roman" w:cs="Times New Roman"/>
+        </w:rPr>
+        <w:t>membuat</w:t>
+      </w:r>
+      <w:proofErr w:type="spellEnd"/>
+      <w:r>
+        <w:rPr>
+          <w:rFonts w:ascii="Times New Roman" w:hAnsi="Times New Roman" w:cs="Times New Roman"/>
+        </w:rPr>
+        <w:t xml:space="preserve"> logo, Website, </w:t>
+      </w:r>
+      <w:proofErr w:type="spellStart"/>
+      <w:r>
+        <w:rPr>
+          <w:rFonts w:ascii="Times New Roman" w:hAnsi="Times New Roman" w:cs="Times New Roman"/>
+        </w:rPr>
+        <w:t>Ilustrator</w:t>
+      </w:r>
+      <w:proofErr w:type="spellEnd"/>
+      <w:r>
+        <w:rPr>
+          <w:rFonts w:ascii="Times New Roman" w:hAnsi="Times New Roman" w:cs="Times New Roman"/>
+        </w:rPr>
+        <w:t xml:space="preserve">, book cover, dan </w:t>
+      </w:r>
+      <w:proofErr w:type="spellStart"/>
+      <w:r>
+        <w:rPr>
+          <w:rFonts w:ascii="Times New Roman" w:hAnsi="Times New Roman" w:cs="Times New Roman"/>
+        </w:rPr>
+        <w:t>banyak</w:t>
+      </w:r>
+      <w:proofErr w:type="spellEnd"/>
+      <w:r>
+        <w:rPr>
+          <w:rFonts w:ascii="Times New Roman" w:hAnsi="Times New Roman" w:cs="Times New Roman"/>
+        </w:rPr>
+        <w:t xml:space="preserve"> </w:t>
+      </w:r>
+      <w:proofErr w:type="spellStart"/>
+      <w:r>
+        <w:rPr>
+          <w:rFonts w:ascii="Times New Roman" w:hAnsi="Times New Roman" w:cs="Times New Roman"/>
+        </w:rPr>
+        <w:t>lagi</w:t>
+      </w:r>
+      <w:proofErr w:type="spellEnd"/>
+      <w:r>
+        <w:rPr>
+          <w:rFonts w:ascii="Times New Roman" w:hAnsi="Times New Roman" w:cs="Times New Roman"/>
+        </w:rPr>
+        <w:t xml:space="preserve">. </w:t>
+      </w:r>
+      <w:proofErr w:type="spellStart"/>
+      <w:r>
+        <w:rPr>
+          <w:rFonts w:ascii="Times New Roman" w:hAnsi="Times New Roman" w:cs="Times New Roman"/>
+        </w:rPr>
+        <w:t>Namun</w:t>
+      </w:r>
+      <w:proofErr w:type="spellEnd"/>
+      <w:r>
+        <w:rPr>
+          <w:rFonts w:ascii="Times New Roman" w:hAnsi="Times New Roman" w:cs="Times New Roman"/>
+        </w:rPr>
+        <w:t xml:space="preserve">, </w:t>
+      </w:r>
+      <w:proofErr w:type="spellStart"/>
+      <w:r>
+        <w:rPr>
+          <w:rFonts w:ascii="Times New Roman" w:hAnsi="Times New Roman" w:cs="Times New Roman"/>
+        </w:rPr>
+        <w:t>mencari</w:t>
+      </w:r>
+      <w:proofErr w:type="spellEnd"/>
+      <w:r>
+        <w:rPr>
+          <w:rFonts w:ascii="Times New Roman" w:hAnsi="Times New Roman" w:cs="Times New Roman"/>
+        </w:rPr>
+        <w:t xml:space="preserve"> </w:t>
+      </w:r>
+      <w:proofErr w:type="spellStart"/>
+      <w:r>
+        <w:rPr>
+          <w:rFonts w:ascii="Times New Roman" w:hAnsi="Times New Roman" w:cs="Times New Roman"/>
+        </w:rPr>
+        <w:t>penyedia</w:t>
+      </w:r>
+      <w:proofErr w:type="spellEnd"/>
+      <w:r>
+        <w:rPr>
+          <w:rFonts w:ascii="Times New Roman" w:hAnsi="Times New Roman" w:cs="Times New Roman"/>
+        </w:rPr>
+        <w:t xml:space="preserve"> </w:t>
+      </w:r>
+      <w:proofErr w:type="spellStart"/>
+      <w:r>
+        <w:rPr>
+          <w:rFonts w:ascii="Times New Roman" w:hAnsi="Times New Roman" w:cs="Times New Roman"/>
+        </w:rPr>
+        <w:t>jasa</w:t>
+      </w:r>
+      <w:proofErr w:type="spellEnd"/>
+      <w:r>
+        <w:rPr>
+          <w:rFonts w:ascii="Times New Roman" w:hAnsi="Times New Roman" w:cs="Times New Roman"/>
+        </w:rPr>
+        <w:t xml:space="preserve"> </w:t>
+      </w:r>
+      <w:proofErr w:type="spellStart"/>
+      <w:r>
+        <w:rPr>
+          <w:rFonts w:ascii="Times New Roman" w:hAnsi="Times New Roman" w:cs="Times New Roman"/>
+        </w:rPr>
+        <w:t>desain</w:t>
+      </w:r>
+      <w:proofErr w:type="spellEnd"/>
+      <w:r>
+        <w:rPr>
+          <w:rFonts w:ascii="Times New Roman" w:hAnsi="Times New Roman" w:cs="Times New Roman"/>
+        </w:rPr>
+        <w:t xml:space="preserve"> </w:t>
+      </w:r>
+      <w:proofErr w:type="spellStart"/>
+      <w:r>
+        <w:rPr>
+          <w:rFonts w:ascii="Times New Roman" w:hAnsi="Times New Roman" w:cs="Times New Roman"/>
+        </w:rPr>
+        <w:t>grafis</w:t>
+      </w:r>
+      <w:proofErr w:type="spellEnd"/>
+      <w:r>
+        <w:rPr>
+          <w:rFonts w:ascii="Times New Roman" w:hAnsi="Times New Roman" w:cs="Times New Roman"/>
+        </w:rPr>
+        <w:t xml:space="preserve"> yang </w:t>
+      </w:r>
+      <w:proofErr w:type="spellStart"/>
+      <w:r>
+        <w:rPr>
+          <w:rFonts w:ascii="Times New Roman" w:hAnsi="Times New Roman" w:cs="Times New Roman"/>
+        </w:rPr>
+        <w:t>andal</w:t>
+      </w:r>
+      <w:proofErr w:type="spellEnd"/>
+      <w:r>
+        <w:rPr>
+          <w:rFonts w:ascii="Times New Roman" w:hAnsi="Times New Roman" w:cs="Times New Roman"/>
+        </w:rPr>
+        <w:t xml:space="preserve"> dan </w:t>
+      </w:r>
+      <w:proofErr w:type="spellStart"/>
+      <w:r>
+        <w:rPr>
+          <w:rFonts w:ascii="Times New Roman" w:hAnsi="Times New Roman" w:cs="Times New Roman"/>
+        </w:rPr>
+        <w:t>terpercaya</w:t>
+      </w:r>
+      <w:proofErr w:type="spellEnd"/>
+      <w:r>
+        <w:rPr>
+          <w:rFonts w:ascii="Times New Roman" w:hAnsi="Times New Roman" w:cs="Times New Roman"/>
+        </w:rPr>
+        <w:t xml:space="preserve"> </w:t>
+      </w:r>
+      <w:proofErr w:type="spellStart"/>
+      <w:r>
+        <w:rPr>
+          <w:rFonts w:ascii="Times New Roman" w:hAnsi="Times New Roman" w:cs="Times New Roman"/>
+        </w:rPr>
+        <w:t>dapat</w:t>
+      </w:r>
+      <w:proofErr w:type="spellEnd"/>
+      <w:r>
+        <w:rPr>
+          <w:rFonts w:ascii="Times New Roman" w:hAnsi="Times New Roman" w:cs="Times New Roman"/>
+        </w:rPr>
+        <w:t xml:space="preserve"> </w:t>
+      </w:r>
+      <w:proofErr w:type="spellStart"/>
+      <w:r>
+        <w:rPr>
+          <w:rFonts w:ascii="Times New Roman" w:hAnsi="Times New Roman" w:cs="Times New Roman"/>
+        </w:rPr>
+        <w:t>menjadi</w:t>
+      </w:r>
+      <w:proofErr w:type="spellEnd"/>
+      <w:r>
+        <w:rPr>
+          <w:rFonts w:ascii="Times New Roman" w:hAnsi="Times New Roman" w:cs="Times New Roman"/>
+        </w:rPr>
+        <w:t xml:space="preserve"> </w:t>
+      </w:r>
+      <w:proofErr w:type="spellStart"/>
+      <w:r>
+        <w:rPr>
+          <w:rFonts w:ascii="Times New Roman" w:hAnsi="Times New Roman" w:cs="Times New Roman"/>
+        </w:rPr>
+        <w:t>sulit</w:t>
+      </w:r>
+      <w:proofErr w:type="spellEnd"/>
+      <w:r>
+        <w:rPr>
+          <w:rFonts w:ascii="Times New Roman" w:hAnsi="Times New Roman" w:cs="Times New Roman"/>
+        </w:rPr>
+        <w:t xml:space="preserve"> dan </w:t>
+      </w:r>
+      <w:proofErr w:type="spellStart"/>
+      <w:r>
+        <w:rPr>
+          <w:rFonts w:ascii="Times New Roman" w:hAnsi="Times New Roman" w:cs="Times New Roman"/>
+        </w:rPr>
+        <w:t>memakan</w:t>
+      </w:r>
+      <w:proofErr w:type="spellEnd"/>
+      <w:r>
+        <w:rPr>
+          <w:rFonts w:ascii="Times New Roman" w:hAnsi="Times New Roman" w:cs="Times New Roman"/>
+        </w:rPr>
+        <w:t xml:space="preserve"> </w:t>
+      </w:r>
+      <w:proofErr w:type="spellStart"/>
+      <w:r>
+        <w:rPr>
+          <w:rFonts w:ascii="Times New Roman" w:hAnsi="Times New Roman" w:cs="Times New Roman"/>
+        </w:rPr>
+        <w:t>waktu</w:t>
+      </w:r>
+      <w:proofErr w:type="spellEnd"/>
+      <w:r>
+        <w:rPr>
+          <w:rFonts w:ascii="Times New Roman" w:hAnsi="Times New Roman" w:cs="Times New Roman"/>
+        </w:rPr>
+        <w:t>.</w:t>
       </w:r>
     </w:p>
     <w:p>
@@ -412,11 +908,551 @@
           <w:rFonts w:ascii="Times New Roman" w:hAnsi="Times New Roman" w:cs="Times New Roman"/>
         </w:rPr>
       </w:pPr>
-      <w:r>
-        <w:rPr>
-          <w:rFonts w:ascii="Times New Roman" w:hAnsi="Times New Roman" w:cs="Times New Roman"/>
-        </w:rPr>
-        <w:t>Dengan aplikasi jasa digital grapis yang Anda ingin buat, masyarakat dapat dengan mudah menemukan penyedia jasa desain grafis yang tepat dan berkualitas dengan cepat dan mudah. Aplikasi jasa digital grapis Anda dapat memberikan layanan desain grafis yang mudah diakses, cepat, dan efisien, dengan mempertemukan klien dengan para desainer grafis yang terampil dan berpengalaman.</w:t>
+      <w:proofErr w:type="spellStart"/>
+      <w:r>
+        <w:rPr>
+          <w:rFonts w:ascii="Times New Roman" w:hAnsi="Times New Roman" w:cs="Times New Roman"/>
+        </w:rPr>
+        <w:t>Dengan</w:t>
+      </w:r>
+      <w:proofErr w:type="spellEnd"/>
+      <w:r>
+        <w:rPr>
+          <w:rFonts w:ascii="Times New Roman" w:hAnsi="Times New Roman" w:cs="Times New Roman"/>
+        </w:rPr>
+        <w:t xml:space="preserve"> </w:t>
+      </w:r>
+      <w:proofErr w:type="spellStart"/>
+      <w:r>
+        <w:rPr>
+          <w:rFonts w:ascii="Times New Roman" w:hAnsi="Times New Roman" w:cs="Times New Roman"/>
+        </w:rPr>
+        <w:t>aplikasi</w:t>
+      </w:r>
+      <w:proofErr w:type="spellEnd"/>
+      <w:r>
+        <w:rPr>
+          <w:rFonts w:ascii="Times New Roman" w:hAnsi="Times New Roman" w:cs="Times New Roman"/>
+        </w:rPr>
+        <w:t xml:space="preserve"> </w:t>
+      </w:r>
+      <w:proofErr w:type="spellStart"/>
+      <w:r>
+        <w:rPr>
+          <w:rFonts w:ascii="Times New Roman" w:hAnsi="Times New Roman" w:cs="Times New Roman"/>
+        </w:rPr>
+        <w:t>jasa</w:t>
+      </w:r>
+      <w:proofErr w:type="spellEnd"/>
+      <w:r>
+        <w:rPr>
+          <w:rFonts w:ascii="Times New Roman" w:hAnsi="Times New Roman" w:cs="Times New Roman"/>
+        </w:rPr>
+        <w:t xml:space="preserve"> digital </w:t>
+      </w:r>
+      <w:proofErr w:type="spellStart"/>
+      <w:r>
+        <w:rPr>
+          <w:rFonts w:ascii="Times New Roman" w:hAnsi="Times New Roman" w:cs="Times New Roman"/>
+        </w:rPr>
+        <w:t>grapis</w:t>
+      </w:r>
+      <w:proofErr w:type="spellEnd"/>
+      <w:r>
+        <w:rPr>
+          <w:rFonts w:ascii="Times New Roman" w:hAnsi="Times New Roman" w:cs="Times New Roman"/>
+        </w:rPr>
+        <w:t xml:space="preserve"> yang Anda </w:t>
+      </w:r>
+      <w:proofErr w:type="spellStart"/>
+      <w:r>
+        <w:rPr>
+          <w:rFonts w:ascii="Times New Roman" w:hAnsi="Times New Roman" w:cs="Times New Roman"/>
+        </w:rPr>
+        <w:t>ingin</w:t>
+      </w:r>
+      <w:proofErr w:type="spellEnd"/>
+      <w:r>
+        <w:rPr>
+          <w:rFonts w:ascii="Times New Roman" w:hAnsi="Times New Roman" w:cs="Times New Roman"/>
+        </w:rPr>
+        <w:t xml:space="preserve"> buat, </w:t>
+      </w:r>
+      <w:proofErr w:type="spellStart"/>
+      <w:r>
+        <w:rPr>
+          <w:rFonts w:ascii="Times New Roman" w:hAnsi="Times New Roman" w:cs="Times New Roman"/>
+        </w:rPr>
+        <w:t>masyarakat</w:t>
+      </w:r>
+      <w:proofErr w:type="spellEnd"/>
+      <w:r>
+        <w:rPr>
+          <w:rFonts w:ascii="Times New Roman" w:hAnsi="Times New Roman" w:cs="Times New Roman"/>
+        </w:rPr>
+        <w:t xml:space="preserve"> </w:t>
+      </w:r>
+      <w:proofErr w:type="spellStart"/>
+      <w:r>
+        <w:rPr>
+          <w:rFonts w:ascii="Times New Roman" w:hAnsi="Times New Roman" w:cs="Times New Roman"/>
+        </w:rPr>
+        <w:t>dapat</w:t>
+      </w:r>
+      <w:proofErr w:type="spellEnd"/>
+      <w:r>
+        <w:rPr>
+          <w:rFonts w:ascii="Times New Roman" w:hAnsi="Times New Roman" w:cs="Times New Roman"/>
+        </w:rPr>
+        <w:t xml:space="preserve"> </w:t>
+      </w:r>
+      <w:proofErr w:type="spellStart"/>
+      <w:r>
+        <w:rPr>
+          <w:rFonts w:ascii="Times New Roman" w:hAnsi="Times New Roman" w:cs="Times New Roman"/>
+        </w:rPr>
+        <w:t>dengan</w:t>
+      </w:r>
+      <w:proofErr w:type="spellEnd"/>
+      <w:r>
+        <w:rPr>
+          <w:rFonts w:ascii="Times New Roman" w:hAnsi="Times New Roman" w:cs="Times New Roman"/>
+        </w:rPr>
+        <w:t xml:space="preserve"> </w:t>
+      </w:r>
+      <w:proofErr w:type="spellStart"/>
+      <w:r>
+        <w:rPr>
+          <w:rFonts w:ascii="Times New Roman" w:hAnsi="Times New Roman" w:cs="Times New Roman"/>
+        </w:rPr>
+        <w:t>mudah</w:t>
+      </w:r>
+      <w:proofErr w:type="spellEnd"/>
+      <w:r>
+        <w:rPr>
+          <w:rFonts w:ascii="Times New Roman" w:hAnsi="Times New Roman" w:cs="Times New Roman"/>
+        </w:rPr>
+        <w:t xml:space="preserve"> </w:t>
+      </w:r>
+      <w:proofErr w:type="spellStart"/>
+      <w:r>
+        <w:rPr>
+          <w:rFonts w:ascii="Times New Roman" w:hAnsi="Times New Roman" w:cs="Times New Roman"/>
+        </w:rPr>
+        <w:t>menemukan</w:t>
+      </w:r>
+      <w:proofErr w:type="spellEnd"/>
+      <w:r>
+        <w:rPr>
+          <w:rFonts w:ascii="Times New Roman" w:hAnsi="Times New Roman" w:cs="Times New Roman"/>
+        </w:rPr>
+        <w:t xml:space="preserve"> </w:t>
+      </w:r>
+      <w:proofErr w:type="spellStart"/>
+      <w:r>
+        <w:rPr>
+          <w:rFonts w:ascii="Times New Roman" w:hAnsi="Times New Roman" w:cs="Times New Roman"/>
+        </w:rPr>
+        <w:t>penyedia</w:t>
+      </w:r>
+      <w:proofErr w:type="spellEnd"/>
+      <w:r>
+        <w:rPr>
+          <w:rFonts w:ascii="Times New Roman" w:hAnsi="Times New Roman" w:cs="Times New Roman"/>
+        </w:rPr>
+        <w:t xml:space="preserve"> </w:t>
+      </w:r>
+      <w:proofErr w:type="spellStart"/>
+      <w:r>
+        <w:rPr>
+          <w:rFonts w:ascii="Times New Roman" w:hAnsi="Times New Roman" w:cs="Times New Roman"/>
+        </w:rPr>
+        <w:t>jasa</w:t>
+      </w:r>
+      <w:proofErr w:type="spellEnd"/>
+      <w:r>
+        <w:rPr>
+          <w:rFonts w:ascii="Times New Roman" w:hAnsi="Times New Roman" w:cs="Times New Roman"/>
+        </w:rPr>
+        <w:t xml:space="preserve"> </w:t>
+      </w:r>
+      <w:proofErr w:type="spellStart"/>
+      <w:r>
+        <w:rPr>
+          <w:rFonts w:ascii="Times New Roman" w:hAnsi="Times New Roman" w:cs="Times New Roman"/>
+        </w:rPr>
+        <w:t>desain</w:t>
+      </w:r>
+      <w:proofErr w:type="spellEnd"/>
+      <w:r>
+        <w:rPr>
+          <w:rFonts w:ascii="Times New Roman" w:hAnsi="Times New Roman" w:cs="Times New Roman"/>
+        </w:rPr>
+        <w:t xml:space="preserve"> </w:t>
+      </w:r>
+      <w:proofErr w:type="spellStart"/>
+      <w:r>
+        <w:rPr>
+          <w:rFonts w:ascii="Times New Roman" w:hAnsi="Times New Roman" w:cs="Times New Roman"/>
+        </w:rPr>
+        <w:t>grafis</w:t>
+      </w:r>
+      <w:proofErr w:type="spellEnd"/>
+      <w:r>
+        <w:rPr>
+          <w:rFonts w:ascii="Times New Roman" w:hAnsi="Times New Roman" w:cs="Times New Roman"/>
+        </w:rPr>
+        <w:t xml:space="preserve"> yang </w:t>
+      </w:r>
+      <w:proofErr w:type="spellStart"/>
+      <w:r>
+        <w:rPr>
+          <w:rFonts w:ascii="Times New Roman" w:hAnsi="Times New Roman" w:cs="Times New Roman"/>
+        </w:rPr>
+        <w:t>tepat</w:t>
+      </w:r>
+      <w:proofErr w:type="spellEnd"/>
+      <w:r>
+        <w:rPr>
+          <w:rFonts w:ascii="Times New Roman" w:hAnsi="Times New Roman" w:cs="Times New Roman"/>
+        </w:rPr>
+        <w:t xml:space="preserve"> dan </w:t>
+      </w:r>
+      <w:proofErr w:type="spellStart"/>
+      <w:r>
+        <w:rPr>
+          <w:rFonts w:ascii="Times New Roman" w:hAnsi="Times New Roman" w:cs="Times New Roman"/>
+        </w:rPr>
+        <w:t>berkualitas</w:t>
+      </w:r>
+      <w:proofErr w:type="spellEnd"/>
+      <w:r>
+        <w:rPr>
+          <w:rFonts w:ascii="Times New Roman" w:hAnsi="Times New Roman" w:cs="Times New Roman"/>
+        </w:rPr>
+        <w:t xml:space="preserve"> </w:t>
+      </w:r>
+      <w:proofErr w:type="spellStart"/>
+      <w:r>
+        <w:rPr>
+          <w:rFonts w:ascii="Times New Roman" w:hAnsi="Times New Roman" w:cs="Times New Roman"/>
+        </w:rPr>
+        <w:t>dengan</w:t>
+      </w:r>
+      <w:proofErr w:type="spellEnd"/>
+      <w:r>
+        <w:rPr>
+          <w:rFonts w:ascii="Times New Roman" w:hAnsi="Times New Roman" w:cs="Times New Roman"/>
+        </w:rPr>
+        <w:t xml:space="preserve"> </w:t>
+      </w:r>
+      <w:proofErr w:type="spellStart"/>
+      <w:r>
+        <w:rPr>
+          <w:rFonts w:ascii="Times New Roman" w:hAnsi="Times New Roman" w:cs="Times New Roman"/>
+        </w:rPr>
+        <w:t>cepat</w:t>
+      </w:r>
+      <w:proofErr w:type="spellEnd"/>
+      <w:r>
+        <w:rPr>
+          <w:rFonts w:ascii="Times New Roman" w:hAnsi="Times New Roman" w:cs="Times New Roman"/>
+        </w:rPr>
+        <w:t xml:space="preserve"> dan </w:t>
+      </w:r>
+      <w:proofErr w:type="spellStart"/>
+      <w:r>
+        <w:rPr>
+          <w:rFonts w:ascii="Times New Roman" w:hAnsi="Times New Roman" w:cs="Times New Roman"/>
+        </w:rPr>
+        <w:t>mudah</w:t>
+      </w:r>
+      <w:proofErr w:type="spellEnd"/>
+      <w:r>
+        <w:rPr>
+          <w:rFonts w:ascii="Times New Roman" w:hAnsi="Times New Roman" w:cs="Times New Roman"/>
+        </w:rPr>
+        <w:t xml:space="preserve">. </w:t>
+      </w:r>
+      <w:proofErr w:type="spellStart"/>
+      <w:r>
+        <w:rPr>
+          <w:rFonts w:ascii="Times New Roman" w:hAnsi="Times New Roman" w:cs="Times New Roman"/>
+        </w:rPr>
+        <w:t>Aplikasi</w:t>
+      </w:r>
+      <w:proofErr w:type="spellEnd"/>
+      <w:r>
+        <w:rPr>
+          <w:rFonts w:ascii="Times New Roman" w:hAnsi="Times New Roman" w:cs="Times New Roman"/>
+        </w:rPr>
+        <w:t xml:space="preserve"> </w:t>
+      </w:r>
+      <w:proofErr w:type="spellStart"/>
+      <w:r>
+        <w:rPr>
+          <w:rFonts w:ascii="Times New Roman" w:hAnsi="Times New Roman" w:cs="Times New Roman"/>
+        </w:rPr>
+        <w:t>jasa</w:t>
+      </w:r>
+      <w:proofErr w:type="spellEnd"/>
+      <w:r>
+        <w:rPr>
+          <w:rFonts w:ascii="Times New Roman" w:hAnsi="Times New Roman" w:cs="Times New Roman"/>
+        </w:rPr>
+        <w:t xml:space="preserve"> digital </w:t>
+      </w:r>
+      <w:proofErr w:type="spellStart"/>
+      <w:r>
+        <w:rPr>
+          <w:rFonts w:ascii="Times New Roman" w:hAnsi="Times New Roman" w:cs="Times New Roman"/>
+        </w:rPr>
+        <w:t>grapis</w:t>
+      </w:r>
+      <w:proofErr w:type="spellEnd"/>
+      <w:r>
+        <w:rPr>
+          <w:rFonts w:ascii="Times New Roman" w:hAnsi="Times New Roman" w:cs="Times New Roman"/>
+        </w:rPr>
+        <w:t xml:space="preserve"> Anda </w:t>
+      </w:r>
+      <w:proofErr w:type="spellStart"/>
+      <w:r>
+        <w:rPr>
+          <w:rFonts w:ascii="Times New Roman" w:hAnsi="Times New Roman" w:cs="Times New Roman"/>
+        </w:rPr>
+        <w:t>dapat</w:t>
+      </w:r>
+      <w:proofErr w:type="spellEnd"/>
+      <w:r>
+        <w:rPr>
+          <w:rFonts w:ascii="Times New Roman" w:hAnsi="Times New Roman" w:cs="Times New Roman"/>
+        </w:rPr>
+        <w:t xml:space="preserve"> </w:t>
+      </w:r>
+      <w:proofErr w:type="spellStart"/>
+      <w:r>
+        <w:rPr>
+          <w:rFonts w:ascii="Times New Roman" w:hAnsi="Times New Roman" w:cs="Times New Roman"/>
+        </w:rPr>
+        <w:t>memberikan</w:t>
+      </w:r>
+      <w:proofErr w:type="spellEnd"/>
+      <w:r>
+        <w:rPr>
+          <w:rFonts w:ascii="Times New Roman" w:hAnsi="Times New Roman" w:cs="Times New Roman"/>
+        </w:rPr>
+        <w:t xml:space="preserve"> </w:t>
+      </w:r>
+      <w:proofErr w:type="spellStart"/>
+      <w:r>
+        <w:rPr>
+          <w:rFonts w:ascii="Times New Roman" w:hAnsi="Times New Roman" w:cs="Times New Roman"/>
+        </w:rPr>
+        <w:t>layanan</w:t>
+      </w:r>
+      <w:proofErr w:type="spellEnd"/>
+      <w:r>
+        <w:rPr>
+          <w:rFonts w:ascii="Times New Roman" w:hAnsi="Times New Roman" w:cs="Times New Roman"/>
+        </w:rPr>
+        <w:t xml:space="preserve"> </w:t>
+      </w:r>
+      <w:proofErr w:type="spellStart"/>
+      <w:r>
+        <w:rPr>
+          <w:rFonts w:ascii="Times New Roman" w:hAnsi="Times New Roman" w:cs="Times New Roman"/>
+        </w:rPr>
+        <w:t>desain</w:t>
+      </w:r>
+      <w:proofErr w:type="spellEnd"/>
+      <w:r>
+        <w:rPr>
+          <w:rFonts w:ascii="Times New Roman" w:hAnsi="Times New Roman" w:cs="Times New Roman"/>
+        </w:rPr>
+        <w:t xml:space="preserve"> </w:t>
+      </w:r>
+      <w:proofErr w:type="spellStart"/>
+      <w:r>
+        <w:rPr>
+          <w:rFonts w:ascii="Times New Roman" w:hAnsi="Times New Roman" w:cs="Times New Roman"/>
+        </w:rPr>
+        <w:t>grafis</w:t>
+      </w:r>
+      <w:proofErr w:type="spellEnd"/>
+      <w:r>
+        <w:rPr>
+          <w:rFonts w:ascii="Times New Roman" w:hAnsi="Times New Roman" w:cs="Times New Roman"/>
+        </w:rPr>
+        <w:t xml:space="preserve"> yang </w:t>
+      </w:r>
+      <w:proofErr w:type="spellStart"/>
+      <w:r>
+        <w:rPr>
+          <w:rFonts w:ascii="Times New Roman" w:hAnsi="Times New Roman" w:cs="Times New Roman"/>
+        </w:rPr>
+        <w:t>mudah</w:t>
+      </w:r>
+      <w:proofErr w:type="spellEnd"/>
+      <w:r>
+        <w:rPr>
+          <w:rFonts w:ascii="Times New Roman" w:hAnsi="Times New Roman" w:cs="Times New Roman"/>
+        </w:rPr>
+        <w:t xml:space="preserve"> </w:t>
+      </w:r>
+      <w:proofErr w:type="spellStart"/>
+      <w:r>
+        <w:rPr>
+          <w:rFonts w:ascii="Times New Roman" w:hAnsi="Times New Roman" w:cs="Times New Roman"/>
+        </w:rPr>
+        <w:t>diakses</w:t>
+      </w:r>
+      <w:proofErr w:type="spellEnd"/>
+      <w:r>
+        <w:rPr>
+          <w:rFonts w:ascii="Times New Roman" w:hAnsi="Times New Roman" w:cs="Times New Roman"/>
+        </w:rPr>
+        <w:t xml:space="preserve">, </w:t>
+      </w:r>
+      <w:proofErr w:type="spellStart"/>
+      <w:r>
+        <w:rPr>
+          <w:rFonts w:ascii="Times New Roman" w:hAnsi="Times New Roman" w:cs="Times New Roman"/>
+        </w:rPr>
+        <w:t>cepat</w:t>
+      </w:r>
+      <w:proofErr w:type="spellEnd"/>
+      <w:r>
+        <w:rPr>
+          <w:rFonts w:ascii="Times New Roman" w:hAnsi="Times New Roman" w:cs="Times New Roman"/>
+        </w:rPr>
+        <w:t xml:space="preserve">, dan </w:t>
+      </w:r>
+      <w:proofErr w:type="spellStart"/>
+      <w:r>
+        <w:rPr>
+          <w:rFonts w:ascii="Times New Roman" w:hAnsi="Times New Roman" w:cs="Times New Roman"/>
+        </w:rPr>
+        <w:t>efisien</w:t>
+      </w:r>
+      <w:proofErr w:type="spellEnd"/>
+      <w:r>
+        <w:rPr>
+          <w:rFonts w:ascii="Times New Roman" w:hAnsi="Times New Roman" w:cs="Times New Roman"/>
+        </w:rPr>
+        <w:t xml:space="preserve">, </w:t>
+      </w:r>
+      <w:proofErr w:type="spellStart"/>
+      <w:r>
+        <w:rPr>
+          <w:rFonts w:ascii="Times New Roman" w:hAnsi="Times New Roman" w:cs="Times New Roman"/>
+        </w:rPr>
+        <w:t>dengan</w:t>
+      </w:r>
+      <w:proofErr w:type="spellEnd"/>
+      <w:r>
+        <w:rPr>
+          <w:rFonts w:ascii="Times New Roman" w:hAnsi="Times New Roman" w:cs="Times New Roman"/>
+        </w:rPr>
+        <w:t xml:space="preserve"> </w:t>
+      </w:r>
+      <w:proofErr w:type="spellStart"/>
+      <w:r>
+        <w:rPr>
+          <w:rFonts w:ascii="Times New Roman" w:hAnsi="Times New Roman" w:cs="Times New Roman"/>
+        </w:rPr>
+        <w:t>mempertemukan</w:t>
+      </w:r>
+      <w:proofErr w:type="spellEnd"/>
+      <w:r>
+        <w:rPr>
+          <w:rFonts w:ascii="Times New Roman" w:hAnsi="Times New Roman" w:cs="Times New Roman"/>
+        </w:rPr>
+        <w:t xml:space="preserve"> </w:t>
+      </w:r>
+      <w:proofErr w:type="spellStart"/>
+      <w:r>
+        <w:rPr>
+          <w:rFonts w:ascii="Times New Roman" w:hAnsi="Times New Roman" w:cs="Times New Roman"/>
+        </w:rPr>
+        <w:t>klien</w:t>
+      </w:r>
+      <w:proofErr w:type="spellEnd"/>
+      <w:r>
+        <w:rPr>
+          <w:rFonts w:ascii="Times New Roman" w:hAnsi="Times New Roman" w:cs="Times New Roman"/>
+        </w:rPr>
+        <w:t xml:space="preserve"> </w:t>
+      </w:r>
+      <w:proofErr w:type="spellStart"/>
+      <w:r>
+        <w:rPr>
+          <w:rFonts w:ascii="Times New Roman" w:hAnsi="Times New Roman" w:cs="Times New Roman"/>
+        </w:rPr>
+        <w:t>dengan</w:t>
+      </w:r>
+      <w:proofErr w:type="spellEnd"/>
+      <w:r>
+        <w:rPr>
+          <w:rFonts w:ascii="Times New Roman" w:hAnsi="Times New Roman" w:cs="Times New Roman"/>
+        </w:rPr>
+        <w:t xml:space="preserve"> para </w:t>
+      </w:r>
+      <w:proofErr w:type="spellStart"/>
+      <w:r>
+        <w:rPr>
+          <w:rFonts w:ascii="Times New Roman" w:hAnsi="Times New Roman" w:cs="Times New Roman"/>
+        </w:rPr>
+        <w:t>desainer</w:t>
+      </w:r>
+      <w:proofErr w:type="spellEnd"/>
+      <w:r>
+        <w:rPr>
+          <w:rFonts w:ascii="Times New Roman" w:hAnsi="Times New Roman" w:cs="Times New Roman"/>
+        </w:rPr>
+        <w:t xml:space="preserve"> </w:t>
+      </w:r>
+      <w:proofErr w:type="spellStart"/>
+      <w:r>
+        <w:rPr>
+          <w:rFonts w:ascii="Times New Roman" w:hAnsi="Times New Roman" w:cs="Times New Roman"/>
+        </w:rPr>
+        <w:t>grafis</w:t>
+      </w:r>
+      <w:proofErr w:type="spellEnd"/>
+      <w:r>
+        <w:rPr>
+          <w:rFonts w:ascii="Times New Roman" w:hAnsi="Times New Roman" w:cs="Times New Roman"/>
+        </w:rPr>
+        <w:t xml:space="preserve"> yang </w:t>
+      </w:r>
+      <w:proofErr w:type="spellStart"/>
+      <w:r>
+        <w:rPr>
+          <w:rFonts w:ascii="Times New Roman" w:hAnsi="Times New Roman" w:cs="Times New Roman"/>
+        </w:rPr>
+        <w:t>terampil</w:t>
+      </w:r>
+      <w:proofErr w:type="spellEnd"/>
+      <w:r>
+        <w:rPr>
+          <w:rFonts w:ascii="Times New Roman" w:hAnsi="Times New Roman" w:cs="Times New Roman"/>
+        </w:rPr>
+        <w:t xml:space="preserve"> dan </w:t>
+      </w:r>
+      <w:proofErr w:type="spellStart"/>
+      <w:r>
+        <w:rPr>
+          <w:rFonts w:ascii="Times New Roman" w:hAnsi="Times New Roman" w:cs="Times New Roman"/>
+        </w:rPr>
+        <w:t>berpengalaman</w:t>
+      </w:r>
+      <w:proofErr w:type="spellEnd"/>
+      <w:r>
+        <w:rPr>
+          <w:rFonts w:ascii="Times New Roman" w:hAnsi="Times New Roman" w:cs="Times New Roman"/>
+        </w:rPr>
+        <w:t>.</w:t>
       </w:r>
     </w:p>
     <w:p>
@@ -426,11 +1462,691 @@
           <w:rFonts w:ascii="Times New Roman" w:hAnsi="Times New Roman" w:cs="Times New Roman"/>
         </w:rPr>
       </w:pPr>
-      <w:r>
-        <w:rPr>
-          <w:rFonts w:ascii="Times New Roman" w:hAnsi="Times New Roman" w:cs="Times New Roman"/>
-        </w:rPr>
-        <w:t>Selain memberikan kemudahan bagi masyarakat, aplikasi jasa digital grapis Anda juga dapat membuka peluang bisnis yang besar untuk penyedia jasa desain grafis online. Dalam era digital yang semakin maju, para desainer grafis dapat memanfaatkan aplikasi jasa digital grapis ini untuk menawarkan jasa mereka secara online dan menjangkau pasar yang lebih luas. Dengan begitu, aplikasi jasa digital grapis yang Anda buat dapat memberikan manfaat bagi semua pihak yang terlibat.</w:t>
+      <w:proofErr w:type="spellStart"/>
+      <w:r>
+        <w:rPr>
+          <w:rFonts w:ascii="Times New Roman" w:hAnsi="Times New Roman" w:cs="Times New Roman"/>
+        </w:rPr>
+        <w:t>Selain</w:t>
+      </w:r>
+      <w:proofErr w:type="spellEnd"/>
+      <w:r>
+        <w:rPr>
+          <w:rFonts w:ascii="Times New Roman" w:hAnsi="Times New Roman" w:cs="Times New Roman"/>
+        </w:rPr>
+        <w:t xml:space="preserve"> </w:t>
+      </w:r>
+      <w:proofErr w:type="spellStart"/>
+      <w:r>
+        <w:rPr>
+          <w:rFonts w:ascii="Times New Roman" w:hAnsi="Times New Roman" w:cs="Times New Roman"/>
+        </w:rPr>
+        <w:t>memberikan</w:t>
+      </w:r>
+      <w:proofErr w:type="spellEnd"/>
+      <w:r>
+        <w:rPr>
+          <w:rFonts w:ascii="Times New Roman" w:hAnsi="Times New Roman" w:cs="Times New Roman"/>
+        </w:rPr>
+        <w:t xml:space="preserve"> </w:t>
+      </w:r>
+      <w:proofErr w:type="spellStart"/>
+      <w:r>
+        <w:rPr>
+          <w:rFonts w:ascii="Times New Roman" w:hAnsi="Times New Roman" w:cs="Times New Roman"/>
+        </w:rPr>
+        <w:t>kemudahan</w:t>
+      </w:r>
+      <w:proofErr w:type="spellEnd"/>
+      <w:r>
+        <w:rPr>
+          <w:rFonts w:ascii="Times New Roman" w:hAnsi="Times New Roman" w:cs="Times New Roman"/>
+        </w:rPr>
+        <w:t xml:space="preserve"> </w:t>
+      </w:r>
+      <w:proofErr w:type="spellStart"/>
+      <w:r>
+        <w:rPr>
+          <w:rFonts w:ascii="Times New Roman" w:hAnsi="Times New Roman" w:cs="Times New Roman"/>
+        </w:rPr>
+        <w:t>bagi</w:t>
+      </w:r>
+      <w:proofErr w:type="spellEnd"/>
+      <w:r>
+        <w:rPr>
+          <w:rFonts w:ascii="Times New Roman" w:hAnsi="Times New Roman" w:cs="Times New Roman"/>
+        </w:rPr>
+        <w:t xml:space="preserve"> </w:t>
+      </w:r>
+      <w:proofErr w:type="spellStart"/>
+      <w:r>
+        <w:rPr>
+          <w:rFonts w:ascii="Times New Roman" w:hAnsi="Times New Roman" w:cs="Times New Roman"/>
+        </w:rPr>
+        <w:t>masyarakat</w:t>
+      </w:r>
+      <w:proofErr w:type="spellEnd"/>
+      <w:r>
+        <w:rPr>
+          <w:rFonts w:ascii="Times New Roman" w:hAnsi="Times New Roman" w:cs="Times New Roman"/>
+        </w:rPr>
+        <w:t xml:space="preserve">, </w:t>
+      </w:r>
+      <w:proofErr w:type="spellStart"/>
+      <w:r>
+        <w:rPr>
+          <w:rFonts w:ascii="Times New Roman" w:hAnsi="Times New Roman" w:cs="Times New Roman"/>
+        </w:rPr>
+        <w:t>aplikasi</w:t>
+      </w:r>
+      <w:proofErr w:type="spellEnd"/>
+      <w:r>
+        <w:rPr>
+          <w:rFonts w:ascii="Times New Roman" w:hAnsi="Times New Roman" w:cs="Times New Roman"/>
+        </w:rPr>
+        <w:t xml:space="preserve"> </w:t>
+      </w:r>
+      <w:proofErr w:type="spellStart"/>
+      <w:r>
+        <w:rPr>
+          <w:rFonts w:ascii="Times New Roman" w:hAnsi="Times New Roman" w:cs="Times New Roman"/>
+        </w:rPr>
+        <w:t>jasa</w:t>
+      </w:r>
+      <w:proofErr w:type="spellEnd"/>
+      <w:r>
+        <w:rPr>
+          <w:rFonts w:ascii="Times New Roman" w:hAnsi="Times New Roman" w:cs="Times New Roman"/>
+        </w:rPr>
+        <w:t xml:space="preserve"> digital </w:t>
+      </w:r>
+      <w:proofErr w:type="spellStart"/>
+      <w:r>
+        <w:rPr>
+          <w:rFonts w:ascii="Times New Roman" w:hAnsi="Times New Roman" w:cs="Times New Roman"/>
+        </w:rPr>
+        <w:t>grapis</w:t>
+      </w:r>
+      <w:proofErr w:type="spellEnd"/>
+      <w:r>
+        <w:rPr>
+          <w:rFonts w:ascii="Times New Roman" w:hAnsi="Times New Roman" w:cs="Times New Roman"/>
+        </w:rPr>
+        <w:t xml:space="preserve"> Anda juga </w:t>
+      </w:r>
+      <w:proofErr w:type="spellStart"/>
+      <w:r>
+        <w:rPr>
+          <w:rFonts w:ascii="Times New Roman" w:hAnsi="Times New Roman" w:cs="Times New Roman"/>
+        </w:rPr>
+        <w:t>dapat</w:t>
+      </w:r>
+      <w:proofErr w:type="spellEnd"/>
+      <w:r>
+        <w:rPr>
+          <w:rFonts w:ascii="Times New Roman" w:hAnsi="Times New Roman" w:cs="Times New Roman"/>
+        </w:rPr>
+        <w:t xml:space="preserve"> </w:t>
+      </w:r>
+      <w:proofErr w:type="spellStart"/>
+      <w:r>
+        <w:rPr>
+          <w:rFonts w:ascii="Times New Roman" w:hAnsi="Times New Roman" w:cs="Times New Roman"/>
+        </w:rPr>
+        <w:t>membuka</w:t>
+      </w:r>
+      <w:proofErr w:type="spellEnd"/>
+      <w:r>
+        <w:rPr>
+          <w:rFonts w:ascii="Times New Roman" w:hAnsi="Times New Roman" w:cs="Times New Roman"/>
+        </w:rPr>
+        <w:t xml:space="preserve"> </w:t>
+      </w:r>
+      <w:proofErr w:type="spellStart"/>
+      <w:r>
+        <w:rPr>
+          <w:rFonts w:ascii="Times New Roman" w:hAnsi="Times New Roman" w:cs="Times New Roman"/>
+        </w:rPr>
+        <w:t>peluang</w:t>
+      </w:r>
+      <w:proofErr w:type="spellEnd"/>
+      <w:r>
+        <w:rPr>
+          <w:rFonts w:ascii="Times New Roman" w:hAnsi="Times New Roman" w:cs="Times New Roman"/>
+        </w:rPr>
+        <w:t xml:space="preserve"> </w:t>
+      </w:r>
+      <w:proofErr w:type="spellStart"/>
+      <w:r>
+        <w:rPr>
+          <w:rFonts w:ascii="Times New Roman" w:hAnsi="Times New Roman" w:cs="Times New Roman"/>
+        </w:rPr>
+        <w:t>bisnis</w:t>
+      </w:r>
+      <w:proofErr w:type="spellEnd"/>
+      <w:r>
+        <w:rPr>
+          <w:rFonts w:ascii="Times New Roman" w:hAnsi="Times New Roman" w:cs="Times New Roman"/>
+        </w:rPr>
+        <w:t xml:space="preserve"> yang </w:t>
+      </w:r>
+      <w:proofErr w:type="spellStart"/>
+      <w:r>
+        <w:rPr>
+          <w:rFonts w:ascii="Times New Roman" w:hAnsi="Times New Roman" w:cs="Times New Roman"/>
+        </w:rPr>
+        <w:t>besar</w:t>
+      </w:r>
+      <w:proofErr w:type="spellEnd"/>
+      <w:r>
+        <w:rPr>
+          <w:rFonts w:ascii="Times New Roman" w:hAnsi="Times New Roman" w:cs="Times New Roman"/>
+        </w:rPr>
+        <w:t xml:space="preserve"> </w:t>
+      </w:r>
+      <w:proofErr w:type="spellStart"/>
+      <w:r>
+        <w:rPr>
+          <w:rFonts w:ascii="Times New Roman" w:hAnsi="Times New Roman" w:cs="Times New Roman"/>
+        </w:rPr>
+        <w:t>untuk</w:t>
+      </w:r>
+      <w:proofErr w:type="spellEnd"/>
+      <w:r>
+        <w:rPr>
+          <w:rFonts w:ascii="Times New Roman" w:hAnsi="Times New Roman" w:cs="Times New Roman"/>
+        </w:rPr>
+        <w:t xml:space="preserve"> </w:t>
+      </w:r>
+      <w:proofErr w:type="spellStart"/>
+      <w:r>
+        <w:rPr>
+          <w:rFonts w:ascii="Times New Roman" w:hAnsi="Times New Roman" w:cs="Times New Roman"/>
+        </w:rPr>
+        <w:t>penyedia</w:t>
+      </w:r>
+      <w:proofErr w:type="spellEnd"/>
+      <w:r>
+        <w:rPr>
+          <w:rFonts w:ascii="Times New Roman" w:hAnsi="Times New Roman" w:cs="Times New Roman"/>
+        </w:rPr>
+        <w:t xml:space="preserve"> </w:t>
+      </w:r>
+      <w:proofErr w:type="spellStart"/>
+      <w:r>
+        <w:rPr>
+          <w:rFonts w:ascii="Times New Roman" w:hAnsi="Times New Roman" w:cs="Times New Roman"/>
+        </w:rPr>
+        <w:t>jasa</w:t>
+      </w:r>
+      <w:proofErr w:type="spellEnd"/>
+      <w:r>
+        <w:rPr>
+          <w:rFonts w:ascii="Times New Roman" w:hAnsi="Times New Roman" w:cs="Times New Roman"/>
+        </w:rPr>
+        <w:t xml:space="preserve"> </w:t>
+      </w:r>
+      <w:proofErr w:type="spellStart"/>
+      <w:r>
+        <w:rPr>
+          <w:rFonts w:ascii="Times New Roman" w:hAnsi="Times New Roman" w:cs="Times New Roman"/>
+        </w:rPr>
+        <w:t>desain</w:t>
+      </w:r>
+      <w:proofErr w:type="spellEnd"/>
+      <w:r>
+        <w:rPr>
+          <w:rFonts w:ascii="Times New Roman" w:hAnsi="Times New Roman" w:cs="Times New Roman"/>
+        </w:rPr>
+        <w:t xml:space="preserve"> </w:t>
+      </w:r>
+      <w:proofErr w:type="spellStart"/>
+      <w:r>
+        <w:rPr>
+          <w:rFonts w:ascii="Times New Roman" w:hAnsi="Times New Roman" w:cs="Times New Roman"/>
+        </w:rPr>
+        <w:t>grafis</w:t>
+      </w:r>
+      <w:proofErr w:type="spellEnd"/>
+      <w:r>
+        <w:rPr>
+          <w:rFonts w:ascii="Times New Roman" w:hAnsi="Times New Roman" w:cs="Times New Roman"/>
+        </w:rPr>
+        <w:t xml:space="preserve"> online. </w:t>
+      </w:r>
+      <w:proofErr w:type="spellStart"/>
+      <w:r>
+        <w:rPr>
+          <w:rFonts w:ascii="Times New Roman" w:hAnsi="Times New Roman" w:cs="Times New Roman"/>
+        </w:rPr>
+        <w:t>Dalam</w:t>
+      </w:r>
+      <w:proofErr w:type="spellEnd"/>
+      <w:r>
+        <w:rPr>
+          <w:rFonts w:ascii="Times New Roman" w:hAnsi="Times New Roman" w:cs="Times New Roman"/>
+        </w:rPr>
+        <w:t xml:space="preserve"> era digital yang </w:t>
+      </w:r>
+      <w:proofErr w:type="spellStart"/>
+      <w:r>
+        <w:rPr>
+          <w:rFonts w:ascii="Times New Roman" w:hAnsi="Times New Roman" w:cs="Times New Roman"/>
+        </w:rPr>
+        <w:t>semakin</w:t>
+      </w:r>
+      <w:proofErr w:type="spellEnd"/>
+      <w:r>
+        <w:rPr>
+          <w:rFonts w:ascii="Times New Roman" w:hAnsi="Times New Roman" w:cs="Times New Roman"/>
+        </w:rPr>
+        <w:t xml:space="preserve"> </w:t>
+      </w:r>
+      <w:proofErr w:type="spellStart"/>
+      <w:r>
+        <w:rPr>
+          <w:rFonts w:ascii="Times New Roman" w:hAnsi="Times New Roman" w:cs="Times New Roman"/>
+        </w:rPr>
+        <w:t>maju</w:t>
+      </w:r>
+      <w:proofErr w:type="spellEnd"/>
+      <w:r>
+        <w:rPr>
+          <w:rFonts w:ascii="Times New Roman" w:hAnsi="Times New Roman" w:cs="Times New Roman"/>
+        </w:rPr>
+        <w:t xml:space="preserve">, para </w:t>
+      </w:r>
+      <w:proofErr w:type="spellStart"/>
+      <w:r>
+        <w:rPr>
+          <w:rFonts w:ascii="Times New Roman" w:hAnsi="Times New Roman" w:cs="Times New Roman"/>
+        </w:rPr>
+        <w:t>desainer</w:t>
+      </w:r>
+      <w:proofErr w:type="spellEnd"/>
+      <w:r>
+        <w:rPr>
+          <w:rFonts w:ascii="Times New Roman" w:hAnsi="Times New Roman" w:cs="Times New Roman"/>
+        </w:rPr>
+        <w:t xml:space="preserve"> </w:t>
+      </w:r>
+      <w:proofErr w:type="spellStart"/>
+      <w:r>
+        <w:rPr>
+          <w:rFonts w:ascii="Times New Roman" w:hAnsi="Times New Roman" w:cs="Times New Roman"/>
+        </w:rPr>
+        <w:t>grafis</w:t>
+      </w:r>
+      <w:proofErr w:type="spellEnd"/>
+      <w:r>
+        <w:rPr>
+          <w:rFonts w:ascii="Times New Roman" w:hAnsi="Times New Roman" w:cs="Times New Roman"/>
+        </w:rPr>
+        <w:t xml:space="preserve"> </w:t>
+      </w:r>
+      <w:proofErr w:type="spellStart"/>
+      <w:r>
+        <w:rPr>
+          <w:rFonts w:ascii="Times New Roman" w:hAnsi="Times New Roman" w:cs="Times New Roman"/>
+        </w:rPr>
+        <w:t>dapat</w:t>
+      </w:r>
+      <w:proofErr w:type="spellEnd"/>
+      <w:r>
+        <w:rPr>
+          <w:rFonts w:ascii="Times New Roman" w:hAnsi="Times New Roman" w:cs="Times New Roman"/>
+        </w:rPr>
+        <w:t xml:space="preserve"> </w:t>
+      </w:r>
+      <w:proofErr w:type="spellStart"/>
+      <w:r>
+        <w:rPr>
+          <w:rFonts w:ascii="Times New Roman" w:hAnsi="Times New Roman" w:cs="Times New Roman"/>
+        </w:rPr>
+        <w:t>memanfaatkan</w:t>
+      </w:r>
+      <w:proofErr w:type="spellEnd"/>
+      <w:r>
+        <w:rPr>
+          <w:rFonts w:ascii="Times New Roman" w:hAnsi="Times New Roman" w:cs="Times New Roman"/>
+        </w:rPr>
+        <w:t xml:space="preserve"> </w:t>
+      </w:r>
+      <w:proofErr w:type="spellStart"/>
+      <w:r>
+        <w:rPr>
+          <w:rFonts w:ascii="Times New Roman" w:hAnsi="Times New Roman" w:cs="Times New Roman"/>
+        </w:rPr>
+        <w:t>aplikasi</w:t>
+      </w:r>
+      <w:proofErr w:type="spellEnd"/>
+      <w:r>
+        <w:rPr>
+          <w:rFonts w:ascii="Times New Roman" w:hAnsi="Times New Roman" w:cs="Times New Roman"/>
+        </w:rPr>
+        <w:t xml:space="preserve"> </w:t>
+      </w:r>
+      <w:proofErr w:type="spellStart"/>
+      <w:r>
+        <w:rPr>
+          <w:rFonts w:ascii="Times New Roman" w:hAnsi="Times New Roman" w:cs="Times New Roman"/>
+        </w:rPr>
+        <w:t>jasa</w:t>
+      </w:r>
+      <w:proofErr w:type="spellEnd"/>
+      <w:r>
+        <w:rPr>
+          <w:rFonts w:ascii="Times New Roman" w:hAnsi="Times New Roman" w:cs="Times New Roman"/>
+        </w:rPr>
+        <w:t xml:space="preserve"> digital </w:t>
+      </w:r>
+      <w:proofErr w:type="spellStart"/>
+      <w:r>
+        <w:rPr>
+          <w:rFonts w:ascii="Times New Roman" w:hAnsi="Times New Roman" w:cs="Times New Roman"/>
+        </w:rPr>
+        <w:t>grapis</w:t>
+      </w:r>
+      <w:proofErr w:type="spellEnd"/>
+      <w:r>
+        <w:rPr>
+          <w:rFonts w:ascii="Times New Roman" w:hAnsi="Times New Roman" w:cs="Times New Roman"/>
+        </w:rPr>
+        <w:t xml:space="preserve"> </w:t>
+      </w:r>
+      <w:proofErr w:type="spellStart"/>
+      <w:r>
+        <w:rPr>
+          <w:rFonts w:ascii="Times New Roman" w:hAnsi="Times New Roman" w:cs="Times New Roman"/>
+        </w:rPr>
+        <w:t>ini</w:t>
+      </w:r>
+      <w:proofErr w:type="spellEnd"/>
+      <w:r>
+        <w:rPr>
+          <w:rFonts w:ascii="Times New Roman" w:hAnsi="Times New Roman" w:cs="Times New Roman"/>
+        </w:rPr>
+        <w:t xml:space="preserve"> </w:t>
+      </w:r>
+      <w:proofErr w:type="spellStart"/>
+      <w:r>
+        <w:rPr>
+          <w:rFonts w:ascii="Times New Roman" w:hAnsi="Times New Roman" w:cs="Times New Roman"/>
+        </w:rPr>
+        <w:t>untuk</w:t>
+      </w:r>
+      <w:proofErr w:type="spellEnd"/>
+      <w:r>
+        <w:rPr>
+          <w:rFonts w:ascii="Times New Roman" w:hAnsi="Times New Roman" w:cs="Times New Roman"/>
+        </w:rPr>
+        <w:t xml:space="preserve"> </w:t>
+      </w:r>
+      <w:proofErr w:type="spellStart"/>
+      <w:r>
+        <w:rPr>
+          <w:rFonts w:ascii="Times New Roman" w:hAnsi="Times New Roman" w:cs="Times New Roman"/>
+        </w:rPr>
+        <w:t>menawarkan</w:t>
+      </w:r>
+      <w:proofErr w:type="spellEnd"/>
+      <w:r>
+        <w:rPr>
+          <w:rFonts w:ascii="Times New Roman" w:hAnsi="Times New Roman" w:cs="Times New Roman"/>
+        </w:rPr>
+        <w:t xml:space="preserve"> </w:t>
+      </w:r>
+      <w:proofErr w:type="spellStart"/>
+      <w:r>
+        <w:rPr>
+          <w:rFonts w:ascii="Times New Roman" w:hAnsi="Times New Roman" w:cs="Times New Roman"/>
+        </w:rPr>
+        <w:t>jasa</w:t>
+      </w:r>
+      <w:proofErr w:type="spellEnd"/>
+      <w:r>
+        <w:rPr>
+          <w:rFonts w:ascii="Times New Roman" w:hAnsi="Times New Roman" w:cs="Times New Roman"/>
+        </w:rPr>
+        <w:t xml:space="preserve"> </w:t>
+      </w:r>
+      <w:proofErr w:type="spellStart"/>
+      <w:r>
+        <w:rPr>
+          <w:rFonts w:ascii="Times New Roman" w:hAnsi="Times New Roman" w:cs="Times New Roman"/>
+        </w:rPr>
+        <w:t>mereka</w:t>
+      </w:r>
+      <w:proofErr w:type="spellEnd"/>
+      <w:r>
+        <w:rPr>
+          <w:rFonts w:ascii="Times New Roman" w:hAnsi="Times New Roman" w:cs="Times New Roman"/>
+        </w:rPr>
+        <w:t xml:space="preserve"> </w:t>
+      </w:r>
+      <w:proofErr w:type="spellStart"/>
+      <w:r>
+        <w:rPr>
+          <w:rFonts w:ascii="Times New Roman" w:hAnsi="Times New Roman" w:cs="Times New Roman"/>
+        </w:rPr>
+        <w:t>secara</w:t>
+      </w:r>
+      <w:proofErr w:type="spellEnd"/>
+      <w:r>
+        <w:rPr>
+          <w:rFonts w:ascii="Times New Roman" w:hAnsi="Times New Roman" w:cs="Times New Roman"/>
+        </w:rPr>
+        <w:t xml:space="preserve"> online dan </w:t>
+      </w:r>
+      <w:proofErr w:type="spellStart"/>
+      <w:r>
+        <w:rPr>
+          <w:rFonts w:ascii="Times New Roman" w:hAnsi="Times New Roman" w:cs="Times New Roman"/>
+        </w:rPr>
+        <w:t>menjangkau</w:t>
+      </w:r>
+      <w:proofErr w:type="spellEnd"/>
+      <w:r>
+        <w:rPr>
+          <w:rFonts w:ascii="Times New Roman" w:hAnsi="Times New Roman" w:cs="Times New Roman"/>
+        </w:rPr>
+        <w:t xml:space="preserve"> pasar yang </w:t>
+      </w:r>
+      <w:proofErr w:type="spellStart"/>
+      <w:r>
+        <w:rPr>
+          <w:rFonts w:ascii="Times New Roman" w:hAnsi="Times New Roman" w:cs="Times New Roman"/>
+        </w:rPr>
+        <w:t>lebih</w:t>
+      </w:r>
+      <w:proofErr w:type="spellEnd"/>
+      <w:r>
+        <w:rPr>
+          <w:rFonts w:ascii="Times New Roman" w:hAnsi="Times New Roman" w:cs="Times New Roman"/>
+        </w:rPr>
+        <w:t xml:space="preserve"> </w:t>
+      </w:r>
+      <w:proofErr w:type="spellStart"/>
+      <w:r>
+        <w:rPr>
+          <w:rFonts w:ascii="Times New Roman" w:hAnsi="Times New Roman" w:cs="Times New Roman"/>
+        </w:rPr>
+        <w:t>luas</w:t>
+      </w:r>
+      <w:proofErr w:type="spellEnd"/>
+      <w:r>
+        <w:rPr>
+          <w:rFonts w:ascii="Times New Roman" w:hAnsi="Times New Roman" w:cs="Times New Roman"/>
+        </w:rPr>
+        <w:t xml:space="preserve">. </w:t>
+      </w:r>
+      <w:proofErr w:type="spellStart"/>
+      <w:r>
+        <w:rPr>
+          <w:rFonts w:ascii="Times New Roman" w:hAnsi="Times New Roman" w:cs="Times New Roman"/>
+        </w:rPr>
+        <w:t>Dengan</w:t>
+      </w:r>
+      <w:proofErr w:type="spellEnd"/>
+      <w:r>
+        <w:rPr>
+          <w:rFonts w:ascii="Times New Roman" w:hAnsi="Times New Roman" w:cs="Times New Roman"/>
+        </w:rPr>
+        <w:t xml:space="preserve"> </w:t>
+      </w:r>
+      <w:proofErr w:type="spellStart"/>
+      <w:r>
+        <w:rPr>
+          <w:rFonts w:ascii="Times New Roman" w:hAnsi="Times New Roman" w:cs="Times New Roman"/>
+        </w:rPr>
+        <w:t>begitu</w:t>
+      </w:r>
+      <w:proofErr w:type="spellEnd"/>
+      <w:r>
+        <w:rPr>
+          <w:rFonts w:ascii="Times New Roman" w:hAnsi="Times New Roman" w:cs="Times New Roman"/>
+        </w:rPr>
+        <w:t xml:space="preserve">, </w:t>
+      </w:r>
+      <w:proofErr w:type="spellStart"/>
+      <w:r>
+        <w:rPr>
+          <w:rFonts w:ascii="Times New Roman" w:hAnsi="Times New Roman" w:cs="Times New Roman"/>
+        </w:rPr>
+        <w:t>aplikasi</w:t>
+      </w:r>
+      <w:proofErr w:type="spellEnd"/>
+      <w:r>
+        <w:rPr>
+          <w:rFonts w:ascii="Times New Roman" w:hAnsi="Times New Roman" w:cs="Times New Roman"/>
+        </w:rPr>
+        <w:t xml:space="preserve"> </w:t>
+      </w:r>
+      <w:proofErr w:type="spellStart"/>
+      <w:r>
+        <w:rPr>
+          <w:rFonts w:ascii="Times New Roman" w:hAnsi="Times New Roman" w:cs="Times New Roman"/>
+        </w:rPr>
+        <w:t>jasa</w:t>
+      </w:r>
+      <w:proofErr w:type="spellEnd"/>
+      <w:r>
+        <w:rPr>
+          <w:rFonts w:ascii="Times New Roman" w:hAnsi="Times New Roman" w:cs="Times New Roman"/>
+        </w:rPr>
+        <w:t xml:space="preserve"> digital </w:t>
+      </w:r>
+      <w:proofErr w:type="spellStart"/>
+      <w:r>
+        <w:rPr>
+          <w:rFonts w:ascii="Times New Roman" w:hAnsi="Times New Roman" w:cs="Times New Roman"/>
+        </w:rPr>
+        <w:t>grapis</w:t>
+      </w:r>
+      <w:proofErr w:type="spellEnd"/>
+      <w:r>
+        <w:rPr>
+          <w:rFonts w:ascii="Times New Roman" w:hAnsi="Times New Roman" w:cs="Times New Roman"/>
+        </w:rPr>
+        <w:t xml:space="preserve"> yang Anda buat </w:t>
+      </w:r>
+      <w:proofErr w:type="spellStart"/>
+      <w:r>
+        <w:rPr>
+          <w:rFonts w:ascii="Times New Roman" w:hAnsi="Times New Roman" w:cs="Times New Roman"/>
+        </w:rPr>
+        <w:t>dapat</w:t>
+      </w:r>
+      <w:proofErr w:type="spellEnd"/>
+      <w:r>
+        <w:rPr>
+          <w:rFonts w:ascii="Times New Roman" w:hAnsi="Times New Roman" w:cs="Times New Roman"/>
+        </w:rPr>
+        <w:t xml:space="preserve"> </w:t>
+      </w:r>
+      <w:proofErr w:type="spellStart"/>
+      <w:r>
+        <w:rPr>
+          <w:rFonts w:ascii="Times New Roman" w:hAnsi="Times New Roman" w:cs="Times New Roman"/>
+        </w:rPr>
+        <w:t>memberikan</w:t>
+      </w:r>
+      <w:proofErr w:type="spellEnd"/>
+      <w:r>
+        <w:rPr>
+          <w:rFonts w:ascii="Times New Roman" w:hAnsi="Times New Roman" w:cs="Times New Roman"/>
+        </w:rPr>
+        <w:t xml:space="preserve"> </w:t>
+      </w:r>
+      <w:proofErr w:type="spellStart"/>
+      <w:r>
+        <w:rPr>
+          <w:rFonts w:ascii="Times New Roman" w:hAnsi="Times New Roman" w:cs="Times New Roman"/>
+        </w:rPr>
+        <w:t>manfaat</w:t>
+      </w:r>
+      <w:proofErr w:type="spellEnd"/>
+      <w:r>
+        <w:rPr>
+          <w:rFonts w:ascii="Times New Roman" w:hAnsi="Times New Roman" w:cs="Times New Roman"/>
+        </w:rPr>
+        <w:t xml:space="preserve"> </w:t>
+      </w:r>
+      <w:proofErr w:type="spellStart"/>
+      <w:r>
+        <w:rPr>
+          <w:rFonts w:ascii="Times New Roman" w:hAnsi="Times New Roman" w:cs="Times New Roman"/>
+        </w:rPr>
+        <w:t>bagi</w:t>
+      </w:r>
+      <w:proofErr w:type="spellEnd"/>
+      <w:r>
+        <w:rPr>
+          <w:rFonts w:ascii="Times New Roman" w:hAnsi="Times New Roman" w:cs="Times New Roman"/>
+        </w:rPr>
+        <w:t xml:space="preserve"> </w:t>
+      </w:r>
+      <w:proofErr w:type="spellStart"/>
+      <w:r>
+        <w:rPr>
+          <w:rFonts w:ascii="Times New Roman" w:hAnsi="Times New Roman" w:cs="Times New Roman"/>
+        </w:rPr>
+        <w:t>semua</w:t>
+      </w:r>
+      <w:proofErr w:type="spellEnd"/>
+      <w:r>
+        <w:rPr>
+          <w:rFonts w:ascii="Times New Roman" w:hAnsi="Times New Roman" w:cs="Times New Roman"/>
+        </w:rPr>
+        <w:t xml:space="preserve"> </w:t>
+      </w:r>
+      <w:proofErr w:type="spellStart"/>
+      <w:r>
+        <w:rPr>
+          <w:rFonts w:ascii="Times New Roman" w:hAnsi="Times New Roman" w:cs="Times New Roman"/>
+        </w:rPr>
+        <w:t>pihak</w:t>
+      </w:r>
+      <w:proofErr w:type="spellEnd"/>
+      <w:r>
+        <w:rPr>
+          <w:rFonts w:ascii="Times New Roman" w:hAnsi="Times New Roman" w:cs="Times New Roman"/>
+        </w:rPr>
+        <w:t xml:space="preserve"> yang </w:t>
+      </w:r>
+      <w:proofErr w:type="spellStart"/>
+      <w:r>
+        <w:rPr>
+          <w:rFonts w:ascii="Times New Roman" w:hAnsi="Times New Roman" w:cs="Times New Roman"/>
+        </w:rPr>
+        <w:t>terlibat</w:t>
+      </w:r>
+      <w:proofErr w:type="spellEnd"/>
+      <w:r>
+        <w:rPr>
+          <w:rFonts w:ascii="Times New Roman" w:hAnsi="Times New Roman" w:cs="Times New Roman"/>
+        </w:rPr>
+        <w:t>.</w:t>
       </w:r>
     </w:p>
     <w:p>
@@ -441,11 +2157,201 @@
           <w:lang w:val="fi-FI"/>
         </w:rPr>
       </w:pPr>
-      <w:r>
-        <w:rPr>
-          <w:rFonts w:ascii="Times New Roman" w:hAnsi="Times New Roman" w:cs="Times New Roman"/>
-        </w:rPr>
-        <w:t xml:space="preserve">Namun, dalam membangun aplikasi jasa digital grapis ini, Anda juga harus mempertimbangkan beberapa tantangan dan hambatan yang mungkin dihadapi. </w:t>
+      <w:proofErr w:type="spellStart"/>
+      <w:r>
+        <w:rPr>
+          <w:rFonts w:ascii="Times New Roman" w:hAnsi="Times New Roman" w:cs="Times New Roman"/>
+        </w:rPr>
+        <w:t>Namun</w:t>
+      </w:r>
+      <w:proofErr w:type="spellEnd"/>
+      <w:r>
+        <w:rPr>
+          <w:rFonts w:ascii="Times New Roman" w:hAnsi="Times New Roman" w:cs="Times New Roman"/>
+        </w:rPr>
+        <w:t xml:space="preserve">, </w:t>
+      </w:r>
+      <w:proofErr w:type="spellStart"/>
+      <w:r>
+        <w:rPr>
+          <w:rFonts w:ascii="Times New Roman" w:hAnsi="Times New Roman" w:cs="Times New Roman"/>
+        </w:rPr>
+        <w:t>dalam</w:t>
+      </w:r>
+      <w:proofErr w:type="spellEnd"/>
+      <w:r>
+        <w:rPr>
+          <w:rFonts w:ascii="Times New Roman" w:hAnsi="Times New Roman" w:cs="Times New Roman"/>
+        </w:rPr>
+        <w:t xml:space="preserve"> </w:t>
+      </w:r>
+      <w:proofErr w:type="spellStart"/>
+      <w:r>
+        <w:rPr>
+          <w:rFonts w:ascii="Times New Roman" w:hAnsi="Times New Roman" w:cs="Times New Roman"/>
+        </w:rPr>
+        <w:t>membangun</w:t>
+      </w:r>
+      <w:proofErr w:type="spellEnd"/>
+      <w:r>
+        <w:rPr>
+          <w:rFonts w:ascii="Times New Roman" w:hAnsi="Times New Roman" w:cs="Times New Roman"/>
+        </w:rPr>
+        <w:t xml:space="preserve"> </w:t>
+      </w:r>
+      <w:proofErr w:type="spellStart"/>
+      <w:r>
+        <w:rPr>
+          <w:rFonts w:ascii="Times New Roman" w:hAnsi="Times New Roman" w:cs="Times New Roman"/>
+        </w:rPr>
+        <w:t>aplikasi</w:t>
+      </w:r>
+      <w:proofErr w:type="spellEnd"/>
+      <w:r>
+        <w:rPr>
+          <w:rFonts w:ascii="Times New Roman" w:hAnsi="Times New Roman" w:cs="Times New Roman"/>
+        </w:rPr>
+        <w:t xml:space="preserve"> </w:t>
+      </w:r>
+      <w:proofErr w:type="spellStart"/>
+      <w:r>
+        <w:rPr>
+          <w:rFonts w:ascii="Times New Roman" w:hAnsi="Times New Roman" w:cs="Times New Roman"/>
+        </w:rPr>
+        <w:t>jasa</w:t>
+      </w:r>
+      <w:proofErr w:type="spellEnd"/>
+      <w:r>
+        <w:rPr>
+          <w:rFonts w:ascii="Times New Roman" w:hAnsi="Times New Roman" w:cs="Times New Roman"/>
+        </w:rPr>
+        <w:t xml:space="preserve"> digital </w:t>
+      </w:r>
+      <w:proofErr w:type="spellStart"/>
+      <w:r>
+        <w:rPr>
+          <w:rFonts w:ascii="Times New Roman" w:hAnsi="Times New Roman" w:cs="Times New Roman"/>
+        </w:rPr>
+        <w:t>grapis</w:t>
+      </w:r>
+      <w:proofErr w:type="spellEnd"/>
+      <w:r>
+        <w:rPr>
+          <w:rFonts w:ascii="Times New Roman" w:hAnsi="Times New Roman" w:cs="Times New Roman"/>
+        </w:rPr>
+        <w:t xml:space="preserve"> </w:t>
+      </w:r>
+      <w:proofErr w:type="spellStart"/>
+      <w:r>
+        <w:rPr>
+          <w:rFonts w:ascii="Times New Roman" w:hAnsi="Times New Roman" w:cs="Times New Roman"/>
+        </w:rPr>
+        <w:t>ini</w:t>
+      </w:r>
+      <w:proofErr w:type="spellEnd"/>
+      <w:r>
+        <w:rPr>
+          <w:rFonts w:ascii="Times New Roman" w:hAnsi="Times New Roman" w:cs="Times New Roman"/>
+        </w:rPr>
+        <w:t xml:space="preserve">, Anda juga </w:t>
+      </w:r>
+      <w:proofErr w:type="spellStart"/>
+      <w:r>
+        <w:rPr>
+          <w:rFonts w:ascii="Times New Roman" w:hAnsi="Times New Roman" w:cs="Times New Roman"/>
+        </w:rPr>
+        <w:t>harus</w:t>
+      </w:r>
+      <w:proofErr w:type="spellEnd"/>
+      <w:r>
+        <w:rPr>
+          <w:rFonts w:ascii="Times New Roman" w:hAnsi="Times New Roman" w:cs="Times New Roman"/>
+        </w:rPr>
+        <w:t xml:space="preserve"> </w:t>
+      </w:r>
+      <w:proofErr w:type="spellStart"/>
+      <w:r>
+        <w:rPr>
+          <w:rFonts w:ascii="Times New Roman" w:hAnsi="Times New Roman" w:cs="Times New Roman"/>
+        </w:rPr>
+        <w:t>mempertimbangkan</w:t>
+      </w:r>
+      <w:proofErr w:type="spellEnd"/>
+      <w:r>
+        <w:rPr>
+          <w:rFonts w:ascii="Times New Roman" w:hAnsi="Times New Roman" w:cs="Times New Roman"/>
+        </w:rPr>
+        <w:t xml:space="preserve"> </w:t>
+      </w:r>
+      <w:proofErr w:type="spellStart"/>
+      <w:r>
+        <w:rPr>
+          <w:rFonts w:ascii="Times New Roman" w:hAnsi="Times New Roman" w:cs="Times New Roman"/>
+        </w:rPr>
+        <w:t>beberapa</w:t>
+      </w:r>
+      <w:proofErr w:type="spellEnd"/>
+      <w:r>
+        <w:rPr>
+          <w:rFonts w:ascii="Times New Roman" w:hAnsi="Times New Roman" w:cs="Times New Roman"/>
+        </w:rPr>
+        <w:t xml:space="preserve"> </w:t>
+      </w:r>
+      <w:proofErr w:type="spellStart"/>
+      <w:r>
+        <w:rPr>
+          <w:rFonts w:ascii="Times New Roman" w:hAnsi="Times New Roman" w:cs="Times New Roman"/>
+        </w:rPr>
+        <w:t>tantangan</w:t>
+      </w:r>
+      <w:proofErr w:type="spellEnd"/>
+      <w:r>
+        <w:rPr>
+          <w:rFonts w:ascii="Times New Roman" w:hAnsi="Times New Roman" w:cs="Times New Roman"/>
+        </w:rPr>
+        <w:t xml:space="preserve"> dan </w:t>
+      </w:r>
+      <w:proofErr w:type="spellStart"/>
+      <w:r>
+        <w:rPr>
+          <w:rFonts w:ascii="Times New Roman" w:hAnsi="Times New Roman" w:cs="Times New Roman"/>
+        </w:rPr>
+        <w:t>hambatan</w:t>
+      </w:r>
+      <w:proofErr w:type="spellEnd"/>
+      <w:r>
+        <w:rPr>
+          <w:rFonts w:ascii="Times New Roman" w:hAnsi="Times New Roman" w:cs="Times New Roman"/>
+        </w:rPr>
+        <w:t xml:space="preserve"> yang </w:t>
+      </w:r>
+      <w:proofErr w:type="spellStart"/>
+      <w:r>
+        <w:rPr>
+          <w:rFonts w:ascii="Times New Roman" w:hAnsi="Times New Roman" w:cs="Times New Roman"/>
+        </w:rPr>
+        <w:t>mungkin</w:t>
+      </w:r>
+      <w:proofErr w:type="spellEnd"/>
+      <w:r>
+        <w:rPr>
+          <w:rFonts w:ascii="Times New Roman" w:hAnsi="Times New Roman" w:cs="Times New Roman"/>
+        </w:rPr>
+        <w:t xml:space="preserve"> </w:t>
+      </w:r>
+      <w:proofErr w:type="spellStart"/>
+      <w:r>
+        <w:rPr>
+          <w:rFonts w:ascii="Times New Roman" w:hAnsi="Times New Roman" w:cs="Times New Roman"/>
+        </w:rPr>
+        <w:t>dihadapi</w:t>
+      </w:r>
+      <w:proofErr w:type="spellEnd"/>
+      <w:r>
+        <w:rPr>
+          <w:rFonts w:ascii="Times New Roman" w:hAnsi="Times New Roman" w:cs="Times New Roman"/>
+        </w:rPr>
+        <w:t xml:space="preserve">. </w:t>
       </w:r>
       <w:r>
         <w:rPr>
@@ -555,7 +2461,6 @@
           <w:szCs w:val="32"/>
           <w:lang w:val="en-US"/>
         </w:rPr>
-        <w:lastRenderedPageBreak/>
         <w:t>PRODUCT BACKLOG REPORT</w:t>
       </w:r>
     </w:p>
@@ -800,6 +2705,7 @@
                 <w:lang w:val="en-US"/>
               </w:rPr>
             </w:pPr>
+            <w:proofErr w:type="spellStart"/>
             <w:r>
               <w:rPr>
                 <w:rFonts w:ascii="Times New Roman" w:hAnsi="Times New Roman" w:cs="Times New Roman"/>
@@ -807,6 +2713,7 @@
               </w:rPr>
               <w:t>Pengguna</w:t>
             </w:r>
+            <w:proofErr w:type="spellEnd"/>
           </w:p>
         </w:tc>
         <w:tc>
@@ -976,6 +2883,7 @@
                 <w:lang w:val="en-US"/>
               </w:rPr>
             </w:pPr>
+            <w:proofErr w:type="spellStart"/>
             <w:r>
               <w:rPr>
                 <w:rFonts w:ascii="Times New Roman" w:hAnsi="Times New Roman" w:cs="Times New Roman"/>
@@ -983,6 +2891,7 @@
               </w:rPr>
               <w:t>Pengguna</w:t>
             </w:r>
+            <w:proofErr w:type="spellEnd"/>
           </w:p>
         </w:tc>
         <w:tc>
@@ -1005,13 +2914,79 @@
                 <w:lang w:val="en-US"/>
               </w:rPr>
             </w:pPr>
-            <w:r>
-              <w:rPr>
-                <w:rFonts w:ascii="Times New Roman" w:hAnsi="Times New Roman" w:cs="Times New Roman"/>
-                <w:lang w:val="en-US"/>
-              </w:rPr>
-              <w:t>Dapat melihat detail jasa yang akan dipesan</w:t>
-            </w:r>
+            <w:proofErr w:type="spellStart"/>
+            <w:r>
+              <w:rPr>
+                <w:rFonts w:ascii="Times New Roman" w:hAnsi="Times New Roman" w:cs="Times New Roman"/>
+                <w:lang w:val="en-US"/>
+              </w:rPr>
+              <w:t>Dapat</w:t>
+            </w:r>
+            <w:proofErr w:type="spellEnd"/>
+            <w:r>
+              <w:rPr>
+                <w:rFonts w:ascii="Times New Roman" w:hAnsi="Times New Roman" w:cs="Times New Roman"/>
+                <w:lang w:val="en-US"/>
+              </w:rPr>
+              <w:t xml:space="preserve"> </w:t>
+            </w:r>
+            <w:proofErr w:type="spellStart"/>
+            <w:r>
+              <w:rPr>
+                <w:rFonts w:ascii="Times New Roman" w:hAnsi="Times New Roman" w:cs="Times New Roman"/>
+                <w:lang w:val="en-US"/>
+              </w:rPr>
+              <w:t>melihat</w:t>
+            </w:r>
+            <w:proofErr w:type="spellEnd"/>
+            <w:r>
+              <w:rPr>
+                <w:rFonts w:ascii="Times New Roman" w:hAnsi="Times New Roman" w:cs="Times New Roman"/>
+                <w:lang w:val="en-US"/>
+              </w:rPr>
+              <w:t xml:space="preserve"> detail </w:t>
+            </w:r>
+            <w:proofErr w:type="spellStart"/>
+            <w:r>
+              <w:rPr>
+                <w:rFonts w:ascii="Times New Roman" w:hAnsi="Times New Roman" w:cs="Times New Roman"/>
+                <w:lang w:val="en-US"/>
+              </w:rPr>
+              <w:t>jasa</w:t>
+            </w:r>
+            <w:proofErr w:type="spellEnd"/>
+            <w:r>
+              <w:rPr>
+                <w:rFonts w:ascii="Times New Roman" w:hAnsi="Times New Roman" w:cs="Times New Roman"/>
+                <w:lang w:val="en-US"/>
+              </w:rPr>
+              <w:t xml:space="preserve"> yang </w:t>
+            </w:r>
+            <w:proofErr w:type="spellStart"/>
+            <w:r>
+              <w:rPr>
+                <w:rFonts w:ascii="Times New Roman" w:hAnsi="Times New Roman" w:cs="Times New Roman"/>
+                <w:lang w:val="en-US"/>
+              </w:rPr>
+              <w:t>akan</w:t>
+            </w:r>
+            <w:proofErr w:type="spellEnd"/>
+            <w:r>
+              <w:rPr>
+                <w:rFonts w:ascii="Times New Roman" w:hAnsi="Times New Roman" w:cs="Times New Roman"/>
+                <w:lang w:val="en-US"/>
+              </w:rPr>
+              <w:t xml:space="preserve"> </w:t>
+            </w:r>
+            <w:proofErr w:type="spellStart"/>
+            <w:r>
+              <w:rPr>
+                <w:rFonts w:ascii="Times New Roman" w:hAnsi="Times New Roman" w:cs="Times New Roman"/>
+                <w:lang w:val="en-US"/>
+              </w:rPr>
+              <w:t>dipesan</w:t>
+            </w:r>
+            <w:proofErr w:type="spellEnd"/>
           </w:p>
         </w:tc>
         <w:tc>
@@ -1039,8 +3014,49 @@
                 <w:rFonts w:ascii="Times New Roman" w:hAnsi="Times New Roman" w:cs="Times New Roman"/>
                 <w:lang w:val="en-US"/>
               </w:rPr>
-              <w:t>Saya dapat melihat detail jasa</w:t>
-            </w:r>
+              <w:t xml:space="preserve">Saya </w:t>
+            </w:r>
+            <w:proofErr w:type="spellStart"/>
+            <w:r>
+              <w:rPr>
+                <w:rFonts w:ascii="Times New Roman" w:hAnsi="Times New Roman" w:cs="Times New Roman"/>
+                <w:lang w:val="en-US"/>
+              </w:rPr>
+              <w:t>dapat</w:t>
+            </w:r>
+            <w:proofErr w:type="spellEnd"/>
+            <w:r>
+              <w:rPr>
+                <w:rFonts w:ascii="Times New Roman" w:hAnsi="Times New Roman" w:cs="Times New Roman"/>
+                <w:lang w:val="en-US"/>
+              </w:rPr>
+              <w:t xml:space="preserve"> </w:t>
+            </w:r>
+            <w:proofErr w:type="spellStart"/>
+            <w:r>
+              <w:rPr>
+                <w:rFonts w:ascii="Times New Roman" w:hAnsi="Times New Roman" w:cs="Times New Roman"/>
+                <w:lang w:val="en-US"/>
+              </w:rPr>
+              <w:t>melihat</w:t>
+            </w:r>
+            <w:proofErr w:type="spellEnd"/>
+            <w:r>
+              <w:rPr>
+                <w:rFonts w:ascii="Times New Roman" w:hAnsi="Times New Roman" w:cs="Times New Roman"/>
+                <w:lang w:val="en-US"/>
+              </w:rPr>
+              <w:t xml:space="preserve"> detail </w:t>
+            </w:r>
+            <w:proofErr w:type="spellStart"/>
+            <w:r>
+              <w:rPr>
+                <w:rFonts w:ascii="Times New Roman" w:hAnsi="Times New Roman" w:cs="Times New Roman"/>
+                <w:lang w:val="en-US"/>
+              </w:rPr>
+              <w:t>jasa</w:t>
+            </w:r>
+            <w:proofErr w:type="spellEnd"/>
           </w:p>
         </w:tc>
         <w:tc>
@@ -1152,6 +3168,7 @@
                 <w:lang w:val="en-US"/>
               </w:rPr>
             </w:pPr>
+            <w:proofErr w:type="spellStart"/>
             <w:r>
               <w:rPr>
                 <w:rFonts w:ascii="Times New Roman" w:hAnsi="Times New Roman" w:cs="Times New Roman"/>
@@ -1159,6 +3176,7 @@
               </w:rPr>
               <w:t>pengguna</w:t>
             </w:r>
+            <w:proofErr w:type="spellEnd"/>
           </w:p>
         </w:tc>
         <w:tc>
@@ -1181,13 +3199,47 @@
                 <w:lang w:val="en-US"/>
               </w:rPr>
             </w:pPr>
-            <w:r>
-              <w:rPr>
-                <w:rFonts w:ascii="Times New Roman" w:hAnsi="Times New Roman" w:cs="Times New Roman"/>
-                <w:lang w:val="en-US"/>
-              </w:rPr>
-              <w:t>Dapat melakukan pembayaran</w:t>
-            </w:r>
+            <w:proofErr w:type="spellStart"/>
+            <w:r>
+              <w:rPr>
+                <w:rFonts w:ascii="Times New Roman" w:hAnsi="Times New Roman" w:cs="Times New Roman"/>
+                <w:lang w:val="en-US"/>
+              </w:rPr>
+              <w:t>Dapat</w:t>
+            </w:r>
+            <w:proofErr w:type="spellEnd"/>
+            <w:r>
+              <w:rPr>
+                <w:rFonts w:ascii="Times New Roman" w:hAnsi="Times New Roman" w:cs="Times New Roman"/>
+                <w:lang w:val="en-US"/>
+              </w:rPr>
+              <w:t xml:space="preserve"> </w:t>
+            </w:r>
+            <w:proofErr w:type="spellStart"/>
+            <w:r>
+              <w:rPr>
+                <w:rFonts w:ascii="Times New Roman" w:hAnsi="Times New Roman" w:cs="Times New Roman"/>
+                <w:lang w:val="en-US"/>
+              </w:rPr>
+              <w:t>melakukan</w:t>
+            </w:r>
+            <w:proofErr w:type="spellEnd"/>
+            <w:r>
+              <w:rPr>
+                <w:rFonts w:ascii="Times New Roman" w:hAnsi="Times New Roman" w:cs="Times New Roman"/>
+                <w:lang w:val="en-US"/>
+              </w:rPr>
+              <w:t xml:space="preserve"> </w:t>
+            </w:r>
+            <w:proofErr w:type="spellStart"/>
+            <w:r>
+              <w:rPr>
+                <w:rFonts w:ascii="Times New Roman" w:hAnsi="Times New Roman" w:cs="Times New Roman"/>
+                <w:lang w:val="en-US"/>
+              </w:rPr>
+              <w:t>pembayaran</w:t>
+            </w:r>
+            <w:proofErr w:type="spellEnd"/>
           </w:p>
         </w:tc>
         <w:tc>
@@ -1328,6 +3380,7 @@
                 <w:lang w:val="en-US"/>
               </w:rPr>
             </w:pPr>
+            <w:proofErr w:type="spellStart"/>
             <w:r>
               <w:rPr>
                 <w:rFonts w:ascii="Times New Roman" w:hAnsi="Times New Roman" w:cs="Times New Roman"/>
@@ -1335,6 +3388,7 @@
               </w:rPr>
               <w:t>pengguna</w:t>
             </w:r>
+            <w:proofErr w:type="spellEnd"/>
           </w:p>
         </w:tc>
         <w:tc>
@@ -1357,13 +3411,63 @@
                 <w:lang w:val="en-US"/>
               </w:rPr>
             </w:pPr>
-            <w:r>
-              <w:rPr>
-                <w:rFonts w:ascii="Times New Roman" w:hAnsi="Times New Roman" w:cs="Times New Roman"/>
-                <w:lang w:val="en-US"/>
-              </w:rPr>
-              <w:t>Dapat melakukan pemesanan jasa</w:t>
-            </w:r>
+            <w:proofErr w:type="spellStart"/>
+            <w:r>
+              <w:rPr>
+                <w:rFonts w:ascii="Times New Roman" w:hAnsi="Times New Roman" w:cs="Times New Roman"/>
+                <w:lang w:val="en-US"/>
+              </w:rPr>
+              <w:t>Dapat</w:t>
+            </w:r>
+            <w:proofErr w:type="spellEnd"/>
+            <w:r>
+              <w:rPr>
+                <w:rFonts w:ascii="Times New Roman" w:hAnsi="Times New Roman" w:cs="Times New Roman"/>
+                <w:lang w:val="en-US"/>
+              </w:rPr>
+              <w:t xml:space="preserve"> </w:t>
+            </w:r>
+            <w:proofErr w:type="spellStart"/>
+            <w:r>
+              <w:rPr>
+                <w:rFonts w:ascii="Times New Roman" w:hAnsi="Times New Roman" w:cs="Times New Roman"/>
+                <w:lang w:val="en-US"/>
+              </w:rPr>
+              <w:t>melakukan</w:t>
+            </w:r>
+            <w:proofErr w:type="spellEnd"/>
+            <w:r>
+              <w:rPr>
+                <w:rFonts w:ascii="Times New Roman" w:hAnsi="Times New Roman" w:cs="Times New Roman"/>
+                <w:lang w:val="en-US"/>
+              </w:rPr>
+              <w:t xml:space="preserve"> </w:t>
+            </w:r>
+            <w:proofErr w:type="spellStart"/>
+            <w:r>
+              <w:rPr>
+                <w:rFonts w:ascii="Times New Roman" w:hAnsi="Times New Roman" w:cs="Times New Roman"/>
+                <w:lang w:val="en-US"/>
+              </w:rPr>
+              <w:t>pemesanan</w:t>
+            </w:r>
+            <w:proofErr w:type="spellEnd"/>
+            <w:r>
+              <w:rPr>
+                <w:rFonts w:ascii="Times New Roman" w:hAnsi="Times New Roman" w:cs="Times New Roman"/>
+                <w:lang w:val="en-US"/>
+              </w:rPr>
+              <w:t xml:space="preserve"> </w:t>
+            </w:r>
+            <w:proofErr w:type="spellStart"/>
+            <w:r>
+              <w:rPr>
+                <w:rFonts w:ascii="Times New Roman" w:hAnsi="Times New Roman" w:cs="Times New Roman"/>
+                <w:lang w:val="en-US"/>
+              </w:rPr>
+              <w:t>jasa</w:t>
+            </w:r>
+            <w:proofErr w:type="spellEnd"/>
           </w:p>
         </w:tc>
         <w:tc>
@@ -1504,6 +3608,7 @@
                 <w:lang w:val="en-US"/>
               </w:rPr>
             </w:pPr>
+            <w:proofErr w:type="spellStart"/>
             <w:r>
               <w:rPr>
                 <w:rFonts w:ascii="Times New Roman" w:hAnsi="Times New Roman" w:cs="Times New Roman"/>
@@ -1511,6 +3616,7 @@
               </w:rPr>
               <w:t>pengguna</w:t>
             </w:r>
+            <w:proofErr w:type="spellEnd"/>
           </w:p>
         </w:tc>
         <w:tc>
@@ -1533,13 +3639,47 @@
                 <w:lang w:val="en-US"/>
               </w:rPr>
             </w:pPr>
-            <w:r>
-              <w:rPr>
-                <w:rFonts w:ascii="Times New Roman" w:hAnsi="Times New Roman" w:cs="Times New Roman"/>
-                <w:lang w:val="en-US"/>
-              </w:rPr>
-              <w:t>Dapat melihat rating dan ulasan</w:t>
-            </w:r>
+            <w:proofErr w:type="spellStart"/>
+            <w:r>
+              <w:rPr>
+                <w:rFonts w:ascii="Times New Roman" w:hAnsi="Times New Roman" w:cs="Times New Roman"/>
+                <w:lang w:val="en-US"/>
+              </w:rPr>
+              <w:t>Dapat</w:t>
+            </w:r>
+            <w:proofErr w:type="spellEnd"/>
+            <w:r>
+              <w:rPr>
+                <w:rFonts w:ascii="Times New Roman" w:hAnsi="Times New Roman" w:cs="Times New Roman"/>
+                <w:lang w:val="en-US"/>
+              </w:rPr>
+              <w:t xml:space="preserve"> </w:t>
+            </w:r>
+            <w:proofErr w:type="spellStart"/>
+            <w:r>
+              <w:rPr>
+                <w:rFonts w:ascii="Times New Roman" w:hAnsi="Times New Roman" w:cs="Times New Roman"/>
+                <w:lang w:val="en-US"/>
+              </w:rPr>
+              <w:t>melihat</w:t>
+            </w:r>
+            <w:proofErr w:type="spellEnd"/>
+            <w:r>
+              <w:rPr>
+                <w:rFonts w:ascii="Times New Roman" w:hAnsi="Times New Roman" w:cs="Times New Roman"/>
+                <w:lang w:val="en-US"/>
+              </w:rPr>
+              <w:t xml:space="preserve"> rating dan </w:t>
+            </w:r>
+            <w:proofErr w:type="spellStart"/>
+            <w:r>
+              <w:rPr>
+                <w:rFonts w:ascii="Times New Roman" w:hAnsi="Times New Roman" w:cs="Times New Roman"/>
+                <w:lang w:val="en-US"/>
+              </w:rPr>
+              <w:t>ulasan</w:t>
+            </w:r>
+            <w:proofErr w:type="spellEnd"/>
           </w:p>
         </w:tc>
         <w:tc>
@@ -1567,8 +3707,97 @@
                 <w:rFonts w:ascii="Times New Roman" w:hAnsi="Times New Roman" w:cs="Times New Roman"/>
                 <w:lang w:val="en-US"/>
               </w:rPr>
-              <w:t>Saya dapat memberikan rating dan ulasan dari jasa yang dipesan</w:t>
-            </w:r>
+              <w:t xml:space="preserve">Saya </w:t>
+            </w:r>
+            <w:proofErr w:type="spellStart"/>
+            <w:r>
+              <w:rPr>
+                <w:rFonts w:ascii="Times New Roman" w:hAnsi="Times New Roman" w:cs="Times New Roman"/>
+                <w:lang w:val="en-US"/>
+              </w:rPr>
+              <w:t>dapat</w:t>
+            </w:r>
+            <w:proofErr w:type="spellEnd"/>
+            <w:r>
+              <w:rPr>
+                <w:rFonts w:ascii="Times New Roman" w:hAnsi="Times New Roman" w:cs="Times New Roman"/>
+                <w:lang w:val="en-US"/>
+              </w:rPr>
+              <w:t xml:space="preserve"> </w:t>
+            </w:r>
+            <w:proofErr w:type="spellStart"/>
+            <w:r>
+              <w:rPr>
+                <w:rFonts w:ascii="Times New Roman" w:hAnsi="Times New Roman" w:cs="Times New Roman"/>
+                <w:lang w:val="en-US"/>
+              </w:rPr>
+              <w:t>memberikan</w:t>
+            </w:r>
+            <w:proofErr w:type="spellEnd"/>
+            <w:r>
+              <w:rPr>
+                <w:rFonts w:ascii="Times New Roman" w:hAnsi="Times New Roman" w:cs="Times New Roman"/>
+                <w:lang w:val="en-US"/>
+              </w:rPr>
+              <w:t xml:space="preserve"> rating dan </w:t>
+            </w:r>
+            <w:proofErr w:type="spellStart"/>
+            <w:r>
+              <w:rPr>
+                <w:rFonts w:ascii="Times New Roman" w:hAnsi="Times New Roman" w:cs="Times New Roman"/>
+                <w:lang w:val="en-US"/>
+              </w:rPr>
+              <w:t>ulasan</w:t>
+            </w:r>
+            <w:proofErr w:type="spellEnd"/>
+            <w:r>
+              <w:rPr>
+                <w:rFonts w:ascii="Times New Roman" w:hAnsi="Times New Roman" w:cs="Times New Roman"/>
+                <w:lang w:val="en-US"/>
+              </w:rPr>
+              <w:t xml:space="preserve"> </w:t>
+            </w:r>
+            <w:proofErr w:type="spellStart"/>
+            <w:r>
+              <w:rPr>
+                <w:rFonts w:ascii="Times New Roman" w:hAnsi="Times New Roman" w:cs="Times New Roman"/>
+                <w:lang w:val="en-US"/>
+              </w:rPr>
+              <w:t>dari</w:t>
+            </w:r>
+            <w:proofErr w:type="spellEnd"/>
+            <w:r>
+              <w:rPr>
+                <w:rFonts w:ascii="Times New Roman" w:hAnsi="Times New Roman" w:cs="Times New Roman"/>
+                <w:lang w:val="en-US"/>
+              </w:rPr>
+              <w:t xml:space="preserve"> </w:t>
+            </w:r>
+            <w:proofErr w:type="spellStart"/>
+            <w:r>
+              <w:rPr>
+                <w:rFonts w:ascii="Times New Roman" w:hAnsi="Times New Roman" w:cs="Times New Roman"/>
+                <w:lang w:val="en-US"/>
+              </w:rPr>
+              <w:t>jasa</w:t>
+            </w:r>
+            <w:proofErr w:type="spellEnd"/>
+            <w:r>
+              <w:rPr>
+                <w:rFonts w:ascii="Times New Roman" w:hAnsi="Times New Roman" w:cs="Times New Roman"/>
+                <w:lang w:val="en-US"/>
+              </w:rPr>
+              <w:t xml:space="preserve"> yang </w:t>
+            </w:r>
+            <w:proofErr w:type="spellStart"/>
+            <w:r>
+              <w:rPr>
+                <w:rFonts w:ascii="Times New Roman" w:hAnsi="Times New Roman" w:cs="Times New Roman"/>
+                <w:lang w:val="en-US"/>
+              </w:rPr>
+              <w:t>dipesan</w:t>
+            </w:r>
+            <w:proofErr w:type="spellEnd"/>
           </w:p>
         </w:tc>
         <w:tc>
@@ -1680,6 +3909,7 @@
                 <w:lang w:val="en-US"/>
               </w:rPr>
             </w:pPr>
+            <w:proofErr w:type="spellStart"/>
             <w:r>
               <w:rPr>
                 <w:rFonts w:ascii="Times New Roman" w:hAnsi="Times New Roman" w:cs="Times New Roman"/>
@@ -1687,6 +3917,7 @@
               </w:rPr>
               <w:t>pengguna</w:t>
             </w:r>
+            <w:proofErr w:type="spellEnd"/>
           </w:p>
         </w:tc>
         <w:tc>
@@ -1709,13 +3940,47 @@
                 <w:lang w:val="en-US"/>
               </w:rPr>
             </w:pPr>
-            <w:r>
-              <w:rPr>
-                <w:rFonts w:ascii="Times New Roman" w:hAnsi="Times New Roman" w:cs="Times New Roman"/>
-                <w:lang w:val="en-US"/>
-              </w:rPr>
-              <w:t>Dapat memanajemen akun</w:t>
-            </w:r>
+            <w:proofErr w:type="spellStart"/>
+            <w:r>
+              <w:rPr>
+                <w:rFonts w:ascii="Times New Roman" w:hAnsi="Times New Roman" w:cs="Times New Roman"/>
+                <w:lang w:val="en-US"/>
+              </w:rPr>
+              <w:t>Dapat</w:t>
+            </w:r>
+            <w:proofErr w:type="spellEnd"/>
+            <w:r>
+              <w:rPr>
+                <w:rFonts w:ascii="Times New Roman" w:hAnsi="Times New Roman" w:cs="Times New Roman"/>
+                <w:lang w:val="en-US"/>
+              </w:rPr>
+              <w:t xml:space="preserve"> </w:t>
+            </w:r>
+            <w:proofErr w:type="spellStart"/>
+            <w:r>
+              <w:rPr>
+                <w:rFonts w:ascii="Times New Roman" w:hAnsi="Times New Roman" w:cs="Times New Roman"/>
+                <w:lang w:val="en-US"/>
+              </w:rPr>
+              <w:t>memanajemen</w:t>
+            </w:r>
+            <w:proofErr w:type="spellEnd"/>
+            <w:r>
+              <w:rPr>
+                <w:rFonts w:ascii="Times New Roman" w:hAnsi="Times New Roman" w:cs="Times New Roman"/>
+                <w:lang w:val="en-US"/>
+              </w:rPr>
+              <w:t xml:space="preserve"> </w:t>
+            </w:r>
+            <w:proofErr w:type="spellStart"/>
+            <w:r>
+              <w:rPr>
+                <w:rFonts w:ascii="Times New Roman" w:hAnsi="Times New Roman" w:cs="Times New Roman"/>
+                <w:lang w:val="en-US"/>
+              </w:rPr>
+              <w:t>akun</w:t>
+            </w:r>
+            <w:proofErr w:type="spellEnd"/>
           </w:p>
         </w:tc>
         <w:tc>
@@ -1743,7 +4008,71 @@
                 <w:rFonts w:ascii="Times New Roman" w:hAnsi="Times New Roman" w:cs="Times New Roman"/>
                 <w:lang w:val="en-US"/>
               </w:rPr>
-              <w:t>Saya dapat menglola, mengedit, dan menatur profile</w:t>
+              <w:t xml:space="preserve">Saya </w:t>
+            </w:r>
+            <w:proofErr w:type="spellStart"/>
+            <w:r>
+              <w:rPr>
+                <w:rFonts w:ascii="Times New Roman" w:hAnsi="Times New Roman" w:cs="Times New Roman"/>
+                <w:lang w:val="en-US"/>
+              </w:rPr>
+              <w:t>dapat</w:t>
+            </w:r>
+            <w:proofErr w:type="spellEnd"/>
+            <w:r>
+              <w:rPr>
+                <w:rFonts w:ascii="Times New Roman" w:hAnsi="Times New Roman" w:cs="Times New Roman"/>
+                <w:lang w:val="en-US"/>
+              </w:rPr>
+              <w:t xml:space="preserve"> </w:t>
+            </w:r>
+            <w:proofErr w:type="spellStart"/>
+            <w:r>
+              <w:rPr>
+                <w:rFonts w:ascii="Times New Roman" w:hAnsi="Times New Roman" w:cs="Times New Roman"/>
+                <w:lang w:val="en-US"/>
+              </w:rPr>
+              <w:t>menglola</w:t>
+            </w:r>
+            <w:proofErr w:type="spellEnd"/>
+            <w:r>
+              <w:rPr>
+                <w:rFonts w:ascii="Times New Roman" w:hAnsi="Times New Roman" w:cs="Times New Roman"/>
+                <w:lang w:val="en-US"/>
+              </w:rPr>
+              <w:t xml:space="preserve">, </w:t>
+            </w:r>
+            <w:proofErr w:type="spellStart"/>
+            <w:r>
+              <w:rPr>
+                <w:rFonts w:ascii="Times New Roman" w:hAnsi="Times New Roman" w:cs="Times New Roman"/>
+                <w:lang w:val="en-US"/>
+              </w:rPr>
+              <w:t>mengedit</w:t>
+            </w:r>
+            <w:proofErr w:type="spellEnd"/>
+            <w:r>
+              <w:rPr>
+                <w:rFonts w:ascii="Times New Roman" w:hAnsi="Times New Roman" w:cs="Times New Roman"/>
+                <w:lang w:val="en-US"/>
+              </w:rPr>
+              <w:t xml:space="preserve">, dan </w:t>
+            </w:r>
+            <w:proofErr w:type="spellStart"/>
+            <w:r>
+              <w:rPr>
+                <w:rFonts w:ascii="Times New Roman" w:hAnsi="Times New Roman" w:cs="Times New Roman"/>
+                <w:lang w:val="en-US"/>
+              </w:rPr>
+              <w:t>menatur</w:t>
+            </w:r>
+            <w:proofErr w:type="spellEnd"/>
+            <w:r>
+              <w:rPr>
+                <w:rFonts w:ascii="Times New Roman" w:hAnsi="Times New Roman" w:cs="Times New Roman"/>
+                <w:lang w:val="en-US"/>
+              </w:rPr>
+              <w:t xml:space="preserve"> profile</w:t>
             </w:r>
           </w:p>
         </w:tc>
@@ -1856,6 +4185,7 @@
                 <w:lang w:val="en-US"/>
               </w:rPr>
             </w:pPr>
+            <w:proofErr w:type="spellStart"/>
             <w:r>
               <w:rPr>
                 <w:rFonts w:ascii="Times New Roman" w:hAnsi="Times New Roman" w:cs="Times New Roman"/>
@@ -1863,6 +4193,7 @@
               </w:rPr>
               <w:t>pengguna</w:t>
             </w:r>
+            <w:proofErr w:type="spellEnd"/>
           </w:p>
         </w:tc>
         <w:tc>
@@ -1885,22 +4216,65 @@
                 <w:lang w:val="en-US"/>
               </w:rPr>
             </w:pPr>
+            <w:proofErr w:type="spellStart"/>
             <w:proofErr w:type="gramStart"/>
             <w:r>
               <w:rPr>
                 <w:rFonts w:ascii="Times New Roman" w:hAnsi="Times New Roman" w:cs="Times New Roman"/>
                 <w:lang w:val="en-US"/>
               </w:rPr>
-              <w:t>Dapat  melihat</w:t>
-            </w:r>
+              <w:t>Dapat</w:t>
+            </w:r>
+            <w:proofErr w:type="spellEnd"/>
+            <w:r>
+              <w:rPr>
+                <w:rFonts w:ascii="Times New Roman" w:hAnsi="Times New Roman" w:cs="Times New Roman"/>
+                <w:lang w:val="en-US"/>
+              </w:rPr>
+              <w:t xml:space="preserve">  </w:t>
+            </w:r>
+            <w:proofErr w:type="spellStart"/>
+            <w:r>
+              <w:rPr>
+                <w:rFonts w:ascii="Times New Roman" w:hAnsi="Times New Roman" w:cs="Times New Roman"/>
+                <w:lang w:val="en-US"/>
+              </w:rPr>
+              <w:t>melihat</w:t>
+            </w:r>
+            <w:proofErr w:type="spellEnd"/>
             <w:proofErr w:type="gramEnd"/>
             <w:r>
               <w:rPr>
                 <w:rFonts w:ascii="Times New Roman" w:hAnsi="Times New Roman" w:cs="Times New Roman"/>
                 <w:lang w:val="en-US"/>
               </w:rPr>
-              <w:t xml:space="preserve"> notifikasi pemesanan</w:t>
-            </w:r>
+              <w:t xml:space="preserve"> </w:t>
+            </w:r>
+            <w:proofErr w:type="spellStart"/>
+            <w:r>
+              <w:rPr>
+                <w:rFonts w:ascii="Times New Roman" w:hAnsi="Times New Roman" w:cs="Times New Roman"/>
+                <w:lang w:val="en-US"/>
+              </w:rPr>
+              <w:t>notifikasi</w:t>
+            </w:r>
+            <w:proofErr w:type="spellEnd"/>
+            <w:r>
+              <w:rPr>
+                <w:rFonts w:ascii="Times New Roman" w:hAnsi="Times New Roman" w:cs="Times New Roman"/>
+                <w:lang w:val="en-US"/>
+              </w:rPr>
+              <w:t xml:space="preserve"> </w:t>
+            </w:r>
+            <w:proofErr w:type="spellStart"/>
+            <w:r>
+              <w:rPr>
+                <w:rFonts w:ascii="Times New Roman" w:hAnsi="Times New Roman" w:cs="Times New Roman"/>
+                <w:lang w:val="en-US"/>
+              </w:rPr>
+              <w:t>pemesanan</w:t>
+            </w:r>
+            <w:proofErr w:type="spellEnd"/>
           </w:p>
         </w:tc>
         <w:tc>
@@ -2041,6 +4415,7 @@
                 <w:lang w:val="en-US"/>
               </w:rPr>
             </w:pPr>
+            <w:proofErr w:type="spellStart"/>
             <w:r>
               <w:rPr>
                 <w:rFonts w:ascii="Times New Roman" w:hAnsi="Times New Roman" w:cs="Times New Roman"/>
@@ -2048,6 +4423,7 @@
               </w:rPr>
               <w:t>pengguna</w:t>
             </w:r>
+            <w:proofErr w:type="spellEnd"/>
           </w:p>
         </w:tc>
         <w:tc>
@@ -2070,12 +4446,53 @@
                 <w:lang w:val="en-US"/>
               </w:rPr>
             </w:pPr>
-            <w:r>
-              <w:rPr>
-                <w:rFonts w:ascii="Times New Roman" w:hAnsi="Times New Roman" w:cs="Times New Roman"/>
-                <w:lang w:val="en-US"/>
-              </w:rPr>
-              <w:t>Dapat melakukan mengganti password</w:t>
+            <w:proofErr w:type="spellStart"/>
+            <w:r>
+              <w:rPr>
+                <w:rFonts w:ascii="Times New Roman" w:hAnsi="Times New Roman" w:cs="Times New Roman"/>
+                <w:lang w:val="en-US"/>
+              </w:rPr>
+              <w:t>Dapat</w:t>
+            </w:r>
+            <w:proofErr w:type="spellEnd"/>
+            <w:r>
+              <w:rPr>
+                <w:rFonts w:ascii="Times New Roman" w:hAnsi="Times New Roman" w:cs="Times New Roman"/>
+                <w:lang w:val="en-US"/>
+              </w:rPr>
+              <w:t xml:space="preserve"> </w:t>
+            </w:r>
+            <w:proofErr w:type="spellStart"/>
+            <w:r>
+              <w:rPr>
+                <w:rFonts w:ascii="Times New Roman" w:hAnsi="Times New Roman" w:cs="Times New Roman"/>
+                <w:lang w:val="en-US"/>
+              </w:rPr>
+              <w:t>melakukan</w:t>
+            </w:r>
+            <w:proofErr w:type="spellEnd"/>
+            <w:r>
+              <w:rPr>
+                <w:rFonts w:ascii="Times New Roman" w:hAnsi="Times New Roman" w:cs="Times New Roman"/>
+                <w:lang w:val="en-US"/>
+              </w:rPr>
+              <w:t xml:space="preserve"> </w:t>
+            </w:r>
+            <w:proofErr w:type="spellStart"/>
+            <w:r>
+              <w:rPr>
+                <w:rFonts w:ascii="Times New Roman" w:hAnsi="Times New Roman" w:cs="Times New Roman"/>
+                <w:lang w:val="en-US"/>
+              </w:rPr>
+              <w:t>mengganti</w:t>
+            </w:r>
+            <w:proofErr w:type="spellEnd"/>
+            <w:r>
+              <w:rPr>
+                <w:rFonts w:ascii="Times New Roman" w:hAnsi="Times New Roman" w:cs="Times New Roman"/>
+                <w:lang w:val="en-US"/>
+              </w:rPr>
+              <w:t xml:space="preserve"> password</w:t>
             </w:r>
           </w:p>
         </w:tc>
@@ -2216,7 +4633,6 @@
           <w:sz w:val="40"/>
           <w:szCs w:val="40"/>
         </w:rPr>
-        <w:lastRenderedPageBreak/>
         <w:t>SPRINT GOALS</w:t>
       </w:r>
     </w:p>
@@ -2504,13 +4920,111 @@
                 <w:lang w:val="en-US"/>
               </w:rPr>
             </w:pPr>
-            <w:r>
-              <w:rPr>
-                <w:rFonts w:ascii="Times New Roman" w:hAnsi="Times New Roman" w:cs="Times New Roman"/>
-                <w:lang w:val="en-US"/>
-              </w:rPr>
-              <w:t>Sebagai Pengguna dapat memberikan rating terhadap hasil jasa</w:t>
-            </w:r>
+            <w:proofErr w:type="spellStart"/>
+            <w:r>
+              <w:rPr>
+                <w:rFonts w:ascii="Times New Roman" w:hAnsi="Times New Roman" w:cs="Times New Roman"/>
+                <w:lang w:val="en-US"/>
+              </w:rPr>
+              <w:t>Sebagai</w:t>
+            </w:r>
+            <w:proofErr w:type="spellEnd"/>
+            <w:r>
+              <w:rPr>
+                <w:rFonts w:ascii="Times New Roman" w:hAnsi="Times New Roman" w:cs="Times New Roman"/>
+                <w:lang w:val="en-US"/>
+              </w:rPr>
+              <w:t xml:space="preserve"> </w:t>
+            </w:r>
+            <w:proofErr w:type="spellStart"/>
+            <w:r>
+              <w:rPr>
+                <w:rFonts w:ascii="Times New Roman" w:hAnsi="Times New Roman" w:cs="Times New Roman"/>
+                <w:lang w:val="en-US"/>
+              </w:rPr>
+              <w:t>Pengguna</w:t>
+            </w:r>
+            <w:proofErr w:type="spellEnd"/>
+            <w:r>
+              <w:rPr>
+                <w:rFonts w:ascii="Times New Roman" w:hAnsi="Times New Roman" w:cs="Times New Roman"/>
+                <w:lang w:val="en-US"/>
+              </w:rPr>
+              <w:t xml:space="preserve"> </w:t>
+            </w:r>
+            <w:proofErr w:type="spellStart"/>
+            <w:r>
+              <w:rPr>
+                <w:rFonts w:ascii="Times New Roman" w:hAnsi="Times New Roman" w:cs="Times New Roman"/>
+                <w:lang w:val="en-US"/>
+              </w:rPr>
+              <w:t>dapat</w:t>
+            </w:r>
+            <w:proofErr w:type="spellEnd"/>
+            <w:r>
+              <w:rPr>
+                <w:rFonts w:ascii="Times New Roman" w:hAnsi="Times New Roman" w:cs="Times New Roman"/>
+                <w:lang w:val="en-US"/>
+              </w:rPr>
+              <w:t xml:space="preserve"> </w:t>
+            </w:r>
+            <w:proofErr w:type="spellStart"/>
+            <w:r>
+              <w:rPr>
+                <w:rFonts w:ascii="Times New Roman" w:hAnsi="Times New Roman" w:cs="Times New Roman"/>
+                <w:lang w:val="en-US"/>
+              </w:rPr>
+              <w:t>memberikan</w:t>
+            </w:r>
+            <w:proofErr w:type="spellEnd"/>
+            <w:r>
+              <w:rPr>
+                <w:rFonts w:ascii="Times New Roman" w:hAnsi="Times New Roman" w:cs="Times New Roman"/>
+                <w:lang w:val="en-US"/>
+              </w:rPr>
+              <w:t xml:space="preserve"> rating </w:t>
+            </w:r>
+            <w:proofErr w:type="spellStart"/>
+            <w:r>
+              <w:rPr>
+                <w:rFonts w:ascii="Times New Roman" w:hAnsi="Times New Roman" w:cs="Times New Roman"/>
+                <w:lang w:val="en-US"/>
+              </w:rPr>
+              <w:t>terhadap</w:t>
+            </w:r>
+            <w:proofErr w:type="spellEnd"/>
+            <w:r>
+              <w:rPr>
+                <w:rFonts w:ascii="Times New Roman" w:hAnsi="Times New Roman" w:cs="Times New Roman"/>
+                <w:lang w:val="en-US"/>
+              </w:rPr>
+              <w:t xml:space="preserve"> </w:t>
+            </w:r>
+            <w:proofErr w:type="spellStart"/>
+            <w:r>
+              <w:rPr>
+                <w:rFonts w:ascii="Times New Roman" w:hAnsi="Times New Roman" w:cs="Times New Roman"/>
+                <w:lang w:val="en-US"/>
+              </w:rPr>
+              <w:t>hasil</w:t>
+            </w:r>
+            <w:proofErr w:type="spellEnd"/>
+            <w:r>
+              <w:rPr>
+                <w:rFonts w:ascii="Times New Roman" w:hAnsi="Times New Roman" w:cs="Times New Roman"/>
+                <w:lang w:val="en-US"/>
+              </w:rPr>
+              <w:t xml:space="preserve"> </w:t>
+            </w:r>
+            <w:proofErr w:type="spellStart"/>
+            <w:r>
+              <w:rPr>
+                <w:rFonts w:ascii="Times New Roman" w:hAnsi="Times New Roman" w:cs="Times New Roman"/>
+                <w:lang w:val="en-US"/>
+              </w:rPr>
+              <w:t>jasa</w:t>
+            </w:r>
+            <w:proofErr w:type="spellEnd"/>
           </w:p>
         </w:tc>
       </w:tr>
@@ -2597,6 +5111,1466 @@
               </w:rPr>
               <w:t>Sebagai Pengguna dapat melakukan penggantian password</w:t>
             </w:r>
+          </w:p>
+        </w:tc>
+      </w:tr>
+    </w:tbl>
+    <w:p>
+      <w:pPr>
+        <w:jc w:val="both"/>
+      </w:pPr>
+    </w:p>
+    <w:p>
+      <w:pPr>
+        <w:jc w:val="both"/>
+      </w:pPr>
+    </w:p>
+    <w:p>
+      <w:pPr>
+        <w:jc w:val="both"/>
+      </w:pPr>
+    </w:p>
+    <w:p>
+      <w:pPr>
+        <w:jc w:val="both"/>
+      </w:pPr>
+    </w:p>
+    <w:p>
+      <w:pPr>
+        <w:jc w:val="both"/>
+      </w:pPr>
+    </w:p>
+    <w:p>
+      <w:pPr>
+        <w:jc w:val="both"/>
+      </w:pPr>
+    </w:p>
+    <w:p>
+      <w:pPr>
+        <w:jc w:val="both"/>
+      </w:pPr>
+    </w:p>
+    <w:p>
+      <w:pPr>
+        <w:jc w:val="both"/>
+      </w:pPr>
+    </w:p>
+    <w:p>
+      <w:pPr>
+        <w:jc w:val="both"/>
+      </w:pPr>
+    </w:p>
+    <w:p>
+      <w:pPr>
+        <w:jc w:val="both"/>
+      </w:pPr>
+    </w:p>
+    <w:p>
+      <w:pPr>
+        <w:jc w:val="both"/>
+      </w:pPr>
+    </w:p>
+    <w:p>
+      <w:pPr>
+        <w:jc w:val="both"/>
+      </w:pPr>
+    </w:p>
+    <w:p>
+      <w:pPr>
+        <w:jc w:val="both"/>
+      </w:pPr>
+    </w:p>
+    <w:p>
+      <w:pPr>
+        <w:jc w:val="both"/>
+      </w:pPr>
+    </w:p>
+    <w:p>
+      <w:pPr>
+        <w:jc w:val="both"/>
+      </w:pPr>
+    </w:p>
+    <w:p>
+      <w:pPr>
+        <w:jc w:val="both"/>
+      </w:pPr>
+    </w:p>
+    <w:p>
+      <w:pPr>
+        <w:jc w:val="both"/>
+      </w:pPr>
+    </w:p>
+    <w:p>
+      <w:pPr>
+        <w:jc w:val="both"/>
+      </w:pPr>
+    </w:p>
+    <w:p>
+      <w:pPr>
+        <w:jc w:val="both"/>
+      </w:pPr>
+    </w:p>
+    <w:p>
+      <w:pPr>
+        <w:jc w:val="center"/>
+        <w:rPr>
+          <w:rFonts w:ascii="Times New Roman" w:hAnsi="Times New Roman" w:cs="Times New Roman"/>
+          <w:sz w:val="40"/>
+          <w:szCs w:val="40"/>
+        </w:rPr>
+      </w:pPr>
+      <w:r>
+        <w:rPr>
+          <w:rFonts w:ascii="Times New Roman" w:hAnsi="Times New Roman" w:cs="Times New Roman"/>
+          <w:sz w:val="40"/>
+          <w:szCs w:val="40"/>
+        </w:rPr>
+        <w:t>DAILY SCRUM MEETING REPORT</w:t>
+      </w:r>
+    </w:p>
+    <w:tbl>
+      <w:tblPr>
+        <w:tblStyle w:val="TableGrid"/>
+        <w:tblW w:w="0" w:type="auto"/>
+        <w:tblInd w:w="-113" w:type="dxa"/>
+        <w:tblLook w:val="04A0" w:firstRow="1" w:lastRow="0" w:firstColumn="1" w:lastColumn="0" w:noHBand="0" w:noVBand="1"/>
+      </w:tblPr>
+      <w:tblGrid>
+        <w:gridCol w:w="675"/>
+        <w:gridCol w:w="2977"/>
+        <w:gridCol w:w="3402"/>
+        <w:gridCol w:w="2188"/>
+      </w:tblGrid>
+      <w:tr>
+        <w:tc>
+          <w:tcPr>
+            <w:tcW w:w="675" w:type="dxa"/>
+            <w:vAlign w:val="center"/>
+          </w:tcPr>
+          <w:p>
+            <w:pPr>
+              <w:spacing w:line="360" w:lineRule="auto"/>
+              <w:jc w:val="center"/>
+              <w:rPr>
+                <w:rFonts w:ascii="Times New Roman" w:hAnsi="Times New Roman" w:cs="Times New Roman"/>
+                <w:b/>
+                <w:bCs/>
+                <w:sz w:val="24"/>
+                <w:szCs w:val="24"/>
+              </w:rPr>
+            </w:pPr>
+            <w:r>
+              <w:rPr>
+                <w:rFonts w:ascii="Times New Roman" w:hAnsi="Times New Roman" w:cs="Times New Roman"/>
+                <w:b/>
+                <w:bCs/>
+                <w:sz w:val="24"/>
+                <w:szCs w:val="24"/>
+              </w:rPr>
+              <w:t>NO</w:t>
+            </w:r>
+          </w:p>
+        </w:tc>
+        <w:tc>
+          <w:tcPr>
+            <w:tcW w:w="2977" w:type="dxa"/>
+          </w:tcPr>
+          <w:p>
+            <w:pPr>
+              <w:spacing w:line="360" w:lineRule="auto"/>
+              <w:jc w:val="center"/>
+              <w:rPr>
+                <w:rFonts w:ascii="Times New Roman" w:hAnsi="Times New Roman" w:cs="Times New Roman"/>
+                <w:b/>
+                <w:bCs/>
+                <w:sz w:val="24"/>
+                <w:szCs w:val="24"/>
+              </w:rPr>
+            </w:pPr>
+            <w:r>
+              <w:rPr>
+                <w:rFonts w:ascii="Times New Roman" w:hAnsi="Times New Roman" w:cs="Times New Roman"/>
+                <w:b/>
+                <w:bCs/>
+                <w:sz w:val="24"/>
+                <w:szCs w:val="24"/>
+              </w:rPr>
+              <w:t>APA YANG SUDAH DIKERJAKAN?</w:t>
+            </w:r>
+          </w:p>
+        </w:tc>
+        <w:tc>
+          <w:tcPr>
+            <w:tcW w:w="3402" w:type="dxa"/>
+          </w:tcPr>
+          <w:p>
+            <w:pPr>
+              <w:spacing w:line="360" w:lineRule="auto"/>
+              <w:jc w:val="center"/>
+              <w:rPr>
+                <w:rFonts w:ascii="Times New Roman" w:hAnsi="Times New Roman" w:cs="Times New Roman"/>
+                <w:b/>
+                <w:bCs/>
+                <w:sz w:val="24"/>
+                <w:szCs w:val="24"/>
+                <w:lang w:val="fi-FI"/>
+              </w:rPr>
+            </w:pPr>
+            <w:r>
+              <w:rPr>
+                <w:rFonts w:ascii="Times New Roman" w:hAnsi="Times New Roman" w:cs="Times New Roman"/>
+                <w:b/>
+                <w:bCs/>
+                <w:sz w:val="24"/>
+                <w:szCs w:val="24"/>
+                <w:lang w:val="fi-FI"/>
+              </w:rPr>
+              <w:t>APA YANG AKAN DIKERJAKAN HARI INI?</w:t>
+            </w:r>
+          </w:p>
+        </w:tc>
+        <w:tc>
+          <w:tcPr>
+            <w:tcW w:w="2188" w:type="dxa"/>
+          </w:tcPr>
+          <w:p>
+            <w:pPr>
+              <w:spacing w:line="360" w:lineRule="auto"/>
+              <w:jc w:val="center"/>
+              <w:rPr>
+                <w:rFonts w:ascii="Times New Roman" w:hAnsi="Times New Roman" w:cs="Times New Roman"/>
+                <w:b/>
+                <w:bCs/>
+                <w:sz w:val="24"/>
+                <w:szCs w:val="24"/>
+              </w:rPr>
+            </w:pPr>
+            <w:r>
+              <w:rPr>
+                <w:rFonts w:ascii="Times New Roman" w:hAnsi="Times New Roman" w:cs="Times New Roman"/>
+                <w:b/>
+                <w:bCs/>
+                <w:sz w:val="24"/>
+                <w:szCs w:val="24"/>
+              </w:rPr>
+              <w:t>APA HAMBATAN YANG TERJADI?</w:t>
+            </w:r>
+          </w:p>
+        </w:tc>
+      </w:tr>
+      <w:tr>
+        <w:tc>
+          <w:tcPr>
+            <w:tcW w:w="675" w:type="dxa"/>
+            <w:vAlign w:val="center"/>
+          </w:tcPr>
+          <w:p>
+            <w:pPr>
+              <w:spacing w:line="360" w:lineRule="auto"/>
+              <w:jc w:val="center"/>
+              <w:rPr>
+                <w:rFonts w:ascii="Times New Roman" w:hAnsi="Times New Roman" w:cs="Times New Roman"/>
+                <w:b/>
+                <w:bCs/>
+              </w:rPr>
+            </w:pPr>
+            <w:r>
+              <w:rPr>
+                <w:rFonts w:ascii="Times New Roman" w:hAnsi="Times New Roman" w:cs="Times New Roman"/>
+                <w:b/>
+                <w:bCs/>
+              </w:rPr>
+              <w:t>1</w:t>
+            </w:r>
+          </w:p>
+        </w:tc>
+        <w:tc>
+          <w:tcPr>
+            <w:tcW w:w="2977" w:type="dxa"/>
+          </w:tcPr>
+          <w:p>
+            <w:pPr>
+              <w:spacing w:line="360" w:lineRule="auto"/>
+              <w:rPr>
+                <w:rFonts w:ascii="Times New Roman" w:hAnsi="Times New Roman" w:cs="Times New Roman"/>
+              </w:rPr>
+            </w:pPr>
+            <w:proofErr w:type="spellStart"/>
+            <w:r>
+              <w:rPr>
+                <w:rFonts w:ascii="Times New Roman" w:hAnsi="Times New Roman" w:cs="Times New Roman"/>
+              </w:rPr>
+              <w:t>Membuat</w:t>
+            </w:r>
+            <w:proofErr w:type="spellEnd"/>
+            <w:r>
+              <w:rPr>
+                <w:rFonts w:ascii="Times New Roman" w:hAnsi="Times New Roman" w:cs="Times New Roman"/>
+              </w:rPr>
+              <w:t xml:space="preserve"> </w:t>
+            </w:r>
+            <w:proofErr w:type="spellStart"/>
+            <w:r>
+              <w:rPr>
+                <w:rFonts w:ascii="Times New Roman" w:hAnsi="Times New Roman" w:cs="Times New Roman"/>
+              </w:rPr>
+              <w:t>halaman</w:t>
+            </w:r>
+            <w:proofErr w:type="spellEnd"/>
+            <w:r>
+              <w:rPr>
+                <w:rFonts w:ascii="Times New Roman" w:hAnsi="Times New Roman" w:cs="Times New Roman"/>
+              </w:rPr>
+              <w:t xml:space="preserve"> </w:t>
+            </w:r>
+            <w:proofErr w:type="spellStart"/>
+            <w:r>
+              <w:rPr>
+                <w:rFonts w:ascii="Times New Roman" w:hAnsi="Times New Roman" w:cs="Times New Roman"/>
+              </w:rPr>
+              <w:t>utama</w:t>
+            </w:r>
+            <w:proofErr w:type="spellEnd"/>
+            <w:r>
+              <w:rPr>
+                <w:rFonts w:ascii="Times New Roman" w:hAnsi="Times New Roman" w:cs="Times New Roman"/>
+              </w:rPr>
+              <w:t xml:space="preserve"> </w:t>
+            </w:r>
+          </w:p>
+        </w:tc>
+        <w:tc>
+          <w:tcPr>
+            <w:tcW w:w="3402" w:type="dxa"/>
+          </w:tcPr>
+          <w:p>
+            <w:pPr>
+              <w:spacing w:line="360" w:lineRule="auto"/>
+              <w:rPr>
+                <w:rFonts w:ascii="Times New Roman" w:hAnsi="Times New Roman" w:cs="Times New Roman"/>
+                <w:lang w:val="fi-FI"/>
+              </w:rPr>
+            </w:pPr>
+            <w:r>
+              <w:rPr>
+                <w:rFonts w:ascii="Times New Roman" w:hAnsi="Times New Roman" w:cs="Times New Roman"/>
+                <w:lang w:val="fi-FI"/>
+              </w:rPr>
+              <w:t>Menyelesaikan pengembangan halaman utama</w:t>
+            </w:r>
+          </w:p>
+        </w:tc>
+        <w:tc>
+          <w:tcPr>
+            <w:tcW w:w="2188" w:type="dxa"/>
+          </w:tcPr>
+          <w:p>
+            <w:pPr>
+              <w:spacing w:line="360" w:lineRule="auto"/>
+              <w:rPr>
+                <w:rFonts w:ascii="Times New Roman" w:hAnsi="Times New Roman" w:cs="Times New Roman"/>
+              </w:rPr>
+            </w:pPr>
+            <w:proofErr w:type="spellStart"/>
+            <w:r>
+              <w:rPr>
+                <w:rFonts w:ascii="Times New Roman" w:hAnsi="Times New Roman" w:cs="Times New Roman"/>
+              </w:rPr>
+              <w:t>Tidak</w:t>
+            </w:r>
+            <w:proofErr w:type="spellEnd"/>
+            <w:r>
+              <w:rPr>
+                <w:rFonts w:ascii="Times New Roman" w:hAnsi="Times New Roman" w:cs="Times New Roman"/>
+              </w:rPr>
+              <w:t xml:space="preserve"> </w:t>
+            </w:r>
+            <w:proofErr w:type="spellStart"/>
+            <w:r>
+              <w:rPr>
+                <w:rFonts w:ascii="Times New Roman" w:hAnsi="Times New Roman" w:cs="Times New Roman"/>
+              </w:rPr>
+              <w:t>ada</w:t>
+            </w:r>
+            <w:proofErr w:type="spellEnd"/>
+          </w:p>
+        </w:tc>
+      </w:tr>
+      <w:tr>
+        <w:tc>
+          <w:tcPr>
+            <w:tcW w:w="675" w:type="dxa"/>
+            <w:vAlign w:val="center"/>
+          </w:tcPr>
+          <w:p>
+            <w:pPr>
+              <w:spacing w:line="360" w:lineRule="auto"/>
+              <w:jc w:val="center"/>
+              <w:rPr>
+                <w:rFonts w:ascii="Times New Roman" w:hAnsi="Times New Roman" w:cs="Times New Roman"/>
+                <w:b/>
+                <w:bCs/>
+              </w:rPr>
+            </w:pPr>
+            <w:r>
+              <w:rPr>
+                <w:rFonts w:ascii="Times New Roman" w:hAnsi="Times New Roman" w:cs="Times New Roman"/>
+                <w:b/>
+                <w:bCs/>
+              </w:rPr>
+              <w:t>2</w:t>
+            </w:r>
+          </w:p>
+        </w:tc>
+        <w:tc>
+          <w:tcPr>
+            <w:tcW w:w="2977" w:type="dxa"/>
+          </w:tcPr>
+          <w:p>
+            <w:pPr>
+              <w:spacing w:line="360" w:lineRule="auto"/>
+              <w:rPr>
+                <w:rFonts w:ascii="Times New Roman" w:hAnsi="Times New Roman" w:cs="Times New Roman"/>
+              </w:rPr>
+            </w:pPr>
+            <w:proofErr w:type="spellStart"/>
+            <w:r>
+              <w:rPr>
+                <w:rFonts w:ascii="Times New Roman" w:hAnsi="Times New Roman" w:cs="Times New Roman"/>
+              </w:rPr>
+              <w:t>Implementasi</w:t>
+            </w:r>
+            <w:proofErr w:type="spellEnd"/>
+            <w:r>
+              <w:rPr>
+                <w:rFonts w:ascii="Times New Roman" w:hAnsi="Times New Roman" w:cs="Times New Roman"/>
+              </w:rPr>
+              <w:t xml:space="preserve"> </w:t>
+            </w:r>
+            <w:proofErr w:type="spellStart"/>
+            <w:r>
+              <w:rPr>
+                <w:rFonts w:ascii="Times New Roman" w:hAnsi="Times New Roman" w:cs="Times New Roman"/>
+              </w:rPr>
+              <w:t>fitur</w:t>
+            </w:r>
+            <w:proofErr w:type="spellEnd"/>
+            <w:r>
+              <w:rPr>
+                <w:rFonts w:ascii="Times New Roman" w:hAnsi="Times New Roman" w:cs="Times New Roman"/>
+              </w:rPr>
+              <w:t xml:space="preserve"> </w:t>
+            </w:r>
+            <w:proofErr w:type="spellStart"/>
+            <w:r>
+              <w:rPr>
+                <w:rFonts w:ascii="Times New Roman" w:hAnsi="Times New Roman" w:cs="Times New Roman"/>
+              </w:rPr>
+              <w:t>pencarian</w:t>
+            </w:r>
+            <w:proofErr w:type="spellEnd"/>
+          </w:p>
+        </w:tc>
+        <w:tc>
+          <w:tcPr>
+            <w:tcW w:w="3402" w:type="dxa"/>
+          </w:tcPr>
+          <w:p>
+            <w:pPr>
+              <w:spacing w:line="360" w:lineRule="auto"/>
+              <w:rPr>
+                <w:rFonts w:ascii="Times New Roman" w:hAnsi="Times New Roman" w:cs="Times New Roman"/>
+              </w:rPr>
+            </w:pPr>
+            <w:proofErr w:type="spellStart"/>
+            <w:r>
+              <w:rPr>
+                <w:rFonts w:ascii="Times New Roman" w:hAnsi="Times New Roman" w:cs="Times New Roman"/>
+              </w:rPr>
+              <w:t>Menyelesaikan</w:t>
+            </w:r>
+            <w:proofErr w:type="spellEnd"/>
+            <w:r>
+              <w:rPr>
+                <w:rFonts w:ascii="Times New Roman" w:hAnsi="Times New Roman" w:cs="Times New Roman"/>
+              </w:rPr>
+              <w:t xml:space="preserve"> </w:t>
+            </w:r>
+            <w:proofErr w:type="spellStart"/>
+            <w:r>
+              <w:rPr>
+                <w:rFonts w:ascii="Times New Roman" w:hAnsi="Times New Roman" w:cs="Times New Roman"/>
+              </w:rPr>
+              <w:t>pengembangan</w:t>
+            </w:r>
+            <w:proofErr w:type="spellEnd"/>
+            <w:r>
+              <w:rPr>
+                <w:rFonts w:ascii="Times New Roman" w:hAnsi="Times New Roman" w:cs="Times New Roman"/>
+              </w:rPr>
+              <w:t xml:space="preserve"> </w:t>
+            </w:r>
+            <w:proofErr w:type="spellStart"/>
+            <w:r>
+              <w:rPr>
+                <w:rFonts w:ascii="Times New Roman" w:hAnsi="Times New Roman" w:cs="Times New Roman"/>
+              </w:rPr>
+              <w:t>fitur</w:t>
+            </w:r>
+            <w:proofErr w:type="spellEnd"/>
+            <w:r>
+              <w:rPr>
+                <w:rFonts w:ascii="Times New Roman" w:hAnsi="Times New Roman" w:cs="Times New Roman"/>
+              </w:rPr>
+              <w:t xml:space="preserve"> </w:t>
+            </w:r>
+            <w:proofErr w:type="spellStart"/>
+            <w:r>
+              <w:rPr>
+                <w:rFonts w:ascii="Times New Roman" w:hAnsi="Times New Roman" w:cs="Times New Roman"/>
+              </w:rPr>
+              <w:t>pencarian</w:t>
+            </w:r>
+            <w:proofErr w:type="spellEnd"/>
+          </w:p>
+        </w:tc>
+        <w:tc>
+          <w:tcPr>
+            <w:tcW w:w="2188" w:type="dxa"/>
+          </w:tcPr>
+          <w:p>
+            <w:pPr>
+              <w:spacing w:line="360" w:lineRule="auto"/>
+              <w:rPr>
+                <w:rFonts w:ascii="Times New Roman" w:hAnsi="Times New Roman" w:cs="Times New Roman"/>
+              </w:rPr>
+            </w:pPr>
+            <w:proofErr w:type="spellStart"/>
+            <w:r>
+              <w:rPr>
+                <w:rFonts w:ascii="Times New Roman" w:hAnsi="Times New Roman" w:cs="Times New Roman"/>
+              </w:rPr>
+              <w:t>Tidak</w:t>
+            </w:r>
+            <w:proofErr w:type="spellEnd"/>
+            <w:r>
+              <w:rPr>
+                <w:rFonts w:ascii="Times New Roman" w:hAnsi="Times New Roman" w:cs="Times New Roman"/>
+              </w:rPr>
+              <w:t xml:space="preserve"> </w:t>
+            </w:r>
+            <w:proofErr w:type="spellStart"/>
+            <w:r>
+              <w:rPr>
+                <w:rFonts w:ascii="Times New Roman" w:hAnsi="Times New Roman" w:cs="Times New Roman"/>
+              </w:rPr>
+              <w:t>ada</w:t>
+            </w:r>
+            <w:proofErr w:type="spellEnd"/>
+          </w:p>
+        </w:tc>
+      </w:tr>
+      <w:tr>
+        <w:tc>
+          <w:tcPr>
+            <w:tcW w:w="675" w:type="dxa"/>
+            <w:vAlign w:val="center"/>
+          </w:tcPr>
+          <w:p>
+            <w:pPr>
+              <w:spacing w:line="360" w:lineRule="auto"/>
+              <w:jc w:val="center"/>
+              <w:rPr>
+                <w:rFonts w:ascii="Times New Roman" w:hAnsi="Times New Roman" w:cs="Times New Roman"/>
+                <w:b/>
+                <w:bCs/>
+              </w:rPr>
+            </w:pPr>
+            <w:r>
+              <w:rPr>
+                <w:rFonts w:ascii="Times New Roman" w:hAnsi="Times New Roman" w:cs="Times New Roman"/>
+                <w:b/>
+                <w:bCs/>
+              </w:rPr>
+              <w:t>3</w:t>
+            </w:r>
+          </w:p>
+        </w:tc>
+        <w:tc>
+          <w:tcPr>
+            <w:tcW w:w="2977" w:type="dxa"/>
+          </w:tcPr>
+          <w:p>
+            <w:pPr>
+              <w:spacing w:line="360" w:lineRule="auto"/>
+              <w:rPr>
+                <w:rFonts w:ascii="Times New Roman" w:hAnsi="Times New Roman" w:cs="Times New Roman"/>
+              </w:rPr>
+            </w:pPr>
+            <w:proofErr w:type="spellStart"/>
+            <w:r>
+              <w:rPr>
+                <w:rFonts w:ascii="Times New Roman" w:hAnsi="Times New Roman" w:cs="Times New Roman"/>
+              </w:rPr>
+              <w:t>Membuat</w:t>
+            </w:r>
+            <w:proofErr w:type="spellEnd"/>
+            <w:r>
+              <w:rPr>
+                <w:rFonts w:ascii="Times New Roman" w:hAnsi="Times New Roman" w:cs="Times New Roman"/>
+              </w:rPr>
+              <w:t xml:space="preserve"> </w:t>
+            </w:r>
+            <w:proofErr w:type="spellStart"/>
+            <w:r>
+              <w:rPr>
+                <w:rFonts w:ascii="Times New Roman" w:hAnsi="Times New Roman" w:cs="Times New Roman"/>
+              </w:rPr>
+              <w:t>halaman</w:t>
+            </w:r>
+            <w:proofErr w:type="spellEnd"/>
+            <w:r>
+              <w:rPr>
+                <w:rFonts w:ascii="Times New Roman" w:hAnsi="Times New Roman" w:cs="Times New Roman"/>
+              </w:rPr>
+              <w:t xml:space="preserve"> Login dan register</w:t>
+            </w:r>
+          </w:p>
+        </w:tc>
+        <w:tc>
+          <w:tcPr>
+            <w:tcW w:w="3402" w:type="dxa"/>
+          </w:tcPr>
+          <w:p>
+            <w:pPr>
+              <w:spacing w:line="360" w:lineRule="auto"/>
+              <w:rPr>
+                <w:rFonts w:ascii="Times New Roman" w:hAnsi="Times New Roman" w:cs="Times New Roman"/>
+                <w:lang w:val="fi-FI"/>
+              </w:rPr>
+            </w:pPr>
+            <w:r>
+              <w:rPr>
+                <w:rFonts w:ascii="Times New Roman" w:hAnsi="Times New Roman" w:cs="Times New Roman"/>
+                <w:lang w:val="fi-FI"/>
+              </w:rPr>
+              <w:t>Memulai pengembangan halaman Login pengguna</w:t>
+            </w:r>
+          </w:p>
+        </w:tc>
+        <w:tc>
+          <w:tcPr>
+            <w:tcW w:w="2188" w:type="dxa"/>
+          </w:tcPr>
+          <w:p>
+            <w:pPr>
+              <w:spacing w:line="360" w:lineRule="auto"/>
+              <w:rPr>
+                <w:rFonts w:ascii="Times New Roman" w:hAnsi="Times New Roman" w:cs="Times New Roman"/>
+              </w:rPr>
+            </w:pPr>
+            <w:proofErr w:type="spellStart"/>
+            <w:r>
+              <w:rPr>
+                <w:rFonts w:ascii="Times New Roman" w:hAnsi="Times New Roman" w:cs="Times New Roman"/>
+              </w:rPr>
+              <w:t>Terjadi</w:t>
+            </w:r>
+            <w:proofErr w:type="spellEnd"/>
+            <w:r>
+              <w:rPr>
+                <w:rFonts w:ascii="Times New Roman" w:hAnsi="Times New Roman" w:cs="Times New Roman"/>
+              </w:rPr>
+              <w:t xml:space="preserve"> miss </w:t>
+            </w:r>
+            <w:proofErr w:type="spellStart"/>
+            <w:r>
+              <w:rPr>
+                <w:rFonts w:ascii="Times New Roman" w:hAnsi="Times New Roman" w:cs="Times New Roman"/>
+              </w:rPr>
+              <w:t>komunikasi</w:t>
+            </w:r>
+            <w:proofErr w:type="spellEnd"/>
+          </w:p>
+        </w:tc>
+      </w:tr>
+      <w:tr>
+        <w:tc>
+          <w:tcPr>
+            <w:tcW w:w="675" w:type="dxa"/>
+            <w:vAlign w:val="center"/>
+          </w:tcPr>
+          <w:p>
+            <w:pPr>
+              <w:spacing w:line="360" w:lineRule="auto"/>
+              <w:jc w:val="center"/>
+              <w:rPr>
+                <w:rFonts w:ascii="Times New Roman" w:hAnsi="Times New Roman" w:cs="Times New Roman"/>
+                <w:b/>
+                <w:bCs/>
+              </w:rPr>
+            </w:pPr>
+            <w:r>
+              <w:rPr>
+                <w:rFonts w:ascii="Times New Roman" w:hAnsi="Times New Roman" w:cs="Times New Roman"/>
+                <w:b/>
+                <w:bCs/>
+              </w:rPr>
+              <w:t>4</w:t>
+            </w:r>
+          </w:p>
+        </w:tc>
+        <w:tc>
+          <w:tcPr>
+            <w:tcW w:w="2977" w:type="dxa"/>
+          </w:tcPr>
+          <w:p>
+            <w:pPr>
+              <w:spacing w:line="360" w:lineRule="auto"/>
+              <w:rPr>
+                <w:rFonts w:ascii="Times New Roman" w:hAnsi="Times New Roman" w:cs="Times New Roman"/>
+              </w:rPr>
+            </w:pPr>
+            <w:proofErr w:type="spellStart"/>
+            <w:r>
+              <w:rPr>
+                <w:rFonts w:ascii="Times New Roman" w:hAnsi="Times New Roman" w:cs="Times New Roman"/>
+              </w:rPr>
+              <w:t>Membuat</w:t>
+            </w:r>
+            <w:proofErr w:type="spellEnd"/>
+            <w:r>
+              <w:rPr>
+                <w:rFonts w:ascii="Times New Roman" w:hAnsi="Times New Roman" w:cs="Times New Roman"/>
+              </w:rPr>
+              <w:t xml:space="preserve"> </w:t>
+            </w:r>
+            <w:proofErr w:type="spellStart"/>
+            <w:r>
+              <w:rPr>
+                <w:rFonts w:ascii="Times New Roman" w:hAnsi="Times New Roman" w:cs="Times New Roman"/>
+              </w:rPr>
+              <w:t>halaman</w:t>
+            </w:r>
+            <w:proofErr w:type="spellEnd"/>
+            <w:r>
+              <w:rPr>
+                <w:rFonts w:ascii="Times New Roman" w:hAnsi="Times New Roman" w:cs="Times New Roman"/>
+              </w:rPr>
+              <w:t xml:space="preserve"> Profile</w:t>
+            </w:r>
+          </w:p>
+        </w:tc>
+        <w:tc>
+          <w:tcPr>
+            <w:tcW w:w="3402" w:type="dxa"/>
+          </w:tcPr>
+          <w:p>
+            <w:pPr>
+              <w:spacing w:line="360" w:lineRule="auto"/>
+              <w:rPr>
+                <w:rFonts w:ascii="Times New Roman" w:hAnsi="Times New Roman" w:cs="Times New Roman"/>
+              </w:rPr>
+            </w:pPr>
+            <w:proofErr w:type="spellStart"/>
+            <w:r>
+              <w:rPr>
+                <w:rFonts w:ascii="Times New Roman" w:hAnsi="Times New Roman" w:cs="Times New Roman"/>
+              </w:rPr>
+              <w:t>Melanjutkan</w:t>
+            </w:r>
+            <w:proofErr w:type="spellEnd"/>
+            <w:r>
+              <w:rPr>
+                <w:rFonts w:ascii="Times New Roman" w:hAnsi="Times New Roman" w:cs="Times New Roman"/>
+              </w:rPr>
+              <w:t xml:space="preserve"> </w:t>
+            </w:r>
+            <w:proofErr w:type="spellStart"/>
+            <w:r>
+              <w:rPr>
+                <w:rFonts w:ascii="Times New Roman" w:hAnsi="Times New Roman" w:cs="Times New Roman"/>
+              </w:rPr>
+              <w:t>pengembangan</w:t>
+            </w:r>
+            <w:proofErr w:type="spellEnd"/>
+            <w:r>
+              <w:rPr>
+                <w:rFonts w:ascii="Times New Roman" w:hAnsi="Times New Roman" w:cs="Times New Roman"/>
+              </w:rPr>
+              <w:t xml:space="preserve"> </w:t>
+            </w:r>
+            <w:proofErr w:type="spellStart"/>
+            <w:r>
+              <w:rPr>
+                <w:rFonts w:ascii="Times New Roman" w:hAnsi="Times New Roman" w:cs="Times New Roman"/>
+              </w:rPr>
+              <w:t>halaman</w:t>
+            </w:r>
+            <w:proofErr w:type="spellEnd"/>
+            <w:r>
+              <w:rPr>
+                <w:rFonts w:ascii="Times New Roman" w:hAnsi="Times New Roman" w:cs="Times New Roman"/>
+              </w:rPr>
+              <w:t xml:space="preserve"> Profile</w:t>
+            </w:r>
+          </w:p>
+        </w:tc>
+        <w:tc>
+          <w:tcPr>
+            <w:tcW w:w="2188" w:type="dxa"/>
+          </w:tcPr>
+          <w:p>
+            <w:pPr>
+              <w:spacing w:line="360" w:lineRule="auto"/>
+              <w:rPr>
+                <w:rFonts w:ascii="Times New Roman" w:hAnsi="Times New Roman" w:cs="Times New Roman"/>
+              </w:rPr>
+            </w:pPr>
+            <w:proofErr w:type="spellStart"/>
+            <w:r>
+              <w:rPr>
+                <w:rFonts w:ascii="Times New Roman" w:hAnsi="Times New Roman" w:cs="Times New Roman"/>
+              </w:rPr>
+              <w:t>Tidak</w:t>
+            </w:r>
+            <w:proofErr w:type="spellEnd"/>
+            <w:r>
+              <w:rPr>
+                <w:rFonts w:ascii="Times New Roman" w:hAnsi="Times New Roman" w:cs="Times New Roman"/>
+              </w:rPr>
+              <w:t xml:space="preserve"> </w:t>
+            </w:r>
+            <w:proofErr w:type="spellStart"/>
+            <w:r>
+              <w:rPr>
+                <w:rFonts w:ascii="Times New Roman" w:hAnsi="Times New Roman" w:cs="Times New Roman"/>
+              </w:rPr>
+              <w:t>ada</w:t>
+            </w:r>
+            <w:proofErr w:type="spellEnd"/>
+          </w:p>
+        </w:tc>
+      </w:tr>
+      <w:tr>
+        <w:tc>
+          <w:tcPr>
+            <w:tcW w:w="675" w:type="dxa"/>
+            <w:vAlign w:val="center"/>
+          </w:tcPr>
+          <w:p>
+            <w:pPr>
+              <w:spacing w:line="360" w:lineRule="auto"/>
+              <w:jc w:val="center"/>
+              <w:rPr>
+                <w:rFonts w:ascii="Times New Roman" w:hAnsi="Times New Roman" w:cs="Times New Roman"/>
+                <w:b/>
+                <w:bCs/>
+              </w:rPr>
+            </w:pPr>
+            <w:r>
+              <w:rPr>
+                <w:rFonts w:ascii="Times New Roman" w:hAnsi="Times New Roman" w:cs="Times New Roman"/>
+                <w:b/>
+                <w:bCs/>
+              </w:rPr>
+              <w:t>5</w:t>
+            </w:r>
+          </w:p>
+        </w:tc>
+        <w:tc>
+          <w:tcPr>
+            <w:tcW w:w="2977" w:type="dxa"/>
+          </w:tcPr>
+          <w:p>
+            <w:pPr>
+              <w:spacing w:line="360" w:lineRule="auto"/>
+              <w:rPr>
+                <w:rFonts w:ascii="Times New Roman" w:hAnsi="Times New Roman" w:cs="Times New Roman"/>
+              </w:rPr>
+            </w:pPr>
+            <w:proofErr w:type="spellStart"/>
+            <w:r>
+              <w:rPr>
+                <w:rFonts w:ascii="Times New Roman" w:hAnsi="Times New Roman" w:cs="Times New Roman"/>
+              </w:rPr>
+              <w:t>Membuat</w:t>
+            </w:r>
+            <w:proofErr w:type="spellEnd"/>
+            <w:r>
+              <w:rPr>
+                <w:rFonts w:ascii="Times New Roman" w:hAnsi="Times New Roman" w:cs="Times New Roman"/>
+              </w:rPr>
+              <w:t xml:space="preserve"> </w:t>
+            </w:r>
+            <w:proofErr w:type="spellStart"/>
+            <w:r>
+              <w:rPr>
+                <w:rFonts w:ascii="Times New Roman" w:hAnsi="Times New Roman" w:cs="Times New Roman"/>
+              </w:rPr>
+              <w:t>halaman</w:t>
+            </w:r>
+            <w:proofErr w:type="spellEnd"/>
+            <w:r>
+              <w:rPr>
+                <w:rFonts w:ascii="Times New Roman" w:hAnsi="Times New Roman" w:cs="Times New Roman"/>
+              </w:rPr>
+              <w:t xml:space="preserve"> </w:t>
+            </w:r>
+            <w:proofErr w:type="spellStart"/>
+            <w:r>
+              <w:rPr>
+                <w:rFonts w:ascii="Times New Roman" w:hAnsi="Times New Roman" w:cs="Times New Roman"/>
+              </w:rPr>
+              <w:t>Lupa</w:t>
+            </w:r>
+            <w:proofErr w:type="spellEnd"/>
+            <w:r>
+              <w:rPr>
+                <w:rFonts w:ascii="Times New Roman" w:hAnsi="Times New Roman" w:cs="Times New Roman"/>
+              </w:rPr>
+              <w:t xml:space="preserve"> Password</w:t>
+            </w:r>
+          </w:p>
+        </w:tc>
+        <w:tc>
+          <w:tcPr>
+            <w:tcW w:w="3402" w:type="dxa"/>
+          </w:tcPr>
+          <w:p>
+            <w:pPr>
+              <w:spacing w:line="360" w:lineRule="auto"/>
+              <w:rPr>
+                <w:rFonts w:ascii="Times New Roman" w:hAnsi="Times New Roman" w:cs="Times New Roman"/>
+                <w:lang w:val="fi-FI"/>
+              </w:rPr>
+            </w:pPr>
+            <w:r>
+              <w:rPr>
+                <w:rFonts w:ascii="Times New Roman" w:hAnsi="Times New Roman" w:cs="Times New Roman"/>
+                <w:lang w:val="fi-FI"/>
+              </w:rPr>
+              <w:t>Menyelesaikan pengembangan halaman Lupa password</w:t>
+            </w:r>
+          </w:p>
+        </w:tc>
+        <w:tc>
+          <w:tcPr>
+            <w:tcW w:w="2188" w:type="dxa"/>
+          </w:tcPr>
+          <w:p>
+            <w:pPr>
+              <w:spacing w:line="360" w:lineRule="auto"/>
+              <w:rPr>
+                <w:rFonts w:ascii="Times New Roman" w:hAnsi="Times New Roman" w:cs="Times New Roman"/>
+              </w:rPr>
+            </w:pPr>
+            <w:proofErr w:type="spellStart"/>
+            <w:r>
+              <w:rPr>
+                <w:rFonts w:ascii="Times New Roman" w:hAnsi="Times New Roman" w:cs="Times New Roman"/>
+              </w:rPr>
+              <w:t>Tidak</w:t>
+            </w:r>
+            <w:proofErr w:type="spellEnd"/>
+            <w:r>
+              <w:rPr>
+                <w:rFonts w:ascii="Times New Roman" w:hAnsi="Times New Roman" w:cs="Times New Roman"/>
+              </w:rPr>
+              <w:t xml:space="preserve"> </w:t>
+            </w:r>
+            <w:proofErr w:type="spellStart"/>
+            <w:r>
+              <w:rPr>
+                <w:rFonts w:ascii="Times New Roman" w:hAnsi="Times New Roman" w:cs="Times New Roman"/>
+              </w:rPr>
+              <w:t>ada</w:t>
+            </w:r>
+            <w:proofErr w:type="spellEnd"/>
+          </w:p>
+        </w:tc>
+      </w:tr>
+      <w:tr>
+        <w:tc>
+          <w:tcPr>
+            <w:tcW w:w="675" w:type="dxa"/>
+            <w:vAlign w:val="center"/>
+          </w:tcPr>
+          <w:p>
+            <w:pPr>
+              <w:spacing w:line="360" w:lineRule="auto"/>
+              <w:jc w:val="center"/>
+              <w:rPr>
+                <w:rFonts w:ascii="Times New Roman" w:hAnsi="Times New Roman" w:cs="Times New Roman"/>
+                <w:b/>
+                <w:bCs/>
+              </w:rPr>
+            </w:pPr>
+            <w:r>
+              <w:rPr>
+                <w:rFonts w:ascii="Times New Roman" w:hAnsi="Times New Roman" w:cs="Times New Roman"/>
+                <w:b/>
+                <w:bCs/>
+              </w:rPr>
+              <w:t>6</w:t>
+            </w:r>
+          </w:p>
+        </w:tc>
+        <w:tc>
+          <w:tcPr>
+            <w:tcW w:w="2977" w:type="dxa"/>
+          </w:tcPr>
+          <w:p>
+            <w:pPr>
+              <w:spacing w:line="360" w:lineRule="auto"/>
+              <w:rPr>
+                <w:rFonts w:ascii="Times New Roman" w:hAnsi="Times New Roman" w:cs="Times New Roman"/>
+              </w:rPr>
+            </w:pPr>
+            <w:proofErr w:type="spellStart"/>
+            <w:r>
+              <w:rPr>
+                <w:rFonts w:ascii="Times New Roman" w:hAnsi="Times New Roman" w:cs="Times New Roman"/>
+              </w:rPr>
+              <w:t>Membuat</w:t>
+            </w:r>
+            <w:proofErr w:type="spellEnd"/>
+            <w:r>
+              <w:rPr>
+                <w:rFonts w:ascii="Times New Roman" w:hAnsi="Times New Roman" w:cs="Times New Roman"/>
+              </w:rPr>
+              <w:t xml:space="preserve"> </w:t>
+            </w:r>
+            <w:proofErr w:type="spellStart"/>
+            <w:r>
+              <w:rPr>
+                <w:rFonts w:ascii="Times New Roman" w:hAnsi="Times New Roman" w:cs="Times New Roman"/>
+              </w:rPr>
+              <w:t>halaman</w:t>
+            </w:r>
+            <w:proofErr w:type="spellEnd"/>
+            <w:r>
+              <w:rPr>
+                <w:rFonts w:ascii="Times New Roman" w:hAnsi="Times New Roman" w:cs="Times New Roman"/>
+              </w:rPr>
+              <w:t xml:space="preserve"> detail </w:t>
+            </w:r>
+            <w:proofErr w:type="spellStart"/>
+            <w:r>
+              <w:rPr>
+                <w:rFonts w:ascii="Times New Roman" w:hAnsi="Times New Roman" w:cs="Times New Roman"/>
+              </w:rPr>
+              <w:t>produk</w:t>
+            </w:r>
+            <w:proofErr w:type="spellEnd"/>
+          </w:p>
+        </w:tc>
+        <w:tc>
+          <w:tcPr>
+            <w:tcW w:w="3402" w:type="dxa"/>
+          </w:tcPr>
+          <w:p>
+            <w:pPr>
+              <w:spacing w:line="360" w:lineRule="auto"/>
+              <w:rPr>
+                <w:rFonts w:ascii="Times New Roman" w:hAnsi="Times New Roman" w:cs="Times New Roman"/>
+              </w:rPr>
+            </w:pPr>
+            <w:proofErr w:type="spellStart"/>
+            <w:r>
+              <w:rPr>
+                <w:rFonts w:ascii="Times New Roman" w:hAnsi="Times New Roman" w:cs="Times New Roman"/>
+              </w:rPr>
+              <w:t>Memulai</w:t>
+            </w:r>
+            <w:proofErr w:type="spellEnd"/>
+            <w:r>
+              <w:rPr>
+                <w:rFonts w:ascii="Times New Roman" w:hAnsi="Times New Roman" w:cs="Times New Roman"/>
+              </w:rPr>
+              <w:t xml:space="preserve"> </w:t>
+            </w:r>
+            <w:proofErr w:type="spellStart"/>
+            <w:r>
+              <w:rPr>
+                <w:rFonts w:ascii="Times New Roman" w:hAnsi="Times New Roman" w:cs="Times New Roman"/>
+              </w:rPr>
+              <w:t>pengembangan</w:t>
+            </w:r>
+            <w:proofErr w:type="spellEnd"/>
+            <w:r>
+              <w:rPr>
+                <w:rFonts w:ascii="Times New Roman" w:hAnsi="Times New Roman" w:cs="Times New Roman"/>
+              </w:rPr>
+              <w:t xml:space="preserve"> </w:t>
+            </w:r>
+            <w:proofErr w:type="spellStart"/>
+            <w:r>
+              <w:rPr>
+                <w:rFonts w:ascii="Times New Roman" w:hAnsi="Times New Roman" w:cs="Times New Roman"/>
+              </w:rPr>
+              <w:t>halaman</w:t>
+            </w:r>
+            <w:proofErr w:type="spellEnd"/>
+            <w:r>
+              <w:rPr>
+                <w:rFonts w:ascii="Times New Roman" w:hAnsi="Times New Roman" w:cs="Times New Roman"/>
+              </w:rPr>
+              <w:t xml:space="preserve"> </w:t>
+            </w:r>
+            <w:proofErr w:type="spellStart"/>
+            <w:r>
+              <w:rPr>
+                <w:rFonts w:ascii="Times New Roman" w:hAnsi="Times New Roman" w:cs="Times New Roman"/>
+              </w:rPr>
+              <w:t>produk</w:t>
+            </w:r>
+            <w:proofErr w:type="spellEnd"/>
+          </w:p>
+        </w:tc>
+        <w:tc>
+          <w:tcPr>
+            <w:tcW w:w="2188" w:type="dxa"/>
+          </w:tcPr>
+          <w:p>
+            <w:pPr>
+              <w:spacing w:line="360" w:lineRule="auto"/>
+              <w:rPr>
+                <w:rFonts w:ascii="Times New Roman" w:hAnsi="Times New Roman" w:cs="Times New Roman"/>
+              </w:rPr>
+            </w:pPr>
+            <w:r>
+              <w:rPr>
+                <w:rFonts w:ascii="Times New Roman" w:hAnsi="Times New Roman" w:cs="Times New Roman"/>
+              </w:rPr>
+              <w:t xml:space="preserve">Database </w:t>
+            </w:r>
+            <w:proofErr w:type="spellStart"/>
+            <w:r>
+              <w:rPr>
+                <w:rFonts w:ascii="Times New Roman" w:hAnsi="Times New Roman" w:cs="Times New Roman"/>
+              </w:rPr>
+              <w:t>masih</w:t>
+            </w:r>
+            <w:proofErr w:type="spellEnd"/>
+            <w:r>
+              <w:rPr>
+                <w:rFonts w:ascii="Times New Roman" w:hAnsi="Times New Roman" w:cs="Times New Roman"/>
+              </w:rPr>
+              <w:t xml:space="preserve"> </w:t>
+            </w:r>
+            <w:proofErr w:type="spellStart"/>
+            <w:r>
+              <w:rPr>
+                <w:rFonts w:ascii="Times New Roman" w:hAnsi="Times New Roman" w:cs="Times New Roman"/>
+              </w:rPr>
+              <w:t>belum</w:t>
+            </w:r>
+            <w:proofErr w:type="spellEnd"/>
+            <w:r>
+              <w:rPr>
+                <w:rFonts w:ascii="Times New Roman" w:hAnsi="Times New Roman" w:cs="Times New Roman"/>
+              </w:rPr>
+              <w:t xml:space="preserve"> </w:t>
+            </w:r>
+            <w:proofErr w:type="spellStart"/>
+            <w:r>
+              <w:rPr>
+                <w:rFonts w:ascii="Times New Roman" w:hAnsi="Times New Roman" w:cs="Times New Roman"/>
+              </w:rPr>
+              <w:t>tepat</w:t>
+            </w:r>
+            <w:proofErr w:type="spellEnd"/>
+          </w:p>
+        </w:tc>
+      </w:tr>
+      <w:tr>
+        <w:tc>
+          <w:tcPr>
+            <w:tcW w:w="675" w:type="dxa"/>
+            <w:vAlign w:val="center"/>
+          </w:tcPr>
+          <w:p>
+            <w:pPr>
+              <w:spacing w:line="360" w:lineRule="auto"/>
+              <w:jc w:val="center"/>
+              <w:rPr>
+                <w:rFonts w:ascii="Times New Roman" w:hAnsi="Times New Roman" w:cs="Times New Roman"/>
+                <w:b/>
+                <w:bCs/>
+              </w:rPr>
+            </w:pPr>
+            <w:r>
+              <w:rPr>
+                <w:rFonts w:ascii="Times New Roman" w:hAnsi="Times New Roman" w:cs="Times New Roman"/>
+                <w:b/>
+                <w:bCs/>
+              </w:rPr>
+              <w:t>7</w:t>
+            </w:r>
+          </w:p>
+        </w:tc>
+        <w:tc>
+          <w:tcPr>
+            <w:tcW w:w="2977" w:type="dxa"/>
+          </w:tcPr>
+          <w:p>
+            <w:pPr>
+              <w:spacing w:line="360" w:lineRule="auto"/>
+              <w:rPr>
+                <w:rFonts w:ascii="Times New Roman" w:hAnsi="Times New Roman" w:cs="Times New Roman"/>
+              </w:rPr>
+            </w:pPr>
+            <w:proofErr w:type="spellStart"/>
+            <w:r>
+              <w:rPr>
+                <w:rFonts w:ascii="Times New Roman" w:hAnsi="Times New Roman" w:cs="Times New Roman"/>
+              </w:rPr>
+              <w:t>Membuat</w:t>
+            </w:r>
+            <w:proofErr w:type="spellEnd"/>
+            <w:r>
+              <w:rPr>
+                <w:rFonts w:ascii="Times New Roman" w:hAnsi="Times New Roman" w:cs="Times New Roman"/>
+              </w:rPr>
+              <w:t xml:space="preserve"> </w:t>
+            </w:r>
+            <w:proofErr w:type="spellStart"/>
+            <w:r>
+              <w:rPr>
+                <w:rFonts w:ascii="Times New Roman" w:hAnsi="Times New Roman" w:cs="Times New Roman"/>
+              </w:rPr>
+              <w:t>halaman</w:t>
+            </w:r>
+            <w:proofErr w:type="spellEnd"/>
+            <w:r>
+              <w:rPr>
+                <w:rFonts w:ascii="Times New Roman" w:hAnsi="Times New Roman" w:cs="Times New Roman"/>
+              </w:rPr>
+              <w:t xml:space="preserve"> </w:t>
+            </w:r>
+            <w:proofErr w:type="spellStart"/>
+            <w:r>
+              <w:rPr>
+                <w:rFonts w:ascii="Times New Roman" w:hAnsi="Times New Roman" w:cs="Times New Roman"/>
+              </w:rPr>
+              <w:t>notifikasi</w:t>
+            </w:r>
+            <w:proofErr w:type="spellEnd"/>
+          </w:p>
+        </w:tc>
+        <w:tc>
+          <w:tcPr>
+            <w:tcW w:w="3402" w:type="dxa"/>
+          </w:tcPr>
+          <w:p>
+            <w:pPr>
+              <w:spacing w:line="360" w:lineRule="auto"/>
+              <w:rPr>
+                <w:rFonts w:ascii="Times New Roman" w:hAnsi="Times New Roman" w:cs="Times New Roman"/>
+                <w:lang w:val="fi-FI"/>
+              </w:rPr>
+            </w:pPr>
+            <w:r>
+              <w:rPr>
+                <w:rFonts w:ascii="Times New Roman" w:hAnsi="Times New Roman" w:cs="Times New Roman"/>
+                <w:lang w:val="fi-FI"/>
+              </w:rPr>
+              <w:t>Menyelesaikan pengembangan halaman notifikasi</w:t>
+            </w:r>
+          </w:p>
+        </w:tc>
+        <w:tc>
+          <w:tcPr>
+            <w:tcW w:w="2188" w:type="dxa"/>
+          </w:tcPr>
+          <w:p>
+            <w:pPr>
+              <w:spacing w:line="360" w:lineRule="auto"/>
+              <w:rPr>
+                <w:rFonts w:ascii="Times New Roman" w:hAnsi="Times New Roman" w:cs="Times New Roman"/>
+              </w:rPr>
+            </w:pPr>
+            <w:r>
+              <w:rPr>
+                <w:rFonts w:ascii="Times New Roman" w:hAnsi="Times New Roman" w:cs="Times New Roman"/>
+              </w:rPr>
+              <w:t xml:space="preserve">Software </w:t>
+            </w:r>
+            <w:proofErr w:type="spellStart"/>
+            <w:r>
+              <w:rPr>
+                <w:rFonts w:ascii="Times New Roman" w:hAnsi="Times New Roman" w:cs="Times New Roman"/>
+              </w:rPr>
+              <w:t>eror</w:t>
+            </w:r>
+            <w:proofErr w:type="spellEnd"/>
+          </w:p>
+        </w:tc>
+      </w:tr>
+      <w:tr>
+        <w:tc>
+          <w:tcPr>
+            <w:tcW w:w="675" w:type="dxa"/>
+            <w:vAlign w:val="center"/>
+          </w:tcPr>
+          <w:p>
+            <w:pPr>
+              <w:spacing w:line="360" w:lineRule="auto"/>
+              <w:jc w:val="center"/>
+              <w:rPr>
+                <w:rFonts w:ascii="Times New Roman" w:hAnsi="Times New Roman" w:cs="Times New Roman"/>
+                <w:b/>
+                <w:bCs/>
+              </w:rPr>
+            </w:pPr>
+            <w:r>
+              <w:rPr>
+                <w:rFonts w:ascii="Times New Roman" w:hAnsi="Times New Roman" w:cs="Times New Roman"/>
+                <w:b/>
+                <w:bCs/>
+              </w:rPr>
+              <w:t>8</w:t>
+            </w:r>
+          </w:p>
+        </w:tc>
+        <w:tc>
+          <w:tcPr>
+            <w:tcW w:w="2977" w:type="dxa"/>
+          </w:tcPr>
+          <w:p>
+            <w:pPr>
+              <w:spacing w:line="360" w:lineRule="auto"/>
+              <w:rPr>
+                <w:rFonts w:ascii="Times New Roman" w:hAnsi="Times New Roman" w:cs="Times New Roman"/>
+              </w:rPr>
+            </w:pPr>
+            <w:proofErr w:type="spellStart"/>
+            <w:r>
+              <w:rPr>
+                <w:rFonts w:ascii="Times New Roman" w:hAnsi="Times New Roman" w:cs="Times New Roman"/>
+              </w:rPr>
+              <w:t>Membuat</w:t>
+            </w:r>
+            <w:proofErr w:type="spellEnd"/>
+            <w:r>
+              <w:rPr>
+                <w:rFonts w:ascii="Times New Roman" w:hAnsi="Times New Roman" w:cs="Times New Roman"/>
+              </w:rPr>
+              <w:t xml:space="preserve"> </w:t>
+            </w:r>
+            <w:proofErr w:type="spellStart"/>
+            <w:r>
+              <w:rPr>
+                <w:rFonts w:ascii="Times New Roman" w:hAnsi="Times New Roman" w:cs="Times New Roman"/>
+              </w:rPr>
+              <w:t>fitur</w:t>
+            </w:r>
+            <w:proofErr w:type="spellEnd"/>
+            <w:r>
+              <w:rPr>
+                <w:rFonts w:ascii="Times New Roman" w:hAnsi="Times New Roman" w:cs="Times New Roman"/>
+              </w:rPr>
+              <w:t xml:space="preserve"> Review</w:t>
+            </w:r>
+          </w:p>
+        </w:tc>
+        <w:tc>
+          <w:tcPr>
+            <w:tcW w:w="3402" w:type="dxa"/>
+          </w:tcPr>
+          <w:p>
+            <w:pPr>
+              <w:spacing w:line="360" w:lineRule="auto"/>
+              <w:rPr>
+                <w:rFonts w:ascii="Times New Roman" w:hAnsi="Times New Roman" w:cs="Times New Roman"/>
+              </w:rPr>
+            </w:pPr>
+            <w:proofErr w:type="spellStart"/>
+            <w:r>
+              <w:rPr>
+                <w:rFonts w:ascii="Times New Roman" w:hAnsi="Times New Roman" w:cs="Times New Roman"/>
+              </w:rPr>
+              <w:t>Memulai</w:t>
+            </w:r>
+            <w:proofErr w:type="spellEnd"/>
+            <w:r>
+              <w:rPr>
+                <w:rFonts w:ascii="Times New Roman" w:hAnsi="Times New Roman" w:cs="Times New Roman"/>
+              </w:rPr>
+              <w:t xml:space="preserve"> </w:t>
+            </w:r>
+            <w:proofErr w:type="spellStart"/>
+            <w:r>
+              <w:rPr>
+                <w:rFonts w:ascii="Times New Roman" w:hAnsi="Times New Roman" w:cs="Times New Roman"/>
+              </w:rPr>
+              <w:t>pengembangan</w:t>
+            </w:r>
+            <w:proofErr w:type="spellEnd"/>
+            <w:r>
+              <w:rPr>
+                <w:rFonts w:ascii="Times New Roman" w:hAnsi="Times New Roman" w:cs="Times New Roman"/>
+              </w:rPr>
+              <w:t xml:space="preserve"> </w:t>
+            </w:r>
+            <w:proofErr w:type="spellStart"/>
+            <w:r>
+              <w:rPr>
+                <w:rFonts w:ascii="Times New Roman" w:hAnsi="Times New Roman" w:cs="Times New Roman"/>
+              </w:rPr>
+              <w:t>fitur</w:t>
+            </w:r>
+            <w:proofErr w:type="spellEnd"/>
+            <w:r>
+              <w:rPr>
+                <w:rFonts w:ascii="Times New Roman" w:hAnsi="Times New Roman" w:cs="Times New Roman"/>
+              </w:rPr>
+              <w:t xml:space="preserve"> Review &amp; </w:t>
+            </w:r>
+            <w:proofErr w:type="spellStart"/>
+            <w:r>
+              <w:rPr>
+                <w:rFonts w:ascii="Times New Roman" w:hAnsi="Times New Roman" w:cs="Times New Roman"/>
+              </w:rPr>
+              <w:t>ulasan</w:t>
+            </w:r>
+            <w:proofErr w:type="spellEnd"/>
+          </w:p>
+        </w:tc>
+        <w:tc>
+          <w:tcPr>
+            <w:tcW w:w="2188" w:type="dxa"/>
+          </w:tcPr>
+          <w:p>
+            <w:pPr>
+              <w:spacing w:line="360" w:lineRule="auto"/>
+              <w:rPr>
+                <w:rFonts w:ascii="Times New Roman" w:hAnsi="Times New Roman" w:cs="Times New Roman"/>
+              </w:rPr>
+            </w:pPr>
+            <w:proofErr w:type="spellStart"/>
+            <w:r>
+              <w:rPr>
+                <w:rFonts w:ascii="Times New Roman" w:hAnsi="Times New Roman" w:cs="Times New Roman"/>
+              </w:rPr>
+              <w:t>Tidak</w:t>
+            </w:r>
+            <w:proofErr w:type="spellEnd"/>
+            <w:r>
+              <w:rPr>
+                <w:rFonts w:ascii="Times New Roman" w:hAnsi="Times New Roman" w:cs="Times New Roman"/>
+              </w:rPr>
+              <w:t xml:space="preserve"> </w:t>
+            </w:r>
+            <w:proofErr w:type="spellStart"/>
+            <w:r>
+              <w:rPr>
+                <w:rFonts w:ascii="Times New Roman" w:hAnsi="Times New Roman" w:cs="Times New Roman"/>
+              </w:rPr>
+              <w:t>ada</w:t>
+            </w:r>
+            <w:proofErr w:type="spellEnd"/>
           </w:p>
         </w:tc>
       </w:tr>
@@ -2617,7 +6591,7 @@
 </file>
 
 <file path=word/styles.xml><?xml version="1.0" encoding="utf-8"?>
-<w:styles xmlns:mc="http://schemas.openxmlformats.org/markup-compatibility/2006" xmlns:r="http://schemas.openxmlformats.org/officeDocument/2006/relationships" xmlns:w="http://schemas.openxmlformats.org/wordprocessingml/2006/main" xmlns:w14="http://schemas.microsoft.com/office/word/2010/wordml" xmlns:w15="http://schemas.microsoft.com/office/word/2012/wordml" xmlns:w16cex="http://schemas.microsoft.com/office/word/2018/wordml/cex" xmlns:w16cid="http://schemas.microsoft.com/office/word/2016/wordml/cid" xmlns:w16="http://schemas.microsoft.com/office/word/2018/wordml" xmlns:w16se="http://schemas.microsoft.com/office/word/2015/wordml/symex" mc:Ignorable="w14 w15 w16se w16cid w16 w16cex">
+<w:styles xmlns:mc="http://schemas.openxmlformats.org/markup-compatibility/2006" xmlns:r="http://schemas.openxmlformats.org/officeDocument/2006/relationships" xmlns:w="http://schemas.openxmlformats.org/wordprocessingml/2006/main" xmlns:w14="http://schemas.microsoft.com/office/word/2010/wordml" xmlns:w15="http://schemas.microsoft.com/office/word/2012/wordml" xmlns:w16cex="http://schemas.microsoft.com/office/word/2018/wordml/cex" xmlns:w16cid="http://schemas.microsoft.com/office/word/2016/wordml/cid" xmlns:w16="http://schemas.microsoft.com/office/word/2018/wordml" xmlns:w16sdtdh="http://schemas.microsoft.com/office/word/2020/wordml/sdtdatahash" xmlns:w16se="http://schemas.microsoft.com/office/word/2015/wordml/symex" mc:Ignorable="w14 w15 w16se w16cid w16 w16cex w16sdtdh">
   <w:docDefaults>
     <w:rPrDefault>
       <w:rPr>

</xml_diff>

<commit_message>
menambah link dan prototype figma
</commit_message>
<xml_diff>
--- a/Laporan_Project_UTS.docx
+++ b/Laporan_Project_UTS.docx
@@ -9369,6 +9369,1618 @@
       </w:r>
       <w:r>
         <w:tab/>
+      </w:r>
+    </w:p>
+    <w:p>
+      <w:pPr>
+        <w:rPr>
+          <w:sz w:val="40"/>
+          <w:szCs w:val="40"/>
+        </w:rPr>
+      </w:pPr>
+      <w:proofErr w:type="spellStart"/>
+      <w:r>
+        <w:rPr>
+          <w:sz w:val="40"/>
+          <w:szCs w:val="40"/>
+        </w:rPr>
+        <w:t>Rancangan</w:t>
+      </w:r>
+      <w:proofErr w:type="spellEnd"/>
+      <w:r>
+        <w:rPr>
+          <w:sz w:val="40"/>
+          <w:szCs w:val="40"/>
+        </w:rPr>
+        <w:t xml:space="preserve"> Figma</w:t>
+      </w:r>
+    </w:p>
+    <w:p>
+      <w:proofErr w:type="gramStart"/>
+      <w:r>
+        <w:t>Link :</w:t>
+      </w:r>
+      <w:proofErr w:type="gramEnd"/>
+      <w:r>
+        <w:t xml:space="preserve"> </w:t>
+      </w:r>
+      <w:hyperlink r:id="rId6" w:history="1">
+        <w:r>
+          <w:rPr>
+            <w:rStyle w:val="Hyperlink"/>
+          </w:rPr>
+          <w:t>https://www.figma.com/file/jt86AaffnoVuSXIocbasPC/Penjualan-jasa?type=design&amp;node-id=0%3A1&amp;t=MqnfGR7fT0d1ZxQn-1</w:t>
+        </w:r>
+      </w:hyperlink>
+    </w:p>
+    <w:p/>
+    <w:p/>
+    <w:p/>
+    <w:p/>
+    <w:p/>
+    <w:p/>
+    <w:p/>
+    <w:p/>
+    <w:p/>
+    <w:p>
+      <w:r>
+        <w:t>Halaman Login</w:t>
+      </w:r>
+    </w:p>
+    <w:p>
+      <w:r>
+        <w:rPr>
+          <w:noProof/>
+        </w:rPr>
+        <w:drawing>
+          <wp:inline distT="0" distB="0" distL="0" distR="0" wp14:anchorId="6EF7E5E8" wp14:editId="373BFA0E">
+            <wp:extent cx="1364860" cy="2953512"/>
+            <wp:effectExtent l="133350" t="76200" r="83185" b="132715"/>
+            <wp:docPr id="1617870867" name="Picture 4"/>
+            <wp:cNvGraphicFramePr>
+              <a:graphicFrameLocks xmlns:a="http://schemas.openxmlformats.org/drawingml/2006/main" noChangeAspect="1"/>
+            </wp:cNvGraphicFramePr>
+            <a:graphic xmlns:a="http://schemas.openxmlformats.org/drawingml/2006/main">
+              <a:graphicData uri="http://schemas.openxmlformats.org/drawingml/2006/picture">
+                <pic:pic xmlns:pic="http://schemas.openxmlformats.org/drawingml/2006/picture">
+                  <pic:nvPicPr>
+                    <pic:cNvPr id="0" name="Picture 6"/>
+                    <pic:cNvPicPr>
+                      <a:picLocks noChangeAspect="1" noChangeArrowheads="1"/>
+                    </pic:cNvPicPr>
+                  </pic:nvPicPr>
+                  <pic:blipFill>
+                    <a:blip r:embed="rId7" cstate="print">
+                      <a:extLst>
+                        <a:ext uri="{28A0092B-C50C-407E-A947-70E740481C1C}">
+                          <a14:useLocalDpi xmlns:a14="http://schemas.microsoft.com/office/drawing/2010/main" val="0"/>
+                        </a:ext>
+                      </a:extLst>
+                    </a:blip>
+                    <a:srcRect/>
+                    <a:stretch>
+                      <a:fillRect/>
+                    </a:stretch>
+                  </pic:blipFill>
+                  <pic:spPr bwMode="auto">
+                    <a:xfrm>
+                      <a:off x="0" y="0"/>
+                      <a:ext cx="1364860" cy="2953512"/>
+                    </a:xfrm>
+                    <a:prstGeom prst="roundRect">
+                      <a:avLst>
+                        <a:gd name="adj" fmla="val 16667"/>
+                      </a:avLst>
+                    </a:prstGeom>
+                    <a:ln>
+                      <a:noFill/>
+                    </a:ln>
+                    <a:effectLst>
+                      <a:outerShdw blurRad="76200" dist="38100" dir="7800000" algn="tl" rotWithShape="0">
+                        <a:srgbClr val="000000">
+                          <a:alpha val="40000"/>
+                        </a:srgbClr>
+                      </a:outerShdw>
+                    </a:effectLst>
+                    <a:scene3d>
+                      <a:camera prst="orthographicFront"/>
+                      <a:lightRig rig="contrasting" dir="t">
+                        <a:rot lat="0" lon="0" rev="4200000"/>
+                      </a:lightRig>
+                    </a:scene3d>
+                    <a:sp3d prstMaterial="plastic">
+                      <a:bevelT w="381000" h="114300" prst="relaxedInset"/>
+                      <a:contourClr>
+                        <a:srgbClr val="969696"/>
+                      </a:contourClr>
+                    </a:sp3d>
+                  </pic:spPr>
+                </pic:pic>
+              </a:graphicData>
+            </a:graphic>
+          </wp:inline>
+        </w:drawing>
+      </w:r>
+      <w:r>
+        <w:rPr>
+          <w:noProof/>
+        </w:rPr>
+        <w:drawing>
+          <wp:inline distT="0" distB="0" distL="0" distR="0" wp14:anchorId="12F4BFD5" wp14:editId="52701290">
+            <wp:extent cx="1364860" cy="2953512"/>
+            <wp:effectExtent l="133350" t="76200" r="83185" b="132715"/>
+            <wp:docPr id="146330102" name="Picture 3"/>
+            <wp:cNvGraphicFramePr>
+              <a:graphicFrameLocks xmlns:a="http://schemas.openxmlformats.org/drawingml/2006/main" noChangeAspect="1"/>
+            </wp:cNvGraphicFramePr>
+            <a:graphic xmlns:a="http://schemas.openxmlformats.org/drawingml/2006/main">
+              <a:graphicData uri="http://schemas.openxmlformats.org/drawingml/2006/picture">
+                <pic:pic xmlns:pic="http://schemas.openxmlformats.org/drawingml/2006/picture">
+                  <pic:nvPicPr>
+                    <pic:cNvPr id="0" name="Picture 5"/>
+                    <pic:cNvPicPr>
+                      <a:picLocks noChangeAspect="1" noChangeArrowheads="1"/>
+                    </pic:cNvPicPr>
+                  </pic:nvPicPr>
+                  <pic:blipFill>
+                    <a:blip r:embed="rId8" cstate="print">
+                      <a:extLst>
+                        <a:ext uri="{28A0092B-C50C-407E-A947-70E740481C1C}">
+                          <a14:useLocalDpi xmlns:a14="http://schemas.microsoft.com/office/drawing/2010/main" val="0"/>
+                        </a:ext>
+                      </a:extLst>
+                    </a:blip>
+                    <a:srcRect/>
+                    <a:stretch>
+                      <a:fillRect/>
+                    </a:stretch>
+                  </pic:blipFill>
+                  <pic:spPr bwMode="auto">
+                    <a:xfrm>
+                      <a:off x="0" y="0"/>
+                      <a:ext cx="1364860" cy="2953512"/>
+                    </a:xfrm>
+                    <a:prstGeom prst="roundRect">
+                      <a:avLst>
+                        <a:gd name="adj" fmla="val 16667"/>
+                      </a:avLst>
+                    </a:prstGeom>
+                    <a:ln>
+                      <a:noFill/>
+                    </a:ln>
+                    <a:effectLst>
+                      <a:outerShdw blurRad="76200" dist="38100" dir="7800000" algn="tl" rotWithShape="0">
+                        <a:srgbClr val="000000">
+                          <a:alpha val="40000"/>
+                        </a:srgbClr>
+                      </a:outerShdw>
+                    </a:effectLst>
+                    <a:scene3d>
+                      <a:camera prst="orthographicFront"/>
+                      <a:lightRig rig="contrasting" dir="t">
+                        <a:rot lat="0" lon="0" rev="4200000"/>
+                      </a:lightRig>
+                    </a:scene3d>
+                    <a:sp3d prstMaterial="plastic">
+                      <a:bevelT w="381000" h="114300" prst="relaxedInset"/>
+                      <a:contourClr>
+                        <a:srgbClr val="969696"/>
+                      </a:contourClr>
+                    </a:sp3d>
+                  </pic:spPr>
+                </pic:pic>
+              </a:graphicData>
+            </a:graphic>
+          </wp:inline>
+        </w:drawing>
+      </w:r>
+    </w:p>
+    <w:p>
+      <w:pPr>
+        <w:rPr>
+          <w:lang w:val="fi-FI"/>
+        </w:rPr>
+      </w:pPr>
+      <w:r>
+        <w:rPr>
+          <w:lang w:val="fi-FI"/>
+        </w:rPr>
+        <w:t>Halaman Registrasi</w:t>
+      </w:r>
+    </w:p>
+    <w:p>
+      <w:pPr>
+        <w:rPr>
+          <w:lang w:val="fi-FI"/>
+        </w:rPr>
+      </w:pPr>
+      <w:r>
+        <w:rPr>
+          <w:noProof/>
+        </w:rPr>
+        <w:drawing>
+          <wp:anchor distT="0" distB="0" distL="114300" distR="114300" simplePos="0" relativeHeight="251659264" behindDoc="0" locked="0" layoutInCell="1" allowOverlap="1" wp14:anchorId="30850364" wp14:editId="79DFEE70">
+            <wp:simplePos x="914400" y="5305425"/>
+            <wp:positionH relativeFrom="column">
+              <wp:align>left</wp:align>
+            </wp:positionH>
+            <wp:positionV relativeFrom="paragraph">
+              <wp:align>top</wp:align>
+            </wp:positionV>
+            <wp:extent cx="1363492" cy="2953512"/>
+            <wp:effectExtent l="133350" t="76200" r="84455" b="132715"/>
+            <wp:wrapSquare wrapText="bothSides"/>
+            <wp:docPr id="1063112506" name="Picture 15"/>
+            <wp:cNvGraphicFramePr>
+              <a:graphicFrameLocks xmlns:a="http://schemas.openxmlformats.org/drawingml/2006/main" noChangeAspect="1"/>
+            </wp:cNvGraphicFramePr>
+            <a:graphic xmlns:a="http://schemas.openxmlformats.org/drawingml/2006/main">
+              <a:graphicData uri="http://schemas.openxmlformats.org/drawingml/2006/picture">
+                <pic:pic xmlns:pic="http://schemas.openxmlformats.org/drawingml/2006/picture">
+                  <pic:nvPicPr>
+                    <pic:cNvPr id="0" name="Picture 29"/>
+                    <pic:cNvPicPr>
+                      <a:picLocks noChangeAspect="1" noChangeArrowheads="1"/>
+                    </pic:cNvPicPr>
+                  </pic:nvPicPr>
+                  <pic:blipFill>
+                    <a:blip r:embed="rId9" cstate="print">
+                      <a:extLst>
+                        <a:ext uri="{28A0092B-C50C-407E-A947-70E740481C1C}">
+                          <a14:useLocalDpi xmlns:a14="http://schemas.microsoft.com/office/drawing/2010/main" val="0"/>
+                        </a:ext>
+                      </a:extLst>
+                    </a:blip>
+                    <a:srcRect/>
+                    <a:stretch>
+                      <a:fillRect/>
+                    </a:stretch>
+                  </pic:blipFill>
+                  <pic:spPr bwMode="auto">
+                    <a:xfrm>
+                      <a:off x="0" y="0"/>
+                      <a:ext cx="1363492" cy="2953512"/>
+                    </a:xfrm>
+                    <a:prstGeom prst="roundRect">
+                      <a:avLst>
+                        <a:gd name="adj" fmla="val 16667"/>
+                      </a:avLst>
+                    </a:prstGeom>
+                    <a:ln>
+                      <a:noFill/>
+                    </a:ln>
+                    <a:effectLst>
+                      <a:outerShdw blurRad="76200" dist="38100" dir="7800000" algn="tl" rotWithShape="0">
+                        <a:srgbClr val="000000">
+                          <a:alpha val="40000"/>
+                        </a:srgbClr>
+                      </a:outerShdw>
+                    </a:effectLst>
+                    <a:scene3d>
+                      <a:camera prst="orthographicFront"/>
+                      <a:lightRig rig="contrasting" dir="t">
+                        <a:rot lat="0" lon="0" rev="4200000"/>
+                      </a:lightRig>
+                    </a:scene3d>
+                    <a:sp3d prstMaterial="plastic">
+                      <a:bevelT w="381000" h="114300" prst="relaxedInset"/>
+                      <a:contourClr>
+                        <a:srgbClr val="969696"/>
+                      </a:contourClr>
+                    </a:sp3d>
+                  </pic:spPr>
+                </pic:pic>
+              </a:graphicData>
+            </a:graphic>
+          </wp:anchor>
+        </w:drawing>
+      </w:r>
+    </w:p>
+    <w:p>
+      <w:pPr>
+        <w:rPr>
+          <w:lang w:val="fi-FI"/>
+        </w:rPr>
+      </w:pPr>
+    </w:p>
+    <w:p>
+      <w:pPr>
+        <w:rPr>
+          <w:lang w:val="fi-FI"/>
+        </w:rPr>
+      </w:pPr>
+    </w:p>
+    <w:p>
+      <w:pPr>
+        <w:rPr>
+          <w:lang w:val="fi-FI"/>
+        </w:rPr>
+      </w:pPr>
+    </w:p>
+    <w:p>
+      <w:pPr>
+        <w:rPr>
+          <w:lang w:val="fi-FI"/>
+        </w:rPr>
+      </w:pPr>
+    </w:p>
+    <w:p>
+      <w:pPr>
+        <w:rPr>
+          <w:lang w:val="fi-FI"/>
+        </w:rPr>
+      </w:pPr>
+    </w:p>
+    <w:p>
+      <w:pPr>
+        <w:rPr>
+          <w:lang w:val="fi-FI"/>
+        </w:rPr>
+      </w:pPr>
+    </w:p>
+    <w:p>
+      <w:pPr>
+        <w:rPr>
+          <w:lang w:val="fi-FI"/>
+        </w:rPr>
+      </w:pPr>
+    </w:p>
+    <w:p>
+      <w:pPr>
+        <w:rPr>
+          <w:lang w:val="fi-FI"/>
+        </w:rPr>
+      </w:pPr>
+    </w:p>
+    <w:p>
+      <w:pPr>
+        <w:tabs>
+          <w:tab w:val="left" w:pos="1920"/>
+        </w:tabs>
+        <w:rPr>
+          <w:lang w:val="fi-FI"/>
+        </w:rPr>
+      </w:pPr>
+      <w:r>
+        <w:rPr>
+          <w:lang w:val="fi-FI"/>
+        </w:rPr>
+        <w:tab/>
+      </w:r>
+    </w:p>
+    <w:p>
+      <w:pPr>
+        <w:tabs>
+          <w:tab w:val="left" w:pos="1920"/>
+        </w:tabs>
+        <w:rPr>
+          <w:lang w:val="fi-FI"/>
+        </w:rPr>
+      </w:pPr>
+    </w:p>
+    <w:p>
+      <w:pPr>
+        <w:tabs>
+          <w:tab w:val="left" w:pos="1920"/>
+        </w:tabs>
+        <w:rPr>
+          <w:lang w:val="fi-FI"/>
+        </w:rPr>
+      </w:pPr>
+    </w:p>
+    <w:p>
+      <w:pPr>
+        <w:tabs>
+          <w:tab w:val="left" w:pos="1920"/>
+        </w:tabs>
+        <w:rPr>
+          <w:lang w:val="fi-FI"/>
+        </w:rPr>
+      </w:pPr>
+    </w:p>
+    <w:p>
+      <w:pPr>
+        <w:tabs>
+          <w:tab w:val="left" w:pos="1920"/>
+        </w:tabs>
+        <w:rPr>
+          <w:lang w:val="fi-FI"/>
+        </w:rPr>
+      </w:pPr>
+      <w:r>
+        <w:rPr>
+          <w:lang w:val="fi-FI"/>
+        </w:rPr>
+        <w:br w:type="textWrapping" w:clear="all"/>
+      </w:r>
+    </w:p>
+    <w:p>
+      <w:pPr>
+        <w:rPr>
+          <w:b/>
+          <w:bCs/>
+          <w:lang w:val="fi-FI"/>
+        </w:rPr>
+      </w:pPr>
+      <w:r>
+        <w:rPr>
+          <w:b/>
+          <w:bCs/>
+          <w:lang w:val="fi-FI"/>
+        </w:rPr>
+        <w:lastRenderedPageBreak/>
+        <w:t>Halaman Lupa Password &amp; Auntifi</w:t>
+      </w:r>
+    </w:p>
+    <w:p>
+      <w:r>
+        <w:rPr>
+          <w:noProof/>
+        </w:rPr>
+        <w:drawing>
+          <wp:inline distT="0" distB="0" distL="0" distR="0" wp14:anchorId="1ECB3A19" wp14:editId="75808AD9">
+            <wp:extent cx="1378306" cy="2953512"/>
+            <wp:effectExtent l="133350" t="76200" r="88900" b="113665"/>
+            <wp:docPr id="1047722635" name="Picture 12"/>
+            <wp:cNvGraphicFramePr>
+              <a:graphicFrameLocks xmlns:a="http://schemas.openxmlformats.org/drawingml/2006/main" noChangeAspect="1"/>
+            </wp:cNvGraphicFramePr>
+            <a:graphic xmlns:a="http://schemas.openxmlformats.org/drawingml/2006/main">
+              <a:graphicData uri="http://schemas.openxmlformats.org/drawingml/2006/picture">
+                <pic:pic xmlns:pic="http://schemas.openxmlformats.org/drawingml/2006/picture">
+                  <pic:nvPicPr>
+                    <pic:cNvPr id="0" name="Picture 22"/>
+                    <pic:cNvPicPr>
+                      <a:picLocks noChangeAspect="1" noChangeArrowheads="1"/>
+                    </pic:cNvPicPr>
+                  </pic:nvPicPr>
+                  <pic:blipFill>
+                    <a:blip r:embed="rId10" cstate="print">
+                      <a:extLst>
+                        <a:ext uri="{28A0092B-C50C-407E-A947-70E740481C1C}">
+                          <a14:useLocalDpi xmlns:a14="http://schemas.microsoft.com/office/drawing/2010/main" val="0"/>
+                        </a:ext>
+                      </a:extLst>
+                    </a:blip>
+                    <a:srcRect/>
+                    <a:stretch>
+                      <a:fillRect/>
+                    </a:stretch>
+                  </pic:blipFill>
+                  <pic:spPr bwMode="auto">
+                    <a:xfrm>
+                      <a:off x="0" y="0"/>
+                      <a:ext cx="1378306" cy="2953512"/>
+                    </a:xfrm>
+                    <a:prstGeom prst="roundRect">
+                      <a:avLst>
+                        <a:gd name="adj" fmla="val 16667"/>
+                      </a:avLst>
+                    </a:prstGeom>
+                    <a:ln>
+                      <a:noFill/>
+                    </a:ln>
+                    <a:effectLst>
+                      <a:outerShdw blurRad="76200" dist="38100" dir="7800000" algn="tl" rotWithShape="0">
+                        <a:srgbClr val="000000">
+                          <a:alpha val="40000"/>
+                        </a:srgbClr>
+                      </a:outerShdw>
+                    </a:effectLst>
+                    <a:scene3d>
+                      <a:camera prst="orthographicFront"/>
+                      <a:lightRig rig="contrasting" dir="t">
+                        <a:rot lat="0" lon="0" rev="4200000"/>
+                      </a:lightRig>
+                    </a:scene3d>
+                    <a:sp3d prstMaterial="plastic">
+                      <a:bevelT w="381000" h="114300" prst="relaxedInset"/>
+                      <a:contourClr>
+                        <a:srgbClr val="969696"/>
+                      </a:contourClr>
+                    </a:sp3d>
+                  </pic:spPr>
+                </pic:pic>
+              </a:graphicData>
+            </a:graphic>
+          </wp:inline>
+        </w:drawing>
+      </w:r>
+      <w:r>
+        <w:rPr>
+          <w:noProof/>
+        </w:rPr>
+        <w:drawing>
+          <wp:inline distT="0" distB="0" distL="0" distR="0" wp14:anchorId="5F5BA8C2" wp14:editId="5A65F31E">
+            <wp:extent cx="1362809" cy="2953512"/>
+            <wp:effectExtent l="133350" t="76200" r="85090" b="132715"/>
+            <wp:docPr id="1546244550" name="Picture 13"/>
+            <wp:cNvGraphicFramePr>
+              <a:graphicFrameLocks xmlns:a="http://schemas.openxmlformats.org/drawingml/2006/main" noChangeAspect="1"/>
+            </wp:cNvGraphicFramePr>
+            <a:graphic xmlns:a="http://schemas.openxmlformats.org/drawingml/2006/main">
+              <a:graphicData uri="http://schemas.openxmlformats.org/drawingml/2006/picture">
+                <pic:pic xmlns:pic="http://schemas.openxmlformats.org/drawingml/2006/picture">
+                  <pic:nvPicPr>
+                    <pic:cNvPr id="0" name="Picture 23"/>
+                    <pic:cNvPicPr>
+                      <a:picLocks noChangeAspect="1" noChangeArrowheads="1"/>
+                    </pic:cNvPicPr>
+                  </pic:nvPicPr>
+                  <pic:blipFill>
+                    <a:blip r:embed="rId11" cstate="print">
+                      <a:extLst>
+                        <a:ext uri="{28A0092B-C50C-407E-A947-70E740481C1C}">
+                          <a14:useLocalDpi xmlns:a14="http://schemas.microsoft.com/office/drawing/2010/main" val="0"/>
+                        </a:ext>
+                      </a:extLst>
+                    </a:blip>
+                    <a:srcRect/>
+                    <a:stretch>
+                      <a:fillRect/>
+                    </a:stretch>
+                  </pic:blipFill>
+                  <pic:spPr bwMode="auto">
+                    <a:xfrm>
+                      <a:off x="0" y="0"/>
+                      <a:ext cx="1362809" cy="2953512"/>
+                    </a:xfrm>
+                    <a:prstGeom prst="roundRect">
+                      <a:avLst>
+                        <a:gd name="adj" fmla="val 16667"/>
+                      </a:avLst>
+                    </a:prstGeom>
+                    <a:ln>
+                      <a:noFill/>
+                    </a:ln>
+                    <a:effectLst>
+                      <a:outerShdw blurRad="76200" dist="38100" dir="7800000" algn="tl" rotWithShape="0">
+                        <a:srgbClr val="000000">
+                          <a:alpha val="40000"/>
+                        </a:srgbClr>
+                      </a:outerShdw>
+                    </a:effectLst>
+                    <a:scene3d>
+                      <a:camera prst="orthographicFront"/>
+                      <a:lightRig rig="contrasting" dir="t">
+                        <a:rot lat="0" lon="0" rev="4200000"/>
+                      </a:lightRig>
+                    </a:scene3d>
+                    <a:sp3d prstMaterial="plastic">
+                      <a:bevelT w="381000" h="114300" prst="relaxedInset"/>
+                      <a:contourClr>
+                        <a:srgbClr val="969696"/>
+                      </a:contourClr>
+                    </a:sp3d>
+                  </pic:spPr>
+                </pic:pic>
+              </a:graphicData>
+            </a:graphic>
+          </wp:inline>
+        </w:drawing>
+      </w:r>
+      <w:r>
+        <w:rPr>
+          <w:noProof/>
+        </w:rPr>
+        <w:drawing>
+          <wp:inline distT="0" distB="0" distL="0" distR="0" wp14:anchorId="142C9B2B" wp14:editId="0E498F39">
+            <wp:extent cx="1362809" cy="2953512"/>
+            <wp:effectExtent l="133350" t="76200" r="85090" b="132715"/>
+            <wp:docPr id="1391551212" name="Picture 14"/>
+            <wp:cNvGraphicFramePr>
+              <a:graphicFrameLocks xmlns:a="http://schemas.openxmlformats.org/drawingml/2006/main" noChangeAspect="1"/>
+            </wp:cNvGraphicFramePr>
+            <a:graphic xmlns:a="http://schemas.openxmlformats.org/drawingml/2006/main">
+              <a:graphicData uri="http://schemas.openxmlformats.org/drawingml/2006/picture">
+                <pic:pic xmlns:pic="http://schemas.openxmlformats.org/drawingml/2006/picture">
+                  <pic:nvPicPr>
+                    <pic:cNvPr id="0" name="Picture 24"/>
+                    <pic:cNvPicPr>
+                      <a:picLocks noChangeAspect="1" noChangeArrowheads="1"/>
+                    </pic:cNvPicPr>
+                  </pic:nvPicPr>
+                  <pic:blipFill>
+                    <a:blip r:embed="rId12" cstate="print">
+                      <a:extLst>
+                        <a:ext uri="{28A0092B-C50C-407E-A947-70E740481C1C}">
+                          <a14:useLocalDpi xmlns:a14="http://schemas.microsoft.com/office/drawing/2010/main" val="0"/>
+                        </a:ext>
+                      </a:extLst>
+                    </a:blip>
+                    <a:srcRect/>
+                    <a:stretch>
+                      <a:fillRect/>
+                    </a:stretch>
+                  </pic:blipFill>
+                  <pic:spPr bwMode="auto">
+                    <a:xfrm>
+                      <a:off x="0" y="0"/>
+                      <a:ext cx="1362809" cy="2953512"/>
+                    </a:xfrm>
+                    <a:prstGeom prst="roundRect">
+                      <a:avLst>
+                        <a:gd name="adj" fmla="val 16667"/>
+                      </a:avLst>
+                    </a:prstGeom>
+                    <a:ln>
+                      <a:noFill/>
+                    </a:ln>
+                    <a:effectLst>
+                      <a:outerShdw blurRad="76200" dist="38100" dir="7800000" algn="tl" rotWithShape="0">
+                        <a:srgbClr val="000000">
+                          <a:alpha val="40000"/>
+                        </a:srgbClr>
+                      </a:outerShdw>
+                    </a:effectLst>
+                    <a:scene3d>
+                      <a:camera prst="orthographicFront"/>
+                      <a:lightRig rig="contrasting" dir="t">
+                        <a:rot lat="0" lon="0" rev="4200000"/>
+                      </a:lightRig>
+                    </a:scene3d>
+                    <a:sp3d prstMaterial="plastic">
+                      <a:bevelT w="381000" h="114300" prst="relaxedInset"/>
+                      <a:contourClr>
+                        <a:srgbClr val="969696"/>
+                      </a:contourClr>
+                    </a:sp3d>
+                  </pic:spPr>
+                </pic:pic>
+              </a:graphicData>
+            </a:graphic>
+          </wp:inline>
+        </w:drawing>
+      </w:r>
+      <w:r>
+        <w:rPr>
+          <w:noProof/>
+        </w:rPr>
+        <w:drawing>
+          <wp:inline distT="0" distB="0" distL="0" distR="0" wp14:anchorId="370845F0" wp14:editId="536FE5EC">
+            <wp:extent cx="1378306" cy="2953512"/>
+            <wp:effectExtent l="133350" t="76200" r="88900" b="113665"/>
+            <wp:docPr id="375889751" name="Picture 11"/>
+            <wp:cNvGraphicFramePr>
+              <a:graphicFrameLocks xmlns:a="http://schemas.openxmlformats.org/drawingml/2006/main" noChangeAspect="1"/>
+            </wp:cNvGraphicFramePr>
+            <a:graphic xmlns:a="http://schemas.openxmlformats.org/drawingml/2006/main">
+              <a:graphicData uri="http://schemas.openxmlformats.org/drawingml/2006/picture">
+                <pic:pic xmlns:pic="http://schemas.openxmlformats.org/drawingml/2006/picture">
+                  <pic:nvPicPr>
+                    <pic:cNvPr id="0" name="Picture 21"/>
+                    <pic:cNvPicPr>
+                      <a:picLocks noChangeAspect="1" noChangeArrowheads="1"/>
+                    </pic:cNvPicPr>
+                  </pic:nvPicPr>
+                  <pic:blipFill>
+                    <a:blip r:embed="rId13" cstate="print">
+                      <a:extLst>
+                        <a:ext uri="{28A0092B-C50C-407E-A947-70E740481C1C}">
+                          <a14:useLocalDpi xmlns:a14="http://schemas.microsoft.com/office/drawing/2010/main" val="0"/>
+                        </a:ext>
+                      </a:extLst>
+                    </a:blip>
+                    <a:srcRect/>
+                    <a:stretch>
+                      <a:fillRect/>
+                    </a:stretch>
+                  </pic:blipFill>
+                  <pic:spPr bwMode="auto">
+                    <a:xfrm>
+                      <a:off x="0" y="0"/>
+                      <a:ext cx="1378306" cy="2953512"/>
+                    </a:xfrm>
+                    <a:prstGeom prst="roundRect">
+                      <a:avLst>
+                        <a:gd name="adj" fmla="val 16667"/>
+                      </a:avLst>
+                    </a:prstGeom>
+                    <a:ln>
+                      <a:noFill/>
+                    </a:ln>
+                    <a:effectLst>
+                      <a:outerShdw blurRad="76200" dist="38100" dir="7800000" algn="tl" rotWithShape="0">
+                        <a:srgbClr val="000000">
+                          <a:alpha val="40000"/>
+                        </a:srgbClr>
+                      </a:outerShdw>
+                    </a:effectLst>
+                    <a:scene3d>
+                      <a:camera prst="orthographicFront"/>
+                      <a:lightRig rig="contrasting" dir="t">
+                        <a:rot lat="0" lon="0" rev="4200000"/>
+                      </a:lightRig>
+                    </a:scene3d>
+                    <a:sp3d prstMaterial="plastic">
+                      <a:bevelT w="381000" h="114300" prst="relaxedInset"/>
+                      <a:contourClr>
+                        <a:srgbClr val="969696"/>
+                      </a:contourClr>
+                    </a:sp3d>
+                  </pic:spPr>
+                </pic:pic>
+              </a:graphicData>
+            </a:graphic>
+          </wp:inline>
+        </w:drawing>
+      </w:r>
+    </w:p>
+    <w:p/>
+    <w:p/>
+    <w:p/>
+    <w:p/>
+    <w:p/>
+    <w:p/>
+    <w:p>
+      <w:pPr>
+        <w:rPr>
+          <w:b/>
+          <w:bCs/>
+        </w:rPr>
+      </w:pPr>
+      <w:r>
+        <w:rPr>
+          <w:b/>
+          <w:bCs/>
+        </w:rPr>
+        <w:t>Halaman profiles</w:t>
+      </w:r>
+    </w:p>
+    <w:p>
+      <w:r>
+        <w:rPr>
+          <w:noProof/>
+        </w:rPr>
+        <w:drawing>
+          <wp:inline distT="0" distB="0" distL="0" distR="0" wp14:anchorId="06D4717E" wp14:editId="1F12B1B0">
+            <wp:extent cx="1365088" cy="2953512"/>
+            <wp:effectExtent l="133350" t="76200" r="83185" b="132715"/>
+            <wp:docPr id="983763707" name="Picture 17"/>
+            <wp:cNvGraphicFramePr>
+              <a:graphicFrameLocks xmlns:a="http://schemas.openxmlformats.org/drawingml/2006/main" noChangeAspect="1"/>
+            </wp:cNvGraphicFramePr>
+            <a:graphic xmlns:a="http://schemas.openxmlformats.org/drawingml/2006/main">
+              <a:graphicData uri="http://schemas.openxmlformats.org/drawingml/2006/picture">
+                <pic:pic xmlns:pic="http://schemas.openxmlformats.org/drawingml/2006/picture">
+                  <pic:nvPicPr>
+                    <pic:cNvPr id="0" name="Picture 32"/>
+                    <pic:cNvPicPr>
+                      <a:picLocks noChangeAspect="1" noChangeArrowheads="1"/>
+                    </pic:cNvPicPr>
+                  </pic:nvPicPr>
+                  <pic:blipFill>
+                    <a:blip r:embed="rId14" cstate="print">
+                      <a:extLst>
+                        <a:ext uri="{28A0092B-C50C-407E-A947-70E740481C1C}">
+                          <a14:useLocalDpi xmlns:a14="http://schemas.microsoft.com/office/drawing/2010/main" val="0"/>
+                        </a:ext>
+                      </a:extLst>
+                    </a:blip>
+                    <a:srcRect/>
+                    <a:stretch>
+                      <a:fillRect/>
+                    </a:stretch>
+                  </pic:blipFill>
+                  <pic:spPr bwMode="auto">
+                    <a:xfrm>
+                      <a:off x="0" y="0"/>
+                      <a:ext cx="1365088" cy="2953512"/>
+                    </a:xfrm>
+                    <a:prstGeom prst="roundRect">
+                      <a:avLst>
+                        <a:gd name="adj" fmla="val 16667"/>
+                      </a:avLst>
+                    </a:prstGeom>
+                    <a:ln>
+                      <a:noFill/>
+                    </a:ln>
+                    <a:effectLst>
+                      <a:outerShdw blurRad="76200" dist="38100" dir="7800000" algn="tl" rotWithShape="0">
+                        <a:srgbClr val="000000">
+                          <a:alpha val="40000"/>
+                        </a:srgbClr>
+                      </a:outerShdw>
+                    </a:effectLst>
+                    <a:scene3d>
+                      <a:camera prst="orthographicFront"/>
+                      <a:lightRig rig="contrasting" dir="t">
+                        <a:rot lat="0" lon="0" rev="4200000"/>
+                      </a:lightRig>
+                    </a:scene3d>
+                    <a:sp3d prstMaterial="plastic">
+                      <a:bevelT w="381000" h="114300" prst="relaxedInset"/>
+                      <a:contourClr>
+                        <a:srgbClr val="969696"/>
+                      </a:contourClr>
+                    </a:sp3d>
+                  </pic:spPr>
+                </pic:pic>
+              </a:graphicData>
+            </a:graphic>
+          </wp:inline>
+        </w:drawing>
+      </w:r>
+      <w:r>
+        <w:rPr>
+          <w:noProof/>
+        </w:rPr>
+        <w:drawing>
+          <wp:inline distT="0" distB="0" distL="0" distR="0" wp14:anchorId="2B376848" wp14:editId="07A8669B">
+            <wp:extent cx="1365088" cy="2953512"/>
+            <wp:effectExtent l="133350" t="76200" r="83185" b="132715"/>
+            <wp:docPr id="560970677" name="Picture 16"/>
+            <wp:cNvGraphicFramePr>
+              <a:graphicFrameLocks xmlns:a="http://schemas.openxmlformats.org/drawingml/2006/main" noChangeAspect="1"/>
+            </wp:cNvGraphicFramePr>
+            <a:graphic xmlns:a="http://schemas.openxmlformats.org/drawingml/2006/main">
+              <a:graphicData uri="http://schemas.openxmlformats.org/drawingml/2006/picture">
+                <pic:pic xmlns:pic="http://schemas.openxmlformats.org/drawingml/2006/picture">
+                  <pic:nvPicPr>
+                    <pic:cNvPr id="0" name="Picture 31"/>
+                    <pic:cNvPicPr>
+                      <a:picLocks noChangeAspect="1" noChangeArrowheads="1"/>
+                    </pic:cNvPicPr>
+                  </pic:nvPicPr>
+                  <pic:blipFill>
+                    <a:blip r:embed="rId15" cstate="print">
+                      <a:extLst>
+                        <a:ext uri="{28A0092B-C50C-407E-A947-70E740481C1C}">
+                          <a14:useLocalDpi xmlns:a14="http://schemas.microsoft.com/office/drawing/2010/main" val="0"/>
+                        </a:ext>
+                      </a:extLst>
+                    </a:blip>
+                    <a:srcRect/>
+                    <a:stretch>
+                      <a:fillRect/>
+                    </a:stretch>
+                  </pic:blipFill>
+                  <pic:spPr bwMode="auto">
+                    <a:xfrm>
+                      <a:off x="0" y="0"/>
+                      <a:ext cx="1365088" cy="2953512"/>
+                    </a:xfrm>
+                    <a:prstGeom prst="roundRect">
+                      <a:avLst>
+                        <a:gd name="adj" fmla="val 16667"/>
+                      </a:avLst>
+                    </a:prstGeom>
+                    <a:ln>
+                      <a:noFill/>
+                    </a:ln>
+                    <a:effectLst>
+                      <a:outerShdw blurRad="76200" dist="38100" dir="7800000" algn="tl" rotWithShape="0">
+                        <a:srgbClr val="000000">
+                          <a:alpha val="40000"/>
+                        </a:srgbClr>
+                      </a:outerShdw>
+                    </a:effectLst>
+                    <a:scene3d>
+                      <a:camera prst="orthographicFront"/>
+                      <a:lightRig rig="contrasting" dir="t">
+                        <a:rot lat="0" lon="0" rev="4200000"/>
+                      </a:lightRig>
+                    </a:scene3d>
+                    <a:sp3d prstMaterial="plastic">
+                      <a:bevelT w="381000" h="114300" prst="relaxedInset"/>
+                      <a:contourClr>
+                        <a:srgbClr val="969696"/>
+                      </a:contourClr>
+                    </a:sp3d>
+                  </pic:spPr>
+                </pic:pic>
+              </a:graphicData>
+            </a:graphic>
+          </wp:inline>
+        </w:drawing>
+      </w:r>
+      <w:r>
+        <w:t xml:space="preserve"> </w:t>
+      </w:r>
+      <w:r>
+        <w:rPr>
+          <w:noProof/>
+        </w:rPr>
+        <w:drawing>
+          <wp:inline distT="0" distB="0" distL="0" distR="0" wp14:anchorId="6274F09E" wp14:editId="3B3FD2F6">
+            <wp:extent cx="1362809" cy="2953512"/>
+            <wp:effectExtent l="133350" t="76200" r="85090" b="132715"/>
+            <wp:docPr id="1356098941" name="Picture 25"/>
+            <wp:cNvGraphicFramePr>
+              <a:graphicFrameLocks xmlns:a="http://schemas.openxmlformats.org/drawingml/2006/main" noChangeAspect="1"/>
+            </wp:cNvGraphicFramePr>
+            <a:graphic xmlns:a="http://schemas.openxmlformats.org/drawingml/2006/main">
+              <a:graphicData uri="http://schemas.openxmlformats.org/drawingml/2006/picture">
+                <pic:pic xmlns:pic="http://schemas.openxmlformats.org/drawingml/2006/picture">
+                  <pic:nvPicPr>
+                    <pic:cNvPr id="0" name="Picture 49"/>
+                    <pic:cNvPicPr>
+                      <a:picLocks noChangeAspect="1" noChangeArrowheads="1"/>
+                    </pic:cNvPicPr>
+                  </pic:nvPicPr>
+                  <pic:blipFill>
+                    <a:blip r:embed="rId16" cstate="print">
+                      <a:extLst>
+                        <a:ext uri="{28A0092B-C50C-407E-A947-70E740481C1C}">
+                          <a14:useLocalDpi xmlns:a14="http://schemas.microsoft.com/office/drawing/2010/main" val="0"/>
+                        </a:ext>
+                      </a:extLst>
+                    </a:blip>
+                    <a:srcRect/>
+                    <a:stretch>
+                      <a:fillRect/>
+                    </a:stretch>
+                  </pic:blipFill>
+                  <pic:spPr bwMode="auto">
+                    <a:xfrm>
+                      <a:off x="0" y="0"/>
+                      <a:ext cx="1362809" cy="2953512"/>
+                    </a:xfrm>
+                    <a:prstGeom prst="roundRect">
+                      <a:avLst>
+                        <a:gd name="adj" fmla="val 16667"/>
+                      </a:avLst>
+                    </a:prstGeom>
+                    <a:ln>
+                      <a:noFill/>
+                    </a:ln>
+                    <a:effectLst>
+                      <a:outerShdw blurRad="76200" dist="38100" dir="7800000" algn="tl" rotWithShape="0">
+                        <a:srgbClr val="000000">
+                          <a:alpha val="40000"/>
+                        </a:srgbClr>
+                      </a:outerShdw>
+                    </a:effectLst>
+                    <a:scene3d>
+                      <a:camera prst="orthographicFront"/>
+                      <a:lightRig rig="contrasting" dir="t">
+                        <a:rot lat="0" lon="0" rev="4200000"/>
+                      </a:lightRig>
+                    </a:scene3d>
+                    <a:sp3d prstMaterial="plastic">
+                      <a:bevelT w="381000" h="114300" prst="relaxedInset"/>
+                      <a:contourClr>
+                        <a:srgbClr val="969696"/>
+                      </a:contourClr>
+                    </a:sp3d>
+                  </pic:spPr>
+                </pic:pic>
+              </a:graphicData>
+            </a:graphic>
+          </wp:inline>
+        </w:drawing>
+      </w:r>
+    </w:p>
+    <w:p>
+      <w:pPr>
+        <w:rPr>
+          <w:b/>
+          <w:bCs/>
+        </w:rPr>
+      </w:pPr>
+      <w:r>
+        <w:rPr>
+          <w:b/>
+          <w:bCs/>
+        </w:rPr>
+        <w:t>Halaman home</w:t>
+      </w:r>
+    </w:p>
+    <w:p>
+      <w:r>
+        <w:rPr>
+          <w:noProof/>
+        </w:rPr>
+        <w:drawing>
+          <wp:inline distT="0" distB="0" distL="0" distR="0" wp14:anchorId="1A8D00FC" wp14:editId="2E6B8051">
+            <wp:extent cx="1598224" cy="2953512"/>
+            <wp:effectExtent l="133350" t="76200" r="78740" b="132715"/>
+            <wp:docPr id="544735153" name="Picture 18"/>
+            <wp:cNvGraphicFramePr>
+              <a:graphicFrameLocks xmlns:a="http://schemas.openxmlformats.org/drawingml/2006/main" noChangeAspect="1"/>
+            </wp:cNvGraphicFramePr>
+            <a:graphic xmlns:a="http://schemas.openxmlformats.org/drawingml/2006/main">
+              <a:graphicData uri="http://schemas.openxmlformats.org/drawingml/2006/picture">
+                <pic:pic xmlns:pic="http://schemas.openxmlformats.org/drawingml/2006/picture">
+                  <pic:nvPicPr>
+                    <pic:cNvPr id="0" name="Picture 35"/>
+                    <pic:cNvPicPr>
+                      <a:picLocks noChangeAspect="1" noChangeArrowheads="1"/>
+                    </pic:cNvPicPr>
+                  </pic:nvPicPr>
+                  <pic:blipFill>
+                    <a:blip r:embed="rId17">
+                      <a:extLst>
+                        <a:ext uri="{28A0092B-C50C-407E-A947-70E740481C1C}">
+                          <a14:useLocalDpi xmlns:a14="http://schemas.microsoft.com/office/drawing/2010/main" val="0"/>
+                        </a:ext>
+                      </a:extLst>
+                    </a:blip>
+                    <a:srcRect/>
+                    <a:stretch>
+                      <a:fillRect/>
+                    </a:stretch>
+                  </pic:blipFill>
+                  <pic:spPr bwMode="auto">
+                    <a:xfrm>
+                      <a:off x="0" y="0"/>
+                      <a:ext cx="1598224" cy="2953512"/>
+                    </a:xfrm>
+                    <a:prstGeom prst="roundRect">
+                      <a:avLst>
+                        <a:gd name="adj" fmla="val 16667"/>
+                      </a:avLst>
+                    </a:prstGeom>
+                    <a:ln>
+                      <a:noFill/>
+                    </a:ln>
+                    <a:effectLst>
+                      <a:outerShdw blurRad="76200" dist="38100" dir="7800000" algn="tl" rotWithShape="0">
+                        <a:srgbClr val="000000">
+                          <a:alpha val="40000"/>
+                        </a:srgbClr>
+                      </a:outerShdw>
+                    </a:effectLst>
+                    <a:scene3d>
+                      <a:camera prst="orthographicFront"/>
+                      <a:lightRig rig="contrasting" dir="t">
+                        <a:rot lat="0" lon="0" rev="4200000"/>
+                      </a:lightRig>
+                    </a:scene3d>
+                    <a:sp3d prstMaterial="plastic">
+                      <a:bevelT w="381000" h="114300" prst="relaxedInset"/>
+                      <a:contourClr>
+                        <a:srgbClr val="969696"/>
+                      </a:contourClr>
+                    </a:sp3d>
+                  </pic:spPr>
+                </pic:pic>
+              </a:graphicData>
+            </a:graphic>
+          </wp:inline>
+        </w:drawing>
+      </w:r>
+    </w:p>
+    <w:p/>
+    <w:p/>
+    <w:p/>
+    <w:p/>
+    <w:p/>
+    <w:p>
+      <w:pPr>
+        <w:rPr>
+          <w:b/>
+          <w:bCs/>
+        </w:rPr>
+      </w:pPr>
+      <w:r>
+        <w:rPr>
+          <w:b/>
+          <w:bCs/>
+        </w:rPr>
+        <w:t xml:space="preserve">Halaman </w:t>
+      </w:r>
+      <w:proofErr w:type="spellStart"/>
+      <w:r>
+        <w:rPr>
+          <w:b/>
+          <w:bCs/>
+        </w:rPr>
+        <w:t>produk</w:t>
+      </w:r>
+      <w:proofErr w:type="spellEnd"/>
+    </w:p>
+    <w:p>
+      <w:r>
+        <w:rPr>
+          <w:noProof/>
+        </w:rPr>
+        <w:drawing>
+          <wp:inline distT="0" distB="0" distL="0" distR="0" wp14:anchorId="6D2662D0" wp14:editId="74A9B906">
+            <wp:extent cx="1535097" cy="2953512"/>
+            <wp:effectExtent l="133350" t="76200" r="84455" b="132715"/>
+            <wp:docPr id="1526083948" name="Picture 20"/>
+            <wp:cNvGraphicFramePr>
+              <a:graphicFrameLocks xmlns:a="http://schemas.openxmlformats.org/drawingml/2006/main" noChangeAspect="1"/>
+            </wp:cNvGraphicFramePr>
+            <a:graphic xmlns:a="http://schemas.openxmlformats.org/drawingml/2006/main">
+              <a:graphicData uri="http://schemas.openxmlformats.org/drawingml/2006/picture">
+                <pic:pic xmlns:pic="http://schemas.openxmlformats.org/drawingml/2006/picture">
+                  <pic:nvPicPr>
+                    <pic:cNvPr id="0" name="Picture 38"/>
+                    <pic:cNvPicPr>
+                      <a:picLocks noChangeAspect="1" noChangeArrowheads="1"/>
+                    </pic:cNvPicPr>
+                  </pic:nvPicPr>
+                  <pic:blipFill>
+                    <a:blip r:embed="rId18">
+                      <a:extLst>
+                        <a:ext uri="{28A0092B-C50C-407E-A947-70E740481C1C}">
+                          <a14:useLocalDpi xmlns:a14="http://schemas.microsoft.com/office/drawing/2010/main" val="0"/>
+                        </a:ext>
+                      </a:extLst>
+                    </a:blip>
+                    <a:srcRect/>
+                    <a:stretch>
+                      <a:fillRect/>
+                    </a:stretch>
+                  </pic:blipFill>
+                  <pic:spPr bwMode="auto">
+                    <a:xfrm>
+                      <a:off x="0" y="0"/>
+                      <a:ext cx="1535097" cy="2953512"/>
+                    </a:xfrm>
+                    <a:prstGeom prst="roundRect">
+                      <a:avLst>
+                        <a:gd name="adj" fmla="val 16667"/>
+                      </a:avLst>
+                    </a:prstGeom>
+                    <a:ln>
+                      <a:noFill/>
+                    </a:ln>
+                    <a:effectLst>
+                      <a:outerShdw blurRad="76200" dist="38100" dir="7800000" algn="tl" rotWithShape="0">
+                        <a:srgbClr val="000000">
+                          <a:alpha val="40000"/>
+                        </a:srgbClr>
+                      </a:outerShdw>
+                    </a:effectLst>
+                    <a:scene3d>
+                      <a:camera prst="orthographicFront"/>
+                      <a:lightRig rig="contrasting" dir="t">
+                        <a:rot lat="0" lon="0" rev="4200000"/>
+                      </a:lightRig>
+                    </a:scene3d>
+                    <a:sp3d prstMaterial="plastic">
+                      <a:bevelT w="381000" h="114300" prst="relaxedInset"/>
+                      <a:contourClr>
+                        <a:srgbClr val="969696"/>
+                      </a:contourClr>
+                    </a:sp3d>
+                  </pic:spPr>
+                </pic:pic>
+              </a:graphicData>
+            </a:graphic>
+          </wp:inline>
+        </w:drawing>
+      </w:r>
+      <w:r>
+        <w:rPr>
+          <w:noProof/>
+        </w:rPr>
+        <w:drawing>
+          <wp:inline distT="0" distB="0" distL="0" distR="0" wp14:anchorId="2E2C17F0" wp14:editId="6C9F164C">
+            <wp:extent cx="1470147" cy="2953512"/>
+            <wp:effectExtent l="133350" t="76200" r="73025" b="132715"/>
+            <wp:docPr id="1641978572" name="Picture 19"/>
+            <wp:cNvGraphicFramePr>
+              <a:graphicFrameLocks xmlns:a="http://schemas.openxmlformats.org/drawingml/2006/main" noChangeAspect="1"/>
+            </wp:cNvGraphicFramePr>
+            <a:graphic xmlns:a="http://schemas.openxmlformats.org/drawingml/2006/main">
+              <a:graphicData uri="http://schemas.openxmlformats.org/drawingml/2006/picture">
+                <pic:pic xmlns:pic="http://schemas.openxmlformats.org/drawingml/2006/picture">
+                  <pic:nvPicPr>
+                    <pic:cNvPr id="0" name="Picture 37"/>
+                    <pic:cNvPicPr>
+                      <a:picLocks noChangeAspect="1" noChangeArrowheads="1"/>
+                    </pic:cNvPicPr>
+                  </pic:nvPicPr>
+                  <pic:blipFill>
+                    <a:blip r:embed="rId19" cstate="print">
+                      <a:extLst>
+                        <a:ext uri="{28A0092B-C50C-407E-A947-70E740481C1C}">
+                          <a14:useLocalDpi xmlns:a14="http://schemas.microsoft.com/office/drawing/2010/main" val="0"/>
+                        </a:ext>
+                      </a:extLst>
+                    </a:blip>
+                    <a:srcRect/>
+                    <a:stretch>
+                      <a:fillRect/>
+                    </a:stretch>
+                  </pic:blipFill>
+                  <pic:spPr bwMode="auto">
+                    <a:xfrm>
+                      <a:off x="0" y="0"/>
+                      <a:ext cx="1470147" cy="2953512"/>
+                    </a:xfrm>
+                    <a:prstGeom prst="roundRect">
+                      <a:avLst>
+                        <a:gd name="adj" fmla="val 16667"/>
+                      </a:avLst>
+                    </a:prstGeom>
+                    <a:ln>
+                      <a:noFill/>
+                    </a:ln>
+                    <a:effectLst>
+                      <a:outerShdw blurRad="76200" dist="38100" dir="7800000" algn="tl" rotWithShape="0">
+                        <a:srgbClr val="000000">
+                          <a:alpha val="40000"/>
+                        </a:srgbClr>
+                      </a:outerShdw>
+                    </a:effectLst>
+                    <a:scene3d>
+                      <a:camera prst="orthographicFront"/>
+                      <a:lightRig rig="contrasting" dir="t">
+                        <a:rot lat="0" lon="0" rev="4200000"/>
+                      </a:lightRig>
+                    </a:scene3d>
+                    <a:sp3d prstMaterial="plastic">
+                      <a:bevelT w="381000" h="114300" prst="relaxedInset"/>
+                      <a:contourClr>
+                        <a:srgbClr val="969696"/>
+                      </a:contourClr>
+                    </a:sp3d>
+                  </pic:spPr>
+                </pic:pic>
+              </a:graphicData>
+            </a:graphic>
+          </wp:inline>
+        </w:drawing>
+      </w:r>
+    </w:p>
+    <w:p>
+      <w:pPr>
+        <w:rPr>
+          <w:b/>
+          <w:bCs/>
+        </w:rPr>
+      </w:pPr>
+      <w:r>
+        <w:rPr>
+          <w:b/>
+          <w:bCs/>
+        </w:rPr>
+        <w:t>Halaman Payment</w:t>
+      </w:r>
+    </w:p>
+    <w:p>
+      <w:r>
+        <w:rPr>
+          <w:noProof/>
+        </w:rPr>
+        <w:drawing>
+          <wp:inline distT="0" distB="0" distL="0" distR="0" wp14:anchorId="2E273FB9" wp14:editId="32C45514">
+            <wp:extent cx="1463310" cy="2953512"/>
+            <wp:effectExtent l="133350" t="76200" r="80010" b="132715"/>
+            <wp:docPr id="1574668109" name="Picture 22"/>
+            <wp:cNvGraphicFramePr>
+              <a:graphicFrameLocks xmlns:a="http://schemas.openxmlformats.org/drawingml/2006/main" noChangeAspect="1"/>
+            </wp:cNvGraphicFramePr>
+            <a:graphic xmlns:a="http://schemas.openxmlformats.org/drawingml/2006/main">
+              <a:graphicData uri="http://schemas.openxmlformats.org/drawingml/2006/picture">
+                <pic:pic xmlns:pic="http://schemas.openxmlformats.org/drawingml/2006/picture">
+                  <pic:nvPicPr>
+                    <pic:cNvPr id="0" name="Picture 42"/>
+                    <pic:cNvPicPr>
+                      <a:picLocks noChangeAspect="1" noChangeArrowheads="1"/>
+                    </pic:cNvPicPr>
+                  </pic:nvPicPr>
+                  <pic:blipFill>
+                    <a:blip r:embed="rId20" cstate="print">
+                      <a:extLst>
+                        <a:ext uri="{28A0092B-C50C-407E-A947-70E740481C1C}">
+                          <a14:useLocalDpi xmlns:a14="http://schemas.microsoft.com/office/drawing/2010/main" val="0"/>
+                        </a:ext>
+                      </a:extLst>
+                    </a:blip>
+                    <a:srcRect/>
+                    <a:stretch>
+                      <a:fillRect/>
+                    </a:stretch>
+                  </pic:blipFill>
+                  <pic:spPr bwMode="auto">
+                    <a:xfrm>
+                      <a:off x="0" y="0"/>
+                      <a:ext cx="1463310" cy="2953512"/>
+                    </a:xfrm>
+                    <a:prstGeom prst="roundRect">
+                      <a:avLst>
+                        <a:gd name="adj" fmla="val 16667"/>
+                      </a:avLst>
+                    </a:prstGeom>
+                    <a:ln>
+                      <a:noFill/>
+                    </a:ln>
+                    <a:effectLst>
+                      <a:outerShdw blurRad="76200" dist="38100" dir="7800000" algn="tl" rotWithShape="0">
+                        <a:srgbClr val="000000">
+                          <a:alpha val="40000"/>
+                        </a:srgbClr>
+                      </a:outerShdw>
+                    </a:effectLst>
+                    <a:scene3d>
+                      <a:camera prst="orthographicFront"/>
+                      <a:lightRig rig="contrasting" dir="t">
+                        <a:rot lat="0" lon="0" rev="4200000"/>
+                      </a:lightRig>
+                    </a:scene3d>
+                    <a:sp3d prstMaterial="plastic">
+                      <a:bevelT w="381000" h="114300" prst="relaxedInset"/>
+                      <a:contourClr>
+                        <a:srgbClr val="969696"/>
+                      </a:contourClr>
+                    </a:sp3d>
+                  </pic:spPr>
+                </pic:pic>
+              </a:graphicData>
+            </a:graphic>
+          </wp:inline>
+        </w:drawing>
+      </w:r>
+      <w:r>
+        <w:rPr>
+          <w:noProof/>
+        </w:rPr>
+        <w:drawing>
+          <wp:inline distT="0" distB="0" distL="0" distR="0" wp14:anchorId="3100B4F0" wp14:editId="032A1868">
+            <wp:extent cx="1484960" cy="2953512"/>
+            <wp:effectExtent l="133350" t="76200" r="77470" b="132715"/>
+            <wp:docPr id="1550082133" name="Picture 21"/>
+            <wp:cNvGraphicFramePr>
+              <a:graphicFrameLocks xmlns:a="http://schemas.openxmlformats.org/drawingml/2006/main" noChangeAspect="1"/>
+            </wp:cNvGraphicFramePr>
+            <a:graphic xmlns:a="http://schemas.openxmlformats.org/drawingml/2006/main">
+              <a:graphicData uri="http://schemas.openxmlformats.org/drawingml/2006/picture">
+                <pic:pic xmlns:pic="http://schemas.openxmlformats.org/drawingml/2006/picture">
+                  <pic:nvPicPr>
+                    <pic:cNvPr id="0" name="Picture 41"/>
+                    <pic:cNvPicPr>
+                      <a:picLocks noChangeAspect="1" noChangeArrowheads="1"/>
+                    </pic:cNvPicPr>
+                  </pic:nvPicPr>
+                  <pic:blipFill>
+                    <a:blip r:embed="rId21" cstate="print">
+                      <a:extLst>
+                        <a:ext uri="{28A0092B-C50C-407E-A947-70E740481C1C}">
+                          <a14:useLocalDpi xmlns:a14="http://schemas.microsoft.com/office/drawing/2010/main" val="0"/>
+                        </a:ext>
+                      </a:extLst>
+                    </a:blip>
+                    <a:srcRect/>
+                    <a:stretch>
+                      <a:fillRect/>
+                    </a:stretch>
+                  </pic:blipFill>
+                  <pic:spPr bwMode="auto">
+                    <a:xfrm>
+                      <a:off x="0" y="0"/>
+                      <a:ext cx="1484960" cy="2953512"/>
+                    </a:xfrm>
+                    <a:prstGeom prst="roundRect">
+                      <a:avLst>
+                        <a:gd name="adj" fmla="val 16667"/>
+                      </a:avLst>
+                    </a:prstGeom>
+                    <a:ln>
+                      <a:noFill/>
+                    </a:ln>
+                    <a:effectLst>
+                      <a:outerShdw blurRad="76200" dist="38100" dir="7800000" algn="tl" rotWithShape="0">
+                        <a:srgbClr val="000000">
+                          <a:alpha val="40000"/>
+                        </a:srgbClr>
+                      </a:outerShdw>
+                    </a:effectLst>
+                    <a:scene3d>
+                      <a:camera prst="orthographicFront"/>
+                      <a:lightRig rig="contrasting" dir="t">
+                        <a:rot lat="0" lon="0" rev="4200000"/>
+                      </a:lightRig>
+                    </a:scene3d>
+                    <a:sp3d prstMaterial="plastic">
+                      <a:bevelT w="381000" h="114300" prst="relaxedInset"/>
+                      <a:contourClr>
+                        <a:srgbClr val="969696"/>
+                      </a:contourClr>
+                    </a:sp3d>
+                  </pic:spPr>
+                </pic:pic>
+              </a:graphicData>
+            </a:graphic>
+          </wp:inline>
+        </w:drawing>
+      </w:r>
+    </w:p>
+    <w:p/>
+    <w:p/>
+    <w:p/>
+    <w:p/>
+    <w:p>
+      <w:pPr>
+        <w:rPr>
+          <w:b/>
+          <w:bCs/>
+        </w:rPr>
+      </w:pPr>
+      <w:r>
+        <w:rPr>
+          <w:b/>
+          <w:bCs/>
+        </w:rPr>
+        <w:t xml:space="preserve">Halaman </w:t>
+      </w:r>
+      <w:proofErr w:type="spellStart"/>
+      <w:r>
+        <w:rPr>
+          <w:b/>
+          <w:bCs/>
+        </w:rPr>
+        <w:t>Ulasan</w:t>
+      </w:r>
+      <w:proofErr w:type="spellEnd"/>
+    </w:p>
+    <w:p>
+      <w:r>
+        <w:rPr>
+          <w:noProof/>
+        </w:rPr>
+        <w:drawing>
+          <wp:inline distT="0" distB="0" distL="0" distR="0" wp14:anchorId="00F7109F" wp14:editId="21455824">
+            <wp:extent cx="1484960" cy="2953512"/>
+            <wp:effectExtent l="133350" t="76200" r="77470" b="132715"/>
+            <wp:docPr id="8712248" name="Picture 23"/>
+            <wp:cNvGraphicFramePr>
+              <a:graphicFrameLocks xmlns:a="http://schemas.openxmlformats.org/drawingml/2006/main" noChangeAspect="1"/>
+            </wp:cNvGraphicFramePr>
+            <a:graphic xmlns:a="http://schemas.openxmlformats.org/drawingml/2006/main">
+              <a:graphicData uri="http://schemas.openxmlformats.org/drawingml/2006/picture">
+                <pic:pic xmlns:pic="http://schemas.openxmlformats.org/drawingml/2006/picture">
+                  <pic:nvPicPr>
+                    <pic:cNvPr id="0" name="Picture 45"/>
+                    <pic:cNvPicPr>
+                      <a:picLocks noChangeAspect="1" noChangeArrowheads="1"/>
+                    </pic:cNvPicPr>
+                  </pic:nvPicPr>
+                  <pic:blipFill>
+                    <a:blip r:embed="rId22" cstate="print">
+                      <a:extLst>
+                        <a:ext uri="{28A0092B-C50C-407E-A947-70E740481C1C}">
+                          <a14:useLocalDpi xmlns:a14="http://schemas.microsoft.com/office/drawing/2010/main" val="0"/>
+                        </a:ext>
+                      </a:extLst>
+                    </a:blip>
+                    <a:srcRect/>
+                    <a:stretch>
+                      <a:fillRect/>
+                    </a:stretch>
+                  </pic:blipFill>
+                  <pic:spPr bwMode="auto">
+                    <a:xfrm>
+                      <a:off x="0" y="0"/>
+                      <a:ext cx="1484960" cy="2953512"/>
+                    </a:xfrm>
+                    <a:prstGeom prst="roundRect">
+                      <a:avLst>
+                        <a:gd name="adj" fmla="val 16667"/>
+                      </a:avLst>
+                    </a:prstGeom>
+                    <a:ln>
+                      <a:noFill/>
+                    </a:ln>
+                    <a:effectLst>
+                      <a:outerShdw blurRad="76200" dist="38100" dir="7800000" algn="tl" rotWithShape="0">
+                        <a:srgbClr val="000000">
+                          <a:alpha val="40000"/>
+                        </a:srgbClr>
+                      </a:outerShdw>
+                    </a:effectLst>
+                    <a:scene3d>
+                      <a:camera prst="orthographicFront"/>
+                      <a:lightRig rig="contrasting" dir="t">
+                        <a:rot lat="0" lon="0" rev="4200000"/>
+                      </a:lightRig>
+                    </a:scene3d>
+                    <a:sp3d prstMaterial="plastic">
+                      <a:bevelT w="381000" h="114300" prst="relaxedInset"/>
+                      <a:contourClr>
+                        <a:srgbClr val="969696"/>
+                      </a:contourClr>
+                    </a:sp3d>
+                  </pic:spPr>
+                </pic:pic>
+              </a:graphicData>
+            </a:graphic>
+          </wp:inline>
+        </w:drawing>
+      </w:r>
+    </w:p>
+    <w:p>
+      <w:pPr>
+        <w:rPr>
+          <w:b/>
+          <w:bCs/>
+        </w:rPr>
+      </w:pPr>
+      <w:r>
+        <w:rPr>
+          <w:b/>
+          <w:bCs/>
+        </w:rPr>
+        <w:t xml:space="preserve">Halaman </w:t>
+      </w:r>
+      <w:proofErr w:type="spellStart"/>
+      <w:r>
+        <w:rPr>
+          <w:b/>
+          <w:bCs/>
+        </w:rPr>
+        <w:t>Notifikasi</w:t>
+      </w:r>
+      <w:proofErr w:type="spellEnd"/>
+    </w:p>
+    <w:p>
+      <w:r>
+        <w:rPr>
+          <w:noProof/>
+        </w:rPr>
+        <w:drawing>
+          <wp:inline distT="0" distB="0" distL="0" distR="0" wp14:anchorId="7C532646" wp14:editId="1CF04A40">
+            <wp:extent cx="1517142" cy="3017520"/>
+            <wp:effectExtent l="133350" t="76200" r="83185" b="125730"/>
+            <wp:docPr id="1542438865" name="Picture 24"/>
+            <wp:cNvGraphicFramePr>
+              <a:graphicFrameLocks xmlns:a="http://schemas.openxmlformats.org/drawingml/2006/main" noChangeAspect="1"/>
+            </wp:cNvGraphicFramePr>
+            <a:graphic xmlns:a="http://schemas.openxmlformats.org/drawingml/2006/main">
+              <a:graphicData uri="http://schemas.openxmlformats.org/drawingml/2006/picture">
+                <pic:pic xmlns:pic="http://schemas.openxmlformats.org/drawingml/2006/picture">
+                  <pic:nvPicPr>
+                    <pic:cNvPr id="0" name="Picture 47"/>
+                    <pic:cNvPicPr>
+                      <a:picLocks noChangeAspect="1" noChangeArrowheads="1"/>
+                    </pic:cNvPicPr>
+                  </pic:nvPicPr>
+                  <pic:blipFill>
+                    <a:blip r:embed="rId23">
+                      <a:extLst>
+                        <a:ext uri="{28A0092B-C50C-407E-A947-70E740481C1C}">
+                          <a14:useLocalDpi xmlns:a14="http://schemas.microsoft.com/office/drawing/2010/main" val="0"/>
+                        </a:ext>
+                      </a:extLst>
+                    </a:blip>
+                    <a:srcRect/>
+                    <a:stretch>
+                      <a:fillRect/>
+                    </a:stretch>
+                  </pic:blipFill>
+                  <pic:spPr bwMode="auto">
+                    <a:xfrm>
+                      <a:off x="0" y="0"/>
+                      <a:ext cx="1517142" cy="3017520"/>
+                    </a:xfrm>
+                    <a:prstGeom prst="roundRect">
+                      <a:avLst>
+                        <a:gd name="adj" fmla="val 16667"/>
+                      </a:avLst>
+                    </a:prstGeom>
+                    <a:ln>
+                      <a:noFill/>
+                    </a:ln>
+                    <a:effectLst>
+                      <a:outerShdw blurRad="76200" dist="38100" dir="7800000" algn="tl" rotWithShape="0">
+                        <a:srgbClr val="000000">
+                          <a:alpha val="40000"/>
+                        </a:srgbClr>
+                      </a:outerShdw>
+                    </a:effectLst>
+                    <a:scene3d>
+                      <a:camera prst="orthographicFront"/>
+                      <a:lightRig rig="contrasting" dir="t">
+                        <a:rot lat="0" lon="0" rev="4200000"/>
+                      </a:lightRig>
+                    </a:scene3d>
+                    <a:sp3d prstMaterial="plastic">
+                      <a:bevelT w="381000" h="114300" prst="relaxedInset"/>
+                      <a:contourClr>
+                        <a:srgbClr val="969696"/>
+                      </a:contourClr>
+                    </a:sp3d>
+                  </pic:spPr>
+                </pic:pic>
+              </a:graphicData>
+            </a:graphic>
+          </wp:inline>
+        </w:drawing>
       </w:r>
     </w:p>
     <w:p>
@@ -9850,6 +11462,17 @@
       </w:tblBorders>
     </w:tblPr>
   </w:style>
+  <w:style w:type="character" w:styleId="Hyperlink">
+    <w:name w:val="Hyperlink"/>
+    <w:basedOn w:val="DefaultParagraphFont"/>
+    <w:uiPriority w:val="99"/>
+    <w:unhideWhenUsed/>
+    <w:rsid w:val="00317933"/>
+    <w:rPr>
+      <w:color w:val="0563C1" w:themeColor="hyperlink"/>
+      <w:u w:val="single"/>
+    </w:rPr>
+  </w:style>
 </w:styles>
 </file>
 

</xml_diff>